<commit_message>
Review updated to Chapter3
</commit_message>
<xml_diff>
--- a/Review.docx
+++ b/Review.docx
@@ -268,13 +268,8 @@
         </w:numPr>
       </w:pPr>
       <w:r>
-        <w:t>In the “Hello, World!” program, what is the purpose of the line return 0</w:t>
-      </w:r>
-      <w:proofErr w:type="gramStart"/>
-      <w:r>
-        <w:t>;?</w:t>
-      </w:r>
-      <w:proofErr w:type="gramEnd"/>
+        <w:t>In the “Hello, World!” program, what is the purpose of the line return 0;?</w:t>
+      </w:r>
       <w:r>
         <w:br/>
         <w:t>To return 0 if the function body has been successfully completed.</w:t>
@@ -331,15 +326,7 @@
       </w:pPr>
       <w:r>
         <w:lastRenderedPageBreak/>
-        <w:t xml:space="preserve">What does </w:t>
-      </w:r>
-      <w:proofErr w:type="gramStart"/>
-      <w:r>
-        <w:t>a</w:t>
-      </w:r>
-      <w:proofErr w:type="gramEnd"/>
-      <w:r>
-        <w:t xml:space="preserve"> .h suffix at the end of a file name signify in C++?</w:t>
+        <w:t>What does a .h suffix at the end of a file name signify in C++?</w:t>
       </w:r>
       <w:r>
         <w:br/>
@@ -380,15 +367,7 @@
       </w:r>
       <w:r>
         <w:br/>
-        <w:t xml:space="preserve">Source files are the instruction files that contain the literal </w:t>
-      </w:r>
-      <w:proofErr w:type="spellStart"/>
-      <w:r>
-        <w:t>c++</w:t>
-      </w:r>
-      <w:proofErr w:type="spellEnd"/>
-      <w:r>
-        <w:t xml:space="preserve"> code, object files are the compiled files which are platform dependent.</w:t>
+        <w:t>Source files are the instruction files that contain the literal c++ code, object files are the compiled files which are platform dependent.</w:t>
       </w:r>
     </w:p>
     <w:p>
@@ -457,7 +436,7 @@
         <w:pStyle w:val="BodyText2"/>
         <w:numPr>
           <w:ilvl w:val="0"/>
-          <w:numId w:val="5"/>
+          <w:numId w:val="6"/>
         </w:numPr>
       </w:pPr>
       <w:r>
@@ -481,33 +460,18 @@
     <w:p>
       <w:pPr>
         <w:pStyle w:val="BodyText2"/>
-        <w:numPr>
-          <w:ilvl w:val="0"/>
-          <w:numId w:val="5"/>
-        </w:numPr>
       </w:pPr>
       <w:r>
         <w:t>Which operator do you use to read into a variable?</w:t>
       </w:r>
       <w:r>
         <w:br/>
-      </w:r>
-      <w:proofErr w:type="spellStart"/>
-      <w:r>
-        <w:t>cin</w:t>
-      </w:r>
-      <w:proofErr w:type="spellEnd"/>
-      <w:r>
-        <w:t xml:space="preserve"> &gt;&gt;</w:t>
-      </w:r>
-    </w:p>
-    <w:p>
-      <w:pPr>
-        <w:pStyle w:val="BodyText2"/>
-        <w:numPr>
-          <w:ilvl w:val="0"/>
-          <w:numId w:val="5"/>
-        </w:numPr>
+        <w:t>cin &gt;&gt;</w:t>
+      </w:r>
+    </w:p>
+    <w:p>
+      <w:pPr>
+        <w:pStyle w:val="BodyText2"/>
       </w:pPr>
       <w:r>
         <w:t xml:space="preserve">If you want the user to input an integer value into your program for a variable named </w:t>
@@ -526,14 +490,7 @@
       </w:r>
       <w:r>
         <w:tab/>
-      </w:r>
-      <w:proofErr w:type="spellStart"/>
-      <w:r>
-        <w:t>int</w:t>
-      </w:r>
-      <w:proofErr w:type="spellEnd"/>
-      <w:r>
-        <w:t xml:space="preserve"> number;</w:t>
+        <w:t>int number;</w:t>
       </w:r>
       <w:r>
         <w:br/>
@@ -541,13 +498,8 @@
       <w:r>
         <w:tab/>
       </w:r>
-      <w:proofErr w:type="spellStart"/>
-      <w:r>
-        <w:t>cout</w:t>
-      </w:r>
-      <w:proofErr w:type="spellEnd"/>
-      <w:r>
-        <w:t xml:space="preserve"> &lt;&lt; </w:t>
+      <w:r>
+        <w:t xml:space="preserve">cout &lt;&lt; </w:t>
       </w:r>
       <w:r>
         <w:t xml:space="preserve"> “Please enter a number:\n”;</w:t>
@@ -557,23 +509,12 @@
       </w:r>
       <w:r>
         <w:tab/>
-      </w:r>
-      <w:proofErr w:type="spellStart"/>
-      <w:r>
-        <w:t>cin</w:t>
-      </w:r>
-      <w:proofErr w:type="spellEnd"/>
-      <w:r>
-        <w:t xml:space="preserve"> &gt;&gt; number;</w:t>
-      </w:r>
-    </w:p>
-    <w:p>
-      <w:pPr>
-        <w:pStyle w:val="BodyText2"/>
-        <w:numPr>
-          <w:ilvl w:val="0"/>
-          <w:numId w:val="5"/>
-        </w:numPr>
+        <w:t>cin &gt;&gt; number;</w:t>
+      </w:r>
+    </w:p>
+    <w:p>
+      <w:pPr>
+        <w:pStyle w:val="BodyText2"/>
       </w:pPr>
       <w:r>
         <w:t xml:space="preserve">What is </w:t>
@@ -589,24 +530,12 @@
       </w:r>
       <w:r>
         <w:br/>
-        <w:t xml:space="preserve">\n is called a </w:t>
-      </w:r>
-      <w:proofErr w:type="gramStart"/>
-      <w:r>
-        <w:t>newline,</w:t>
-      </w:r>
-      <w:proofErr w:type="gramEnd"/>
-      <w:r>
-        <w:t xml:space="preserve"> it serves to move the cursor the next line.</w:t>
-      </w:r>
-    </w:p>
-    <w:p>
-      <w:pPr>
-        <w:pStyle w:val="BodyText2"/>
-        <w:numPr>
-          <w:ilvl w:val="0"/>
-          <w:numId w:val="5"/>
-        </w:numPr>
+        <w:t>\n is called a newline, it serves to move the cursor the next line.</w:t>
+      </w:r>
+    </w:p>
+    <w:p>
+      <w:pPr>
+        <w:pStyle w:val="BodyText2"/>
       </w:pPr>
       <w:r>
         <w:t>What terminates input into a string?</w:t>
@@ -622,10 +551,6 @@
     <w:p>
       <w:pPr>
         <w:pStyle w:val="BodyText2"/>
-        <w:numPr>
-          <w:ilvl w:val="0"/>
-          <w:numId w:val="5"/>
-        </w:numPr>
       </w:pPr>
       <w:r>
         <w:t>What terminates input into an integer?</w:t>
@@ -641,10 +566,6 @@
     <w:p>
       <w:pPr>
         <w:pStyle w:val="BodyText2"/>
-        <w:numPr>
-          <w:ilvl w:val="0"/>
-          <w:numId w:val="5"/>
-        </w:numPr>
       </w:pPr>
       <w:r>
         <w:t>How would you write</w:t>
@@ -659,45 +580,16 @@
         </w:numPr>
         <w:ind w:left="360"/>
       </w:pPr>
-      <w:proofErr w:type="spellStart"/>
-      <w:proofErr w:type="gramStart"/>
-      <w:r>
-        <w:t>cout</w:t>
-      </w:r>
-      <w:proofErr w:type="spellEnd"/>
-      <w:proofErr w:type="gramEnd"/>
-      <w:r>
-        <w:t xml:space="preserve"> &lt;&lt; "Hello, ";</w:t>
-      </w:r>
-      <w:r>
-        <w:br/>
-      </w:r>
-      <w:proofErr w:type="spellStart"/>
-      <w:r>
-        <w:t>cout</w:t>
-      </w:r>
-      <w:proofErr w:type="spellEnd"/>
-      <w:r>
-        <w:t xml:space="preserve"> &lt;&lt; </w:t>
-      </w:r>
-      <w:proofErr w:type="spellStart"/>
-      <w:r>
-        <w:t>first_name</w:t>
-      </w:r>
-      <w:proofErr w:type="spellEnd"/>
-      <w:r>
-        <w:t>;</w:t>
-      </w:r>
-      <w:r>
-        <w:br/>
-      </w:r>
-      <w:proofErr w:type="spellStart"/>
-      <w:r>
-        <w:t>cout</w:t>
-      </w:r>
-      <w:proofErr w:type="spellEnd"/>
-      <w:r>
-        <w:t xml:space="preserve"> &lt;&lt; "!\n";</w:t>
+      <w:r>
+        <w:t>cout &lt;&lt; "Hello, ";</w:t>
+      </w:r>
+      <w:r>
+        <w:br/>
+        <w:t>cout &lt;&lt; first_name;</w:t>
+      </w:r>
+      <w:r>
+        <w:br/>
+        <w:t>cout &lt;&lt; "!\n";</w:t>
       </w:r>
     </w:p>
     <w:p>
@@ -709,105 +601,79 @@
         </w:numPr>
         <w:ind w:left="360"/>
       </w:pPr>
-      <w:proofErr w:type="gramStart"/>
-      <w:r>
-        <w:t>as</w:t>
-      </w:r>
-      <w:proofErr w:type="gramEnd"/>
-      <w:r>
-        <w:t xml:space="preserve"> a single line of code?</w:t>
-      </w:r>
-      <w:r>
-        <w:br/>
-      </w:r>
-      <w:proofErr w:type="spellStart"/>
-      <w:proofErr w:type="gramStart"/>
-      <w:r>
-        <w:t>cout</w:t>
-      </w:r>
-      <w:proofErr w:type="spellEnd"/>
-      <w:proofErr w:type="gramEnd"/>
-      <w:r>
-        <w:t xml:space="preserve"> &lt;&lt; </w:t>
+      <w:r>
+        <w:t>as a single line of code?</w:t>
+      </w:r>
+      <w:r>
+        <w:br/>
+        <w:t xml:space="preserve">cout &lt;&lt; </w:t>
       </w:r>
       <w:r>
         <w:t>"Hello,</w:t>
       </w:r>
       <w:r>
-        <w:t xml:space="preserve"> " &lt;&lt; </w:t>
-      </w:r>
-      <w:proofErr w:type="spellStart"/>
-      <w:r>
-        <w:t>first_name</w:t>
-      </w:r>
-      <w:proofErr w:type="spellEnd"/>
-      <w:r>
-        <w:t xml:space="preserve"> </w:t>
+        <w:t xml:space="preserve"> " &lt;&lt; first_name </w:t>
       </w:r>
       <w:r>
         <w:t>&lt;&lt; "!\n";</w:t>
       </w:r>
-      <w:bookmarkStart w:id="0" w:name="_GoBack"/>
-      <w:bookmarkEnd w:id="0"/>
-    </w:p>
-    <w:p>
-      <w:pPr>
-        <w:pStyle w:val="BodyText2"/>
-        <w:numPr>
-          <w:ilvl w:val="0"/>
-          <w:numId w:val="5"/>
-        </w:numPr>
+    </w:p>
+    <w:p>
+      <w:pPr>
+        <w:pStyle w:val="BodyText2"/>
       </w:pPr>
       <w:r>
         <w:t>What is an object?</w:t>
       </w:r>
-    </w:p>
-    <w:p>
-      <w:pPr>
-        <w:pStyle w:val="BodyText2"/>
-        <w:numPr>
-          <w:ilvl w:val="0"/>
-          <w:numId w:val="5"/>
-        </w:numPr>
+      <w:r>
+        <w:br/>
+      </w:r>
+      <w:r>
+        <w:t>Some memory that holds a value of a given type.</w:t>
+      </w:r>
+    </w:p>
+    <w:p>
+      <w:pPr>
+        <w:pStyle w:val="BodyText2"/>
       </w:pPr>
       <w:r>
         <w:t>What is a literal?</w:t>
       </w:r>
-    </w:p>
-    <w:p>
-      <w:pPr>
-        <w:pStyle w:val="BodyText2"/>
-        <w:numPr>
-          <w:ilvl w:val="0"/>
-          <w:numId w:val="5"/>
-        </w:numPr>
-      </w:pPr>
-      <w:r>
+      <w:r>
+        <w:br/>
+        <w:t>A representation of a value of a certain type (for instance integers, strings or Boolean values).</w:t>
+      </w:r>
+    </w:p>
+    <w:p>
+      <w:pPr>
+        <w:pStyle w:val="BodyText2"/>
+      </w:pPr>
+      <w:r>
+        <w:lastRenderedPageBreak/>
         <w:t>What kinds of literals are there?</w:t>
       </w:r>
-    </w:p>
-    <w:p>
-      <w:pPr>
-        <w:pStyle w:val="BodyText2"/>
-        <w:numPr>
-          <w:ilvl w:val="0"/>
-          <w:numId w:val="5"/>
-        </w:numPr>
+      <w:r>
+        <w:br/>
+        <w:t>Chars and strings</w:t>
+      </w:r>
+    </w:p>
+    <w:p>
+      <w:pPr>
+        <w:pStyle w:val="BodyText2"/>
       </w:pPr>
       <w:r>
         <w:t>What is a variable?</w:t>
       </w:r>
-    </w:p>
-    <w:p>
-      <w:pPr>
-        <w:pStyle w:val="BodyText2"/>
-        <w:numPr>
-          <w:ilvl w:val="0"/>
-          <w:numId w:val="5"/>
-        </w:numPr>
-      </w:pPr>
-      <w:r>
-        <w:lastRenderedPageBreak/>
+      <w:r>
+        <w:br/>
+        <w:t>A named object.</w:t>
+      </w:r>
+    </w:p>
+    <w:p>
+      <w:pPr>
+        <w:pStyle w:val="BodyText2"/>
+      </w:pPr>
+      <w:r>
         <w:t xml:space="preserve">What are typical sizes for a </w:t>
       </w:r>
       <w:r>
@@ -819,14 +685,12 @@
       <w:r>
         <w:t xml:space="preserve">, an </w:t>
       </w:r>
-      <w:proofErr w:type="spellStart"/>
       <w:r>
         <w:rPr>
           <w:color w:val="0066B4"/>
         </w:rPr>
         <w:t>int</w:t>
       </w:r>
-      <w:proofErr w:type="spellEnd"/>
       <w:r>
         <w:t xml:space="preserve">, and a </w:t>
       </w:r>
@@ -839,19 +703,18 @@
       <w:r>
         <w:t>?</w:t>
       </w:r>
-    </w:p>
-    <w:p>
-      <w:pPr>
-        <w:pStyle w:val="BodyText2"/>
-        <w:numPr>
-          <w:ilvl w:val="0"/>
-          <w:numId w:val="5"/>
-        </w:numPr>
+      <w:r>
+        <w:br/>
+        <w:t xml:space="preserve">char:1 byte , int: 4 bytes, double: 8 bytes. </w:t>
+      </w:r>
+    </w:p>
+    <w:p>
+      <w:pPr>
+        <w:pStyle w:val="BodyText2"/>
       </w:pPr>
       <w:r>
         <w:t xml:space="preserve">What measures do we use for the size of small entities in memory, such as </w:t>
       </w:r>
-      <w:proofErr w:type="spellStart"/>
       <w:r>
         <w:rPr>
           <w:color w:val="0066B4"/>
@@ -859,11 +722,7 @@
         <w:t>int</w:t>
       </w:r>
       <w:r>
-        <w:t>s</w:t>
-      </w:r>
-      <w:proofErr w:type="spellEnd"/>
-      <w:r>
-        <w:t xml:space="preserve"> and </w:t>
+        <w:t xml:space="preserve">s and </w:t>
       </w:r>
       <w:r>
         <w:rPr>
@@ -874,14 +733,20 @@
       <w:r>
         <w:t>s?</w:t>
       </w:r>
-    </w:p>
-    <w:p>
-      <w:pPr>
-        <w:pStyle w:val="BodyText2"/>
-        <w:numPr>
-          <w:ilvl w:val="0"/>
-          <w:numId w:val="5"/>
-        </w:numPr>
+      <w:r>
+        <w:br/>
+        <w:t>Bytes (1 byte = 8</w:t>
+      </w:r>
+      <w:r>
+        <w:t xml:space="preserve"> </w:t>
+      </w:r>
+      <w:r>
+        <w:t>bits).</w:t>
+      </w:r>
+    </w:p>
+    <w:p>
+      <w:pPr>
+        <w:pStyle w:val="BodyText2"/>
       </w:pPr>
       <w:r>
         <w:t xml:space="preserve">What is the difference between </w:t>
@@ -904,50 +769,231 @@
       <w:r>
         <w:t>?</w:t>
       </w:r>
+      <w:r>
+        <w:br/>
+        <w:t>= is an assignment operator, == is a comparison operator</w:t>
+      </w:r>
+    </w:p>
+    <w:p>
+      <w:pPr>
+        <w:pStyle w:val="BodyText2"/>
+      </w:pPr>
+      <w:r>
+        <w:t>What is a definition?</w:t>
+      </w:r>
+      <w:r>
+        <w:br/>
+      </w:r>
+      <w:r>
+        <w:t>A declaration that sets aside memory for an object.</w:t>
+      </w:r>
+    </w:p>
+    <w:p>
+      <w:pPr>
+        <w:pStyle w:val="BodyText2"/>
+      </w:pPr>
+      <w:r>
+        <w:t>What is an initialization and how does it differ from an assignment?</w:t>
+      </w:r>
+      <w:r>
+        <w:br/>
+        <w:t xml:space="preserve">In an initialization you declare the </w:t>
+      </w:r>
+      <w:r>
+        <w:t>variable;</w:t>
+      </w:r>
+      <w:r>
+        <w:t xml:space="preserve"> an assignment gives the variables value.</w:t>
+      </w:r>
+    </w:p>
+    <w:p>
+      <w:pPr>
+        <w:pStyle w:val="BodyText2"/>
+      </w:pPr>
+      <w:r>
+        <w:t>What is string concatenation and how do you make it work in C++?</w:t>
+      </w:r>
+      <w:r>
+        <w:br/>
+        <w:t>Adding strings together to form a larger string, you use the ‘+’ operator for this.</w:t>
+      </w:r>
+    </w:p>
+    <w:p>
+      <w:pPr>
+        <w:pStyle w:val="BodyText2"/>
+      </w:pPr>
+      <w:r>
+        <w:t>Which of the following are legal names in C++? If a name is not legal, why not?</w:t>
+      </w:r>
+      <w:r>
+        <w:br/>
+        <w:t xml:space="preserve">Legal ones : </w:t>
+      </w:r>
+      <w:r>
+        <w:t>This_litle</w:t>
+      </w:r>
+      <w:r>
+        <w:t xml:space="preserve">, This_little_pig, </w:t>
+      </w:r>
+      <w:r>
+        <w:t>This_1_is fine</w:t>
+      </w:r>
+      <w:r>
+        <w:t xml:space="preserve">, </w:t>
+      </w:r>
+      <w:r>
+        <w:t>_this_is_ok</w:t>
+      </w:r>
+      <w:r>
+        <w:t xml:space="preserve">, MiniMineMine, </w:t>
+      </w:r>
+      <w:r>
+        <w:t>number</w:t>
+      </w:r>
+      <w:r>
+        <w:br/>
+        <w:t xml:space="preserve">Not legal ones: </w:t>
+      </w:r>
+      <w:r>
+        <w:t>2_For_1_special</w:t>
+      </w:r>
+      <w:r>
+        <w:t xml:space="preserve"> (starts with number), </w:t>
+      </w:r>
+      <w:r>
+        <w:t>latest thing</w:t>
+      </w:r>
+      <w:r>
+        <w:t xml:space="preserve"> (contains space), the_$12_method</w:t>
+      </w:r>
+      <w:r>
+        <w:t xml:space="preserve"> (contains $, which is not a letter, digit or underscore)</w:t>
+      </w:r>
+      <w:r>
+        <w:t xml:space="preserve">, </w:t>
+      </w:r>
+      <w:r>
+        <w:t xml:space="preserve"> correct?</w:t>
+      </w:r>
+      <w:r>
+        <w:t xml:space="preserve"> (contains question mark)</w:t>
+      </w:r>
+    </w:p>
+    <w:p>
+      <w:pPr>
+        <w:pStyle w:val="BodyText2"/>
+      </w:pPr>
+      <w:r>
+        <w:t>Give five examples of legal names that you shouldn</w:t>
+      </w:r>
+      <w:r>
+        <w:t>’</w:t>
+      </w:r>
+      <w:r>
+        <w:t>t use because they are likely to cause confusion.</w:t>
+      </w:r>
+      <w:r>
+        <w:br/>
+        <w:t>- single character variables unless in loop</w:t>
+      </w:r>
+      <w:r>
+        <w:br/>
+        <w:t>- names with 1 or l where 1 and l look alike</w:t>
+      </w:r>
+      <w:r>
+        <w:br/>
+        <w:t>- names starting with an underscore</w:t>
+      </w:r>
+      <w:r>
+        <w:br/>
+        <w:t>- variable names xx1, xx2 etc</w:t>
+      </w:r>
+      <w:r>
+        <w:br/>
+      </w:r>
+    </w:p>
+    <w:p>
+      <w:pPr>
+        <w:pStyle w:val="BodyText2"/>
+      </w:pPr>
+      <w:r>
+        <w:t>W</w:t>
+      </w:r>
+      <w:r>
+        <w:t>hat are some good rules for choosing names?</w:t>
+      </w:r>
+      <w:r>
+        <w:br/>
+        <w:t>Not too short but also not too long, clear what the variable holds, don’t start with underscore (might interfere with system variables)</w:t>
+      </w:r>
+    </w:p>
+    <w:p>
+      <w:pPr>
+        <w:pStyle w:val="BodyText2"/>
+      </w:pPr>
+      <w:r>
+        <w:t>What is type safety and why is it important?</w:t>
+      </w:r>
+      <w:r>
+        <w:br/>
+        <w:t>Making sure that operations on variables are allowed, and will that the result of the operation is valid.</w:t>
+      </w:r>
+      <w:r>
+        <w:t xml:space="preserve"> This is important because you might encounter unexpected behavior/results otherwise.</w:t>
+      </w:r>
+    </w:p>
+    <w:p>
+      <w:pPr>
+        <w:pStyle w:val="BodyText2"/>
+      </w:pPr>
+      <w:r>
+        <w:t xml:space="preserve">Why can conversion from </w:t>
+      </w:r>
+      <w:r>
+        <w:rPr>
+          <w:color w:val="0066B4"/>
+        </w:rPr>
+        <w:t xml:space="preserve">double </w:t>
+      </w:r>
+      <w:r>
+        <w:t xml:space="preserve">to </w:t>
+      </w:r>
+      <w:r>
+        <w:rPr>
+          <w:color w:val="0066B4"/>
+        </w:rPr>
+        <w:t xml:space="preserve">int </w:t>
+      </w:r>
+      <w:r>
+        <w:t>be a bad thing?</w:t>
+      </w:r>
+      <w:r>
+        <w:br/>
+        <w:t>Because a double can have larger values than an int.</w:t>
+      </w:r>
+    </w:p>
+    <w:p>
+      <w:pPr>
+        <w:pStyle w:val="BodyText2"/>
+      </w:pPr>
+      <w:r>
+        <w:t>Define a rule to help decide if a conversion from one type to another is safe or unsafe.</w:t>
+      </w:r>
+      <w:r>
+        <w:br/>
+        <w:t>Check the value of the type to see if it fits in the range of the type to be converted to.</w:t>
+      </w:r>
+      <w:bookmarkStart w:id="0" w:name="_GoBack"/>
+      <w:bookmarkEnd w:id="0"/>
     </w:p>
     <w:p>
       <w:pPr>
         <w:pStyle w:val="BodyText2"/>
         <w:numPr>
           <w:ilvl w:val="0"/>
-          <w:numId w:val="5"/>
+          <w:numId w:val="0"/>
         </w:numPr>
-      </w:pPr>
-      <w:r>
-        <w:t>What is a definition?</w:t>
-      </w:r>
-    </w:p>
-    <w:p>
-      <w:pPr>
-        <w:pStyle w:val="BodyText2"/>
-        <w:numPr>
-          <w:ilvl w:val="0"/>
-          <w:numId w:val="5"/>
-        </w:numPr>
-      </w:pPr>
-      <w:r>
-        <w:t>What is an initialization and how does it differ from an assignment?</w:t>
-      </w:r>
-    </w:p>
-    <w:p>
-      <w:pPr>
-        <w:pStyle w:val="BodyText2"/>
-        <w:numPr>
-          <w:ilvl w:val="0"/>
-          <w:numId w:val="5"/>
-        </w:numPr>
-      </w:pPr>
-      <w:r>
-        <w:t>What is string concatenation and how do you make it work in C++?</w:t>
-      </w:r>
-    </w:p>
-    <w:p>
-      <w:pPr>
-        <w:pStyle w:val="BodyText2"/>
-        <w:numPr>
-          <w:ilvl w:val="0"/>
-          <w:numId w:val="5"/>
-        </w:numPr>
+        <w:ind w:left="360"/>
         <w:rPr>
           <w:rStyle w:val="Strong"/>
           <w:b w:val="0"/>
@@ -955,7 +1001,7 @@
         </w:rPr>
       </w:pPr>
       <w:r>
-        <w:t>Which of the following are legal names in C++? If a name is not legal, why not?</w:t>
+        <w:br/>
       </w:r>
     </w:p>
     <w:sectPr>
@@ -1060,9 +1106,122 @@
     </w:lvl>
   </w:abstractNum>
   <w:abstractNum w:abstractNumId="1">
+    <w:nsid w:val="44181EC0"/>
+    <w:multiLevelType w:val="hybridMultilevel"/>
+    <w:tmpl w:val="ABD6CA76"/>
+    <w:lvl w:ilvl="0" w:tplc="160C389E">
+      <w:numFmt w:val="bullet"/>
+      <w:pStyle w:val="ListParagraph"/>
+      <w:lvlText w:val="-"/>
+      <w:lvlJc w:val="left"/>
+      <w:pPr>
+        <w:ind w:left="1080" w:hanging="360"/>
+      </w:pPr>
+      <w:rPr>
+        <w:rFonts w:ascii="Times New Roman" w:eastAsia="Times New Roman" w:hAnsi="Times New Roman" w:cs="Times New Roman" w:hint="default"/>
+      </w:rPr>
+    </w:lvl>
+    <w:lvl w:ilvl="1" w:tplc="04130003" w:tentative="1">
+      <w:start w:val="1"/>
+      <w:numFmt w:val="bullet"/>
+      <w:lvlText w:val="o"/>
+      <w:lvlJc w:val="left"/>
+      <w:pPr>
+        <w:ind w:left="1800" w:hanging="360"/>
+      </w:pPr>
+      <w:rPr>
+        <w:rFonts w:ascii="Courier New" w:hAnsi="Courier New" w:cs="Courier New" w:hint="default"/>
+      </w:rPr>
+    </w:lvl>
+    <w:lvl w:ilvl="2" w:tplc="04130005" w:tentative="1">
+      <w:start w:val="1"/>
+      <w:numFmt w:val="bullet"/>
+      <w:lvlText w:val=""/>
+      <w:lvlJc w:val="left"/>
+      <w:pPr>
+        <w:ind w:left="2520" w:hanging="360"/>
+      </w:pPr>
+      <w:rPr>
+        <w:rFonts w:ascii="Wingdings" w:hAnsi="Wingdings" w:hint="default"/>
+      </w:rPr>
+    </w:lvl>
+    <w:lvl w:ilvl="3" w:tplc="04130001" w:tentative="1">
+      <w:start w:val="1"/>
+      <w:numFmt w:val="bullet"/>
+      <w:lvlText w:val=""/>
+      <w:lvlJc w:val="left"/>
+      <w:pPr>
+        <w:ind w:left="3240" w:hanging="360"/>
+      </w:pPr>
+      <w:rPr>
+        <w:rFonts w:ascii="Symbol" w:hAnsi="Symbol" w:hint="default"/>
+      </w:rPr>
+    </w:lvl>
+    <w:lvl w:ilvl="4" w:tplc="04130003" w:tentative="1">
+      <w:start w:val="1"/>
+      <w:numFmt w:val="bullet"/>
+      <w:lvlText w:val="o"/>
+      <w:lvlJc w:val="left"/>
+      <w:pPr>
+        <w:ind w:left="3960" w:hanging="360"/>
+      </w:pPr>
+      <w:rPr>
+        <w:rFonts w:ascii="Courier New" w:hAnsi="Courier New" w:cs="Courier New" w:hint="default"/>
+      </w:rPr>
+    </w:lvl>
+    <w:lvl w:ilvl="5" w:tplc="04130005" w:tentative="1">
+      <w:start w:val="1"/>
+      <w:numFmt w:val="bullet"/>
+      <w:lvlText w:val=""/>
+      <w:lvlJc w:val="left"/>
+      <w:pPr>
+        <w:ind w:left="4680" w:hanging="360"/>
+      </w:pPr>
+      <w:rPr>
+        <w:rFonts w:ascii="Wingdings" w:hAnsi="Wingdings" w:hint="default"/>
+      </w:rPr>
+    </w:lvl>
+    <w:lvl w:ilvl="6" w:tplc="04130001" w:tentative="1">
+      <w:start w:val="1"/>
+      <w:numFmt w:val="bullet"/>
+      <w:lvlText w:val=""/>
+      <w:lvlJc w:val="left"/>
+      <w:pPr>
+        <w:ind w:left="5400" w:hanging="360"/>
+      </w:pPr>
+      <w:rPr>
+        <w:rFonts w:ascii="Symbol" w:hAnsi="Symbol" w:hint="default"/>
+      </w:rPr>
+    </w:lvl>
+    <w:lvl w:ilvl="7" w:tplc="04130003" w:tentative="1">
+      <w:start w:val="1"/>
+      <w:numFmt w:val="bullet"/>
+      <w:lvlText w:val="o"/>
+      <w:lvlJc w:val="left"/>
+      <w:pPr>
+        <w:ind w:left="6120" w:hanging="360"/>
+      </w:pPr>
+      <w:rPr>
+        <w:rFonts w:ascii="Courier New" w:hAnsi="Courier New" w:cs="Courier New" w:hint="default"/>
+      </w:rPr>
+    </w:lvl>
+    <w:lvl w:ilvl="8" w:tplc="04130005" w:tentative="1">
+      <w:start w:val="1"/>
+      <w:numFmt w:val="bullet"/>
+      <w:lvlText w:val=""/>
+      <w:lvlJc w:val="left"/>
+      <w:pPr>
+        <w:ind w:left="6840" w:hanging="360"/>
+      </w:pPr>
+      <w:rPr>
+        <w:rFonts w:ascii="Wingdings" w:hAnsi="Wingdings" w:hint="default"/>
+      </w:rPr>
+    </w:lvl>
+  </w:abstractNum>
+  <w:abstractNum w:abstractNumId="2">
     <w:nsid w:val="491A2886"/>
     <w:multiLevelType w:val="hybridMultilevel"/>
-    <w:tmpl w:val="C270EEAA"/>
+    <w:tmpl w:val="CE88D50A"/>
     <w:lvl w:ilvl="0" w:tplc="AFA49BAA">
       <w:start w:val="1"/>
       <w:numFmt w:val="decimal"/>
@@ -1149,7 +1308,120 @@
       </w:pPr>
     </w:lvl>
   </w:abstractNum>
-  <w:abstractNum w:abstractNumId="2">
+  <w:abstractNum w:abstractNumId="3">
+    <w:nsid w:val="4B2646D8"/>
+    <w:multiLevelType w:val="hybridMultilevel"/>
+    <w:tmpl w:val="2806F91C"/>
+    <w:lvl w:ilvl="0" w:tplc="04130001">
+      <w:start w:val="1"/>
+      <w:numFmt w:val="bullet"/>
+      <w:lvlText w:val=""/>
+      <w:lvlJc w:val="left"/>
+      <w:pPr>
+        <w:ind w:left="720" w:hanging="360"/>
+      </w:pPr>
+      <w:rPr>
+        <w:rFonts w:ascii="Symbol" w:hAnsi="Symbol" w:hint="default"/>
+      </w:rPr>
+    </w:lvl>
+    <w:lvl w:ilvl="1" w:tplc="04130003" w:tentative="1">
+      <w:start w:val="1"/>
+      <w:numFmt w:val="bullet"/>
+      <w:lvlText w:val="o"/>
+      <w:lvlJc w:val="left"/>
+      <w:pPr>
+        <w:ind w:left="1440" w:hanging="360"/>
+      </w:pPr>
+      <w:rPr>
+        <w:rFonts w:ascii="Courier New" w:hAnsi="Courier New" w:cs="Courier New" w:hint="default"/>
+      </w:rPr>
+    </w:lvl>
+    <w:lvl w:ilvl="2" w:tplc="04130005" w:tentative="1">
+      <w:start w:val="1"/>
+      <w:numFmt w:val="bullet"/>
+      <w:lvlText w:val=""/>
+      <w:lvlJc w:val="left"/>
+      <w:pPr>
+        <w:ind w:left="2160" w:hanging="360"/>
+      </w:pPr>
+      <w:rPr>
+        <w:rFonts w:ascii="Wingdings" w:hAnsi="Wingdings" w:hint="default"/>
+      </w:rPr>
+    </w:lvl>
+    <w:lvl w:ilvl="3" w:tplc="04130001" w:tentative="1">
+      <w:start w:val="1"/>
+      <w:numFmt w:val="bullet"/>
+      <w:lvlText w:val=""/>
+      <w:lvlJc w:val="left"/>
+      <w:pPr>
+        <w:ind w:left="2880" w:hanging="360"/>
+      </w:pPr>
+      <w:rPr>
+        <w:rFonts w:ascii="Symbol" w:hAnsi="Symbol" w:hint="default"/>
+      </w:rPr>
+    </w:lvl>
+    <w:lvl w:ilvl="4" w:tplc="04130003" w:tentative="1">
+      <w:start w:val="1"/>
+      <w:numFmt w:val="bullet"/>
+      <w:lvlText w:val="o"/>
+      <w:lvlJc w:val="left"/>
+      <w:pPr>
+        <w:ind w:left="3600" w:hanging="360"/>
+      </w:pPr>
+      <w:rPr>
+        <w:rFonts w:ascii="Courier New" w:hAnsi="Courier New" w:cs="Courier New" w:hint="default"/>
+      </w:rPr>
+    </w:lvl>
+    <w:lvl w:ilvl="5" w:tplc="04130005" w:tentative="1">
+      <w:start w:val="1"/>
+      <w:numFmt w:val="bullet"/>
+      <w:lvlText w:val=""/>
+      <w:lvlJc w:val="left"/>
+      <w:pPr>
+        <w:ind w:left="4320" w:hanging="360"/>
+      </w:pPr>
+      <w:rPr>
+        <w:rFonts w:ascii="Wingdings" w:hAnsi="Wingdings" w:hint="default"/>
+      </w:rPr>
+    </w:lvl>
+    <w:lvl w:ilvl="6" w:tplc="04130001" w:tentative="1">
+      <w:start w:val="1"/>
+      <w:numFmt w:val="bullet"/>
+      <w:lvlText w:val=""/>
+      <w:lvlJc w:val="left"/>
+      <w:pPr>
+        <w:ind w:left="5040" w:hanging="360"/>
+      </w:pPr>
+      <w:rPr>
+        <w:rFonts w:ascii="Symbol" w:hAnsi="Symbol" w:hint="default"/>
+      </w:rPr>
+    </w:lvl>
+    <w:lvl w:ilvl="7" w:tplc="04130003" w:tentative="1">
+      <w:start w:val="1"/>
+      <w:numFmt w:val="bullet"/>
+      <w:lvlText w:val="o"/>
+      <w:lvlJc w:val="left"/>
+      <w:pPr>
+        <w:ind w:left="5760" w:hanging="360"/>
+      </w:pPr>
+      <w:rPr>
+        <w:rFonts w:ascii="Courier New" w:hAnsi="Courier New" w:cs="Courier New" w:hint="default"/>
+      </w:rPr>
+    </w:lvl>
+    <w:lvl w:ilvl="8" w:tplc="04130005" w:tentative="1">
+      <w:start w:val="1"/>
+      <w:numFmt w:val="bullet"/>
+      <w:lvlText w:val=""/>
+      <w:lvlJc w:val="left"/>
+      <w:pPr>
+        <w:ind w:left="6480" w:hanging="360"/>
+      </w:pPr>
+      <w:rPr>
+        <w:rFonts w:ascii="Wingdings" w:hAnsi="Wingdings" w:hint="default"/>
+      </w:rPr>
+    </w:lvl>
+  </w:abstractNum>
+  <w:abstractNum w:abstractNumId="4">
     <w:nsid w:val="776358B9"/>
     <w:multiLevelType w:val="hybridMultilevel"/>
     <w:tmpl w:val="942863C8"/>
@@ -1242,22 +1514,31 @@
     <w:abstractNumId w:val="0"/>
   </w:num>
   <w:num w:numId="2">
+    <w:abstractNumId w:val="4"/>
+  </w:num>
+  <w:num w:numId="3">
     <w:abstractNumId w:val="2"/>
   </w:num>
-  <w:num w:numId="3">
-    <w:abstractNumId w:val="1"/>
-  </w:num>
   <w:num w:numId="4">
-    <w:abstractNumId w:val="1"/>
+    <w:abstractNumId w:val="2"/>
     <w:lvlOverride w:ilvl="0">
       <w:startOverride w:val="1"/>
     </w:lvlOverride>
   </w:num>
   <w:num w:numId="5">
-    <w:abstractNumId w:val="1"/>
+    <w:abstractNumId w:val="2"/>
+  </w:num>
+  <w:num w:numId="6">
+    <w:abstractNumId w:val="2"/>
     <w:lvlOverride w:ilvl="0">
       <w:startOverride w:val="1"/>
     </w:lvlOverride>
+  </w:num>
+  <w:num w:numId="7">
+    <w:abstractNumId w:val="3"/>
+  </w:num>
+  <w:num w:numId="8">
+    <w:abstractNumId w:val="1"/>
   </w:num>
 </w:numbering>
 </file>
@@ -1421,7 +1702,7 @@
   <w:style w:type="paragraph" w:default="1" w:styleId="Normal">
     <w:name w:val="Normal"/>
     <w:qFormat/>
-    <w:rsid w:val="00763A66"/>
+    <w:rsid w:val="00CE1FD5"/>
   </w:style>
   <w:style w:type="paragraph" w:styleId="Heading1">
     <w:name w:val="heading 1"/>
@@ -1574,12 +1855,14 @@
   </w:style>
   <w:style w:type="paragraph" w:styleId="ListParagraph">
     <w:name w:val="List Paragraph"/>
-    <w:basedOn w:val="Normal"/>
+    <w:basedOn w:val="BodyText2"/>
     <w:uiPriority w:val="34"/>
     <w:qFormat/>
-    <w:rsid w:val="00763A66"/>
+    <w:rsid w:val="00CE1FD5"/>
     <w:pPr>
-      <w:ind w:left="720"/>
+      <w:numPr>
+        <w:numId w:val="8"/>
+      </w:numPr>
       <w:contextualSpacing/>
     </w:pPr>
   </w:style>
@@ -1610,7 +1893,7 @@
     <w:rsid w:val="008274EF"/>
     <w:pPr>
       <w:numPr>
-        <w:numId w:val="3"/>
+        <w:numId w:val="5"/>
       </w:numPr>
       <w:spacing w:after="120" w:line="240" w:lineRule="auto"/>
     </w:pPr>
@@ -1863,7 +2146,7 @@
   <w:style w:type="paragraph" w:default="1" w:styleId="Normal">
     <w:name w:val="Normal"/>
     <w:qFormat/>
-    <w:rsid w:val="00763A66"/>
+    <w:rsid w:val="00CE1FD5"/>
   </w:style>
   <w:style w:type="paragraph" w:styleId="Heading1">
     <w:name w:val="heading 1"/>
@@ -2016,12 +2299,14 @@
   </w:style>
   <w:style w:type="paragraph" w:styleId="ListParagraph">
     <w:name w:val="List Paragraph"/>
-    <w:basedOn w:val="Normal"/>
+    <w:basedOn w:val="BodyText2"/>
     <w:uiPriority w:val="34"/>
     <w:qFormat/>
-    <w:rsid w:val="00763A66"/>
+    <w:rsid w:val="00CE1FD5"/>
     <w:pPr>
-      <w:ind w:left="720"/>
+      <w:numPr>
+        <w:numId w:val="8"/>
+      </w:numPr>
       <w:contextualSpacing/>
     </w:pPr>
   </w:style>
@@ -2052,7 +2337,7 @@
     <w:rsid w:val="008274EF"/>
     <w:pPr>
       <w:numPr>
-        <w:numId w:val="3"/>
+        <w:numId w:val="5"/>
       </w:numPr>
       <w:spacing w:after="120" w:line="240" w:lineRule="auto"/>
     </w:pPr>

</xml_diff>

<commit_message>
Updated to chapter 4
</commit_message>
<xml_diff>
--- a/Review.docx
+++ b/Review.docx
@@ -268,8 +268,13 @@
         </w:numPr>
       </w:pPr>
       <w:r>
-        <w:t>In the “Hello, World!” program, what is the purpose of the line return 0;?</w:t>
-      </w:r>
+        <w:t>In the “Hello, World!” program, what is the purpose of the line return 0</w:t>
+      </w:r>
+      <w:proofErr w:type="gramStart"/>
+      <w:r>
+        <w:t>;?</w:t>
+      </w:r>
+      <w:proofErr w:type="gramEnd"/>
       <w:r>
         <w:br/>
         <w:t>To return 0 if the function body has been successfully completed.</w:t>
@@ -326,7 +331,15 @@
       </w:pPr>
       <w:r>
         <w:lastRenderedPageBreak/>
-        <w:t>What does a .h suffix at the end of a file name signify in C++?</w:t>
+        <w:t xml:space="preserve">What does </w:t>
+      </w:r>
+      <w:proofErr w:type="gramStart"/>
+      <w:r>
+        <w:t>a</w:t>
+      </w:r>
+      <w:proofErr w:type="gramEnd"/>
+      <w:r>
+        <w:t xml:space="preserve"> .h suffix at the end of a file name signify in C++?</w:t>
       </w:r>
       <w:r>
         <w:br/>
@@ -367,7 +380,15 @@
       </w:r>
       <w:r>
         <w:br/>
-        <w:t>Source files are the instruction files that contain the literal c++ code, object files are the compiled files which are platform dependent.</w:t>
+        <w:t xml:space="preserve">Source files are the instruction files that contain the literal </w:t>
+      </w:r>
+      <w:proofErr w:type="spellStart"/>
+      <w:r>
+        <w:t>c++</w:t>
+      </w:r>
+      <w:proofErr w:type="spellEnd"/>
+      <w:r>
+        <w:t xml:space="preserve"> code, object files are the compiled files which are platform dependent.</w:t>
       </w:r>
     </w:p>
     <w:p>
@@ -466,7 +487,14 @@
       </w:r>
       <w:r>
         <w:br/>
-        <w:t>cin &gt;&gt;</w:t>
+      </w:r>
+      <w:proofErr w:type="spellStart"/>
+      <w:r>
+        <w:t>cin</w:t>
+      </w:r>
+      <w:proofErr w:type="spellEnd"/>
+      <w:r>
+        <w:t xml:space="preserve"> &gt;&gt;</w:t>
       </w:r>
     </w:p>
     <w:p>
@@ -490,7 +518,14 @@
       </w:r>
       <w:r>
         <w:tab/>
-        <w:t>int number;</w:t>
+      </w:r>
+      <w:proofErr w:type="spellStart"/>
+      <w:r>
+        <w:t>int</w:t>
+      </w:r>
+      <w:proofErr w:type="spellEnd"/>
+      <w:r>
+        <w:t xml:space="preserve"> number;</w:t>
       </w:r>
       <w:r>
         <w:br/>
@@ -498,8 +533,13 @@
       <w:r>
         <w:tab/>
       </w:r>
-      <w:r>
-        <w:t xml:space="preserve">cout &lt;&lt; </w:t>
+      <w:proofErr w:type="spellStart"/>
+      <w:r>
+        <w:t>cout</w:t>
+      </w:r>
+      <w:proofErr w:type="spellEnd"/>
+      <w:r>
+        <w:t xml:space="preserve"> &lt;&lt; </w:t>
       </w:r>
       <w:r>
         <w:t xml:space="preserve"> “Please enter a number:\n”;</w:t>
@@ -509,7 +549,14 @@
       </w:r>
       <w:r>
         <w:tab/>
-        <w:t>cin &gt;&gt; number;</w:t>
+      </w:r>
+      <w:proofErr w:type="spellStart"/>
+      <w:r>
+        <w:t>cin</w:t>
+      </w:r>
+      <w:proofErr w:type="spellEnd"/>
+      <w:r>
+        <w:t xml:space="preserve"> &gt;&gt; number;</w:t>
       </w:r>
     </w:p>
     <w:p>
@@ -530,7 +577,15 @@
       </w:r>
       <w:r>
         <w:br/>
-        <w:t>\n is called a newline, it serves to move the cursor the next line.</w:t>
+        <w:t xml:space="preserve">\n is called a </w:t>
+      </w:r>
+      <w:proofErr w:type="gramStart"/>
+      <w:r>
+        <w:t>newline,</w:t>
+      </w:r>
+      <w:proofErr w:type="gramEnd"/>
+      <w:r>
+        <w:t xml:space="preserve"> it serves to move the cursor the next line.</w:t>
       </w:r>
     </w:p>
     <w:p>
@@ -580,16 +635,45 @@
         </w:numPr>
         <w:ind w:left="360"/>
       </w:pPr>
-      <w:r>
-        <w:t>cout &lt;&lt; "Hello, ";</w:t>
-      </w:r>
-      <w:r>
-        <w:br/>
-        <w:t>cout &lt;&lt; first_name;</w:t>
-      </w:r>
-      <w:r>
-        <w:br/>
-        <w:t>cout &lt;&lt; "!\n";</w:t>
+      <w:proofErr w:type="spellStart"/>
+      <w:proofErr w:type="gramStart"/>
+      <w:r>
+        <w:t>cout</w:t>
+      </w:r>
+      <w:proofErr w:type="spellEnd"/>
+      <w:proofErr w:type="gramEnd"/>
+      <w:r>
+        <w:t xml:space="preserve"> &lt;&lt; "Hello, ";</w:t>
+      </w:r>
+      <w:r>
+        <w:br/>
+      </w:r>
+      <w:proofErr w:type="spellStart"/>
+      <w:r>
+        <w:t>cout</w:t>
+      </w:r>
+      <w:proofErr w:type="spellEnd"/>
+      <w:r>
+        <w:t xml:space="preserve"> &lt;&lt; </w:t>
+      </w:r>
+      <w:proofErr w:type="spellStart"/>
+      <w:r>
+        <w:t>first_name</w:t>
+      </w:r>
+      <w:proofErr w:type="spellEnd"/>
+      <w:r>
+        <w:t>;</w:t>
+      </w:r>
+      <w:r>
+        <w:br/>
+      </w:r>
+      <w:proofErr w:type="spellStart"/>
+      <w:r>
+        <w:t>cout</w:t>
+      </w:r>
+      <w:proofErr w:type="spellEnd"/>
+      <w:r>
+        <w:t xml:space="preserve"> &lt;&lt; "!\n";</w:t>
       </w:r>
     </w:p>
     <w:p>
@@ -601,18 +685,40 @@
         </w:numPr>
         <w:ind w:left="360"/>
       </w:pPr>
-      <w:r>
-        <w:t>as a single line of code?</w:t>
-      </w:r>
-      <w:r>
-        <w:br/>
-        <w:t xml:space="preserve">cout &lt;&lt; </w:t>
+      <w:proofErr w:type="gramStart"/>
+      <w:r>
+        <w:t>as</w:t>
+      </w:r>
+      <w:proofErr w:type="gramEnd"/>
+      <w:r>
+        <w:t xml:space="preserve"> a single line of code?</w:t>
+      </w:r>
+      <w:r>
+        <w:br/>
+      </w:r>
+      <w:proofErr w:type="spellStart"/>
+      <w:proofErr w:type="gramStart"/>
+      <w:r>
+        <w:t>cout</w:t>
+      </w:r>
+      <w:proofErr w:type="spellEnd"/>
+      <w:proofErr w:type="gramEnd"/>
+      <w:r>
+        <w:t xml:space="preserve"> &lt;&lt; </w:t>
       </w:r>
       <w:r>
         <w:t>"Hello,</w:t>
       </w:r>
       <w:r>
-        <w:t xml:space="preserve"> " &lt;&lt; first_name </w:t>
+        <w:t xml:space="preserve"> " &lt;&lt; </w:t>
+      </w:r>
+      <w:proofErr w:type="spellStart"/>
+      <w:r>
+        <w:t>first_name</w:t>
+      </w:r>
+      <w:proofErr w:type="spellEnd"/>
+      <w:r>
+        <w:t xml:space="preserve"> </w:t>
       </w:r>
       <w:r>
         <w:t>&lt;&lt; "!\n";</w:t>
@@ -627,8 +733,6 @@
       </w:r>
       <w:r>
         <w:br/>
-      </w:r>
-      <w:r>
         <w:t>Some memory that holds a value of a given type.</w:t>
       </w:r>
     </w:p>
@@ -685,12 +789,14 @@
       <w:r>
         <w:t xml:space="preserve">, an </w:t>
       </w:r>
+      <w:proofErr w:type="spellStart"/>
       <w:r>
         <w:rPr>
           <w:color w:val="0066B4"/>
         </w:rPr>
         <w:t>int</w:t>
       </w:r>
+      <w:proofErr w:type="spellEnd"/>
       <w:r>
         <w:t xml:space="preserve">, and a </w:t>
       </w:r>
@@ -705,7 +811,27 @@
       </w:r>
       <w:r>
         <w:br/>
-        <w:t xml:space="preserve">char:1 byte , int: 4 bytes, double: 8 bytes. </w:t>
+      </w:r>
+      <w:proofErr w:type="spellStart"/>
+      <w:proofErr w:type="gramStart"/>
+      <w:r>
+        <w:t>char</w:t>
+      </w:r>
+      <w:proofErr w:type="spellEnd"/>
+      <w:r>
+        <w:t>:</w:t>
+      </w:r>
+      <w:proofErr w:type="gramEnd"/>
+      <w:r>
+        <w:t xml:space="preserve">1 byte , </w:t>
+      </w:r>
+      <w:proofErr w:type="spellStart"/>
+      <w:r>
+        <w:t>int</w:t>
+      </w:r>
+      <w:proofErr w:type="spellEnd"/>
+      <w:r>
+        <w:t xml:space="preserve">: 4 bytes, double: 8 bytes. </w:t>
       </w:r>
     </w:p>
     <w:p>
@@ -715,6 +841,7 @@
       <w:r>
         <w:t xml:space="preserve">What measures do we use for the size of small entities in memory, such as </w:t>
       </w:r>
+      <w:proofErr w:type="spellStart"/>
       <w:r>
         <w:rPr>
           <w:color w:val="0066B4"/>
@@ -722,7 +849,11 @@
         <w:t>int</w:t>
       </w:r>
       <w:r>
-        <w:t xml:space="preserve">s and </w:t>
+        <w:t>s</w:t>
+      </w:r>
+      <w:proofErr w:type="spellEnd"/>
+      <w:r>
+        <w:t xml:space="preserve"> and </w:t>
       </w:r>
       <w:r>
         <w:rPr>
@@ -783,8 +914,6 @@
       </w:r>
       <w:r>
         <w:br/>
-      </w:r>
-      <w:r>
         <w:t>A declaration that sets aside memory for an object.</w:t>
       </w:r>
     </w:p>
@@ -827,13 +956,31 @@
       </w:r>
       <w:r>
         <w:br/>
-        <w:t xml:space="preserve">Legal ones : </w:t>
-      </w:r>
+        <w:t xml:space="preserve">Legal </w:t>
+      </w:r>
+      <w:proofErr w:type="gramStart"/>
+      <w:r>
+        <w:t>ones :</w:t>
+      </w:r>
+      <w:proofErr w:type="gramEnd"/>
+      <w:r>
+        <w:t xml:space="preserve"> </w:t>
+      </w:r>
+      <w:proofErr w:type="spellStart"/>
       <w:r>
         <w:t>This_litle</w:t>
       </w:r>
-      <w:r>
-        <w:t xml:space="preserve">, This_little_pig, </w:t>
+      <w:proofErr w:type="spellEnd"/>
+      <w:r>
+        <w:t xml:space="preserve">, </w:t>
+      </w:r>
+      <w:proofErr w:type="spellStart"/>
+      <w:r>
+        <w:t>This_little_pig</w:t>
+      </w:r>
+      <w:proofErr w:type="spellEnd"/>
+      <w:r>
+        <w:t xml:space="preserve">, </w:t>
       </w:r>
       <w:r>
         <w:t>This_1_is fine</w:t>
@@ -842,10 +989,23 @@
         <w:t xml:space="preserve">, </w:t>
       </w:r>
       <w:r>
-        <w:t>_this_is_ok</w:t>
-      </w:r>
-      <w:r>
-        <w:t xml:space="preserve">, MiniMineMine, </w:t>
+        <w:t>_</w:t>
+      </w:r>
+      <w:proofErr w:type="spellStart"/>
+      <w:r>
+        <w:t>this_is_ok</w:t>
+      </w:r>
+      <w:proofErr w:type="spellEnd"/>
+      <w:r>
+        <w:t xml:space="preserve">, </w:t>
+      </w:r>
+      <w:proofErr w:type="spellStart"/>
+      <w:r>
+        <w:t>MiniMineMine</w:t>
+      </w:r>
+      <w:proofErr w:type="spellEnd"/>
+      <w:r>
+        <w:t xml:space="preserve">, </w:t>
       </w:r>
       <w:r>
         <w:t>number</w:t>
@@ -858,13 +1018,7 @@
         <w:t>2_For_1_special</w:t>
       </w:r>
       <w:r>
-        <w:t xml:space="preserve"> (starts with number), </w:t>
-      </w:r>
-      <w:r>
-        <w:t>latest thing</w:t>
-      </w:r>
-      <w:r>
-        <w:t xml:space="preserve"> (contains space), the_$12_method</w:t>
+        <w:t xml:space="preserve"> (starts with number), latest thing (contains space), the_$12_method</w:t>
       </w:r>
       <w:r>
         <w:t xml:space="preserve"> (contains $, which is not a letter, digit or underscore)</w:t>
@@ -884,13 +1038,7 @@
         <w:pStyle w:val="BodyText2"/>
       </w:pPr>
       <w:r>
-        <w:t>Give five examples of legal names that you shouldn</w:t>
-      </w:r>
-      <w:r>
-        <w:t>’</w:t>
-      </w:r>
-      <w:r>
-        <w:t>t use because they are likely to cause confusion.</w:t>
+        <w:t>Give five examples of legal names that you shouldn’t use because they are likely to cause confusion.</w:t>
       </w:r>
       <w:r>
         <w:br/>
@@ -902,25 +1050,27 @@
       </w:r>
       <w:r>
         <w:br/>
-        <w:t>- names starting with an underscore</w:t>
-      </w:r>
-      <w:r>
-        <w:br/>
-        <w:t>- variable names xx1, xx2 etc</w:t>
-      </w:r>
-      <w:r>
-        <w:br/>
-      </w:r>
-    </w:p>
-    <w:p>
-      <w:pPr>
-        <w:pStyle w:val="BodyText2"/>
-      </w:pPr>
-      <w:r>
-        <w:t>W</w:t>
-      </w:r>
-      <w:r>
-        <w:t>hat are some good rules for choosing names?</w:t>
+        <w:t>- names starting with an underscor</w:t>
+      </w:r>
+      <w:r>
+        <w:t>e</w:t>
+      </w:r>
+      <w:r>
+        <w:br/>
+        <w:t xml:space="preserve">- variable names xx1, xx2 </w:t>
+      </w:r>
+      <w:proofErr w:type="spellStart"/>
+      <w:r>
+        <w:t>etc</w:t>
+      </w:r>
+      <w:proofErr w:type="spellEnd"/>
+    </w:p>
+    <w:p>
+      <w:pPr>
+        <w:pStyle w:val="BodyText2"/>
+      </w:pPr>
+      <w:r>
+        <w:t>What are some good rules for choosing names?</w:t>
       </w:r>
       <w:r>
         <w:br/>
@@ -958,11 +1108,19 @@
       <w:r>
         <w:t xml:space="preserve">to </w:t>
       </w:r>
+      <w:proofErr w:type="spellStart"/>
       <w:r>
         <w:rPr>
           <w:color w:val="0066B4"/>
         </w:rPr>
-        <w:t xml:space="preserve">int </w:t>
+        <w:t>int</w:t>
+      </w:r>
+      <w:proofErr w:type="spellEnd"/>
+      <w:r>
+        <w:rPr>
+          <w:color w:val="0066B4"/>
+        </w:rPr>
+        <w:t xml:space="preserve"> </w:t>
       </w:r>
       <w:r>
         <w:t>be a bad thing?</w:t>
@@ -982,6 +1140,955 @@
       <w:r>
         <w:br/>
         <w:t>Check the value of the type to see if it fits in the range of the type to be converted to.</w:t>
+      </w:r>
+    </w:p>
+    <w:p>
+      <w:pPr>
+        <w:pStyle w:val="Heading1"/>
+      </w:pPr>
+      <w:r>
+        <w:rPr>
+          <w:rStyle w:val="Strong"/>
+          <w:b/>
+          <w:bCs/>
+        </w:rPr>
+        <w:t>Chapter 4</w:t>
+      </w:r>
+    </w:p>
+    <w:p>
+      <w:pPr>
+        <w:pStyle w:val="BodyText2"/>
+        <w:numPr>
+          <w:ilvl w:val="0"/>
+          <w:numId w:val="9"/>
+        </w:numPr>
+      </w:pPr>
+      <w:r>
+        <w:t>What is a computation?</w:t>
+      </w:r>
+      <w:r>
+        <w:t xml:space="preserve"> </w:t>
+      </w:r>
+      <w:r>
+        <w:br/>
+      </w:r>
+      <w:r>
+        <w:t>A calculation.</w:t>
+      </w:r>
+    </w:p>
+    <w:p>
+      <w:pPr>
+        <w:pStyle w:val="BodyText2"/>
+        <w:numPr>
+          <w:ilvl w:val="0"/>
+          <w:numId w:val="9"/>
+        </w:numPr>
+      </w:pPr>
+      <w:r>
+        <w:lastRenderedPageBreak/>
+        <w:t>What do we mean by inputs and outputs to a computation? Give examples.</w:t>
+      </w:r>
+      <w:r>
+        <w:t xml:space="preserve"> </w:t>
+      </w:r>
+      <w:r>
+        <w:br/>
+      </w:r>
+      <w:r>
+        <w:t>We mean w</w:t>
+      </w:r>
+      <w:r>
+        <w:t xml:space="preserve">hat goes in and </w:t>
+      </w:r>
+      <w:r>
+        <w:t xml:space="preserve">comes </w:t>
+      </w:r>
+      <w:r>
+        <w:t>out of a computation.</w:t>
+      </w:r>
+    </w:p>
+    <w:p>
+      <w:pPr>
+        <w:pStyle w:val="BodyText2"/>
+        <w:numPr>
+          <w:ilvl w:val="0"/>
+          <w:numId w:val="9"/>
+        </w:numPr>
+      </w:pPr>
+      <w:r>
+        <w:t>What are the three requirements a programmer should keep in mind when expressing computations?</w:t>
+      </w:r>
+      <w:r>
+        <w:br/>
+        <w:t>Correctness, simplicity, efficiency.</w:t>
+      </w:r>
+    </w:p>
+    <w:p>
+      <w:pPr>
+        <w:pStyle w:val="BodyText2"/>
+        <w:numPr>
+          <w:ilvl w:val="0"/>
+          <w:numId w:val="9"/>
+        </w:numPr>
+      </w:pPr>
+      <w:r>
+        <w:t>What does an expression do?</w:t>
+      </w:r>
+      <w:r>
+        <w:t xml:space="preserve"> </w:t>
+      </w:r>
+      <w:r>
+        <w:br/>
+      </w:r>
+      <w:r>
+        <w:t xml:space="preserve">Compute a value </w:t>
+      </w:r>
+      <w:r>
+        <w:t>from</w:t>
+      </w:r>
+      <w:r>
+        <w:t xml:space="preserve"> </w:t>
+      </w:r>
+      <w:r>
+        <w:t xml:space="preserve">a </w:t>
+      </w:r>
+      <w:r>
+        <w:t xml:space="preserve">number </w:t>
+      </w:r>
+      <w:r>
+        <w:t xml:space="preserve">of </w:t>
+      </w:r>
+      <w:r>
+        <w:t>operands.</w:t>
+      </w:r>
+    </w:p>
+    <w:p>
+      <w:pPr>
+        <w:pStyle w:val="BodyText2"/>
+        <w:numPr>
+          <w:ilvl w:val="0"/>
+          <w:numId w:val="9"/>
+        </w:numPr>
+      </w:pPr>
+      <w:r>
+        <w:t>What is the difference between a statement and an expression, as described in this chapter?</w:t>
+      </w:r>
+      <w:r>
+        <w:t xml:space="preserve"> </w:t>
+      </w:r>
+      <w:r>
+        <w:br/>
+        <w:t>Statement does not have to compute something, whereas an expression does.</w:t>
+      </w:r>
+    </w:p>
+    <w:p>
+      <w:pPr>
+        <w:pStyle w:val="BodyText2"/>
+        <w:numPr>
+          <w:ilvl w:val="0"/>
+          <w:numId w:val="9"/>
+        </w:numPr>
+      </w:pPr>
+      <w:r>
+        <w:t>W</w:t>
+      </w:r>
+      <w:r>
+        <w:t xml:space="preserve">hat is an </w:t>
+      </w:r>
+      <w:proofErr w:type="spellStart"/>
+      <w:r>
+        <w:t>lvalue</w:t>
+      </w:r>
+      <w:proofErr w:type="spellEnd"/>
+      <w:r>
+        <w:t xml:space="preserve">? List the operators that require an </w:t>
+      </w:r>
+      <w:proofErr w:type="spellStart"/>
+      <w:r>
+        <w:t>lvalue</w:t>
+      </w:r>
+      <w:proofErr w:type="spellEnd"/>
+      <w:r>
+        <w:t xml:space="preserve">. Why do these operators, and not the others, require </w:t>
+      </w:r>
+      <w:proofErr w:type="spellStart"/>
+      <w:r>
+        <w:t>lvalue</w:t>
+      </w:r>
+      <w:proofErr w:type="spellEnd"/>
+      <w:r>
+        <w:t>?</w:t>
+      </w:r>
+      <w:r>
+        <w:br/>
+      </w:r>
+      <w:proofErr w:type="spellStart"/>
+      <w:proofErr w:type="gramStart"/>
+      <w:r>
+        <w:t>lvalue</w:t>
+      </w:r>
+      <w:proofErr w:type="spellEnd"/>
+      <w:proofErr w:type="gramEnd"/>
+      <w:r>
+        <w:t xml:space="preserve"> is the left-hand side of an assignment.</w:t>
+      </w:r>
+    </w:p>
+    <w:p>
+      <w:pPr>
+        <w:pStyle w:val="BodyText2"/>
+        <w:numPr>
+          <w:ilvl w:val="0"/>
+          <w:numId w:val="9"/>
+        </w:numPr>
+      </w:pPr>
+      <w:r>
+        <w:t>What is a constant expression?</w:t>
+      </w:r>
+      <w:r>
+        <w:br/>
+        <w:t>A variable that cannot be changed.</w:t>
+      </w:r>
+    </w:p>
+    <w:p>
+      <w:pPr>
+        <w:pStyle w:val="BodyText2"/>
+        <w:numPr>
+          <w:ilvl w:val="0"/>
+          <w:numId w:val="9"/>
+        </w:numPr>
+      </w:pPr>
+      <w:r>
+        <w:t>What is a literal?</w:t>
+      </w:r>
+      <w:r>
+        <w:br/>
+        <w:t>A literal value for an object.</w:t>
+      </w:r>
+    </w:p>
+    <w:p>
+      <w:pPr>
+        <w:pStyle w:val="BodyText2"/>
+        <w:numPr>
+          <w:ilvl w:val="0"/>
+          <w:numId w:val="9"/>
+        </w:numPr>
+      </w:pPr>
+      <w:r>
+        <w:t>What is a symbolic constant and why do we use them?</w:t>
+      </w:r>
+      <w:r>
+        <w:br/>
+        <w:t xml:space="preserve">A constant </w:t>
+      </w:r>
+      <w:r>
+        <w:t>variable, like pi or Avogadro’s constant.</w:t>
+      </w:r>
+    </w:p>
+    <w:p>
+      <w:pPr>
+        <w:pStyle w:val="BodyText2"/>
+        <w:numPr>
+          <w:ilvl w:val="0"/>
+          <w:numId w:val="9"/>
+        </w:numPr>
+      </w:pPr>
+      <w:r>
+        <w:t>What is a magic constant? Give examples.</w:t>
+      </w:r>
+      <w:r>
+        <w:br/>
+        <w:t>A non-obvious literal in code.</w:t>
+      </w:r>
+    </w:p>
+    <w:p>
+      <w:pPr>
+        <w:pStyle w:val="BodyText2"/>
+        <w:numPr>
+          <w:ilvl w:val="0"/>
+          <w:numId w:val="9"/>
+        </w:numPr>
+      </w:pPr>
+      <w:r>
+        <w:t>What are some operators that we can use for integers and floating-point values?</w:t>
+      </w:r>
+      <w:r>
+        <w:br/>
+      </w:r>
+      <w:r>
+        <w:t xml:space="preserve">= </w:t>
+      </w:r>
+      <w:r>
+        <w:t xml:space="preserve">* / == + - </w:t>
+      </w:r>
+      <w:r>
+        <w:t>!= &gt; &lt;  &gt;= &lt;= &gt;&gt; &lt;&lt; ++ --</w:t>
+      </w:r>
+    </w:p>
+    <w:p>
+      <w:pPr>
+        <w:pStyle w:val="BodyText2"/>
+        <w:numPr>
+          <w:ilvl w:val="0"/>
+          <w:numId w:val="9"/>
+        </w:numPr>
+      </w:pPr>
+      <w:r>
+        <w:t>What operators can be used on integers but not on floating-point numbers?</w:t>
+      </w:r>
+      <w:r>
+        <w:br/>
+        <w:t>a % b (modulo)</w:t>
+      </w:r>
+    </w:p>
+    <w:p>
+      <w:pPr>
+        <w:pStyle w:val="BodyText2"/>
+        <w:numPr>
+          <w:ilvl w:val="0"/>
+          <w:numId w:val="9"/>
+        </w:numPr>
+      </w:pPr>
+      <w:r>
+        <w:t>W</w:t>
+      </w:r>
+      <w:r>
+        <w:t xml:space="preserve">hat are some operators that can be used for </w:t>
+      </w:r>
+      <w:r>
+        <w:rPr>
+          <w:rFonts w:ascii="tima-Black" w:hAnsi="tima-Black" w:cs="tima-Black"/>
+          <w:color w:val="0065B3"/>
+        </w:rPr>
+        <w:t>strings?</w:t>
+      </w:r>
+      <w:r>
+        <w:rPr>
+          <w:rFonts w:ascii="tima-Black" w:hAnsi="tima-Black" w:cs="tima-Black"/>
+          <w:color w:val="0065B3"/>
+        </w:rPr>
+        <w:br/>
+      </w:r>
+      <w:r>
+        <w:t>= : assignment, + : concatenation, == : equals, != not equal, &gt; / &gt;= / &lt; / &lt;=</w:t>
+      </w:r>
+    </w:p>
+    <w:p>
+      <w:pPr>
+        <w:pStyle w:val="BodyText2"/>
+        <w:numPr>
+          <w:ilvl w:val="0"/>
+          <w:numId w:val="9"/>
+        </w:numPr>
+      </w:pPr>
+      <w:r>
+        <w:t xml:space="preserve">When would a programmer prefer a </w:t>
+      </w:r>
+      <w:r>
+        <w:rPr>
+          <w:rFonts w:ascii="tima-Black" w:hAnsi="tima-Black" w:cs="tima-Black"/>
+          <w:color w:val="0065B3"/>
+        </w:rPr>
+        <w:t>switch-</w:t>
+      </w:r>
+      <w:r>
+        <w:t xml:space="preserve">statement to an </w:t>
+      </w:r>
+      <w:r>
+        <w:rPr>
+          <w:rFonts w:ascii="tima-Black" w:hAnsi="tima-Black" w:cs="tima-Black"/>
+          <w:color w:val="0065B3"/>
+        </w:rPr>
+        <w:t>if-</w:t>
+      </w:r>
+      <w:r>
+        <w:t>statement?</w:t>
+      </w:r>
+      <w:r>
+        <w:br/>
+        <w:t xml:space="preserve">When comparing against many constants, </w:t>
+      </w:r>
+    </w:p>
+    <w:p>
+      <w:pPr>
+        <w:pStyle w:val="BodyText2"/>
+        <w:numPr>
+          <w:ilvl w:val="0"/>
+          <w:numId w:val="9"/>
+        </w:numPr>
+      </w:pPr>
+      <w:r>
+        <w:t xml:space="preserve">What are some common problems with </w:t>
+      </w:r>
+      <w:r>
+        <w:rPr>
+          <w:rFonts w:ascii="tima-Black" w:hAnsi="tima-Black" w:cs="tima-Black"/>
+          <w:color w:val="0065B3"/>
+        </w:rPr>
+        <w:t>switch-</w:t>
+      </w:r>
+      <w:r>
+        <w:t>statements?</w:t>
+      </w:r>
+      <w:r>
+        <w:br/>
+        <w:t>Case labels need to be constants and distinct, and do not forget the “break;” statement.</w:t>
+      </w:r>
+    </w:p>
+    <w:p>
+      <w:pPr>
+        <w:pStyle w:val="BodyText2"/>
+        <w:numPr>
+          <w:ilvl w:val="0"/>
+          <w:numId w:val="9"/>
+        </w:numPr>
+      </w:pPr>
+      <w:r>
+        <w:t xml:space="preserve">What is the function of each part of the header line in a </w:t>
+      </w:r>
+      <w:r>
+        <w:rPr>
+          <w:rFonts w:ascii="tima-Black" w:hAnsi="tima-Black" w:cs="tima-Black"/>
+          <w:color w:val="0065B3"/>
+        </w:rPr>
+        <w:t>for-</w:t>
+      </w:r>
+      <w:r>
+        <w:t>loop, and in what sequence are they executed?</w:t>
+      </w:r>
+      <w:r>
+        <w:br/>
+      </w:r>
+      <w:r>
+        <w:t>for (</w:t>
+      </w:r>
+      <w:proofErr w:type="spellStart"/>
+      <w:r>
+        <w:t>int</w:t>
+      </w:r>
+      <w:proofErr w:type="spellEnd"/>
+      <w:r>
+        <w:t xml:space="preserve"> </w:t>
+      </w:r>
+      <w:proofErr w:type="spellStart"/>
+      <w:r>
+        <w:t>i</w:t>
+      </w:r>
+      <w:proofErr w:type="spellEnd"/>
+      <w:r>
+        <w:t xml:space="preserve">=0; </w:t>
+      </w:r>
+      <w:proofErr w:type="spellStart"/>
+      <w:r>
+        <w:t>i</w:t>
+      </w:r>
+      <w:proofErr w:type="spellEnd"/>
+      <w:r>
+        <w:t xml:space="preserve"> &lt; n; ++</w:t>
+      </w:r>
+      <w:proofErr w:type="spellStart"/>
+      <w:r>
+        <w:t>i</w:t>
+      </w:r>
+      <w:proofErr w:type="spellEnd"/>
+      <w:r>
+        <w:t xml:space="preserve">) : initialization; stopping condition; </w:t>
+      </w:r>
+      <w:proofErr w:type="spellStart"/>
+      <w:r>
+        <w:t>incrementation</w:t>
+      </w:r>
+      <w:proofErr w:type="spellEnd"/>
+    </w:p>
+    <w:p>
+      <w:pPr>
+        <w:pStyle w:val="BodyText2"/>
+        <w:numPr>
+          <w:ilvl w:val="0"/>
+          <w:numId w:val="9"/>
+        </w:numPr>
+      </w:pPr>
+      <w:r>
+        <w:t xml:space="preserve">When should the </w:t>
+      </w:r>
+      <w:r>
+        <w:rPr>
+          <w:rFonts w:ascii="tima-Black" w:hAnsi="tima-Black" w:cs="tima-Black"/>
+          <w:color w:val="0065B3"/>
+        </w:rPr>
+        <w:t>for-</w:t>
+      </w:r>
+      <w:r>
+        <w:t xml:space="preserve">loop be used and when should the </w:t>
+      </w:r>
+      <w:r>
+        <w:rPr>
+          <w:rFonts w:ascii="tima-Black" w:hAnsi="tima-Black" w:cs="tima-Black"/>
+          <w:color w:val="0065B3"/>
+        </w:rPr>
+        <w:t>while-</w:t>
+      </w:r>
+      <w:r>
+        <w:t>loop be used?</w:t>
+      </w:r>
+      <w:r>
+        <w:br/>
+        <w:t>for-loop : when the range is known, while-loop : when the range is not known</w:t>
+      </w:r>
+    </w:p>
+    <w:p>
+      <w:pPr>
+        <w:pStyle w:val="BodyText2"/>
+        <w:numPr>
+          <w:ilvl w:val="0"/>
+          <w:numId w:val="9"/>
+        </w:numPr>
+      </w:pPr>
+      <w:r>
+        <w:t xml:space="preserve">How do you print the numeric value of a </w:t>
+      </w:r>
+      <w:r>
+        <w:rPr>
+          <w:rFonts w:ascii="tima-Black" w:hAnsi="tima-Black" w:cs="tima-Black"/>
+          <w:color w:val="0065B3"/>
+        </w:rPr>
+        <w:t>char?</w:t>
+      </w:r>
+      <w:r>
+        <w:rPr>
+          <w:rFonts w:ascii="tima-Black" w:hAnsi="tima-Black" w:cs="tima-Black"/>
+          <w:color w:val="0065B3"/>
+        </w:rPr>
+        <w:br/>
+      </w:r>
+      <w:r>
+        <w:t>char(‘a’ + 1)</w:t>
+      </w:r>
+    </w:p>
+    <w:p>
+      <w:pPr>
+        <w:pStyle w:val="BodyText2"/>
+        <w:numPr>
+          <w:ilvl w:val="0"/>
+          <w:numId w:val="9"/>
+        </w:numPr>
+      </w:pPr>
+      <w:r>
+        <w:t xml:space="preserve">Describe what the line </w:t>
+      </w:r>
+      <w:r>
+        <w:rPr>
+          <w:rFonts w:ascii="tima-Black" w:hAnsi="tima-Black" w:cs="tima-Black"/>
+          <w:color w:val="0065B3"/>
+        </w:rPr>
+        <w:t xml:space="preserve">char </w:t>
+      </w:r>
+      <w:proofErr w:type="gramStart"/>
+      <w:r>
+        <w:rPr>
+          <w:rFonts w:ascii="tima-Black" w:hAnsi="tima-Black" w:cs="tima-Black"/>
+          <w:color w:val="0065B3"/>
+        </w:rPr>
+        <w:t>foo(</w:t>
+      </w:r>
+      <w:proofErr w:type="spellStart"/>
+      <w:proofErr w:type="gramEnd"/>
+      <w:r>
+        <w:rPr>
+          <w:rFonts w:ascii="tima-Black" w:hAnsi="tima-Black" w:cs="tima-Black"/>
+          <w:color w:val="0065B3"/>
+        </w:rPr>
+        <w:t>int</w:t>
+      </w:r>
+      <w:proofErr w:type="spellEnd"/>
+      <w:r>
+        <w:rPr>
+          <w:rFonts w:ascii="tima-Black" w:hAnsi="tima-Black" w:cs="tima-Black"/>
+          <w:color w:val="0065B3"/>
+        </w:rPr>
+        <w:t xml:space="preserve"> x) </w:t>
+      </w:r>
+      <w:r>
+        <w:t>means in a function definition.</w:t>
+      </w:r>
+      <w:r>
+        <w:br/>
+        <w:t>Function “foo” takes as input argument an integer x, and outputs a char.</w:t>
+      </w:r>
+    </w:p>
+    <w:p>
+      <w:pPr>
+        <w:pStyle w:val="BodyText2"/>
+        <w:numPr>
+          <w:ilvl w:val="0"/>
+          <w:numId w:val="9"/>
+        </w:numPr>
+      </w:pPr>
+      <w:r>
+        <w:t>When should you define a separate function for part of a program? List reasons.</w:t>
+      </w:r>
+      <w:r>
+        <w:br/>
+        <w:t>For conciseness, reusability etc.</w:t>
+      </w:r>
+    </w:p>
+    <w:p>
+      <w:pPr>
+        <w:pStyle w:val="BodyText2"/>
+        <w:numPr>
+          <w:ilvl w:val="0"/>
+          <w:numId w:val="9"/>
+        </w:numPr>
+      </w:pPr>
+      <w:r>
+        <w:lastRenderedPageBreak/>
+        <w:t xml:space="preserve">What can you do to an </w:t>
+      </w:r>
+      <w:proofErr w:type="spellStart"/>
+      <w:r>
+        <w:rPr>
+          <w:rFonts w:ascii="tima-Black" w:hAnsi="tima-Black" w:cs="tima-Black"/>
+          <w:color w:val="0065B3"/>
+        </w:rPr>
+        <w:t>int</w:t>
+      </w:r>
+      <w:proofErr w:type="spellEnd"/>
+      <w:r>
+        <w:rPr>
+          <w:rFonts w:ascii="tima-Black" w:hAnsi="tima-Black" w:cs="tima-Black"/>
+          <w:color w:val="0065B3"/>
+        </w:rPr>
+        <w:t xml:space="preserve"> </w:t>
+      </w:r>
+      <w:r>
+        <w:t xml:space="preserve">that you cannot do to a </w:t>
+      </w:r>
+      <w:r>
+        <w:rPr>
+          <w:rFonts w:ascii="tima-Black" w:hAnsi="tima-Black" w:cs="tima-Black"/>
+          <w:color w:val="0065B3"/>
+        </w:rPr>
+        <w:t>string?</w:t>
+      </w:r>
+      <w:r>
+        <w:rPr>
+          <w:rFonts w:ascii="tima-Black" w:hAnsi="tima-Black" w:cs="tima-Black"/>
+          <w:color w:val="0065B3"/>
+        </w:rPr>
+        <w:br/>
+      </w:r>
+      <w:r>
+        <w:t>division, multiplication, subtraction, increment, decrement, remainder</w:t>
+      </w:r>
+    </w:p>
+    <w:p>
+      <w:pPr>
+        <w:pStyle w:val="BodyText2"/>
+        <w:numPr>
+          <w:ilvl w:val="0"/>
+          <w:numId w:val="9"/>
+        </w:numPr>
+      </w:pPr>
+      <w:r>
+        <w:t xml:space="preserve">What can you do to a string that you cannot do to an </w:t>
+      </w:r>
+      <w:proofErr w:type="spellStart"/>
+      <w:r>
+        <w:t>int</w:t>
+      </w:r>
+      <w:proofErr w:type="spellEnd"/>
+      <w:r>
+        <w:t>?</w:t>
+      </w:r>
+      <w:r>
+        <w:br/>
+        <w:t>Concatenate</w:t>
+      </w:r>
+    </w:p>
+    <w:p>
+      <w:pPr>
+        <w:pStyle w:val="BodyText2"/>
+        <w:numPr>
+          <w:ilvl w:val="0"/>
+          <w:numId w:val="9"/>
+        </w:numPr>
+      </w:pPr>
+      <w:r>
+        <w:t>What is the index of the third element of a vector?</w:t>
+      </w:r>
+      <w:r>
+        <w:br/>
+        <w:t>2</w:t>
+      </w:r>
+    </w:p>
+    <w:p>
+      <w:pPr>
+        <w:pStyle w:val="BodyText2"/>
+        <w:numPr>
+          <w:ilvl w:val="0"/>
+          <w:numId w:val="9"/>
+        </w:numPr>
+      </w:pPr>
+      <w:r>
+        <w:t>How do you write a for-loop that prints every element of a vector?</w:t>
+      </w:r>
+      <w:r>
+        <w:br/>
+        <w:t>for (</w:t>
+      </w:r>
+      <w:proofErr w:type="spellStart"/>
+      <w:r>
+        <w:t>size_t</w:t>
+      </w:r>
+      <w:proofErr w:type="spellEnd"/>
+      <w:r>
+        <w:t xml:space="preserve"> j = 0; j&lt;N; ++j){</w:t>
+      </w:r>
+      <w:r>
+        <w:tab/>
+      </w:r>
+      <w:r>
+        <w:tab/>
+        <w:t>for (</w:t>
+      </w:r>
+      <w:proofErr w:type="spellStart"/>
+      <w:r>
+        <w:t>int</w:t>
+      </w:r>
+      <w:proofErr w:type="spellEnd"/>
+      <w:r>
+        <w:t xml:space="preserve"> x : v){</w:t>
+      </w:r>
+      <w:r>
+        <w:br/>
+      </w:r>
+      <w:r>
+        <w:tab/>
+      </w:r>
+      <w:proofErr w:type="spellStart"/>
+      <w:r>
+        <w:t>cout</w:t>
+      </w:r>
+      <w:proofErr w:type="spellEnd"/>
+      <w:r>
+        <w:t xml:space="preserve"> &lt;&lt; v[j];</w:t>
+      </w:r>
+      <w:r>
+        <w:tab/>
+      </w:r>
+      <w:r>
+        <w:tab/>
+      </w:r>
+      <w:r>
+        <w:tab/>
+        <w:t xml:space="preserve">    </w:t>
+      </w:r>
+      <w:proofErr w:type="spellStart"/>
+      <w:r>
+        <w:t>cout</w:t>
+      </w:r>
+      <w:proofErr w:type="spellEnd"/>
+      <w:r>
+        <w:t xml:space="preserve"> &lt;&lt; x;</w:t>
+      </w:r>
+      <w:r>
+        <w:br/>
+        <w:t>}</w:t>
+      </w:r>
+      <w:r>
+        <w:tab/>
+      </w:r>
+      <w:r>
+        <w:tab/>
+      </w:r>
+      <w:r>
+        <w:tab/>
+      </w:r>
+      <w:r>
+        <w:tab/>
+      </w:r>
+      <w:r>
+        <w:tab/>
+        <w:t>}</w:t>
+      </w:r>
+    </w:p>
+    <w:p>
+      <w:pPr>
+        <w:pStyle w:val="BodyText2"/>
+        <w:numPr>
+          <w:ilvl w:val="0"/>
+          <w:numId w:val="9"/>
+        </w:numPr>
+      </w:pPr>
+      <w:r>
+        <w:t xml:space="preserve">What does vector&lt;char&gt; </w:t>
+      </w:r>
+      <w:proofErr w:type="gramStart"/>
+      <w:r>
+        <w:t>alphabet(</w:t>
+      </w:r>
+      <w:proofErr w:type="gramEnd"/>
+      <w:r>
+        <w:t>26); do?</w:t>
+      </w:r>
+      <w:r>
+        <w:br/>
+        <w:t>Initialize a vector of chars named alphabet with length 26.</w:t>
+      </w:r>
+    </w:p>
+    <w:p>
+      <w:pPr>
+        <w:pStyle w:val="BodyText2"/>
+        <w:numPr>
+          <w:ilvl w:val="0"/>
+          <w:numId w:val="9"/>
+        </w:numPr>
+      </w:pPr>
+      <w:r>
+        <w:t xml:space="preserve">Describe what </w:t>
+      </w:r>
+      <w:proofErr w:type="spellStart"/>
+      <w:r>
+        <w:t>push_</w:t>
+      </w:r>
+      <w:proofErr w:type="gramStart"/>
+      <w:r>
+        <w:t>back</w:t>
+      </w:r>
+      <w:proofErr w:type="spellEnd"/>
+      <w:r>
+        <w:t>(</w:t>
+      </w:r>
+      <w:proofErr w:type="gramEnd"/>
+      <w:r>
+        <w:t>) does to a vector.</w:t>
+      </w:r>
+      <w:r>
+        <w:br/>
+      </w:r>
+      <w:proofErr w:type="spellStart"/>
+      <w:r>
+        <w:t>v.push_</w:t>
+      </w:r>
+      <w:proofErr w:type="gramStart"/>
+      <w:r>
+        <w:t>back</w:t>
+      </w:r>
+      <w:proofErr w:type="spellEnd"/>
+      <w:r>
+        <w:t>(</w:t>
+      </w:r>
+      <w:proofErr w:type="gramEnd"/>
+      <w:r>
+        <w:t>el) adds element el to vector v.</w:t>
+      </w:r>
+    </w:p>
+    <w:p>
+      <w:pPr>
+        <w:pStyle w:val="BodyText2"/>
+        <w:numPr>
+          <w:ilvl w:val="0"/>
+          <w:numId w:val="9"/>
+        </w:numPr>
+      </w:pPr>
+      <w:r>
+        <w:t xml:space="preserve">What do vector’s member functions </w:t>
+      </w:r>
+      <w:proofErr w:type="gramStart"/>
+      <w:r>
+        <w:t>begin(</w:t>
+      </w:r>
+      <w:proofErr w:type="gramEnd"/>
+      <w:r>
+        <w:t>), end(), and size() do?</w:t>
+      </w:r>
+      <w:r>
+        <w:br/>
+      </w:r>
+      <w:proofErr w:type="gramStart"/>
+      <w:r>
+        <w:t>point</w:t>
+      </w:r>
+      <w:proofErr w:type="gramEnd"/>
+      <w:r>
+        <w:t xml:space="preserve"> to beginning element, end element and size of the vector.</w:t>
+      </w:r>
+    </w:p>
+    <w:p>
+      <w:pPr>
+        <w:pStyle w:val="BodyText2"/>
+        <w:numPr>
+          <w:ilvl w:val="0"/>
+          <w:numId w:val="9"/>
+        </w:numPr>
+      </w:pPr>
+      <w:r>
+        <w:t>What makes vector so popular/useful?</w:t>
+      </w:r>
+      <w:r>
+        <w:br/>
+      </w:r>
+      <w:r>
+        <w:t>A vectors stores a list of data</w:t>
+      </w:r>
+    </w:p>
+    <w:p>
+      <w:pPr>
+        <w:pStyle w:val="BodyText2"/>
+        <w:numPr>
+          <w:ilvl w:val="0"/>
+          <w:numId w:val="9"/>
+        </w:numPr>
+      </w:pPr>
+      <w:r>
+        <w:t>How do you sort the elements of a vector?</w:t>
+      </w:r>
+      <w:r>
+        <w:br/>
+        <w:t>sort(</w:t>
+      </w:r>
+      <w:proofErr w:type="spellStart"/>
+      <w:r>
+        <w:t>v.begin</w:t>
+      </w:r>
+      <w:proofErr w:type="spellEnd"/>
+      <w:r>
+        <w:t xml:space="preserve">(), </w:t>
+      </w:r>
+      <w:proofErr w:type="spellStart"/>
+      <w:r>
+        <w:t>v.end</w:t>
+      </w:r>
+      <w:proofErr w:type="spellEnd"/>
+      <w:r>
+        <w:t>()) where v is the vector</w:t>
+      </w:r>
+    </w:p>
+    <w:p>
+      <w:pPr>
+        <w:pStyle w:val="Heading1"/>
+      </w:pPr>
+      <w:r>
+        <w:rPr>
+          <w:rStyle w:val="Strong"/>
+          <w:b/>
+          <w:bCs/>
+        </w:rPr>
+        <w:t>Chapter 5</w:t>
+      </w:r>
+    </w:p>
+    <w:p>
+      <w:pPr>
+        <w:pStyle w:val="BodyText2"/>
+        <w:numPr>
+          <w:ilvl w:val="0"/>
+          <w:numId w:val="10"/>
+        </w:numPr>
+      </w:pPr>
+      <w:r>
+        <w:t>Name four major types of errors and briefly define each one.</w:t>
+      </w:r>
+      <w:r>
+        <w:br/>
       </w:r>
       <w:bookmarkStart w:id="0" w:name="_GoBack"/>
       <w:bookmarkEnd w:id="0"/>
@@ -991,15 +2098,285 @@
         <w:pStyle w:val="BodyText2"/>
         <w:numPr>
           <w:ilvl w:val="0"/>
-          <w:numId w:val="0"/>
-        </w:numPr>
-        <w:ind w:left="360"/>
+          <w:numId w:val="10"/>
+        </w:numPr>
+      </w:pPr>
+      <w:r>
+        <w:t>What kinds of errors can we ignore in student programs?</w:t>
+      </w:r>
+    </w:p>
+    <w:p>
+      <w:pPr>
+        <w:pStyle w:val="BodyText2"/>
+        <w:numPr>
+          <w:ilvl w:val="0"/>
+          <w:numId w:val="10"/>
+        </w:numPr>
+      </w:pPr>
+      <w:r>
+        <w:t>What guarantees should every completed project offer?</w:t>
+      </w:r>
+    </w:p>
+    <w:p>
+      <w:pPr>
+        <w:pStyle w:val="BodyText2"/>
+        <w:numPr>
+          <w:ilvl w:val="0"/>
+          <w:numId w:val="10"/>
+        </w:numPr>
+      </w:pPr>
+      <w:r>
+        <w:t>List three approaches we can take to eliminate errors in programs and produce acceptable software.</w:t>
+      </w:r>
+    </w:p>
+    <w:p>
+      <w:pPr>
+        <w:pStyle w:val="BodyText2"/>
+        <w:numPr>
+          <w:ilvl w:val="0"/>
+          <w:numId w:val="10"/>
+        </w:numPr>
+      </w:pPr>
+      <w:r>
+        <w:t>Why do we hate debugging?</w:t>
+      </w:r>
+    </w:p>
+    <w:p>
+      <w:pPr>
+        <w:pStyle w:val="BodyText2"/>
+        <w:numPr>
+          <w:ilvl w:val="0"/>
+          <w:numId w:val="10"/>
+        </w:numPr>
+      </w:pPr>
+      <w:r>
+        <w:t>What is a syntax error? Give five examples.</w:t>
+      </w:r>
+    </w:p>
+    <w:p>
+      <w:pPr>
+        <w:pStyle w:val="BodyText2"/>
+        <w:numPr>
+          <w:ilvl w:val="0"/>
+          <w:numId w:val="10"/>
+        </w:numPr>
+      </w:pPr>
+      <w:r>
+        <w:t>What is a type error? Give five examples.</w:t>
+      </w:r>
+    </w:p>
+    <w:p>
+      <w:pPr>
+        <w:pStyle w:val="BodyText2"/>
+        <w:numPr>
+          <w:ilvl w:val="0"/>
+          <w:numId w:val="10"/>
+        </w:numPr>
+      </w:pPr>
+      <w:r>
+        <w:t>What is a linker error? Give three examples.</w:t>
+      </w:r>
+    </w:p>
+    <w:p>
+      <w:pPr>
+        <w:pStyle w:val="BodyText2"/>
+        <w:numPr>
+          <w:ilvl w:val="0"/>
+          <w:numId w:val="10"/>
+        </w:numPr>
+      </w:pPr>
+      <w:r>
+        <w:t>What is a logic error? Give three examples.</w:t>
+      </w:r>
+    </w:p>
+    <w:p>
+      <w:pPr>
+        <w:pStyle w:val="BodyText2"/>
+        <w:numPr>
+          <w:ilvl w:val="0"/>
+          <w:numId w:val="10"/>
+        </w:numPr>
+      </w:pPr>
+      <w:r>
+        <w:t>List four potential sources of program errors discussed in the text.</w:t>
+      </w:r>
+    </w:p>
+    <w:p>
+      <w:pPr>
+        <w:pStyle w:val="BodyText2"/>
+        <w:numPr>
+          <w:ilvl w:val="0"/>
+          <w:numId w:val="10"/>
+        </w:numPr>
+      </w:pPr>
+      <w:r>
+        <w:t>How do you know if a result is plausible? What techniques do you have to answer such questions?</w:t>
+      </w:r>
+    </w:p>
+    <w:p>
+      <w:pPr>
+        <w:pStyle w:val="BodyText2"/>
+        <w:numPr>
+          <w:ilvl w:val="0"/>
+          <w:numId w:val="10"/>
+        </w:numPr>
+      </w:pPr>
+      <w:r>
+        <w:t>Compare and contrast having the caller of a function handle a run-time error vs. the called function’s handling the runtime error.</w:t>
+      </w:r>
+    </w:p>
+    <w:p>
+      <w:pPr>
+        <w:pStyle w:val="BodyText2"/>
+        <w:numPr>
+          <w:ilvl w:val="0"/>
+          <w:numId w:val="10"/>
+        </w:numPr>
+      </w:pPr>
+      <w:r>
+        <w:t>Why is using exceptions a better idea than returning an “error value”?</w:t>
+      </w:r>
+    </w:p>
+    <w:p>
+      <w:pPr>
+        <w:pStyle w:val="BodyText2"/>
+        <w:numPr>
+          <w:ilvl w:val="0"/>
+          <w:numId w:val="10"/>
+        </w:numPr>
+      </w:pPr>
+      <w:r>
+        <w:lastRenderedPageBreak/>
+        <w:t>How do you test if an input operation succeeded?</w:t>
+      </w:r>
+    </w:p>
+    <w:p>
+      <w:pPr>
+        <w:pStyle w:val="BodyText2"/>
+        <w:numPr>
+          <w:ilvl w:val="0"/>
+          <w:numId w:val="10"/>
+        </w:numPr>
+      </w:pPr>
+      <w:r>
+        <w:t>Describe the process of how exceptions are thrown and caught.</w:t>
+      </w:r>
+    </w:p>
+    <w:p>
+      <w:pPr>
+        <w:pStyle w:val="BodyText2"/>
+        <w:numPr>
+          <w:ilvl w:val="0"/>
+          <w:numId w:val="10"/>
+        </w:numPr>
+      </w:pPr>
+      <w:r>
+        <w:t xml:space="preserve">Why, with a vector called v, is </w:t>
+      </w:r>
+      <w:proofErr w:type="gramStart"/>
+      <w:r>
+        <w:t>v[</w:t>
+      </w:r>
+      <w:proofErr w:type="spellStart"/>
+      <w:proofErr w:type="gramEnd"/>
+      <w:r>
+        <w:t>v.size</w:t>
+      </w:r>
+      <w:proofErr w:type="spellEnd"/>
+      <w:r>
+        <w:t>()] a range error? What would be the result of calling this?</w:t>
+      </w:r>
+    </w:p>
+    <w:p>
+      <w:pPr>
+        <w:pStyle w:val="BodyText2"/>
+        <w:numPr>
+          <w:ilvl w:val="0"/>
+          <w:numId w:val="10"/>
+        </w:numPr>
+      </w:pPr>
+      <w:r>
+        <w:t xml:space="preserve">Define pre-condition and post-condition; give an example (that is not the </w:t>
+      </w:r>
+      <w:proofErr w:type="gramStart"/>
+      <w:r>
+        <w:t>area(</w:t>
+      </w:r>
+      <w:proofErr w:type="gramEnd"/>
+      <w:r>
+        <w:t>) function from this chapter), preferably</w:t>
+      </w:r>
+      <w:r>
+        <w:t xml:space="preserve"> </w:t>
+      </w:r>
+      <w:r>
+        <w:t>a computation that requires a loop.</w:t>
+      </w:r>
+    </w:p>
+    <w:p>
+      <w:pPr>
+        <w:pStyle w:val="BodyText2"/>
+        <w:numPr>
+          <w:ilvl w:val="0"/>
+          <w:numId w:val="10"/>
+        </w:numPr>
+      </w:pPr>
+      <w:r>
+        <w:t>When would you not test a pre-condition?</w:t>
+      </w:r>
+    </w:p>
+    <w:p>
+      <w:pPr>
+        <w:pStyle w:val="BodyText2"/>
+        <w:numPr>
+          <w:ilvl w:val="0"/>
+          <w:numId w:val="10"/>
+        </w:numPr>
+      </w:pPr>
+      <w:r>
+        <w:t>When would you not test a post-condition?</w:t>
+      </w:r>
+    </w:p>
+    <w:p>
+      <w:pPr>
+        <w:pStyle w:val="BodyText2"/>
+        <w:numPr>
+          <w:ilvl w:val="0"/>
+          <w:numId w:val="10"/>
+        </w:numPr>
+      </w:pPr>
+      <w:r>
+        <w:t>What are the steps in debugging a program?</w:t>
+      </w:r>
+    </w:p>
+    <w:p>
+      <w:pPr>
+        <w:pStyle w:val="BodyText2"/>
+        <w:numPr>
+          <w:ilvl w:val="0"/>
+          <w:numId w:val="10"/>
+        </w:numPr>
+      </w:pPr>
+      <w:r>
+        <w:t>Why does commenting help when debugging?</w:t>
+      </w:r>
+    </w:p>
+    <w:p>
+      <w:pPr>
+        <w:pStyle w:val="BodyText2"/>
+        <w:numPr>
+          <w:ilvl w:val="0"/>
+          <w:numId w:val="10"/>
+        </w:numPr>
         <w:rPr>
           <w:rStyle w:val="Strong"/>
           <w:b w:val="0"/>
           <w:bCs w:val="0"/>
         </w:rPr>
       </w:pPr>
+      <w:r>
+        <w:t>How does testing differ from debugging?</w:t>
+      </w:r>
       <w:r>
         <w:br/>
       </w:r>
@@ -1539,6 +2916,18 @@
   </w:num>
   <w:num w:numId="8">
     <w:abstractNumId w:val="1"/>
+  </w:num>
+  <w:num w:numId="9">
+    <w:abstractNumId w:val="2"/>
+    <w:lvlOverride w:ilvl="0">
+      <w:startOverride w:val="1"/>
+    </w:lvlOverride>
+  </w:num>
+  <w:num w:numId="10">
+    <w:abstractNumId w:val="2"/>
+    <w:lvlOverride w:ilvl="0">
+      <w:startOverride w:val="1"/>
+    </w:lvlOverride>
   </w:num>
 </w:numbering>
 </file>

</xml_diff>

<commit_message>
Review updated to ch5
</commit_message>
<xml_diff>
--- a/Review.docx
+++ b/Review.docx
@@ -268,13 +268,8 @@
         </w:numPr>
       </w:pPr>
       <w:r>
-        <w:t>In the “Hello, World!” program, what is the purpose of the line return 0</w:t>
-      </w:r>
-      <w:proofErr w:type="gramStart"/>
-      <w:r>
-        <w:t>;?</w:t>
-      </w:r>
-      <w:proofErr w:type="gramEnd"/>
+        <w:t>In the “Hello, World!” program, what is the purpose of the line return 0;?</w:t>
+      </w:r>
       <w:r>
         <w:br/>
         <w:t>To return 0 if the function body has been successfully completed.</w:t>
@@ -331,15 +326,7 @@
       </w:pPr>
       <w:r>
         <w:lastRenderedPageBreak/>
-        <w:t xml:space="preserve">What does </w:t>
-      </w:r>
-      <w:proofErr w:type="gramStart"/>
-      <w:r>
-        <w:t>a</w:t>
-      </w:r>
-      <w:proofErr w:type="gramEnd"/>
-      <w:r>
-        <w:t xml:space="preserve"> .h suffix at the end of a file name signify in C++?</w:t>
+        <w:t>What does a .h suffix at the end of a file name signify in C++?</w:t>
       </w:r>
       <w:r>
         <w:br/>
@@ -380,15 +367,7 @@
       </w:r>
       <w:r>
         <w:br/>
-        <w:t xml:space="preserve">Source files are the instruction files that contain the literal </w:t>
-      </w:r>
-      <w:proofErr w:type="spellStart"/>
-      <w:r>
-        <w:t>c++</w:t>
-      </w:r>
-      <w:proofErr w:type="spellEnd"/>
-      <w:r>
-        <w:t xml:space="preserve"> code, object files are the compiled files which are platform dependent.</w:t>
+        <w:t>Source files are the instruction files that contain the literal c++ code, object files are the compiled files which are platform dependent.</w:t>
       </w:r>
     </w:p>
     <w:p>
@@ -487,14 +466,7 @@
       </w:r>
       <w:r>
         <w:br/>
-      </w:r>
-      <w:proofErr w:type="spellStart"/>
-      <w:r>
-        <w:t>cin</w:t>
-      </w:r>
-      <w:proofErr w:type="spellEnd"/>
-      <w:r>
-        <w:t xml:space="preserve"> &gt;&gt;</w:t>
+        <w:t>cin &gt;&gt;</w:t>
       </w:r>
     </w:p>
     <w:p>
@@ -518,14 +490,7 @@
       </w:r>
       <w:r>
         <w:tab/>
-      </w:r>
-      <w:proofErr w:type="spellStart"/>
-      <w:r>
-        <w:t>int</w:t>
-      </w:r>
-      <w:proofErr w:type="spellEnd"/>
-      <w:r>
-        <w:t xml:space="preserve"> number;</w:t>
+        <w:t>int number;</w:t>
       </w:r>
       <w:r>
         <w:br/>
@@ -533,13 +498,8 @@
       <w:r>
         <w:tab/>
       </w:r>
-      <w:proofErr w:type="spellStart"/>
-      <w:r>
-        <w:t>cout</w:t>
-      </w:r>
-      <w:proofErr w:type="spellEnd"/>
-      <w:r>
-        <w:t xml:space="preserve"> &lt;&lt; </w:t>
+      <w:r>
+        <w:t xml:space="preserve">cout &lt;&lt; </w:t>
       </w:r>
       <w:r>
         <w:t xml:space="preserve"> “Please enter a number:\n”;</w:t>
@@ -549,14 +509,7 @@
       </w:r>
       <w:r>
         <w:tab/>
-      </w:r>
-      <w:proofErr w:type="spellStart"/>
-      <w:r>
-        <w:t>cin</w:t>
-      </w:r>
-      <w:proofErr w:type="spellEnd"/>
-      <w:r>
-        <w:t xml:space="preserve"> &gt;&gt; number;</w:t>
+        <w:t>cin &gt;&gt; number;</w:t>
       </w:r>
     </w:p>
     <w:p>
@@ -577,15 +530,7 @@
       </w:r>
       <w:r>
         <w:br/>
-        <w:t xml:space="preserve">\n is called a </w:t>
-      </w:r>
-      <w:proofErr w:type="gramStart"/>
-      <w:r>
-        <w:t>newline,</w:t>
-      </w:r>
-      <w:proofErr w:type="gramEnd"/>
-      <w:r>
-        <w:t xml:space="preserve"> it serves to move the cursor the next line.</w:t>
+        <w:t>\n is called a newline, it serves to move the cursor the next line.</w:t>
       </w:r>
     </w:p>
     <w:p>
@@ -635,45 +580,16 @@
         </w:numPr>
         <w:ind w:left="360"/>
       </w:pPr>
-      <w:proofErr w:type="spellStart"/>
-      <w:proofErr w:type="gramStart"/>
-      <w:r>
-        <w:t>cout</w:t>
-      </w:r>
-      <w:proofErr w:type="spellEnd"/>
-      <w:proofErr w:type="gramEnd"/>
-      <w:r>
-        <w:t xml:space="preserve"> &lt;&lt; "Hello, ";</w:t>
-      </w:r>
-      <w:r>
-        <w:br/>
-      </w:r>
-      <w:proofErr w:type="spellStart"/>
-      <w:r>
-        <w:t>cout</w:t>
-      </w:r>
-      <w:proofErr w:type="spellEnd"/>
-      <w:r>
-        <w:t xml:space="preserve"> &lt;&lt; </w:t>
-      </w:r>
-      <w:proofErr w:type="spellStart"/>
-      <w:r>
-        <w:t>first_name</w:t>
-      </w:r>
-      <w:proofErr w:type="spellEnd"/>
-      <w:r>
-        <w:t>;</w:t>
-      </w:r>
-      <w:r>
-        <w:br/>
-      </w:r>
-      <w:proofErr w:type="spellStart"/>
-      <w:r>
-        <w:t>cout</w:t>
-      </w:r>
-      <w:proofErr w:type="spellEnd"/>
-      <w:r>
-        <w:t xml:space="preserve"> &lt;&lt; "!\n";</w:t>
+      <w:r>
+        <w:t>cout &lt;&lt; "Hello, ";</w:t>
+      </w:r>
+      <w:r>
+        <w:br/>
+        <w:t>cout &lt;&lt; first_name;</w:t>
+      </w:r>
+      <w:r>
+        <w:br/>
+        <w:t>cout &lt;&lt; "!\n";</w:t>
       </w:r>
     </w:p>
     <w:p>
@@ -685,40 +601,18 @@
         </w:numPr>
         <w:ind w:left="360"/>
       </w:pPr>
-      <w:proofErr w:type="gramStart"/>
-      <w:r>
-        <w:t>as</w:t>
-      </w:r>
-      <w:proofErr w:type="gramEnd"/>
-      <w:r>
-        <w:t xml:space="preserve"> a single line of code?</w:t>
-      </w:r>
-      <w:r>
-        <w:br/>
-      </w:r>
-      <w:proofErr w:type="spellStart"/>
-      <w:proofErr w:type="gramStart"/>
-      <w:r>
-        <w:t>cout</w:t>
-      </w:r>
-      <w:proofErr w:type="spellEnd"/>
-      <w:proofErr w:type="gramEnd"/>
-      <w:r>
-        <w:t xml:space="preserve"> &lt;&lt; </w:t>
+      <w:r>
+        <w:t>as a single line of code?</w:t>
+      </w:r>
+      <w:r>
+        <w:br/>
+        <w:t xml:space="preserve">cout &lt;&lt; </w:t>
       </w:r>
       <w:r>
         <w:t>"Hello,</w:t>
       </w:r>
       <w:r>
-        <w:t xml:space="preserve"> " &lt;&lt; </w:t>
-      </w:r>
-      <w:proofErr w:type="spellStart"/>
-      <w:r>
-        <w:t>first_name</w:t>
-      </w:r>
-      <w:proofErr w:type="spellEnd"/>
-      <w:r>
-        <w:t xml:space="preserve"> </w:t>
+        <w:t xml:space="preserve"> " &lt;&lt; first_name </w:t>
       </w:r>
       <w:r>
         <w:t>&lt;&lt; "!\n";</w:t>
@@ -789,14 +683,12 @@
       <w:r>
         <w:t xml:space="preserve">, an </w:t>
       </w:r>
-      <w:proofErr w:type="spellStart"/>
       <w:r>
         <w:rPr>
           <w:color w:val="0066B4"/>
         </w:rPr>
         <w:t>int</w:t>
       </w:r>
-      <w:proofErr w:type="spellEnd"/>
       <w:r>
         <w:t xml:space="preserve">, and a </w:t>
       </w:r>
@@ -811,27 +703,7 @@
       </w:r>
       <w:r>
         <w:br/>
-      </w:r>
-      <w:proofErr w:type="spellStart"/>
-      <w:proofErr w:type="gramStart"/>
-      <w:r>
-        <w:t>char</w:t>
-      </w:r>
-      <w:proofErr w:type="spellEnd"/>
-      <w:r>
-        <w:t>:</w:t>
-      </w:r>
-      <w:proofErr w:type="gramEnd"/>
-      <w:r>
-        <w:t xml:space="preserve">1 byte , </w:t>
-      </w:r>
-      <w:proofErr w:type="spellStart"/>
-      <w:r>
-        <w:t>int</w:t>
-      </w:r>
-      <w:proofErr w:type="spellEnd"/>
-      <w:r>
-        <w:t xml:space="preserve">: 4 bytes, double: 8 bytes. </w:t>
+        <w:t xml:space="preserve">char:1 byte , int: 4 bytes, double: 8 bytes. </w:t>
       </w:r>
     </w:p>
     <w:p>
@@ -841,7 +713,6 @@
       <w:r>
         <w:t xml:space="preserve">What measures do we use for the size of small entities in memory, such as </w:t>
       </w:r>
-      <w:proofErr w:type="spellStart"/>
       <w:r>
         <w:rPr>
           <w:color w:val="0066B4"/>
@@ -849,11 +720,7 @@
         <w:t>int</w:t>
       </w:r>
       <w:r>
-        <w:t>s</w:t>
-      </w:r>
-      <w:proofErr w:type="spellEnd"/>
-      <w:r>
-        <w:t xml:space="preserve"> and </w:t>
+        <w:t xml:space="preserve">s and </w:t>
       </w:r>
       <w:r>
         <w:rPr>
@@ -956,77 +823,46 @@
       </w:r>
       <w:r>
         <w:br/>
-        <w:t xml:space="preserve">Legal </w:t>
-      </w:r>
-      <w:proofErr w:type="gramStart"/>
-      <w:r>
-        <w:t>ones :</w:t>
-      </w:r>
-      <w:proofErr w:type="gramEnd"/>
-      <w:r>
-        <w:t xml:space="preserve"> </w:t>
-      </w:r>
-      <w:proofErr w:type="spellStart"/>
+        <w:t xml:space="preserve">Legal ones : </w:t>
+      </w:r>
       <w:r>
         <w:t>This_litle</w:t>
       </w:r>
-      <w:proofErr w:type="spellEnd"/>
+      <w:r>
+        <w:t xml:space="preserve">, This_little_pig, </w:t>
+      </w:r>
+      <w:r>
+        <w:t>This_1_is fine</w:t>
+      </w:r>
       <w:r>
         <w:t xml:space="preserve">, </w:t>
       </w:r>
-      <w:proofErr w:type="spellStart"/>
-      <w:r>
-        <w:t>This_little_pig</w:t>
-      </w:r>
-      <w:proofErr w:type="spellEnd"/>
+      <w:r>
+        <w:t>_this_is_ok</w:t>
+      </w:r>
+      <w:r>
+        <w:t xml:space="preserve">, MiniMineMine, </w:t>
+      </w:r>
+      <w:r>
+        <w:t>number</w:t>
+      </w:r>
+      <w:r>
+        <w:br/>
+        <w:t xml:space="preserve">Not legal ones: </w:t>
+      </w:r>
+      <w:r>
+        <w:t>2_For_1_special</w:t>
+      </w:r>
+      <w:r>
+        <w:t xml:space="preserve"> (starts with number), latest thing (contains space), the_$12_method</w:t>
+      </w:r>
+      <w:r>
+        <w:t xml:space="preserve"> (contains $, which is not a letter, digit or underscore)</w:t>
+      </w:r>
       <w:r>
         <w:t xml:space="preserve">, </w:t>
       </w:r>
       <w:r>
-        <w:t>This_1_is fine</w:t>
-      </w:r>
-      <w:r>
-        <w:t xml:space="preserve">, </w:t>
-      </w:r>
-      <w:r>
-        <w:t>_</w:t>
-      </w:r>
-      <w:proofErr w:type="spellStart"/>
-      <w:r>
-        <w:t>this_is_ok</w:t>
-      </w:r>
-      <w:proofErr w:type="spellEnd"/>
-      <w:r>
-        <w:t xml:space="preserve">, </w:t>
-      </w:r>
-      <w:proofErr w:type="spellStart"/>
-      <w:r>
-        <w:t>MiniMineMine</w:t>
-      </w:r>
-      <w:proofErr w:type="spellEnd"/>
-      <w:r>
-        <w:t xml:space="preserve">, </w:t>
-      </w:r>
-      <w:r>
-        <w:t>number</w:t>
-      </w:r>
-      <w:r>
-        <w:br/>
-        <w:t xml:space="preserve">Not legal ones: </w:t>
-      </w:r>
-      <w:r>
-        <w:t>2_For_1_special</w:t>
-      </w:r>
-      <w:r>
-        <w:t xml:space="preserve"> (starts with number), latest thing (contains space), the_$12_method</w:t>
-      </w:r>
-      <w:r>
-        <w:t xml:space="preserve"> (contains $, which is not a letter, digit or underscore)</w:t>
-      </w:r>
-      <w:r>
-        <w:t xml:space="preserve">, </w:t>
-      </w:r>
-      <w:r>
         <w:t xml:space="preserve"> correct?</w:t>
       </w:r>
       <w:r>
@@ -1057,13 +893,8 @@
       </w:r>
       <w:r>
         <w:br/>
-        <w:t xml:space="preserve">- variable names xx1, xx2 </w:t>
-      </w:r>
-      <w:proofErr w:type="spellStart"/>
-      <w:r>
-        <w:t>etc</w:t>
-      </w:r>
-      <w:proofErr w:type="spellEnd"/>
+        <w:t>- variable names xx1, xx2 etc</w:t>
+      </w:r>
     </w:p>
     <w:p>
       <w:pPr>
@@ -1108,19 +939,11 @@
       <w:r>
         <w:t xml:space="preserve">to </w:t>
       </w:r>
-      <w:proofErr w:type="spellStart"/>
       <w:r>
         <w:rPr>
           <w:color w:val="0066B4"/>
         </w:rPr>
-        <w:t>int</w:t>
-      </w:r>
-      <w:proofErr w:type="spellEnd"/>
-      <w:r>
-        <w:rPr>
-          <w:color w:val="0066B4"/>
-        </w:rPr>
-        <w:t xml:space="preserve"> </w:t>
+        <w:t xml:space="preserve">int </w:t>
       </w:r>
       <w:r>
         <w:t>be a bad thing?</w:t>
@@ -1164,7 +987,69 @@
         </w:numPr>
       </w:pPr>
       <w:r>
-        <w:t>What is a computation?</w:t>
+        <w:t xml:space="preserve">What is a computation? </w:t>
+      </w:r>
+      <w:r>
+        <w:br/>
+      </w:r>
+      <w:r>
+        <w:t>A calculation.</w:t>
+      </w:r>
+    </w:p>
+    <w:p>
+      <w:pPr>
+        <w:pStyle w:val="BodyText2"/>
+        <w:numPr>
+          <w:ilvl w:val="0"/>
+          <w:numId w:val="9"/>
+        </w:numPr>
+      </w:pPr>
+      <w:r>
+        <w:lastRenderedPageBreak/>
+        <w:t xml:space="preserve">What do we mean by inputs and outputs to a computation? Give examples. </w:t>
+      </w:r>
+      <w:r>
+        <w:br/>
+      </w:r>
+      <w:r>
+        <w:t>We mean w</w:t>
+      </w:r>
+      <w:r>
+        <w:t xml:space="preserve">hat goes in and </w:t>
+      </w:r>
+      <w:r>
+        <w:t xml:space="preserve">comes </w:t>
+      </w:r>
+      <w:r>
+        <w:t>out of a computation.</w:t>
+      </w:r>
+    </w:p>
+    <w:p>
+      <w:pPr>
+        <w:pStyle w:val="BodyText2"/>
+        <w:numPr>
+          <w:ilvl w:val="0"/>
+          <w:numId w:val="9"/>
+        </w:numPr>
+      </w:pPr>
+      <w:r>
+        <w:t>What are the three requirements a programmer should keep in mind when expressing computations?</w:t>
+      </w:r>
+      <w:r>
+        <w:br/>
+        <w:t>Correctness, simplicity, efficiency.</w:t>
+      </w:r>
+    </w:p>
+    <w:p>
+      <w:pPr>
+        <w:pStyle w:val="BodyText2"/>
+        <w:numPr>
+          <w:ilvl w:val="0"/>
+          <w:numId w:val="9"/>
+        </w:numPr>
+      </w:pPr>
+      <w:r>
+        <w:t>What does an expression do?</w:t>
       </w:r>
       <w:r>
         <w:t xml:space="preserve"> </w:t>
@@ -1173,7 +1058,25 @@
         <w:br/>
       </w:r>
       <w:r>
-        <w:t>A calculation.</w:t>
+        <w:t xml:space="preserve">Compute a value </w:t>
+      </w:r>
+      <w:r>
+        <w:t>from</w:t>
+      </w:r>
+      <w:r>
+        <w:t xml:space="preserve"> </w:t>
+      </w:r>
+      <w:r>
+        <w:t xml:space="preserve">a </w:t>
+      </w:r>
+      <w:r>
+        <w:t xml:space="preserve">number </w:t>
+      </w:r>
+      <w:r>
+        <w:t xml:space="preserve">of </w:t>
+      </w:r>
+      <w:r>
+        <w:t>operands.</w:t>
       </w:r>
     </w:p>
     <w:p>
@@ -1185,26 +1088,14 @@
         </w:numPr>
       </w:pPr>
       <w:r>
-        <w:lastRenderedPageBreak/>
-        <w:t>What do we mean by inputs and outputs to a computation? Give examples.</w:t>
+        <w:t>What is the difference between a statement and an expression, as described in this chapter?</w:t>
       </w:r>
       <w:r>
         <w:t xml:space="preserve"> </w:t>
       </w:r>
       <w:r>
         <w:br/>
-      </w:r>
-      <w:r>
-        <w:t>We mean w</w:t>
-      </w:r>
-      <w:r>
-        <w:t xml:space="preserve">hat goes in and </w:t>
-      </w:r>
-      <w:r>
-        <w:t xml:space="preserve">comes </w:t>
-      </w:r>
-      <w:r>
-        <w:t>out of a computation.</w:t>
+        <w:t>Statement does not have to compute something, whereas an expression does.</w:t>
       </w:r>
     </w:p>
     <w:p>
@@ -1216,121 +1107,17 @@
         </w:numPr>
       </w:pPr>
       <w:r>
-        <w:t>What are the three requirements a programmer should keep in mind when expressing computations?</w:t>
-      </w:r>
-      <w:r>
-        <w:br/>
-        <w:t>Correctness, simplicity, efficiency.</w:t>
-      </w:r>
-    </w:p>
-    <w:p>
-      <w:pPr>
-        <w:pStyle w:val="BodyText2"/>
-        <w:numPr>
-          <w:ilvl w:val="0"/>
-          <w:numId w:val="9"/>
-        </w:numPr>
-      </w:pPr>
-      <w:r>
-        <w:t>What does an expression do?</w:t>
-      </w:r>
-      <w:r>
-        <w:t xml:space="preserve"> </w:t>
-      </w:r>
-      <w:r>
-        <w:br/>
-      </w:r>
-      <w:r>
-        <w:t xml:space="preserve">Compute a value </w:t>
-      </w:r>
-      <w:r>
-        <w:t>from</w:t>
-      </w:r>
-      <w:r>
-        <w:t xml:space="preserve"> </w:t>
-      </w:r>
-      <w:r>
-        <w:t xml:space="preserve">a </w:t>
-      </w:r>
-      <w:r>
-        <w:t xml:space="preserve">number </w:t>
-      </w:r>
-      <w:r>
-        <w:t xml:space="preserve">of </w:t>
-      </w:r>
-      <w:r>
-        <w:t>operands.</w:t>
-      </w:r>
-    </w:p>
-    <w:p>
-      <w:pPr>
-        <w:pStyle w:val="BodyText2"/>
-        <w:numPr>
-          <w:ilvl w:val="0"/>
-          <w:numId w:val="9"/>
-        </w:numPr>
-      </w:pPr>
-      <w:r>
-        <w:t>What is the difference between a statement and an expression, as described in this chapter?</w:t>
-      </w:r>
-      <w:r>
-        <w:t xml:space="preserve"> </w:t>
-      </w:r>
-      <w:r>
-        <w:br/>
-        <w:t>Statement does not have to compute something, whereas an expression does.</w:t>
-      </w:r>
-    </w:p>
-    <w:p>
-      <w:pPr>
-        <w:pStyle w:val="BodyText2"/>
-        <w:numPr>
-          <w:ilvl w:val="0"/>
-          <w:numId w:val="9"/>
-        </w:numPr>
-      </w:pPr>
-      <w:r>
         <w:t>W</w:t>
       </w:r>
       <w:r>
-        <w:t xml:space="preserve">hat is an </w:t>
-      </w:r>
-      <w:proofErr w:type="spellStart"/>
-      <w:r>
-        <w:t>lvalue</w:t>
-      </w:r>
-      <w:proofErr w:type="spellEnd"/>
-      <w:r>
-        <w:t xml:space="preserve">? List the operators that require an </w:t>
-      </w:r>
-      <w:proofErr w:type="spellStart"/>
-      <w:r>
-        <w:t>lvalue</w:t>
-      </w:r>
-      <w:proofErr w:type="spellEnd"/>
-      <w:r>
-        <w:t xml:space="preserve">. Why do these operators, and not the others, require </w:t>
-      </w:r>
-      <w:proofErr w:type="spellStart"/>
-      <w:r>
-        <w:t>lvalue</w:t>
-      </w:r>
-      <w:proofErr w:type="spellEnd"/>
-      <w:r>
-        <w:t>?</w:t>
-      </w:r>
-      <w:r>
-        <w:br/>
-      </w:r>
-      <w:proofErr w:type="spellStart"/>
-      <w:proofErr w:type="gramStart"/>
-      <w:r>
-        <w:t>lvalue</w:t>
-      </w:r>
-      <w:proofErr w:type="spellEnd"/>
-      <w:proofErr w:type="gramEnd"/>
-      <w:r>
-        <w:t xml:space="preserve"> is the left-hand side of an assignment.</w:t>
+        <w:t>hat is an lvalue? List the operators that require an lvalue. Why do these operators, and not the others, require lvalue?</w:t>
+      </w:r>
+      <w:r>
+        <w:br/>
+        <w:t>lvalue is the left-hand side of an assignment.</w:t>
+      </w:r>
+      <w:r>
+        <w:t xml:space="preserve"> The assignment operator and the increment and decrement operators?</w:t>
       </w:r>
     </w:p>
     <w:p>
@@ -1559,45 +1346,8 @@
         <w:br/>
       </w:r>
       <w:r>
-        <w:t>for (</w:t>
-      </w:r>
-      <w:proofErr w:type="spellStart"/>
-      <w:r>
-        <w:t>int</w:t>
-      </w:r>
-      <w:proofErr w:type="spellEnd"/>
-      <w:r>
-        <w:t xml:space="preserve"> </w:t>
-      </w:r>
-      <w:proofErr w:type="spellStart"/>
-      <w:r>
-        <w:t>i</w:t>
-      </w:r>
-      <w:proofErr w:type="spellEnd"/>
-      <w:r>
-        <w:t xml:space="preserve">=0; </w:t>
-      </w:r>
-      <w:proofErr w:type="spellStart"/>
-      <w:r>
-        <w:t>i</w:t>
-      </w:r>
-      <w:proofErr w:type="spellEnd"/>
-      <w:r>
-        <w:t xml:space="preserve"> &lt; n; ++</w:t>
-      </w:r>
-      <w:proofErr w:type="spellStart"/>
-      <w:r>
-        <w:t>i</w:t>
-      </w:r>
-      <w:proofErr w:type="spellEnd"/>
-      <w:r>
-        <w:t xml:space="preserve">) : initialization; stopping condition; </w:t>
-      </w:r>
-      <w:proofErr w:type="spellStart"/>
-      <w:r>
-        <w:t>incrementation</w:t>
-      </w:r>
-      <w:proofErr w:type="spellEnd"/>
+        <w:t>for (int i=0; i &lt; n; ++i) : initialization; stopping condition; incrementation</w:t>
+      </w:r>
     </w:p>
     <w:p>
       <w:pPr>
@@ -1680,84 +1430,50 @@
           <w:rFonts w:ascii="tima-Black" w:hAnsi="tima-Black" w:cs="tima-Black"/>
           <w:color w:val="0065B3"/>
         </w:rPr>
-        <w:t xml:space="preserve">char </w:t>
-      </w:r>
-      <w:proofErr w:type="gramStart"/>
+        <w:t xml:space="preserve">char foo(int x) </w:t>
+      </w:r>
+      <w:r>
+        <w:t>means in a function definition.</w:t>
+      </w:r>
+      <w:r>
+        <w:br/>
+        <w:t>Function “foo” takes as input argument an integer x, and outputs a char.</w:t>
+      </w:r>
+    </w:p>
+    <w:p>
+      <w:pPr>
+        <w:pStyle w:val="BodyText2"/>
+        <w:numPr>
+          <w:ilvl w:val="0"/>
+          <w:numId w:val="9"/>
+        </w:numPr>
+      </w:pPr>
+      <w:r>
+        <w:t>When should you define a separate function for part of a program? List reasons.</w:t>
+      </w:r>
+      <w:r>
+        <w:br/>
+        <w:t>For conciseness, reusability etc.</w:t>
+      </w:r>
+    </w:p>
+    <w:p>
+      <w:pPr>
+        <w:pStyle w:val="BodyText2"/>
+        <w:numPr>
+          <w:ilvl w:val="0"/>
+          <w:numId w:val="9"/>
+        </w:numPr>
+      </w:pPr>
+      <w:r>
+        <w:lastRenderedPageBreak/>
+        <w:t xml:space="preserve">What can you do to an </w:t>
+      </w:r>
       <w:r>
         <w:rPr>
           <w:rFonts w:ascii="tima-Black" w:hAnsi="tima-Black" w:cs="tima-Black"/>
           <w:color w:val="0065B3"/>
         </w:rPr>
-        <w:t>foo(</w:t>
-      </w:r>
-      <w:proofErr w:type="spellStart"/>
-      <w:proofErr w:type="gramEnd"/>
-      <w:r>
-        <w:rPr>
-          <w:rFonts w:ascii="tima-Black" w:hAnsi="tima-Black" w:cs="tima-Black"/>
-          <w:color w:val="0065B3"/>
-        </w:rPr>
-        <w:t>int</w:t>
-      </w:r>
-      <w:proofErr w:type="spellEnd"/>
-      <w:r>
-        <w:rPr>
-          <w:rFonts w:ascii="tima-Black" w:hAnsi="tima-Black" w:cs="tima-Black"/>
-          <w:color w:val="0065B3"/>
-        </w:rPr>
-        <w:t xml:space="preserve"> x) </w:t>
-      </w:r>
-      <w:r>
-        <w:t>means in a function definition.</w:t>
-      </w:r>
-      <w:r>
-        <w:br/>
-        <w:t>Function “foo” takes as input argument an integer x, and outputs a char.</w:t>
-      </w:r>
-    </w:p>
-    <w:p>
-      <w:pPr>
-        <w:pStyle w:val="BodyText2"/>
-        <w:numPr>
-          <w:ilvl w:val="0"/>
-          <w:numId w:val="9"/>
-        </w:numPr>
-      </w:pPr>
-      <w:r>
-        <w:t>When should you define a separate function for part of a program? List reasons.</w:t>
-      </w:r>
-      <w:r>
-        <w:br/>
-        <w:t>For conciseness, reusability etc.</w:t>
-      </w:r>
-    </w:p>
-    <w:p>
-      <w:pPr>
-        <w:pStyle w:val="BodyText2"/>
-        <w:numPr>
-          <w:ilvl w:val="0"/>
-          <w:numId w:val="9"/>
-        </w:numPr>
-      </w:pPr>
-      <w:r>
-        <w:lastRenderedPageBreak/>
-        <w:t xml:space="preserve">What can you do to an </w:t>
-      </w:r>
-      <w:proofErr w:type="spellStart"/>
-      <w:r>
-        <w:rPr>
-          <w:rFonts w:ascii="tima-Black" w:hAnsi="tima-Black" w:cs="tima-Black"/>
-          <w:color w:val="0065B3"/>
-        </w:rPr>
-        <w:t>int</w:t>
-      </w:r>
-      <w:proofErr w:type="spellEnd"/>
-      <w:r>
-        <w:rPr>
-          <w:rFonts w:ascii="tima-Black" w:hAnsi="tima-Black" w:cs="tima-Black"/>
-          <w:color w:val="0065B3"/>
-        </w:rPr>
-        <w:t xml:space="preserve"> </w:t>
+        <w:t xml:space="preserve">int </w:t>
       </w:r>
       <w:r>
         <w:t xml:space="preserve">that you cannot do to a </w:t>
@@ -1789,15 +1505,7 @@
         </w:numPr>
       </w:pPr>
       <w:r>
-        <w:t xml:space="preserve">What can you do to a string that you cannot do to an </w:t>
-      </w:r>
-      <w:proofErr w:type="spellStart"/>
-      <w:r>
-        <w:t>int</w:t>
-      </w:r>
-      <w:proofErr w:type="spellEnd"/>
-      <w:r>
-        <w:t>?</w:t>
+        <w:t>What can you do to a string that you cannot do to an int?</w:t>
       </w:r>
       <w:r>
         <w:br/>
@@ -1833,44 +1541,21 @@
       </w:r>
       <w:r>
         <w:br/>
-        <w:t>for (</w:t>
-      </w:r>
-      <w:proofErr w:type="spellStart"/>
-      <w:r>
-        <w:t>size_t</w:t>
-      </w:r>
-      <w:proofErr w:type="spellEnd"/>
-      <w:r>
-        <w:t xml:space="preserve"> j = 0; j&lt;N; ++j){</w:t>
+        <w:t>for (size_t j = 0; j&lt;N; ++j){</w:t>
       </w:r>
       <w:r>
         <w:tab/>
       </w:r>
       <w:r>
         <w:tab/>
-        <w:t>for (</w:t>
-      </w:r>
-      <w:proofErr w:type="spellStart"/>
-      <w:r>
-        <w:t>int</w:t>
-      </w:r>
-      <w:proofErr w:type="spellEnd"/>
-      <w:r>
-        <w:t xml:space="preserve"> x : v){</w:t>
+        <w:t>for (int x : v){</w:t>
       </w:r>
       <w:r>
         <w:br/>
       </w:r>
       <w:r>
         <w:tab/>
-      </w:r>
-      <w:proofErr w:type="spellStart"/>
-      <w:r>
-        <w:t>cout</w:t>
-      </w:r>
-      <w:proofErr w:type="spellEnd"/>
-      <w:r>
-        <w:t xml:space="preserve"> &lt;&lt; v[j];</w:t>
+        <w:t>cout &lt;&lt; v[j];</w:t>
       </w:r>
       <w:r>
         <w:tab/>
@@ -1880,15 +1565,7 @@
       </w:r>
       <w:r>
         <w:tab/>
-        <w:t xml:space="preserve">    </w:t>
-      </w:r>
-      <w:proofErr w:type="spellStart"/>
-      <w:r>
-        <w:t>cout</w:t>
-      </w:r>
-      <w:proofErr w:type="spellEnd"/>
-      <w:r>
-        <w:t xml:space="preserve"> &lt;&lt; x;</w:t>
+        <w:t xml:space="preserve">    cout &lt;&lt; x;</w:t>
       </w:r>
       <w:r>
         <w:br/>
@@ -1920,15 +1597,7 @@
         </w:numPr>
       </w:pPr>
       <w:r>
-        <w:t xml:space="preserve">What does vector&lt;char&gt; </w:t>
-      </w:r>
-      <w:proofErr w:type="gramStart"/>
-      <w:r>
-        <w:t>alphabet(</w:t>
-      </w:r>
-      <w:proofErr w:type="gramEnd"/>
-      <w:r>
-        <w:t>26); do?</w:t>
+        <w:t>What does vector&lt;char&gt; alphabet(26); do?</w:t>
       </w:r>
       <w:r>
         <w:br/>
@@ -1944,42 +1613,11 @@
         </w:numPr>
       </w:pPr>
       <w:r>
-        <w:t xml:space="preserve">Describe what </w:t>
-      </w:r>
-      <w:proofErr w:type="spellStart"/>
-      <w:r>
-        <w:t>push_</w:t>
-      </w:r>
-      <w:proofErr w:type="gramStart"/>
-      <w:r>
-        <w:t>back</w:t>
-      </w:r>
-      <w:proofErr w:type="spellEnd"/>
-      <w:r>
-        <w:t>(</w:t>
-      </w:r>
-      <w:proofErr w:type="gramEnd"/>
-      <w:r>
-        <w:t>) does to a vector.</w:t>
-      </w:r>
-      <w:r>
-        <w:br/>
-      </w:r>
-      <w:proofErr w:type="spellStart"/>
-      <w:r>
-        <w:t>v.push_</w:t>
-      </w:r>
-      <w:proofErr w:type="gramStart"/>
-      <w:r>
-        <w:t>back</w:t>
-      </w:r>
-      <w:proofErr w:type="spellEnd"/>
-      <w:r>
-        <w:t>(</w:t>
-      </w:r>
-      <w:proofErr w:type="gramEnd"/>
-      <w:r>
-        <w:t>el) adds element el to vector v.</w:t>
+        <w:t>Describe what push_back() does to a vector.</w:t>
+      </w:r>
+      <w:r>
+        <w:br/>
+        <w:t>v.push_back(el) adds element el to vector v.</w:t>
       </w:r>
     </w:p>
     <w:p>
@@ -1991,26 +1629,11 @@
         </w:numPr>
       </w:pPr>
       <w:r>
-        <w:t xml:space="preserve">What do vector’s member functions </w:t>
-      </w:r>
-      <w:proofErr w:type="gramStart"/>
-      <w:r>
-        <w:t>begin(</w:t>
-      </w:r>
-      <w:proofErr w:type="gramEnd"/>
-      <w:r>
-        <w:t>), end(), and size() do?</w:t>
-      </w:r>
-      <w:r>
-        <w:br/>
-      </w:r>
-      <w:proofErr w:type="gramStart"/>
-      <w:r>
-        <w:t>point</w:t>
-      </w:r>
-      <w:proofErr w:type="gramEnd"/>
-      <w:r>
-        <w:t xml:space="preserve"> to beginning element, end element and size of the vector.</w:t>
+        <w:t>What do vector’s member functions begin(), end(), and size() do?</w:t>
+      </w:r>
+      <w:r>
+        <w:br/>
+        <w:t>point to beginning element, end element and size of the vector.</w:t>
       </w:r>
     </w:p>
     <w:p>
@@ -2044,23 +1667,7 @@
       </w:r>
       <w:r>
         <w:br/>
-        <w:t>sort(</w:t>
-      </w:r>
-      <w:proofErr w:type="spellStart"/>
-      <w:r>
-        <w:t>v.begin</w:t>
-      </w:r>
-      <w:proofErr w:type="spellEnd"/>
-      <w:r>
-        <w:t xml:space="preserve">(), </w:t>
-      </w:r>
-      <w:proofErr w:type="spellStart"/>
-      <w:r>
-        <w:t>v.end</w:t>
-      </w:r>
-      <w:proofErr w:type="spellEnd"/>
-      <w:r>
-        <w:t>()) where v is the vector</w:t>
+        <w:t>sort(v.begin(), v.end()) where v is the vector</w:t>
       </w:r>
     </w:p>
     <w:p>
@@ -2090,8 +1697,30 @@
       <w:r>
         <w:br/>
       </w:r>
-      <w:bookmarkStart w:id="0" w:name="_GoBack"/>
-      <w:bookmarkEnd w:id="0"/>
+      <w:r>
+        <w:t>Compile-time errors: found by compiler, to do with syntax/types</w:t>
+      </w:r>
+      <w:r>
+        <w:br/>
+        <w:t>Link-time errors: found by compiler when trying to make executable: libraries/functions not found/ exe still running</w:t>
+      </w:r>
+      <w:r>
+        <w:br/>
+        <w:t xml:space="preserve">Run-time errors: errors during the running of the program, for instance, </w:t>
+      </w:r>
+      <w:r>
+        <w:t>exceptions, hardware/software issues</w:t>
+      </w:r>
+      <w:r>
+        <w:br/>
+        <w:t>Logic errors: mistakes in implementation / wrong result erro</w:t>
+      </w:r>
+      <w:r>
+        <w:t>r</w:t>
+      </w:r>
+      <w:r>
+        <w:t>s</w:t>
+      </w:r>
     </w:p>
     <w:p>
       <w:pPr>
@@ -2104,6 +1733,10 @@
       <w:r>
         <w:t>What kinds of errors can we ignore in student programs?</w:t>
       </w:r>
+      <w:r>
+        <w:br/>
+        <w:t>Misbehaving hardware, system software errors</w:t>
+      </w:r>
     </w:p>
     <w:p>
       <w:pPr>
@@ -2116,6 +1749,12 @@
       <w:r>
         <w:t>What guarantees should every completed project offer?</w:t>
       </w:r>
+      <w:r>
+        <w:br/>
+      </w:r>
+      <w:r>
+        <w:t>Should produce the desired results for all legal inputs, should give reasonable error messages for all illegal inputs.</w:t>
+      </w:r>
     </w:p>
     <w:p>
       <w:pPr>
@@ -2128,6 +1767,12 @@
       <w:r>
         <w:t>List three approaches we can take to eliminate errors in programs and produce acceptable software.</w:t>
       </w:r>
+      <w:r>
+        <w:br/>
+      </w:r>
+      <w:r>
+        <w:t>Minimum of errors by debugging and testing, non-serious remaining errors.</w:t>
+      </w:r>
     </w:p>
     <w:p>
       <w:pPr>
@@ -2140,6 +1785,10 @@
       <w:r>
         <w:t>Why do we hate debugging?</w:t>
       </w:r>
+      <w:r>
+        <w:br/>
+        <w:t>Because it is not so easy.</w:t>
+      </w:r>
     </w:p>
     <w:p>
       <w:pPr>
@@ -2198,8 +1847,25 @@
         </w:numPr>
       </w:pPr>
       <w:r>
+        <w:lastRenderedPageBreak/>
         <w:t>List four potential sources of program errors discussed in the text.</w:t>
       </w:r>
+      <w:r>
+        <w:br/>
+        <w:t>Poor specification, incomplete programs, unexpected argume</w:t>
+      </w:r>
+      <w:r>
+        <w:t>n</w:t>
+      </w:r>
+      <w:r>
+        <w:t>ts, unexpected input, unexpected state, logical erro</w:t>
+      </w:r>
+      <w:r>
+        <w:t>r</w:t>
+      </w:r>
+      <w:r>
+        <w:t>s.</w:t>
+      </w:r>
     </w:p>
     <w:p>
       <w:pPr>
@@ -2212,6 +1878,12 @@
       <w:r>
         <w:t>How do you know if a result is plausible? What techniques do you have to answer such questions?</w:t>
       </w:r>
+      <w:r>
+        <w:br/>
+      </w:r>
+      <w:r>
+        <w:t>You can add post-conditions that include only the plausible values, you can test the function with inputs for which you know the answer.</w:t>
+      </w:r>
     </w:p>
     <w:p>
       <w:pPr>
@@ -2224,6 +1896,10 @@
       <w:r>
         <w:t>Compare and contrast having the caller of a function handle a run-time error vs. the called function’s handling the runtime error.</w:t>
       </w:r>
+      <w:r>
+        <w:br/>
+        <w:t>It is easier for the called function to handle the error, since it knows how the function is implemented.</w:t>
+      </w:r>
     </w:p>
     <w:p>
       <w:pPr>
@@ -2236,6 +1912,10 @@
       <w:r>
         <w:t>Why is using exceptions a better idea than returning an “error value”?</w:t>
       </w:r>
+      <w:r>
+        <w:br/>
+        <w:t>Recognizable “error value” may not exist, you need to check for the error value yourself, instead of an exception that is thrown, and try {} catch {} can be used to handle the exception.</w:t>
+      </w:r>
     </w:p>
     <w:p>
       <w:pPr>
@@ -2246,9 +1926,17 @@
         </w:numPr>
       </w:pPr>
       <w:r>
-        <w:lastRenderedPageBreak/>
         <w:t>How do you test if an input operation succeeded?</w:t>
       </w:r>
+      <w:r>
+        <w:br/>
+      </w:r>
+      <w:r>
+        <w:t>Check</w:t>
+      </w:r>
+      <w:r>
+        <w:t xml:space="preserve"> if the function returns the output for successful operation.</w:t>
+      </w:r>
     </w:p>
     <w:p>
       <w:pPr>
@@ -2271,20 +1959,17 @@
         </w:numPr>
       </w:pPr>
       <w:r>
-        <w:t xml:space="preserve">Why, with a vector called v, is </w:t>
-      </w:r>
-      <w:proofErr w:type="gramStart"/>
-      <w:r>
-        <w:t>v[</w:t>
-      </w:r>
-      <w:proofErr w:type="spellStart"/>
-      <w:proofErr w:type="gramEnd"/>
-      <w:r>
-        <w:t>v.size</w:t>
-      </w:r>
-      <w:proofErr w:type="spellEnd"/>
-      <w:r>
-        <w:t>()] a range error? What would be the result of calling this?</w:t>
+        <w:t>Why, with a vector called v, is v[v.size()] a range error? What would be the result of calling this?</w:t>
+      </w:r>
+      <w:r>
+        <w:br/>
+        <w:t>Because the index starts at 0, the last element is v[v.size()-1]. An</w:t>
+      </w:r>
+      <w:r>
+        <w:t xml:space="preserve"> access violation</w:t>
+      </w:r>
+      <w:r>
+        <w:t xml:space="preserve"> exception will be thrown, since the specified element cannot be accessed.</w:t>
       </w:r>
     </w:p>
     <w:p>
@@ -2296,21 +1981,7 @@
         </w:numPr>
       </w:pPr>
       <w:r>
-        <w:t xml:space="preserve">Define pre-condition and post-condition; give an example (that is not the </w:t>
-      </w:r>
-      <w:proofErr w:type="gramStart"/>
-      <w:r>
-        <w:t>area(</w:t>
-      </w:r>
-      <w:proofErr w:type="gramEnd"/>
-      <w:r>
-        <w:t>) function from this chapter), preferably</w:t>
-      </w:r>
-      <w:r>
-        <w:t xml:space="preserve"> </w:t>
-      </w:r>
-      <w:r>
-        <w:t>a computation that requires a loop.</w:t>
+        <w:t>Define pre-condition and post-condition; give an example (that is not the area() function from this chapter), preferably a computation that requires a loop.</w:t>
       </w:r>
     </w:p>
     <w:p>
@@ -2324,6 +1995,10 @@
       <w:r>
         <w:t>When would you not test a pre-condition?</w:t>
       </w:r>
+      <w:r>
+        <w:br/>
+        <w:t>If it too complicated to check.</w:t>
+      </w:r>
     </w:p>
     <w:p>
       <w:pPr>
@@ -2336,6 +2011,10 @@
       <w:r>
         <w:t>When would you not test a post-condition?</w:t>
       </w:r>
+      <w:r>
+        <w:br/>
+        <w:t>If based on the pre-conditions, the post-condition is automatically true.</w:t>
+      </w:r>
     </w:p>
     <w:p>
       <w:pPr>
@@ -2348,6 +2027,10 @@
       <w:r>
         <w:t>What are the steps in debugging a program?</w:t>
       </w:r>
+      <w:r>
+        <w:br/>
+        <w:t>Compile, link, “get the program to do what it is supposed to do”.</w:t>
+      </w:r>
     </w:p>
     <w:p>
       <w:pPr>
@@ -2359,6 +2042,10 @@
       </w:pPr>
       <w:r>
         <w:t>Why does commenting help when debugging?</w:t>
+      </w:r>
+      <w:r>
+        <w:br/>
+        <w:t>It should help in keeping the purpose of the different functions and overall code clear.</w:t>
       </w:r>
     </w:p>
     <w:p>
@@ -2377,6 +2064,12 @@
       <w:r>
         <w:t>How does testing differ from debugging?</w:t>
       </w:r>
+      <w:r>
+        <w:br/>
+        <w:t>Using test cases to test the code in a systematic way.</w:t>
+      </w:r>
+      <w:bookmarkStart w:id="0" w:name="_GoBack"/>
+      <w:bookmarkEnd w:id="0"/>
       <w:r>
         <w:br/>
       </w:r>

</xml_diff>

<commit_message>
Added Review questions chapter 6
</commit_message>
<xml_diff>
--- a/Review.docx
+++ b/Review.docx
@@ -268,8 +268,13 @@
         </w:numPr>
       </w:pPr>
       <w:r>
-        <w:t>In the “Hello, World!” program, what is the purpose of the line return 0;?</w:t>
-      </w:r>
+        <w:t>In the “Hello, World!” program, what is the purpose of the line return 0</w:t>
+      </w:r>
+      <w:proofErr w:type="gramStart"/>
+      <w:r>
+        <w:t>;?</w:t>
+      </w:r>
+      <w:proofErr w:type="gramEnd"/>
       <w:r>
         <w:br/>
         <w:t>To return 0 if the function body has been successfully completed.</w:t>
@@ -326,7 +331,15 @@
       </w:pPr>
       <w:r>
         <w:lastRenderedPageBreak/>
-        <w:t>What does a .h suffix at the end of a file name signify in C++?</w:t>
+        <w:t xml:space="preserve">What does </w:t>
+      </w:r>
+      <w:proofErr w:type="gramStart"/>
+      <w:r>
+        <w:t>a</w:t>
+      </w:r>
+      <w:proofErr w:type="gramEnd"/>
+      <w:r>
+        <w:t xml:space="preserve"> .h suffix at the end of a file name signify in C++?</w:t>
       </w:r>
       <w:r>
         <w:br/>
@@ -367,7 +380,15 @@
       </w:r>
       <w:r>
         <w:br/>
-        <w:t>Source files are the instruction files that contain the literal c++ code, object files are the compiled files which are platform dependent.</w:t>
+        <w:t xml:space="preserve">Source files are the instruction files that contain the literal </w:t>
+      </w:r>
+      <w:proofErr w:type="spellStart"/>
+      <w:r>
+        <w:t>c++</w:t>
+      </w:r>
+      <w:proofErr w:type="spellEnd"/>
+      <w:r>
+        <w:t xml:space="preserve"> code, object files are the compiled files which are platform dependent.</w:t>
       </w:r>
     </w:p>
     <w:p>
@@ -466,7 +487,14 @@
       </w:r>
       <w:r>
         <w:br/>
-        <w:t>cin &gt;&gt;</w:t>
+      </w:r>
+      <w:proofErr w:type="spellStart"/>
+      <w:r>
+        <w:t>cin</w:t>
+      </w:r>
+      <w:proofErr w:type="spellEnd"/>
+      <w:r>
+        <w:t xml:space="preserve"> &gt;&gt;</w:t>
       </w:r>
     </w:p>
     <w:p>
@@ -490,7 +518,14 @@
       </w:r>
       <w:r>
         <w:tab/>
-        <w:t>int number;</w:t>
+      </w:r>
+      <w:proofErr w:type="spellStart"/>
+      <w:r>
+        <w:t>int</w:t>
+      </w:r>
+      <w:proofErr w:type="spellEnd"/>
+      <w:r>
+        <w:t xml:space="preserve"> number;</w:t>
       </w:r>
       <w:r>
         <w:br/>
@@ -498,8 +533,13 @@
       <w:r>
         <w:tab/>
       </w:r>
-      <w:r>
-        <w:t xml:space="preserve">cout &lt;&lt; </w:t>
+      <w:proofErr w:type="spellStart"/>
+      <w:r>
+        <w:t>cout</w:t>
+      </w:r>
+      <w:proofErr w:type="spellEnd"/>
+      <w:r>
+        <w:t xml:space="preserve"> &lt;&lt; </w:t>
       </w:r>
       <w:r>
         <w:t xml:space="preserve"> “Please enter a number:\n”;</w:t>
@@ -509,7 +549,14 @@
       </w:r>
       <w:r>
         <w:tab/>
-        <w:t>cin &gt;&gt; number;</w:t>
+      </w:r>
+      <w:proofErr w:type="spellStart"/>
+      <w:r>
+        <w:t>cin</w:t>
+      </w:r>
+      <w:proofErr w:type="spellEnd"/>
+      <w:r>
+        <w:t xml:space="preserve"> &gt;&gt; number;</w:t>
       </w:r>
     </w:p>
     <w:p>
@@ -530,7 +577,15 @@
       </w:r>
       <w:r>
         <w:br/>
-        <w:t>\n is called a newline, it serves to move the cursor the next line.</w:t>
+        <w:t xml:space="preserve">\n is called a </w:t>
+      </w:r>
+      <w:proofErr w:type="gramStart"/>
+      <w:r>
+        <w:t>newline,</w:t>
+      </w:r>
+      <w:proofErr w:type="gramEnd"/>
+      <w:r>
+        <w:t xml:space="preserve"> it serves to move the cursor the next line.</w:t>
       </w:r>
     </w:p>
     <w:p>
@@ -580,16 +635,45 @@
         </w:numPr>
         <w:ind w:left="360"/>
       </w:pPr>
-      <w:r>
-        <w:t>cout &lt;&lt; "Hello, ";</w:t>
-      </w:r>
-      <w:r>
-        <w:br/>
-        <w:t>cout &lt;&lt; first_name;</w:t>
-      </w:r>
-      <w:r>
-        <w:br/>
-        <w:t>cout &lt;&lt; "!\n";</w:t>
+      <w:proofErr w:type="spellStart"/>
+      <w:proofErr w:type="gramStart"/>
+      <w:r>
+        <w:t>cout</w:t>
+      </w:r>
+      <w:proofErr w:type="spellEnd"/>
+      <w:proofErr w:type="gramEnd"/>
+      <w:r>
+        <w:t xml:space="preserve"> &lt;&lt; "Hello, ";</w:t>
+      </w:r>
+      <w:r>
+        <w:br/>
+      </w:r>
+      <w:proofErr w:type="spellStart"/>
+      <w:r>
+        <w:t>cout</w:t>
+      </w:r>
+      <w:proofErr w:type="spellEnd"/>
+      <w:r>
+        <w:t xml:space="preserve"> &lt;&lt; </w:t>
+      </w:r>
+      <w:proofErr w:type="spellStart"/>
+      <w:r>
+        <w:t>first_name</w:t>
+      </w:r>
+      <w:proofErr w:type="spellEnd"/>
+      <w:r>
+        <w:t>;</w:t>
+      </w:r>
+      <w:r>
+        <w:br/>
+      </w:r>
+      <w:proofErr w:type="spellStart"/>
+      <w:r>
+        <w:t>cout</w:t>
+      </w:r>
+      <w:proofErr w:type="spellEnd"/>
+      <w:r>
+        <w:t xml:space="preserve"> &lt;&lt; "!\n";</w:t>
       </w:r>
     </w:p>
     <w:p>
@@ -601,18 +685,40 @@
         </w:numPr>
         <w:ind w:left="360"/>
       </w:pPr>
-      <w:r>
-        <w:t>as a single line of code?</w:t>
-      </w:r>
-      <w:r>
-        <w:br/>
-        <w:t xml:space="preserve">cout &lt;&lt; </w:t>
+      <w:proofErr w:type="gramStart"/>
+      <w:r>
+        <w:t>as</w:t>
+      </w:r>
+      <w:proofErr w:type="gramEnd"/>
+      <w:r>
+        <w:t xml:space="preserve"> a single line of code?</w:t>
+      </w:r>
+      <w:r>
+        <w:br/>
+      </w:r>
+      <w:proofErr w:type="spellStart"/>
+      <w:proofErr w:type="gramStart"/>
+      <w:r>
+        <w:t>cout</w:t>
+      </w:r>
+      <w:proofErr w:type="spellEnd"/>
+      <w:proofErr w:type="gramEnd"/>
+      <w:r>
+        <w:t xml:space="preserve"> &lt;&lt; </w:t>
       </w:r>
       <w:r>
         <w:t>"Hello,</w:t>
       </w:r>
       <w:r>
-        <w:t xml:space="preserve"> " &lt;&lt; first_name </w:t>
+        <w:t xml:space="preserve"> " &lt;&lt; </w:t>
+      </w:r>
+      <w:proofErr w:type="spellStart"/>
+      <w:r>
+        <w:t>first_name</w:t>
+      </w:r>
+      <w:proofErr w:type="spellEnd"/>
+      <w:r>
+        <w:t xml:space="preserve"> </w:t>
       </w:r>
       <w:r>
         <w:t>&lt;&lt; "!\n";</w:t>
@@ -683,12 +789,14 @@
       <w:r>
         <w:t xml:space="preserve">, an </w:t>
       </w:r>
+      <w:proofErr w:type="spellStart"/>
       <w:r>
         <w:rPr>
           <w:color w:val="0066B4"/>
         </w:rPr>
         <w:t>int</w:t>
       </w:r>
+      <w:proofErr w:type="spellEnd"/>
       <w:r>
         <w:t xml:space="preserve">, and a </w:t>
       </w:r>
@@ -703,7 +811,27 @@
       </w:r>
       <w:r>
         <w:br/>
-        <w:t xml:space="preserve">char:1 byte , int: 4 bytes, double: 8 bytes. </w:t>
+      </w:r>
+      <w:proofErr w:type="spellStart"/>
+      <w:proofErr w:type="gramStart"/>
+      <w:r>
+        <w:t>char</w:t>
+      </w:r>
+      <w:proofErr w:type="spellEnd"/>
+      <w:r>
+        <w:t>:</w:t>
+      </w:r>
+      <w:proofErr w:type="gramEnd"/>
+      <w:r>
+        <w:t xml:space="preserve">1 byte , </w:t>
+      </w:r>
+      <w:proofErr w:type="spellStart"/>
+      <w:r>
+        <w:t>int</w:t>
+      </w:r>
+      <w:proofErr w:type="spellEnd"/>
+      <w:r>
+        <w:t xml:space="preserve">: 4 bytes, double: 8 bytes. </w:t>
       </w:r>
     </w:p>
     <w:p>
@@ -713,6 +841,7 @@
       <w:r>
         <w:t xml:space="preserve">What measures do we use for the size of small entities in memory, such as </w:t>
       </w:r>
+      <w:proofErr w:type="spellStart"/>
       <w:r>
         <w:rPr>
           <w:color w:val="0066B4"/>
@@ -720,7 +849,11 @@
         <w:t>int</w:t>
       </w:r>
       <w:r>
-        <w:t xml:space="preserve">s and </w:t>
+        <w:t>s</w:t>
+      </w:r>
+      <w:proofErr w:type="spellEnd"/>
+      <w:r>
+        <w:t xml:space="preserve"> and </w:t>
       </w:r>
       <w:r>
         <w:rPr>
@@ -823,13 +956,31 @@
       </w:r>
       <w:r>
         <w:br/>
-        <w:t xml:space="preserve">Legal ones : </w:t>
-      </w:r>
+        <w:t xml:space="preserve">Legal </w:t>
+      </w:r>
+      <w:proofErr w:type="gramStart"/>
+      <w:r>
+        <w:t>ones :</w:t>
+      </w:r>
+      <w:proofErr w:type="gramEnd"/>
+      <w:r>
+        <w:t xml:space="preserve"> </w:t>
+      </w:r>
+      <w:proofErr w:type="spellStart"/>
       <w:r>
         <w:t>This_litle</w:t>
       </w:r>
-      <w:r>
-        <w:t xml:space="preserve">, This_little_pig, </w:t>
+      <w:proofErr w:type="spellEnd"/>
+      <w:r>
+        <w:t xml:space="preserve">, </w:t>
+      </w:r>
+      <w:proofErr w:type="spellStart"/>
+      <w:r>
+        <w:t>This_little_pig</w:t>
+      </w:r>
+      <w:proofErr w:type="spellEnd"/>
+      <w:r>
+        <w:t xml:space="preserve">, </w:t>
       </w:r>
       <w:r>
         <w:t>This_1_is fine</w:t>
@@ -838,10 +989,23 @@
         <w:t xml:space="preserve">, </w:t>
       </w:r>
       <w:r>
-        <w:t>_this_is_ok</w:t>
-      </w:r>
-      <w:r>
-        <w:t xml:space="preserve">, MiniMineMine, </w:t>
+        <w:t>_</w:t>
+      </w:r>
+      <w:proofErr w:type="spellStart"/>
+      <w:r>
+        <w:t>this_is_ok</w:t>
+      </w:r>
+      <w:proofErr w:type="spellEnd"/>
+      <w:r>
+        <w:t xml:space="preserve">, </w:t>
+      </w:r>
+      <w:proofErr w:type="spellStart"/>
+      <w:r>
+        <w:t>MiniMineMine</w:t>
+      </w:r>
+      <w:proofErr w:type="spellEnd"/>
+      <w:r>
+        <w:t xml:space="preserve">, </w:t>
       </w:r>
       <w:r>
         <w:t>number</w:t>
@@ -893,8 +1057,13 @@
       </w:r>
       <w:r>
         <w:br/>
-        <w:t>- variable names xx1, xx2 etc</w:t>
-      </w:r>
+        <w:t xml:space="preserve">- variable names xx1, xx2 </w:t>
+      </w:r>
+      <w:proofErr w:type="spellStart"/>
+      <w:r>
+        <w:t>etc</w:t>
+      </w:r>
+      <w:proofErr w:type="spellEnd"/>
     </w:p>
     <w:p>
       <w:pPr>
@@ -939,11 +1108,19 @@
       <w:r>
         <w:t xml:space="preserve">to </w:t>
       </w:r>
+      <w:proofErr w:type="spellStart"/>
       <w:r>
         <w:rPr>
           <w:color w:val="0066B4"/>
         </w:rPr>
-        <w:t xml:space="preserve">int </w:t>
+        <w:t>int</w:t>
+      </w:r>
+      <w:proofErr w:type="spellEnd"/>
+      <w:r>
+        <w:rPr>
+          <w:color w:val="0066B4"/>
+        </w:rPr>
+        <w:t xml:space="preserve"> </w:t>
       </w:r>
       <w:r>
         <w:t>be a bad thing?</w:t>
@@ -1110,11 +1287,44 @@
         <w:t>W</w:t>
       </w:r>
       <w:r>
-        <w:t>hat is an lvalue? List the operators that require an lvalue. Why do these operators, and not the others, require lvalue?</w:t>
-      </w:r>
-      <w:r>
-        <w:br/>
-        <w:t>lvalue is the left-hand side of an assignment.</w:t>
+        <w:t xml:space="preserve">hat is an </w:t>
+      </w:r>
+      <w:proofErr w:type="spellStart"/>
+      <w:r>
+        <w:t>lvalue</w:t>
+      </w:r>
+      <w:proofErr w:type="spellEnd"/>
+      <w:r>
+        <w:t xml:space="preserve">? List the operators that require an </w:t>
+      </w:r>
+      <w:proofErr w:type="spellStart"/>
+      <w:r>
+        <w:t>lvalue</w:t>
+      </w:r>
+      <w:proofErr w:type="spellEnd"/>
+      <w:r>
+        <w:t xml:space="preserve">. Why do these operators, and not the others, require </w:t>
+      </w:r>
+      <w:proofErr w:type="spellStart"/>
+      <w:r>
+        <w:t>lvalue</w:t>
+      </w:r>
+      <w:proofErr w:type="spellEnd"/>
+      <w:r>
+        <w:t>?</w:t>
+      </w:r>
+      <w:r>
+        <w:br/>
+      </w:r>
+      <w:proofErr w:type="spellStart"/>
+      <w:proofErr w:type="gramStart"/>
+      <w:r>
+        <w:t>lvalue</w:t>
+      </w:r>
+      <w:proofErr w:type="spellEnd"/>
+      <w:proofErr w:type="gramEnd"/>
+      <w:r>
+        <w:t xml:space="preserve"> is the left-hand side of an assignment.</w:t>
       </w:r>
       <w:r>
         <w:t xml:space="preserve"> The assignment operator and the increment and decrement operators?</w:t>
@@ -1346,8 +1556,45 @@
         <w:br/>
       </w:r>
       <w:r>
-        <w:t>for (int i=0; i &lt; n; ++i) : initialization; stopping condition; incrementation</w:t>
-      </w:r>
+        <w:t>for (</w:t>
+      </w:r>
+      <w:proofErr w:type="spellStart"/>
+      <w:r>
+        <w:t>int</w:t>
+      </w:r>
+      <w:proofErr w:type="spellEnd"/>
+      <w:r>
+        <w:t xml:space="preserve"> </w:t>
+      </w:r>
+      <w:proofErr w:type="spellStart"/>
+      <w:r>
+        <w:t>i</w:t>
+      </w:r>
+      <w:proofErr w:type="spellEnd"/>
+      <w:r>
+        <w:t xml:space="preserve">=0; </w:t>
+      </w:r>
+      <w:proofErr w:type="spellStart"/>
+      <w:r>
+        <w:t>i</w:t>
+      </w:r>
+      <w:proofErr w:type="spellEnd"/>
+      <w:r>
+        <w:t xml:space="preserve"> &lt; n; ++</w:t>
+      </w:r>
+      <w:proofErr w:type="spellStart"/>
+      <w:r>
+        <w:t>i</w:t>
+      </w:r>
+      <w:proofErr w:type="spellEnd"/>
+      <w:r>
+        <w:t xml:space="preserve">) : initialization; stopping condition; </w:t>
+      </w:r>
+      <w:proofErr w:type="spellStart"/>
+      <w:r>
+        <w:t>incrementation</w:t>
+      </w:r>
+      <w:proofErr w:type="spellEnd"/>
     </w:p>
     <w:p>
       <w:pPr>
@@ -1430,7 +1677,32 @@
           <w:rFonts w:ascii="tima-Black" w:hAnsi="tima-Black" w:cs="tima-Black"/>
           <w:color w:val="0065B3"/>
         </w:rPr>
-        <w:t xml:space="preserve">char foo(int x) </w:t>
+        <w:t xml:space="preserve">char </w:t>
+      </w:r>
+      <w:proofErr w:type="gramStart"/>
+      <w:r>
+        <w:rPr>
+          <w:rFonts w:ascii="tima-Black" w:hAnsi="tima-Black" w:cs="tima-Black"/>
+          <w:color w:val="0065B3"/>
+        </w:rPr>
+        <w:t>foo(</w:t>
+      </w:r>
+      <w:proofErr w:type="spellStart"/>
+      <w:proofErr w:type="gramEnd"/>
+      <w:r>
+        <w:rPr>
+          <w:rFonts w:ascii="tima-Black" w:hAnsi="tima-Black" w:cs="tima-Black"/>
+          <w:color w:val="0065B3"/>
+        </w:rPr>
+        <w:t>int</w:t>
+      </w:r>
+      <w:proofErr w:type="spellEnd"/>
+      <w:r>
+        <w:rPr>
+          <w:rFonts w:ascii="tima-Black" w:hAnsi="tima-Black" w:cs="tima-Black"/>
+          <w:color w:val="0065B3"/>
+        </w:rPr>
+        <w:t xml:space="preserve"> x) </w:t>
       </w:r>
       <w:r>
         <w:t>means in a function definition.</w:t>
@@ -1468,28 +1740,37 @@
         <w:lastRenderedPageBreak/>
         <w:t xml:space="preserve">What can you do to an </w:t>
       </w:r>
+      <w:proofErr w:type="spellStart"/>
       <w:r>
         <w:rPr>
           <w:rFonts w:ascii="tima-Black" w:hAnsi="tima-Black" w:cs="tima-Black"/>
           <w:color w:val="0065B3"/>
         </w:rPr>
-        <w:t xml:space="preserve">int </w:t>
-      </w:r>
-      <w:r>
-        <w:t xml:space="preserve">that you cannot do to a </w:t>
-      </w:r>
+        <w:t>int</w:t>
+      </w:r>
+      <w:proofErr w:type="spellEnd"/>
       <w:r>
         <w:rPr>
           <w:rFonts w:ascii="tima-Black" w:hAnsi="tima-Black" w:cs="tima-Black"/>
           <w:color w:val="0065B3"/>
         </w:rPr>
-        <w:t>string?</w:t>
+        <w:t xml:space="preserve"> </w:t>
+      </w:r>
+      <w:r>
+        <w:t xml:space="preserve">that you cannot do to a </w:t>
       </w:r>
       <w:r>
         <w:rPr>
           <w:rFonts w:ascii="tima-Black" w:hAnsi="tima-Black" w:cs="tima-Black"/>
           <w:color w:val="0065B3"/>
         </w:rPr>
+        <w:t>string?</w:t>
+      </w:r>
+      <w:r>
+        <w:rPr>
+          <w:rFonts w:ascii="tima-Black" w:hAnsi="tima-Black" w:cs="tima-Black"/>
+          <w:color w:val="0065B3"/>
+        </w:rPr>
         <w:br/>
       </w:r>
       <w:r>
@@ -1505,7 +1786,15 @@
         </w:numPr>
       </w:pPr>
       <w:r>
-        <w:t>What can you do to a string that you cannot do to an int?</w:t>
+        <w:t xml:space="preserve">What can you do to a string that you cannot do to an </w:t>
+      </w:r>
+      <w:proofErr w:type="spellStart"/>
+      <w:r>
+        <w:t>int</w:t>
+      </w:r>
+      <w:proofErr w:type="spellEnd"/>
+      <w:r>
+        <w:t>?</w:t>
       </w:r>
       <w:r>
         <w:br/>
@@ -1541,21 +1830,44 @@
       </w:r>
       <w:r>
         <w:br/>
-        <w:t>for (size_t j = 0; j&lt;N; ++j){</w:t>
+        <w:t>for (</w:t>
+      </w:r>
+      <w:proofErr w:type="spellStart"/>
+      <w:r>
+        <w:t>size_t</w:t>
+      </w:r>
+      <w:proofErr w:type="spellEnd"/>
+      <w:r>
+        <w:t xml:space="preserve"> j = 0; j&lt;N; ++j){</w:t>
       </w:r>
       <w:r>
         <w:tab/>
       </w:r>
       <w:r>
         <w:tab/>
-        <w:t>for (int x : v){</w:t>
+        <w:t>for (</w:t>
+      </w:r>
+      <w:proofErr w:type="spellStart"/>
+      <w:r>
+        <w:t>int</w:t>
+      </w:r>
+      <w:proofErr w:type="spellEnd"/>
+      <w:r>
+        <w:t xml:space="preserve"> x : v){</w:t>
       </w:r>
       <w:r>
         <w:br/>
       </w:r>
       <w:r>
         <w:tab/>
-        <w:t>cout &lt;&lt; v[j];</w:t>
+      </w:r>
+      <w:proofErr w:type="spellStart"/>
+      <w:r>
+        <w:t>cout</w:t>
+      </w:r>
+      <w:proofErr w:type="spellEnd"/>
+      <w:r>
+        <w:t xml:space="preserve"> &lt;&lt; v[j];</w:t>
       </w:r>
       <w:r>
         <w:tab/>
@@ -1565,7 +1877,15 @@
       </w:r>
       <w:r>
         <w:tab/>
-        <w:t xml:space="preserve">    cout &lt;&lt; x;</w:t>
+        <w:t xml:space="preserve">    </w:t>
+      </w:r>
+      <w:proofErr w:type="spellStart"/>
+      <w:r>
+        <w:t>cout</w:t>
+      </w:r>
+      <w:proofErr w:type="spellEnd"/>
+      <w:r>
+        <w:t xml:space="preserve"> &lt;&lt; x;</w:t>
       </w:r>
       <w:r>
         <w:br/>
@@ -1597,7 +1917,15 @@
         </w:numPr>
       </w:pPr>
       <w:r>
-        <w:t>What does vector&lt;char&gt; alphabet(26); do?</w:t>
+        <w:t xml:space="preserve">What does vector&lt;char&gt; </w:t>
+      </w:r>
+      <w:proofErr w:type="gramStart"/>
+      <w:r>
+        <w:t>alphabet(</w:t>
+      </w:r>
+      <w:proofErr w:type="gramEnd"/>
+      <w:r>
+        <w:t>26); do?</w:t>
       </w:r>
       <w:r>
         <w:br/>
@@ -1613,11 +1941,42 @@
         </w:numPr>
       </w:pPr>
       <w:r>
-        <w:t>Describe what push_back() does to a vector.</w:t>
-      </w:r>
-      <w:r>
-        <w:br/>
-        <w:t>v.push_back(el) adds element el to vector v.</w:t>
+        <w:t xml:space="preserve">Describe what </w:t>
+      </w:r>
+      <w:proofErr w:type="spellStart"/>
+      <w:r>
+        <w:t>push_</w:t>
+      </w:r>
+      <w:proofErr w:type="gramStart"/>
+      <w:r>
+        <w:t>back</w:t>
+      </w:r>
+      <w:proofErr w:type="spellEnd"/>
+      <w:r>
+        <w:t>(</w:t>
+      </w:r>
+      <w:proofErr w:type="gramEnd"/>
+      <w:r>
+        <w:t>) does to a vector.</w:t>
+      </w:r>
+      <w:r>
+        <w:br/>
+      </w:r>
+      <w:proofErr w:type="spellStart"/>
+      <w:r>
+        <w:t>v.push_</w:t>
+      </w:r>
+      <w:proofErr w:type="gramStart"/>
+      <w:r>
+        <w:t>back</w:t>
+      </w:r>
+      <w:proofErr w:type="spellEnd"/>
+      <w:r>
+        <w:t>(</w:t>
+      </w:r>
+      <w:proofErr w:type="gramEnd"/>
+      <w:r>
+        <w:t>el) adds element el to vector v.</w:t>
       </w:r>
     </w:p>
     <w:p>
@@ -1629,11 +1988,26 @@
         </w:numPr>
       </w:pPr>
       <w:r>
-        <w:t>What do vector’s member functions begin(), end(), and size() do?</w:t>
-      </w:r>
-      <w:r>
-        <w:br/>
-        <w:t>point to beginning element, end element and size of the vector.</w:t>
+        <w:t xml:space="preserve">What do vector’s member functions </w:t>
+      </w:r>
+      <w:proofErr w:type="gramStart"/>
+      <w:r>
+        <w:t>begin(</w:t>
+      </w:r>
+      <w:proofErr w:type="gramEnd"/>
+      <w:r>
+        <w:t>), end(), and size() do?</w:t>
+      </w:r>
+      <w:r>
+        <w:br/>
+      </w:r>
+      <w:proofErr w:type="gramStart"/>
+      <w:r>
+        <w:t>point</w:t>
+      </w:r>
+      <w:proofErr w:type="gramEnd"/>
+      <w:r>
+        <w:t xml:space="preserve"> to beginning element, end element and size of the vector.</w:t>
       </w:r>
     </w:p>
     <w:p>
@@ -1667,7 +2041,23 @@
       </w:r>
       <w:r>
         <w:br/>
-        <w:t>sort(v.begin(), v.end()) where v is the vector</w:t>
+        <w:t>sort(</w:t>
+      </w:r>
+      <w:proofErr w:type="spellStart"/>
+      <w:r>
+        <w:t>v.begin</w:t>
+      </w:r>
+      <w:proofErr w:type="spellEnd"/>
+      <w:r>
+        <w:t xml:space="preserve">(), </w:t>
+      </w:r>
+      <w:proofErr w:type="spellStart"/>
+      <w:r>
+        <w:t>v.end</w:t>
+      </w:r>
+      <w:proofErr w:type="spellEnd"/>
+      <w:r>
+        <w:t>()) where v is the vector</w:t>
       </w:r>
     </w:p>
     <w:p>
@@ -1769,8 +2159,6 @@
       </w:r>
       <w:r>
         <w:br/>
-      </w:r>
-      <w:r>
         <w:t>Minimum of errors by debugging and testing, non-serious remaining errors.</w:t>
       </w:r>
     </w:p>
@@ -1959,11 +2347,37 @@
         </w:numPr>
       </w:pPr>
       <w:r>
-        <w:t>Why, with a vector called v, is v[v.size()] a range error? What would be the result of calling this?</w:t>
-      </w:r>
-      <w:r>
-        <w:br/>
-        <w:t>Because the index starts at 0, the last element is v[v.size()-1]. An</w:t>
+        <w:t xml:space="preserve">Why, with a vector called v, is </w:t>
+      </w:r>
+      <w:proofErr w:type="gramStart"/>
+      <w:r>
+        <w:t>v[</w:t>
+      </w:r>
+      <w:proofErr w:type="spellStart"/>
+      <w:proofErr w:type="gramEnd"/>
+      <w:r>
+        <w:t>v.size</w:t>
+      </w:r>
+      <w:proofErr w:type="spellEnd"/>
+      <w:r>
+        <w:t>()] a range error? What would be the result of calling this?</w:t>
+      </w:r>
+      <w:r>
+        <w:br/>
+        <w:t xml:space="preserve">Because the index starts at 0, the last element is </w:t>
+      </w:r>
+      <w:proofErr w:type="gramStart"/>
+      <w:r>
+        <w:t>v[</w:t>
+      </w:r>
+      <w:proofErr w:type="spellStart"/>
+      <w:proofErr w:type="gramEnd"/>
+      <w:r>
+        <w:t>v.size</w:t>
+      </w:r>
+      <w:proofErr w:type="spellEnd"/>
+      <w:r>
+        <w:t>()-1]. An</w:t>
       </w:r>
       <w:r>
         <w:t xml:space="preserve"> access violation</w:t>
@@ -1981,7 +2395,15 @@
         </w:numPr>
       </w:pPr>
       <w:r>
-        <w:t>Define pre-condition and post-condition; give an example (that is not the area() function from this chapter), preferably a computation that requires a loop.</w:t>
+        <w:t xml:space="preserve">Define pre-condition and post-condition; give an example (that is not the </w:t>
+      </w:r>
+      <w:proofErr w:type="gramStart"/>
+      <w:r>
+        <w:t>area(</w:t>
+      </w:r>
+      <w:proofErr w:type="gramEnd"/>
+      <w:r>
+        <w:t>) function from this chapter), preferably a computation that requires a loop.</w:t>
       </w:r>
     </w:p>
     <w:p>
@@ -2029,7 +2451,15 @@
       </w:r>
       <w:r>
         <w:br/>
-        <w:t>Compile, link, “get the program to do what it is supposed to do”.</w:t>
+        <w:t xml:space="preserve">Compile, link, </w:t>
+      </w:r>
+      <w:proofErr w:type="gramStart"/>
+      <w:r>
+        <w:t>“</w:t>
+      </w:r>
+      <w:proofErr w:type="gramEnd"/>
+      <w:r>
+        <w:t>get the program to do what it is supposed to do”.</w:t>
       </w:r>
     </w:p>
     <w:p>
@@ -2066,12 +2496,840 @@
       </w:r>
       <w:r>
         <w:br/>
-        <w:t>Using test cases to test the code in a systematic way.</w:t>
+        <w:t>Using test cases to test the code in a syste</w:t>
+      </w:r>
+      <w:r>
+        <w:t>matic way, whereas in debugging you try to write the code so that it compiles and returns the correct results, in testing you try to find cases where the code fails.</w:t>
+      </w:r>
+    </w:p>
+    <w:p>
+      <w:pPr>
+        <w:pStyle w:val="Heading1"/>
+        <w:rPr>
+          <w:lang w:val="en-US"/>
+        </w:rPr>
+      </w:pPr>
+      <w:r>
+        <w:rPr>
+          <w:rStyle w:val="Strong"/>
+          <w:b/>
+          <w:bCs/>
+          <w:lang w:val="en-US"/>
+        </w:rPr>
+        <w:t>Chapter 6</w:t>
+      </w:r>
+    </w:p>
+    <w:p>
+      <w:pPr>
+        <w:pStyle w:val="BodyText2"/>
+        <w:numPr>
+          <w:ilvl w:val="0"/>
+          <w:numId w:val="11"/>
+        </w:numPr>
+        <w:rPr>
+          <w:rStyle w:val="Strong"/>
+          <w:b w:val="0"/>
+          <w:bCs w:val="0"/>
+        </w:rPr>
+      </w:pPr>
+      <w:r>
+        <w:rPr>
+          <w:rStyle w:val="Strong"/>
+          <w:b w:val="0"/>
+          <w:bCs w:val="0"/>
+        </w:rPr>
+        <w:t xml:space="preserve">What do we mean by “Programming </w:t>
+      </w:r>
+      <w:proofErr w:type="gramStart"/>
+      <w:r>
+        <w:rPr>
+          <w:rStyle w:val="Strong"/>
+          <w:b w:val="0"/>
+          <w:bCs w:val="0"/>
+        </w:rPr>
+        <w:t>is understanding</w:t>
+      </w:r>
+      <w:proofErr w:type="gramEnd"/>
+      <w:r>
+        <w:rPr>
+          <w:rStyle w:val="Strong"/>
+          <w:b w:val="0"/>
+          <w:bCs w:val="0"/>
+        </w:rPr>
+        <w:t>”?</w:t>
+      </w:r>
+    </w:p>
+    <w:p>
+      <w:pPr>
+        <w:pStyle w:val="BodyText2"/>
+        <w:numPr>
+          <w:ilvl w:val="0"/>
+          <w:numId w:val="11"/>
+        </w:numPr>
+        <w:rPr>
+          <w:rStyle w:val="Strong"/>
+          <w:b w:val="0"/>
+          <w:bCs w:val="0"/>
+        </w:rPr>
+      </w:pPr>
+      <w:r>
+        <w:rPr>
+          <w:rStyle w:val="Strong"/>
+          <w:b w:val="0"/>
+          <w:bCs w:val="0"/>
+        </w:rPr>
+        <w:t>The chapter details the creation of a calculator program. Write a short analysis of what the calculator should be able to do.</w:t>
+      </w:r>
+    </w:p>
+    <w:p>
+      <w:pPr>
+        <w:pStyle w:val="BodyText2"/>
+        <w:numPr>
+          <w:ilvl w:val="0"/>
+          <w:numId w:val="11"/>
+        </w:numPr>
+        <w:rPr>
+          <w:rStyle w:val="Strong"/>
+          <w:b w:val="0"/>
+          <w:bCs w:val="0"/>
+        </w:rPr>
+      </w:pPr>
+      <w:r>
+        <w:rPr>
+          <w:rStyle w:val="Strong"/>
+          <w:b w:val="0"/>
+          <w:bCs w:val="0"/>
+        </w:rPr>
+        <w:t>How do you break a problem up into smaller manageable parts?</w:t>
+      </w:r>
+    </w:p>
+    <w:p>
+      <w:pPr>
+        <w:pStyle w:val="BodyText2"/>
+        <w:numPr>
+          <w:ilvl w:val="0"/>
+          <w:numId w:val="11"/>
+        </w:numPr>
+        <w:rPr>
+          <w:rStyle w:val="Strong"/>
+          <w:b w:val="0"/>
+          <w:bCs w:val="0"/>
+        </w:rPr>
+      </w:pPr>
+      <w:r>
+        <w:rPr>
+          <w:rStyle w:val="Strong"/>
+          <w:b w:val="0"/>
+          <w:bCs w:val="0"/>
+        </w:rPr>
+        <w:t>Why is creating a small, limited version of a program a good idea?</w:t>
+      </w:r>
+    </w:p>
+    <w:p>
+      <w:pPr>
+        <w:pStyle w:val="BodyText2"/>
+        <w:numPr>
+          <w:ilvl w:val="0"/>
+          <w:numId w:val="11"/>
+        </w:numPr>
+        <w:rPr>
+          <w:rStyle w:val="Strong"/>
+          <w:b w:val="0"/>
+          <w:bCs w:val="0"/>
+        </w:rPr>
+      </w:pPr>
+      <w:r>
+        <w:rPr>
+          <w:rStyle w:val="Strong"/>
+          <w:b w:val="0"/>
+          <w:bCs w:val="0"/>
+        </w:rPr>
+        <w:t>Why is feature creep a bad idea?</w:t>
+      </w:r>
+    </w:p>
+    <w:p>
+      <w:pPr>
+        <w:pStyle w:val="BodyText2"/>
+        <w:numPr>
+          <w:ilvl w:val="0"/>
+          <w:numId w:val="11"/>
+        </w:numPr>
+        <w:rPr>
+          <w:rStyle w:val="Strong"/>
+          <w:b w:val="0"/>
+          <w:bCs w:val="0"/>
+        </w:rPr>
+      </w:pPr>
+      <w:r>
+        <w:rPr>
+          <w:rStyle w:val="Strong"/>
+          <w:b w:val="0"/>
+          <w:bCs w:val="0"/>
+        </w:rPr>
+        <w:t>What are the three main phases of software development?</w:t>
+      </w:r>
+    </w:p>
+    <w:p>
+      <w:pPr>
+        <w:pStyle w:val="BodyText2"/>
+        <w:numPr>
+          <w:ilvl w:val="0"/>
+          <w:numId w:val="11"/>
+        </w:numPr>
+        <w:rPr>
+          <w:rStyle w:val="Strong"/>
+          <w:b w:val="0"/>
+          <w:bCs w:val="0"/>
+        </w:rPr>
+      </w:pPr>
+      <w:r>
+        <w:rPr>
+          <w:rStyle w:val="Strong"/>
+          <w:b w:val="0"/>
+          <w:bCs w:val="0"/>
+        </w:rPr>
+        <w:lastRenderedPageBreak/>
+        <w:t>What is a “use case”?</w:t>
+      </w:r>
+    </w:p>
+    <w:p>
+      <w:pPr>
+        <w:pStyle w:val="BodyText2"/>
+        <w:numPr>
+          <w:ilvl w:val="0"/>
+          <w:numId w:val="11"/>
+        </w:numPr>
+        <w:rPr>
+          <w:rStyle w:val="Strong"/>
+          <w:b w:val="0"/>
+          <w:bCs w:val="0"/>
+        </w:rPr>
+      </w:pPr>
+      <w:r>
+        <w:rPr>
+          <w:rStyle w:val="Strong"/>
+          <w:b w:val="0"/>
+          <w:bCs w:val="0"/>
+        </w:rPr>
+        <w:t>What is the purpose of testing?</w:t>
+      </w:r>
+    </w:p>
+    <w:p>
+      <w:pPr>
+        <w:pStyle w:val="BodyText2"/>
+        <w:numPr>
+          <w:ilvl w:val="0"/>
+          <w:numId w:val="11"/>
+        </w:numPr>
+        <w:rPr>
+          <w:rStyle w:val="Strong"/>
+          <w:b w:val="0"/>
+          <w:bCs w:val="0"/>
+        </w:rPr>
+      </w:pPr>
+      <w:r>
+        <w:rPr>
+          <w:rStyle w:val="Strong"/>
+          <w:b w:val="0"/>
+          <w:bCs w:val="0"/>
+        </w:rPr>
+        <w:t>According to the outline in the chapter, describe the difference between a Term, an Expression, a Number, and a Primary.</w:t>
+      </w:r>
+    </w:p>
+    <w:p>
+      <w:pPr>
+        <w:pStyle w:val="BodyText2"/>
+        <w:numPr>
+          <w:ilvl w:val="0"/>
+          <w:numId w:val="11"/>
+        </w:numPr>
+        <w:rPr>
+          <w:rStyle w:val="Strong"/>
+          <w:b w:val="0"/>
+          <w:bCs w:val="0"/>
+        </w:rPr>
+      </w:pPr>
+      <w:r>
+        <w:rPr>
+          <w:rStyle w:val="Strong"/>
+          <w:b w:val="0"/>
+          <w:bCs w:val="0"/>
+        </w:rPr>
+        <w:t xml:space="preserve">In the chapter, an input was broken down into its component Terms, Expressions, </w:t>
+      </w:r>
+      <w:proofErr w:type="spellStart"/>
+      <w:r>
+        <w:rPr>
+          <w:rStyle w:val="Strong"/>
+          <w:b w:val="0"/>
+          <w:bCs w:val="0"/>
+        </w:rPr>
+        <w:t>Primarys</w:t>
+      </w:r>
+      <w:proofErr w:type="spellEnd"/>
+      <w:r>
+        <w:rPr>
+          <w:rStyle w:val="Strong"/>
+          <w:b w:val="0"/>
+          <w:bCs w:val="0"/>
+        </w:rPr>
+        <w:t>, and Numbers. Do this for (17+4)</w:t>
+      </w:r>
+      <w:proofErr w:type="gramStart"/>
+      <w:r>
+        <w:rPr>
+          <w:rStyle w:val="Strong"/>
+          <w:b w:val="0"/>
+          <w:bCs w:val="0"/>
+        </w:rPr>
+        <w:t>/(</w:t>
+      </w:r>
+      <w:proofErr w:type="gramEnd"/>
+      <w:r>
+        <w:rPr>
+          <w:rStyle w:val="Strong"/>
+          <w:b w:val="0"/>
+          <w:bCs w:val="0"/>
+        </w:rPr>
+        <w:t>5–1).</w:t>
+      </w:r>
+    </w:p>
+    <w:p>
+      <w:pPr>
+        <w:pStyle w:val="BodyText2"/>
+        <w:numPr>
+          <w:ilvl w:val="0"/>
+          <w:numId w:val="11"/>
+        </w:numPr>
+        <w:rPr>
+          <w:rStyle w:val="Strong"/>
+          <w:b w:val="0"/>
+          <w:bCs w:val="0"/>
+        </w:rPr>
+      </w:pPr>
+      <w:r>
+        <w:rPr>
+          <w:rStyle w:val="Strong"/>
+          <w:b w:val="0"/>
+          <w:bCs w:val="0"/>
+        </w:rPr>
+        <w:t xml:space="preserve">Why does the program not have a function called </w:t>
+      </w:r>
+      <w:proofErr w:type="gramStart"/>
+      <w:r>
+        <w:rPr>
+          <w:rStyle w:val="Strong"/>
+          <w:b w:val="0"/>
+          <w:bCs w:val="0"/>
+        </w:rPr>
+        <w:t>number(</w:t>
+      </w:r>
+      <w:proofErr w:type="gramEnd"/>
+      <w:r>
+        <w:rPr>
+          <w:rStyle w:val="Strong"/>
+          <w:b w:val="0"/>
+          <w:bCs w:val="0"/>
+        </w:rPr>
+        <w:t>)?</w:t>
+      </w:r>
+    </w:p>
+    <w:p>
+      <w:pPr>
+        <w:pStyle w:val="BodyText2"/>
+        <w:numPr>
+          <w:ilvl w:val="0"/>
+          <w:numId w:val="11"/>
+        </w:numPr>
+        <w:rPr>
+          <w:rStyle w:val="Strong"/>
+          <w:b w:val="0"/>
+          <w:bCs w:val="0"/>
+        </w:rPr>
+      </w:pPr>
+      <w:r>
+        <w:rPr>
+          <w:rStyle w:val="Strong"/>
+          <w:b w:val="0"/>
+          <w:bCs w:val="0"/>
+        </w:rPr>
+        <w:t>What is a token?</w:t>
+      </w:r>
+    </w:p>
+    <w:p>
+      <w:pPr>
+        <w:pStyle w:val="BodyText2"/>
+        <w:numPr>
+          <w:ilvl w:val="0"/>
+          <w:numId w:val="11"/>
+        </w:numPr>
+        <w:rPr>
+          <w:rStyle w:val="Strong"/>
+          <w:b w:val="0"/>
+          <w:bCs w:val="0"/>
+        </w:rPr>
+      </w:pPr>
+      <w:r>
+        <w:rPr>
+          <w:rStyle w:val="Strong"/>
+          <w:b w:val="0"/>
+          <w:bCs w:val="0"/>
+        </w:rPr>
+        <w:t>What is a grammar? A grammar rule?</w:t>
+      </w:r>
+    </w:p>
+    <w:p>
+      <w:pPr>
+        <w:pStyle w:val="BodyText2"/>
+        <w:numPr>
+          <w:ilvl w:val="0"/>
+          <w:numId w:val="11"/>
+        </w:numPr>
+        <w:rPr>
+          <w:rStyle w:val="Strong"/>
+          <w:b w:val="0"/>
+          <w:bCs w:val="0"/>
+        </w:rPr>
+      </w:pPr>
+      <w:r>
+        <w:rPr>
+          <w:rStyle w:val="Strong"/>
+          <w:b w:val="0"/>
+          <w:bCs w:val="0"/>
+        </w:rPr>
+        <w:t>What is a class? What do we use classes for?</w:t>
+      </w:r>
+    </w:p>
+    <w:p>
+      <w:pPr>
+        <w:pStyle w:val="BodyText2"/>
+        <w:numPr>
+          <w:ilvl w:val="0"/>
+          <w:numId w:val="11"/>
+        </w:numPr>
+        <w:rPr>
+          <w:rStyle w:val="Strong"/>
+          <w:b w:val="0"/>
+          <w:bCs w:val="0"/>
+        </w:rPr>
+      </w:pPr>
+      <w:r>
+        <w:rPr>
+          <w:rStyle w:val="Strong"/>
+          <w:b w:val="0"/>
+          <w:bCs w:val="0"/>
+        </w:rPr>
+        <w:t>How can we provide a default value for a member of a class?</w:t>
+      </w:r>
+    </w:p>
+    <w:p>
+      <w:pPr>
+        <w:pStyle w:val="BodyText2"/>
+        <w:numPr>
+          <w:ilvl w:val="0"/>
+          <w:numId w:val="11"/>
+        </w:numPr>
+        <w:rPr>
+          <w:rStyle w:val="Strong"/>
+          <w:b w:val="0"/>
+          <w:bCs w:val="0"/>
+        </w:rPr>
+      </w:pPr>
+      <w:r>
+        <w:rPr>
+          <w:rStyle w:val="Strong"/>
+          <w:b w:val="0"/>
+          <w:bCs w:val="0"/>
+        </w:rPr>
+        <w:t>In the expression function, why is the default for the switch-statement to “put back” the token?</w:t>
+      </w:r>
+    </w:p>
+    <w:p>
+      <w:pPr>
+        <w:pStyle w:val="BodyText2"/>
+        <w:numPr>
+          <w:ilvl w:val="0"/>
+          <w:numId w:val="11"/>
+        </w:numPr>
+        <w:rPr>
+          <w:rStyle w:val="Strong"/>
+          <w:b w:val="0"/>
+          <w:bCs w:val="0"/>
+        </w:rPr>
+      </w:pPr>
+      <w:r>
+        <w:rPr>
+          <w:rStyle w:val="Strong"/>
+          <w:b w:val="0"/>
+          <w:bCs w:val="0"/>
+        </w:rPr>
+        <w:t>What is “look-ahead”?</w:t>
+      </w:r>
+    </w:p>
+    <w:p>
+      <w:pPr>
+        <w:pStyle w:val="BodyText2"/>
+        <w:numPr>
+          <w:ilvl w:val="0"/>
+          <w:numId w:val="11"/>
+        </w:numPr>
+        <w:rPr>
+          <w:rStyle w:val="Strong"/>
+          <w:b w:val="0"/>
+          <w:bCs w:val="0"/>
+        </w:rPr>
+      </w:pPr>
+      <w:r>
+        <w:rPr>
+          <w:rStyle w:val="Strong"/>
+          <w:b w:val="0"/>
+          <w:bCs w:val="0"/>
+        </w:rPr>
+        <w:t xml:space="preserve">What does </w:t>
+      </w:r>
+      <w:proofErr w:type="spellStart"/>
+      <w:proofErr w:type="gramStart"/>
+      <w:r>
+        <w:rPr>
+          <w:rStyle w:val="Strong"/>
+          <w:b w:val="0"/>
+          <w:bCs w:val="0"/>
+        </w:rPr>
+        <w:t>putback</w:t>
+      </w:r>
+      <w:proofErr w:type="spellEnd"/>
+      <w:r>
+        <w:rPr>
+          <w:rStyle w:val="Strong"/>
+          <w:b w:val="0"/>
+          <w:bCs w:val="0"/>
+        </w:rPr>
+        <w:t>(</w:t>
+      </w:r>
+      <w:proofErr w:type="gramEnd"/>
+      <w:r>
+        <w:rPr>
+          <w:rStyle w:val="Strong"/>
+          <w:b w:val="0"/>
+          <w:bCs w:val="0"/>
+        </w:rPr>
+        <w:t>) do and why is it useful?</w:t>
+      </w:r>
+    </w:p>
+    <w:p>
+      <w:pPr>
+        <w:pStyle w:val="BodyText2"/>
+        <w:numPr>
+          <w:ilvl w:val="0"/>
+          <w:numId w:val="11"/>
+        </w:numPr>
+        <w:rPr>
+          <w:rStyle w:val="Strong"/>
+          <w:b w:val="0"/>
+          <w:bCs w:val="0"/>
+        </w:rPr>
+      </w:pPr>
+      <w:r>
+        <w:rPr>
+          <w:rStyle w:val="Strong"/>
+          <w:b w:val="0"/>
+          <w:bCs w:val="0"/>
+        </w:rPr>
+        <w:t xml:space="preserve">Why is the remainder (modulus) operation, %, difficult to implement in the </w:t>
+      </w:r>
+      <w:proofErr w:type="gramStart"/>
+      <w:r>
+        <w:rPr>
+          <w:rStyle w:val="Strong"/>
+          <w:b w:val="0"/>
+          <w:bCs w:val="0"/>
+        </w:rPr>
+        <w:t>term(</w:t>
+      </w:r>
+      <w:proofErr w:type="gramEnd"/>
+      <w:r>
+        <w:rPr>
+          <w:rStyle w:val="Strong"/>
+          <w:b w:val="0"/>
+          <w:bCs w:val="0"/>
+        </w:rPr>
+        <w:t>)?</w:t>
+      </w:r>
+    </w:p>
+    <w:p>
+      <w:pPr>
+        <w:pStyle w:val="BodyText2"/>
+        <w:numPr>
+          <w:ilvl w:val="0"/>
+          <w:numId w:val="11"/>
+        </w:numPr>
+        <w:rPr>
+          <w:rStyle w:val="Strong"/>
+          <w:b w:val="0"/>
+          <w:bCs w:val="0"/>
+        </w:rPr>
+      </w:pPr>
+      <w:r>
+        <w:rPr>
+          <w:rStyle w:val="Strong"/>
+          <w:b w:val="0"/>
+          <w:bCs w:val="0"/>
+        </w:rPr>
+        <w:t>What do we use the two data members of the Token class for?</w:t>
+      </w:r>
+    </w:p>
+    <w:p>
+      <w:pPr>
+        <w:pStyle w:val="BodyText2"/>
+        <w:numPr>
+          <w:ilvl w:val="0"/>
+          <w:numId w:val="11"/>
+        </w:numPr>
+        <w:rPr>
+          <w:rStyle w:val="Strong"/>
+          <w:b w:val="0"/>
+          <w:bCs w:val="0"/>
+        </w:rPr>
+      </w:pPr>
+      <w:r>
+        <w:rPr>
+          <w:rStyle w:val="Strong"/>
+          <w:b w:val="0"/>
+          <w:bCs w:val="0"/>
+        </w:rPr>
+        <w:t>Why do we (sometimes) split a class’s members into private and public members?</w:t>
+      </w:r>
+    </w:p>
+    <w:p>
+      <w:pPr>
+        <w:pStyle w:val="BodyText2"/>
+        <w:numPr>
+          <w:ilvl w:val="0"/>
+          <w:numId w:val="11"/>
+        </w:numPr>
+        <w:rPr>
+          <w:rStyle w:val="Strong"/>
+          <w:b w:val="0"/>
+          <w:bCs w:val="0"/>
+        </w:rPr>
+      </w:pPr>
+      <w:r>
+        <w:rPr>
+          <w:rStyle w:val="Strong"/>
+          <w:b w:val="0"/>
+          <w:bCs w:val="0"/>
+        </w:rPr>
+        <w:t xml:space="preserve">What happens in the </w:t>
+      </w:r>
+      <w:proofErr w:type="spellStart"/>
+      <w:r>
+        <w:rPr>
+          <w:rStyle w:val="Strong"/>
+          <w:b w:val="0"/>
+          <w:bCs w:val="0"/>
+        </w:rPr>
+        <w:t>Token_stream</w:t>
+      </w:r>
+      <w:proofErr w:type="spellEnd"/>
+      <w:r>
+        <w:rPr>
+          <w:rStyle w:val="Strong"/>
+          <w:b w:val="0"/>
+          <w:bCs w:val="0"/>
+        </w:rPr>
+        <w:t xml:space="preserve"> class when there is a token in the buffer and the </w:t>
+      </w:r>
+      <w:proofErr w:type="gramStart"/>
+      <w:r>
+        <w:rPr>
+          <w:rStyle w:val="Strong"/>
+          <w:b w:val="0"/>
+          <w:bCs w:val="0"/>
+        </w:rPr>
+        <w:t>get(</w:t>
+      </w:r>
+      <w:proofErr w:type="gramEnd"/>
+      <w:r>
+        <w:rPr>
+          <w:rStyle w:val="Strong"/>
+          <w:b w:val="0"/>
+          <w:bCs w:val="0"/>
+        </w:rPr>
+        <w:t>) function is called?</w:t>
+      </w:r>
+    </w:p>
+    <w:p>
+      <w:pPr>
+        <w:pStyle w:val="BodyText2"/>
+        <w:numPr>
+          <w:ilvl w:val="0"/>
+          <w:numId w:val="11"/>
+        </w:numPr>
+        <w:rPr>
+          <w:rStyle w:val="Strong"/>
+          <w:b w:val="0"/>
+          <w:bCs w:val="0"/>
+        </w:rPr>
+      </w:pPr>
+      <w:r>
+        <w:rPr>
+          <w:rStyle w:val="Strong"/>
+          <w:b w:val="0"/>
+          <w:bCs w:val="0"/>
+        </w:rPr>
+        <w:t xml:space="preserve">Why were the ';' and 'q' characters added to the switch-statement in the </w:t>
+      </w:r>
+      <w:proofErr w:type="gramStart"/>
+      <w:r>
+        <w:rPr>
+          <w:rStyle w:val="Strong"/>
+          <w:b w:val="0"/>
+          <w:bCs w:val="0"/>
+        </w:rPr>
+        <w:t>get(</w:t>
+      </w:r>
+      <w:proofErr w:type="gramEnd"/>
+      <w:r>
+        <w:rPr>
+          <w:rStyle w:val="Strong"/>
+          <w:b w:val="0"/>
+          <w:bCs w:val="0"/>
+        </w:rPr>
+        <w:t xml:space="preserve">) function of the </w:t>
+      </w:r>
+      <w:proofErr w:type="spellStart"/>
+      <w:r>
+        <w:rPr>
+          <w:rStyle w:val="Strong"/>
+          <w:b w:val="0"/>
+          <w:bCs w:val="0"/>
+        </w:rPr>
+        <w:t>Token_stream</w:t>
+      </w:r>
+      <w:proofErr w:type="spellEnd"/>
+      <w:r>
+        <w:rPr>
+          <w:rStyle w:val="Strong"/>
+          <w:b w:val="0"/>
+          <w:bCs w:val="0"/>
+        </w:rPr>
+        <w:t xml:space="preserve"> class?</w:t>
+      </w:r>
+    </w:p>
+    <w:p>
+      <w:pPr>
+        <w:pStyle w:val="BodyText2"/>
+        <w:numPr>
+          <w:ilvl w:val="0"/>
+          <w:numId w:val="11"/>
+        </w:numPr>
+        <w:rPr>
+          <w:rStyle w:val="Strong"/>
+          <w:b w:val="0"/>
+          <w:bCs w:val="0"/>
+        </w:rPr>
+      </w:pPr>
+      <w:r>
+        <w:rPr>
+          <w:rStyle w:val="Strong"/>
+          <w:b w:val="0"/>
+          <w:bCs w:val="0"/>
+        </w:rPr>
+        <w:t>When should we start testing our program?</w:t>
+      </w:r>
+      <w:r>
+        <w:rPr>
+          <w:rStyle w:val="Strong"/>
+          <w:b w:val="0"/>
+          <w:bCs w:val="0"/>
+        </w:rPr>
+        <w:br/>
       </w:r>
       <w:bookmarkStart w:id="0" w:name="_GoBack"/>
       <w:bookmarkEnd w:id="0"/>
-      <w:r>
-        <w:br/>
+    </w:p>
+    <w:p>
+      <w:pPr>
+        <w:pStyle w:val="BodyText2"/>
+        <w:numPr>
+          <w:ilvl w:val="0"/>
+          <w:numId w:val="11"/>
+        </w:numPr>
+        <w:rPr>
+          <w:rStyle w:val="Strong"/>
+          <w:b w:val="0"/>
+          <w:bCs w:val="0"/>
+        </w:rPr>
+      </w:pPr>
+      <w:r>
+        <w:rPr>
+          <w:rStyle w:val="Strong"/>
+          <w:b w:val="0"/>
+          <w:bCs w:val="0"/>
+        </w:rPr>
+        <w:t>What is a “user-defined type”? Why would we want one?</w:t>
+      </w:r>
+      <w:r>
+        <w:rPr>
+          <w:rStyle w:val="Strong"/>
+          <w:b w:val="0"/>
+          <w:bCs w:val="0"/>
+        </w:rPr>
+        <w:br/>
+        <w:t>An object type that is defined in the source code by the programmer. It may be specialized for current code purposes, and therefore be useful.</w:t>
+      </w:r>
+    </w:p>
+    <w:p>
+      <w:pPr>
+        <w:pStyle w:val="BodyText2"/>
+        <w:numPr>
+          <w:ilvl w:val="0"/>
+          <w:numId w:val="11"/>
+        </w:numPr>
+        <w:rPr>
+          <w:rStyle w:val="Strong"/>
+          <w:b w:val="0"/>
+          <w:bCs w:val="0"/>
+        </w:rPr>
+      </w:pPr>
+      <w:r>
+        <w:rPr>
+          <w:rStyle w:val="Strong"/>
+          <w:b w:val="0"/>
+          <w:bCs w:val="0"/>
+        </w:rPr>
+        <w:t>What is the interface to a C++ “user-defined type”?</w:t>
+      </w:r>
+    </w:p>
+    <w:p>
+      <w:pPr>
+        <w:pStyle w:val="BodyText2"/>
+        <w:numPr>
+          <w:ilvl w:val="0"/>
+          <w:numId w:val="11"/>
+        </w:numPr>
+        <w:rPr>
+          <w:rStyle w:val="Strong"/>
+          <w:b w:val="0"/>
+          <w:bCs w:val="0"/>
+        </w:rPr>
+      </w:pPr>
+      <w:r>
+        <w:rPr>
+          <w:rStyle w:val="Strong"/>
+          <w:b w:val="0"/>
+          <w:bCs w:val="0"/>
+        </w:rPr>
+        <w:t>Why do we want to rely on libraries of code?</w:t>
+      </w:r>
+      <w:r>
+        <w:rPr>
+          <w:rStyle w:val="Strong"/>
+          <w:b w:val="0"/>
+          <w:bCs w:val="0"/>
+        </w:rPr>
+        <w:br/>
+        <w:t>If others have implemented functions (and they work well and conveniently) using this code saves you as a programmer a lot of time (and debugging).</w:t>
       </w:r>
     </w:p>
     <w:sectPr>
@@ -2617,6 +3875,12 @@
     </w:lvlOverride>
   </w:num>
   <w:num w:numId="10">
+    <w:abstractNumId w:val="2"/>
+    <w:lvlOverride w:ilvl="0">
+      <w:startOverride w:val="1"/>
+    </w:lvlOverride>
+  </w:num>
+  <w:num w:numId="11">
     <w:abstractNumId w:val="2"/>
     <w:lvlOverride w:ilvl="0">
       <w:startOverride w:val="1"/>

</xml_diff>

<commit_message>
Updated Review doc to 8/9 (-7)
</commit_message>
<xml_diff>
--- a/Review.docx
+++ b/Review.docx
@@ -268,8 +268,13 @@
         </w:numPr>
       </w:pPr>
       <w:r>
-        <w:t>In the “Hello, World!” program, what is the purpose of the line return 0;?</w:t>
-      </w:r>
+        <w:t>In the “Hello, World!” program, what is the purpose of the line return 0</w:t>
+      </w:r>
+      <w:proofErr w:type="gramStart"/>
+      <w:r>
+        <w:t>;?</w:t>
+      </w:r>
+      <w:proofErr w:type="gramEnd"/>
       <w:r>
         <w:br/>
         <w:t>To return 0 if the function body has been successfully completed.</w:t>
@@ -326,7 +331,15 @@
       </w:pPr>
       <w:r>
         <w:lastRenderedPageBreak/>
-        <w:t>What does a .h suffix at the end of a file name signify in C++?</w:t>
+        <w:t xml:space="preserve">What does </w:t>
+      </w:r>
+      <w:proofErr w:type="gramStart"/>
+      <w:r>
+        <w:t>a</w:t>
+      </w:r>
+      <w:proofErr w:type="gramEnd"/>
+      <w:r>
+        <w:t xml:space="preserve"> .h suffix at the end of a file name signify in C++?</w:t>
       </w:r>
       <w:r>
         <w:br/>
@@ -367,7 +380,15 @@
       </w:r>
       <w:r>
         <w:br/>
-        <w:t>Source files are the instruction files that contain the literal c++ code, object files are the compiled files which are platform dependent.</w:t>
+        <w:t xml:space="preserve">Source files are the instruction files that contain the literal </w:t>
+      </w:r>
+      <w:proofErr w:type="spellStart"/>
+      <w:r>
+        <w:t>c++</w:t>
+      </w:r>
+      <w:proofErr w:type="spellEnd"/>
+      <w:r>
+        <w:t xml:space="preserve"> code, object files are the compiled files which are platform dependent.</w:t>
       </w:r>
     </w:p>
     <w:p>
@@ -466,7 +487,14 @@
       </w:r>
       <w:r>
         <w:br/>
-        <w:t>cin &gt;&gt;</w:t>
+      </w:r>
+      <w:proofErr w:type="spellStart"/>
+      <w:r>
+        <w:t>cin</w:t>
+      </w:r>
+      <w:proofErr w:type="spellEnd"/>
+      <w:r>
+        <w:t xml:space="preserve"> &gt;&gt;</w:t>
       </w:r>
     </w:p>
     <w:p>
@@ -490,7 +518,14 @@
       </w:r>
       <w:r>
         <w:tab/>
-        <w:t>int number;</w:t>
+      </w:r>
+      <w:proofErr w:type="spellStart"/>
+      <w:r>
+        <w:t>int</w:t>
+      </w:r>
+      <w:proofErr w:type="spellEnd"/>
+      <w:r>
+        <w:t xml:space="preserve"> number;</w:t>
       </w:r>
       <w:r>
         <w:br/>
@@ -498,8 +533,13 @@
       <w:r>
         <w:tab/>
       </w:r>
-      <w:r>
-        <w:t xml:space="preserve">cout &lt;&lt; </w:t>
+      <w:proofErr w:type="spellStart"/>
+      <w:r>
+        <w:t>cout</w:t>
+      </w:r>
+      <w:proofErr w:type="spellEnd"/>
+      <w:r>
+        <w:t xml:space="preserve"> &lt;&lt; </w:t>
       </w:r>
       <w:r>
         <w:t xml:space="preserve"> “Please enter a number:\n”;</w:t>
@@ -509,7 +549,14 @@
       </w:r>
       <w:r>
         <w:tab/>
-        <w:t>cin &gt;&gt; number;</w:t>
+      </w:r>
+      <w:proofErr w:type="spellStart"/>
+      <w:r>
+        <w:t>cin</w:t>
+      </w:r>
+      <w:proofErr w:type="spellEnd"/>
+      <w:r>
+        <w:t xml:space="preserve"> &gt;&gt; number;</w:t>
       </w:r>
     </w:p>
     <w:p>
@@ -530,7 +577,15 @@
       </w:r>
       <w:r>
         <w:br/>
-        <w:t>\n is called a newline, it serves to move the cursor the next line.</w:t>
+        <w:t xml:space="preserve">\n is called a </w:t>
+      </w:r>
+      <w:proofErr w:type="gramStart"/>
+      <w:r>
+        <w:t>newline,</w:t>
+      </w:r>
+      <w:proofErr w:type="gramEnd"/>
+      <w:r>
+        <w:t xml:space="preserve"> it serves to move the cursor the next line.</w:t>
       </w:r>
     </w:p>
     <w:p>
@@ -580,16 +635,45 @@
         </w:numPr>
         <w:ind w:left="360"/>
       </w:pPr>
-      <w:r>
-        <w:t>cout &lt;&lt; "Hello, ";</w:t>
-      </w:r>
-      <w:r>
-        <w:br/>
-        <w:t>cout &lt;&lt; first_name;</w:t>
-      </w:r>
-      <w:r>
-        <w:br/>
-        <w:t>cout &lt;&lt; "!\n";</w:t>
+      <w:proofErr w:type="spellStart"/>
+      <w:proofErr w:type="gramStart"/>
+      <w:r>
+        <w:t>cout</w:t>
+      </w:r>
+      <w:proofErr w:type="spellEnd"/>
+      <w:proofErr w:type="gramEnd"/>
+      <w:r>
+        <w:t xml:space="preserve"> &lt;&lt; "Hello, ";</w:t>
+      </w:r>
+      <w:r>
+        <w:br/>
+      </w:r>
+      <w:proofErr w:type="spellStart"/>
+      <w:r>
+        <w:t>cout</w:t>
+      </w:r>
+      <w:proofErr w:type="spellEnd"/>
+      <w:r>
+        <w:t xml:space="preserve"> &lt;&lt; </w:t>
+      </w:r>
+      <w:proofErr w:type="spellStart"/>
+      <w:r>
+        <w:t>first_name</w:t>
+      </w:r>
+      <w:proofErr w:type="spellEnd"/>
+      <w:r>
+        <w:t>;</w:t>
+      </w:r>
+      <w:r>
+        <w:br/>
+      </w:r>
+      <w:proofErr w:type="spellStart"/>
+      <w:r>
+        <w:t>cout</w:t>
+      </w:r>
+      <w:proofErr w:type="spellEnd"/>
+      <w:r>
+        <w:t xml:space="preserve"> &lt;&lt; "!\n";</w:t>
       </w:r>
     </w:p>
     <w:p>
@@ -601,18 +685,40 @@
         </w:numPr>
         <w:ind w:left="360"/>
       </w:pPr>
-      <w:r>
-        <w:t>as a single line of code?</w:t>
-      </w:r>
-      <w:r>
-        <w:br/>
-        <w:t xml:space="preserve">cout &lt;&lt; </w:t>
+      <w:proofErr w:type="gramStart"/>
+      <w:r>
+        <w:t>as</w:t>
+      </w:r>
+      <w:proofErr w:type="gramEnd"/>
+      <w:r>
+        <w:t xml:space="preserve"> a single line of code?</w:t>
+      </w:r>
+      <w:r>
+        <w:br/>
+      </w:r>
+      <w:proofErr w:type="spellStart"/>
+      <w:proofErr w:type="gramStart"/>
+      <w:r>
+        <w:t>cout</w:t>
+      </w:r>
+      <w:proofErr w:type="spellEnd"/>
+      <w:proofErr w:type="gramEnd"/>
+      <w:r>
+        <w:t xml:space="preserve"> &lt;&lt; </w:t>
       </w:r>
       <w:r>
         <w:t>"Hello,</w:t>
       </w:r>
       <w:r>
-        <w:t xml:space="preserve"> " &lt;&lt; first_name </w:t>
+        <w:t xml:space="preserve"> " &lt;&lt; </w:t>
+      </w:r>
+      <w:proofErr w:type="spellStart"/>
+      <w:r>
+        <w:t>first_name</w:t>
+      </w:r>
+      <w:proofErr w:type="spellEnd"/>
+      <w:r>
+        <w:t xml:space="preserve"> </w:t>
       </w:r>
       <w:r>
         <w:t>&lt;&lt; "!\n";</w:t>
@@ -683,12 +789,14 @@
       <w:r>
         <w:t xml:space="preserve">, an </w:t>
       </w:r>
+      <w:proofErr w:type="spellStart"/>
       <w:r>
         <w:rPr>
           <w:color w:val="0066B4"/>
         </w:rPr>
         <w:t>int</w:t>
       </w:r>
+      <w:proofErr w:type="spellEnd"/>
       <w:r>
         <w:t xml:space="preserve">, and a </w:t>
       </w:r>
@@ -703,7 +811,27 @@
       </w:r>
       <w:r>
         <w:br/>
-        <w:t xml:space="preserve">char:1 byte , int: 4 bytes, double: 8 bytes. </w:t>
+      </w:r>
+      <w:proofErr w:type="spellStart"/>
+      <w:proofErr w:type="gramStart"/>
+      <w:r>
+        <w:t>char</w:t>
+      </w:r>
+      <w:proofErr w:type="spellEnd"/>
+      <w:r>
+        <w:t>:</w:t>
+      </w:r>
+      <w:proofErr w:type="gramEnd"/>
+      <w:r>
+        <w:t xml:space="preserve">1 byte , </w:t>
+      </w:r>
+      <w:proofErr w:type="spellStart"/>
+      <w:r>
+        <w:t>int</w:t>
+      </w:r>
+      <w:proofErr w:type="spellEnd"/>
+      <w:r>
+        <w:t xml:space="preserve">: 4 bytes, double: 8 bytes. </w:t>
       </w:r>
     </w:p>
     <w:p>
@@ -713,6 +841,7 @@
       <w:r>
         <w:t xml:space="preserve">What measures do we use for the size of small entities in memory, such as </w:t>
       </w:r>
+      <w:proofErr w:type="spellStart"/>
       <w:r>
         <w:rPr>
           <w:color w:val="0066B4"/>
@@ -720,7 +849,11 @@
         <w:t>int</w:t>
       </w:r>
       <w:r>
-        <w:t xml:space="preserve">s and </w:t>
+        <w:t>s</w:t>
+      </w:r>
+      <w:proofErr w:type="spellEnd"/>
+      <w:r>
+        <w:t xml:space="preserve"> and </w:t>
       </w:r>
       <w:r>
         <w:rPr>
@@ -823,13 +956,31 @@
       </w:r>
       <w:r>
         <w:br/>
-        <w:t xml:space="preserve">Legal ones : </w:t>
-      </w:r>
+        <w:t xml:space="preserve">Legal </w:t>
+      </w:r>
+      <w:proofErr w:type="gramStart"/>
+      <w:r>
+        <w:t>ones :</w:t>
+      </w:r>
+      <w:proofErr w:type="gramEnd"/>
+      <w:r>
+        <w:t xml:space="preserve"> </w:t>
+      </w:r>
+      <w:proofErr w:type="spellStart"/>
       <w:r>
         <w:t>This_litle</w:t>
       </w:r>
-      <w:r>
-        <w:t xml:space="preserve">, This_little_pig, </w:t>
+      <w:proofErr w:type="spellEnd"/>
+      <w:r>
+        <w:t xml:space="preserve">, </w:t>
+      </w:r>
+      <w:proofErr w:type="spellStart"/>
+      <w:r>
+        <w:t>This_little_pig</w:t>
+      </w:r>
+      <w:proofErr w:type="spellEnd"/>
+      <w:r>
+        <w:t xml:space="preserve">, </w:t>
       </w:r>
       <w:r>
         <w:t>This_1_is fine</w:t>
@@ -838,10 +989,23 @@
         <w:t xml:space="preserve">, </w:t>
       </w:r>
       <w:r>
-        <w:t>_this_is_ok</w:t>
-      </w:r>
-      <w:r>
-        <w:t xml:space="preserve">, MiniMineMine, </w:t>
+        <w:t>_</w:t>
+      </w:r>
+      <w:proofErr w:type="spellStart"/>
+      <w:r>
+        <w:t>this_is_ok</w:t>
+      </w:r>
+      <w:proofErr w:type="spellEnd"/>
+      <w:r>
+        <w:t xml:space="preserve">, </w:t>
+      </w:r>
+      <w:proofErr w:type="spellStart"/>
+      <w:r>
+        <w:t>MiniMineMine</w:t>
+      </w:r>
+      <w:proofErr w:type="spellEnd"/>
+      <w:r>
+        <w:t xml:space="preserve">, </w:t>
       </w:r>
       <w:r>
         <w:t>number</w:t>
@@ -893,8 +1057,13 @@
       </w:r>
       <w:r>
         <w:br/>
-        <w:t>- variable names xx1, xx2 etc</w:t>
-      </w:r>
+        <w:t xml:space="preserve">- variable names xx1, xx2 </w:t>
+      </w:r>
+      <w:proofErr w:type="spellStart"/>
+      <w:r>
+        <w:t>etc</w:t>
+      </w:r>
+      <w:proofErr w:type="spellEnd"/>
     </w:p>
     <w:p>
       <w:pPr>
@@ -939,11 +1108,19 @@
       <w:r>
         <w:t xml:space="preserve">to </w:t>
       </w:r>
+      <w:proofErr w:type="spellStart"/>
       <w:r>
         <w:rPr>
           <w:color w:val="0066B4"/>
         </w:rPr>
-        <w:t xml:space="preserve">int </w:t>
+        <w:t>int</w:t>
+      </w:r>
+      <w:proofErr w:type="spellEnd"/>
+      <w:r>
+        <w:rPr>
+          <w:color w:val="0066B4"/>
+        </w:rPr>
+        <w:t xml:space="preserve"> </w:t>
       </w:r>
       <w:r>
         <w:t>be a bad thing?</w:t>
@@ -1110,11 +1287,44 @@
         <w:t>W</w:t>
       </w:r>
       <w:r>
-        <w:t>hat is an lvalue? List the operators that require an lvalue. Why do these operators, and not the others, require lvalue?</w:t>
-      </w:r>
-      <w:r>
-        <w:br/>
-        <w:t>lvalue is the left-hand side of an assignment.</w:t>
+        <w:t xml:space="preserve">hat is an </w:t>
+      </w:r>
+      <w:proofErr w:type="spellStart"/>
+      <w:r>
+        <w:t>lvalue</w:t>
+      </w:r>
+      <w:proofErr w:type="spellEnd"/>
+      <w:r>
+        <w:t xml:space="preserve">? List the operators that require an </w:t>
+      </w:r>
+      <w:proofErr w:type="spellStart"/>
+      <w:r>
+        <w:t>lvalue</w:t>
+      </w:r>
+      <w:proofErr w:type="spellEnd"/>
+      <w:r>
+        <w:t xml:space="preserve">. Why do these operators, and not the others, require </w:t>
+      </w:r>
+      <w:proofErr w:type="spellStart"/>
+      <w:r>
+        <w:t>lvalue</w:t>
+      </w:r>
+      <w:proofErr w:type="spellEnd"/>
+      <w:r>
+        <w:t>?</w:t>
+      </w:r>
+      <w:r>
+        <w:br/>
+      </w:r>
+      <w:proofErr w:type="spellStart"/>
+      <w:proofErr w:type="gramStart"/>
+      <w:r>
+        <w:t>lvalue</w:t>
+      </w:r>
+      <w:proofErr w:type="spellEnd"/>
+      <w:proofErr w:type="gramEnd"/>
+      <w:r>
+        <w:t xml:space="preserve"> is the left-hand side of an assignment.</w:t>
       </w:r>
       <w:r>
         <w:t xml:space="preserve"> The assignment operator and the increment and decrement operators?</w:t>
@@ -1346,8 +1556,21 @@
         <w:br/>
       </w:r>
       <w:r>
-        <w:t>for (int i=0; i &lt; n; ++i) : initialization; stopping condition; incrementation</w:t>
-      </w:r>
+        <w:t>for (</w:t>
+      </w:r>
+      <w:proofErr w:type="spellStart"/>
+      <w:r>
+        <w:t>int</w:t>
+      </w:r>
+      <w:proofErr w:type="spellEnd"/>
+      <w:r>
+        <w:t xml:space="preserve"> i=0; i &lt; n; ++i) : initialization; stopping condition; </w:t>
+      </w:r>
+      <w:proofErr w:type="spellStart"/>
+      <w:r>
+        <w:t>incrementation</w:t>
+      </w:r>
+      <w:proofErr w:type="spellEnd"/>
     </w:p>
     <w:p>
       <w:pPr>
@@ -1430,7 +1653,32 @@
           <w:rFonts w:ascii="tima-Black" w:hAnsi="tima-Black" w:cs="tima-Black"/>
           <w:color w:val="0065B3"/>
         </w:rPr>
-        <w:t xml:space="preserve">char foo(int x) </w:t>
+        <w:t xml:space="preserve">char </w:t>
+      </w:r>
+      <w:proofErr w:type="gramStart"/>
+      <w:r>
+        <w:rPr>
+          <w:rFonts w:ascii="tima-Black" w:hAnsi="tima-Black" w:cs="tima-Black"/>
+          <w:color w:val="0065B3"/>
+        </w:rPr>
+        <w:t>foo(</w:t>
+      </w:r>
+      <w:proofErr w:type="spellStart"/>
+      <w:proofErr w:type="gramEnd"/>
+      <w:r>
+        <w:rPr>
+          <w:rFonts w:ascii="tima-Black" w:hAnsi="tima-Black" w:cs="tima-Black"/>
+          <w:color w:val="0065B3"/>
+        </w:rPr>
+        <w:t>int</w:t>
+      </w:r>
+      <w:proofErr w:type="spellEnd"/>
+      <w:r>
+        <w:rPr>
+          <w:rFonts w:ascii="tima-Black" w:hAnsi="tima-Black" w:cs="tima-Black"/>
+          <w:color w:val="0065B3"/>
+        </w:rPr>
+        <w:t xml:space="preserve"> x) </w:t>
       </w:r>
       <w:r>
         <w:t>means in a function definition.</w:t>
@@ -1468,28 +1716,37 @@
         <w:lastRenderedPageBreak/>
         <w:t xml:space="preserve">What can you do to an </w:t>
       </w:r>
+      <w:proofErr w:type="spellStart"/>
       <w:r>
         <w:rPr>
           <w:rFonts w:ascii="tima-Black" w:hAnsi="tima-Black" w:cs="tima-Black"/>
           <w:color w:val="0065B3"/>
         </w:rPr>
-        <w:t xml:space="preserve">int </w:t>
-      </w:r>
-      <w:r>
-        <w:t xml:space="preserve">that you cannot do to a </w:t>
-      </w:r>
+        <w:t>int</w:t>
+      </w:r>
+      <w:proofErr w:type="spellEnd"/>
       <w:r>
         <w:rPr>
           <w:rFonts w:ascii="tima-Black" w:hAnsi="tima-Black" w:cs="tima-Black"/>
           <w:color w:val="0065B3"/>
         </w:rPr>
-        <w:t>string?</w:t>
+        <w:t xml:space="preserve"> </w:t>
+      </w:r>
+      <w:r>
+        <w:t xml:space="preserve">that you cannot do to a </w:t>
       </w:r>
       <w:r>
         <w:rPr>
           <w:rFonts w:ascii="tima-Black" w:hAnsi="tima-Black" w:cs="tima-Black"/>
           <w:color w:val="0065B3"/>
         </w:rPr>
+        <w:t>string?</w:t>
+      </w:r>
+      <w:r>
+        <w:rPr>
+          <w:rFonts w:ascii="tima-Black" w:hAnsi="tima-Black" w:cs="tima-Black"/>
+          <w:color w:val="0065B3"/>
+        </w:rPr>
         <w:br/>
       </w:r>
       <w:r>
@@ -1505,7 +1762,15 @@
         </w:numPr>
       </w:pPr>
       <w:r>
-        <w:t>What can you do to a string that you cannot do to an int?</w:t>
+        <w:t xml:space="preserve">What can you do to a string that you cannot do to an </w:t>
+      </w:r>
+      <w:proofErr w:type="spellStart"/>
+      <w:r>
+        <w:t>int</w:t>
+      </w:r>
+      <w:proofErr w:type="spellEnd"/>
+      <w:r>
+        <w:t>?</w:t>
       </w:r>
       <w:r>
         <w:br/>
@@ -1541,21 +1806,44 @@
       </w:r>
       <w:r>
         <w:br/>
-        <w:t>for (size_t j = 0; j&lt;N; ++j){</w:t>
+        <w:t>for (</w:t>
+      </w:r>
+      <w:proofErr w:type="spellStart"/>
+      <w:r>
+        <w:t>size_t</w:t>
+      </w:r>
+      <w:proofErr w:type="spellEnd"/>
+      <w:r>
+        <w:t xml:space="preserve"> j = 0; j&lt;N; ++j){</w:t>
       </w:r>
       <w:r>
         <w:tab/>
       </w:r>
       <w:r>
         <w:tab/>
-        <w:t>for (int x : v){</w:t>
+        <w:t>for (</w:t>
+      </w:r>
+      <w:proofErr w:type="spellStart"/>
+      <w:r>
+        <w:t>int</w:t>
+      </w:r>
+      <w:proofErr w:type="spellEnd"/>
+      <w:r>
+        <w:t xml:space="preserve"> x : v){</w:t>
       </w:r>
       <w:r>
         <w:br/>
       </w:r>
       <w:r>
         <w:tab/>
-        <w:t>cout &lt;&lt; v[j];</w:t>
+      </w:r>
+      <w:proofErr w:type="spellStart"/>
+      <w:r>
+        <w:t>cout</w:t>
+      </w:r>
+      <w:proofErr w:type="spellEnd"/>
+      <w:r>
+        <w:t xml:space="preserve"> &lt;&lt; v[j];</w:t>
       </w:r>
       <w:r>
         <w:tab/>
@@ -1565,7 +1853,15 @@
       </w:r>
       <w:r>
         <w:tab/>
-        <w:t xml:space="preserve">    cout &lt;&lt; x;</w:t>
+        <w:t xml:space="preserve">    </w:t>
+      </w:r>
+      <w:proofErr w:type="spellStart"/>
+      <w:r>
+        <w:t>cout</w:t>
+      </w:r>
+      <w:proofErr w:type="spellEnd"/>
+      <w:r>
+        <w:t xml:space="preserve"> &lt;&lt; x;</w:t>
       </w:r>
       <w:r>
         <w:br/>
@@ -1597,7 +1893,15 @@
         </w:numPr>
       </w:pPr>
       <w:r>
-        <w:t>What does vector&lt;char&gt; alphabet(26); do?</w:t>
+        <w:t xml:space="preserve">What does vector&lt;char&gt; </w:t>
+      </w:r>
+      <w:proofErr w:type="gramStart"/>
+      <w:r>
+        <w:t>alphabet(</w:t>
+      </w:r>
+      <w:proofErr w:type="gramEnd"/>
+      <w:r>
+        <w:t>26); do?</w:t>
       </w:r>
       <w:r>
         <w:br/>
@@ -1613,11 +1917,42 @@
         </w:numPr>
       </w:pPr>
       <w:r>
-        <w:t>Describe what push_back() does to a vector.</w:t>
-      </w:r>
-      <w:r>
-        <w:br/>
-        <w:t>v.push_back(el) adds element el to vector v.</w:t>
+        <w:t xml:space="preserve">Describe what </w:t>
+      </w:r>
+      <w:proofErr w:type="spellStart"/>
+      <w:r>
+        <w:t>push_</w:t>
+      </w:r>
+      <w:proofErr w:type="gramStart"/>
+      <w:r>
+        <w:t>back</w:t>
+      </w:r>
+      <w:proofErr w:type="spellEnd"/>
+      <w:r>
+        <w:t>(</w:t>
+      </w:r>
+      <w:proofErr w:type="gramEnd"/>
+      <w:r>
+        <w:t>) does to a vector.</w:t>
+      </w:r>
+      <w:r>
+        <w:br/>
+      </w:r>
+      <w:proofErr w:type="spellStart"/>
+      <w:r>
+        <w:t>v.push_</w:t>
+      </w:r>
+      <w:proofErr w:type="gramStart"/>
+      <w:r>
+        <w:t>back</w:t>
+      </w:r>
+      <w:proofErr w:type="spellEnd"/>
+      <w:r>
+        <w:t>(</w:t>
+      </w:r>
+      <w:proofErr w:type="gramEnd"/>
+      <w:r>
+        <w:t>el) adds element el to vector v.</w:t>
       </w:r>
     </w:p>
     <w:p>
@@ -1629,11 +1964,26 @@
         </w:numPr>
       </w:pPr>
       <w:r>
-        <w:t>What do vector’s member functions begin(), end(), and size() do?</w:t>
-      </w:r>
-      <w:r>
-        <w:br/>
-        <w:t>point to beginning element, end element and size of the vector.</w:t>
+        <w:t xml:space="preserve">What do vector’s member functions </w:t>
+      </w:r>
+      <w:proofErr w:type="gramStart"/>
+      <w:r>
+        <w:t>begin(</w:t>
+      </w:r>
+      <w:proofErr w:type="gramEnd"/>
+      <w:r>
+        <w:t>), end(), and size() do?</w:t>
+      </w:r>
+      <w:r>
+        <w:br/>
+      </w:r>
+      <w:proofErr w:type="gramStart"/>
+      <w:r>
+        <w:t>point</w:t>
+      </w:r>
+      <w:proofErr w:type="gramEnd"/>
+      <w:r>
+        <w:t xml:space="preserve"> to beginning element, end element and size of the vector.</w:t>
       </w:r>
     </w:p>
     <w:p>
@@ -1667,7 +2017,23 @@
       </w:r>
       <w:r>
         <w:br/>
-        <w:t>sort(v.begin(), v.end()) where v is the vector</w:t>
+        <w:t>sort(</w:t>
+      </w:r>
+      <w:proofErr w:type="spellStart"/>
+      <w:r>
+        <w:t>v.begin</w:t>
+      </w:r>
+      <w:proofErr w:type="spellEnd"/>
+      <w:r>
+        <w:t xml:space="preserve">(), </w:t>
+      </w:r>
+      <w:proofErr w:type="spellStart"/>
+      <w:r>
+        <w:t>v.end</w:t>
+      </w:r>
+      <w:proofErr w:type="spellEnd"/>
+      <w:r>
+        <w:t>()) where v is the vector</w:t>
       </w:r>
     </w:p>
     <w:p>
@@ -1957,11 +2323,37 @@
         </w:numPr>
       </w:pPr>
       <w:r>
-        <w:t>Why, with a vector called v, is v[v.size()] a range error? What would be the result of calling this?</w:t>
-      </w:r>
-      <w:r>
-        <w:br/>
-        <w:t>Because the index starts at 0, the last element is v[v.size()-1]. An</w:t>
+        <w:t xml:space="preserve">Why, with a vector called v, is </w:t>
+      </w:r>
+      <w:proofErr w:type="gramStart"/>
+      <w:r>
+        <w:t>v[</w:t>
+      </w:r>
+      <w:proofErr w:type="spellStart"/>
+      <w:proofErr w:type="gramEnd"/>
+      <w:r>
+        <w:t>v.size</w:t>
+      </w:r>
+      <w:proofErr w:type="spellEnd"/>
+      <w:r>
+        <w:t>()] a range error? What would be the result of calling this?</w:t>
+      </w:r>
+      <w:r>
+        <w:br/>
+        <w:t xml:space="preserve">Because the index starts at 0, the last element is </w:t>
+      </w:r>
+      <w:proofErr w:type="gramStart"/>
+      <w:r>
+        <w:t>v[</w:t>
+      </w:r>
+      <w:proofErr w:type="spellStart"/>
+      <w:proofErr w:type="gramEnd"/>
+      <w:r>
+        <w:t>v.size</w:t>
+      </w:r>
+      <w:proofErr w:type="spellEnd"/>
+      <w:r>
+        <w:t>()-1]. An</w:t>
       </w:r>
       <w:r>
         <w:t xml:space="preserve"> access violation</w:t>
@@ -1979,7 +2371,15 @@
         </w:numPr>
       </w:pPr>
       <w:r>
-        <w:t>Define pre-condition and post-condition; give an example (that is not the area() function from this chapter), preferably a computation that requires a loop.</w:t>
+        <w:t xml:space="preserve">Define pre-condition and post-condition; give an example (that is not the </w:t>
+      </w:r>
+      <w:proofErr w:type="gramStart"/>
+      <w:r>
+        <w:t>area(</w:t>
+      </w:r>
+      <w:proofErr w:type="gramEnd"/>
+      <w:r>
+        <w:t>) function from this chapter), preferably a computation that requires a loop.</w:t>
       </w:r>
     </w:p>
     <w:p>
@@ -2027,7 +2427,15 @@
       </w:r>
       <w:r>
         <w:br/>
-        <w:t>Compile, link, “get the program to do what it is supposed to do”.</w:t>
+        <w:t xml:space="preserve">Compile, link, </w:t>
+      </w:r>
+      <w:proofErr w:type="gramStart"/>
+      <w:r>
+        <w:t>“</w:t>
+      </w:r>
+      <w:proofErr w:type="gramEnd"/>
+      <w:r>
+        <w:t>get the program to do what it is supposed to do”.</w:t>
       </w:r>
     </w:p>
     <w:p>
@@ -2106,7 +2514,25 @@
           <w:b w:val="0"/>
           <w:bCs w:val="0"/>
         </w:rPr>
-        <w:t>What do we mean by “Programming is understanding”?</w:t>
+        <w:t xml:space="preserve">What do we mean by “Programming </w:t>
+      </w:r>
+      <w:proofErr w:type="gramStart"/>
+      <w:r>
+        <w:rPr>
+          <w:rStyle w:val="Strong"/>
+          <w:b w:val="0"/>
+          <w:bCs w:val="0"/>
+        </w:rPr>
+        <w:t>is understanding</w:t>
+      </w:r>
+      <w:proofErr w:type="gramEnd"/>
+      <w:r>
+        <w:rPr>
+          <w:rStyle w:val="Strong"/>
+          <w:b w:val="0"/>
+          <w:bCs w:val="0"/>
+        </w:rPr>
+        <w:t>”?</w:t>
       </w:r>
       <w:r>
         <w:rPr>
@@ -2470,6 +2896,14 @@
           <w:bCs w:val="0"/>
         </w:rPr>
         <w:br/>
+      </w:r>
+      <w:proofErr w:type="spellStart"/>
+      <w:r>
+        <w:rPr>
+          <w:rStyle w:val="Strong"/>
+          <w:b w:val="0"/>
+          <w:bCs w:val="0"/>
+        </w:rPr>
         <w:t>T</w:t>
       </w:r>
       <w:r>
@@ -2478,7 +2912,16 @@
           <w:b w:val="0"/>
           <w:bCs w:val="0"/>
         </w:rPr>
-        <w:t>erm :</w:t>
+        <w:t>erm</w:t>
+      </w:r>
+      <w:proofErr w:type="spellEnd"/>
+      <w:r>
+        <w:rPr>
+          <w:rStyle w:val="Strong"/>
+          <w:b w:val="0"/>
+          <w:bCs w:val="0"/>
+        </w:rPr>
+        <w:t xml:space="preserve"> :</w:t>
       </w:r>
       <w:r>
         <w:rPr>
@@ -2504,13 +2947,23 @@
         </w:rPr>
         <w:br/>
       </w:r>
-      <w:r>
-        <w:rPr>
-          <w:rStyle w:val="Strong"/>
-          <w:b w:val="0"/>
-          <w:bCs w:val="0"/>
-        </w:rPr>
-        <w:t>Primary : number</w:t>
+      <w:proofErr w:type="spellStart"/>
+      <w:r>
+        <w:rPr>
+          <w:rStyle w:val="Strong"/>
+          <w:b w:val="0"/>
+          <w:bCs w:val="0"/>
+        </w:rPr>
+        <w:t>Primary</w:t>
+      </w:r>
+      <w:proofErr w:type="spellEnd"/>
+      <w:r>
+        <w:rPr>
+          <w:rStyle w:val="Strong"/>
+          <w:b w:val="0"/>
+          <w:bCs w:val="0"/>
+        </w:rPr>
+        <w:t xml:space="preserve"> : number</w:t>
       </w:r>
       <w:r>
         <w:rPr>
@@ -2565,7 +3018,43 @@
           <w:b w:val="0"/>
           <w:bCs w:val="0"/>
         </w:rPr>
-        <w:t>In the chapter, an input was broken down into its component Terms, Expressions, Primarys, and Numbers. Do this for (17+4)/(5–1).</w:t>
+        <w:t xml:space="preserve">In the chapter, an input was broken down into its component Terms, Expressions, </w:t>
+      </w:r>
+      <w:proofErr w:type="spellStart"/>
+      <w:r>
+        <w:rPr>
+          <w:rStyle w:val="Strong"/>
+          <w:b w:val="0"/>
+          <w:bCs w:val="0"/>
+        </w:rPr>
+        <w:t>Primarys</w:t>
+      </w:r>
+      <w:proofErr w:type="spellEnd"/>
+      <w:r>
+        <w:rPr>
+          <w:rStyle w:val="Strong"/>
+          <w:b w:val="0"/>
+          <w:bCs w:val="0"/>
+        </w:rPr>
+        <w:t>, and Numbers. Do this for (17+4)</w:t>
+      </w:r>
+      <w:proofErr w:type="gramStart"/>
+      <w:r>
+        <w:rPr>
+          <w:rStyle w:val="Strong"/>
+          <w:b w:val="0"/>
+          <w:bCs w:val="0"/>
+        </w:rPr>
+        <w:t>/(</w:t>
+      </w:r>
+      <w:proofErr w:type="gramEnd"/>
+      <w:r>
+        <w:rPr>
+          <w:rStyle w:val="Strong"/>
+          <w:b w:val="0"/>
+          <w:bCs w:val="0"/>
+        </w:rPr>
+        <w:t>5–1).</w:t>
       </w:r>
     </w:p>
     <w:tbl>
@@ -5391,16 +5880,70 @@
           <w:b w:val="0"/>
           <w:bCs w:val="0"/>
         </w:rPr>
-        <w:t>Why does the program not have a function called number()?</w:t>
-      </w:r>
-      <w:r>
-        <w:rPr>
-          <w:rStyle w:val="Strong"/>
-          <w:b w:val="0"/>
-          <w:bCs w:val="0"/>
-        </w:rPr>
-        <w:br/>
-        <w:t>Because numbers are already evaluated in the get_token() function.</w:t>
+        <w:t xml:space="preserve">Why does the program not have a function called </w:t>
+      </w:r>
+      <w:proofErr w:type="gramStart"/>
+      <w:r>
+        <w:rPr>
+          <w:rStyle w:val="Strong"/>
+          <w:b w:val="0"/>
+          <w:bCs w:val="0"/>
+        </w:rPr>
+        <w:t>number(</w:t>
+      </w:r>
+      <w:proofErr w:type="gramEnd"/>
+      <w:r>
+        <w:rPr>
+          <w:rStyle w:val="Strong"/>
+          <w:b w:val="0"/>
+          <w:bCs w:val="0"/>
+        </w:rPr>
+        <w:t>)?</w:t>
+      </w:r>
+      <w:r>
+        <w:rPr>
+          <w:rStyle w:val="Strong"/>
+          <w:b w:val="0"/>
+          <w:bCs w:val="0"/>
+        </w:rPr>
+        <w:br/>
+        <w:t xml:space="preserve">Because numbers are already evaluated in the </w:t>
+      </w:r>
+      <w:proofErr w:type="spellStart"/>
+      <w:r>
+        <w:rPr>
+          <w:rStyle w:val="Strong"/>
+          <w:b w:val="0"/>
+          <w:bCs w:val="0"/>
+        </w:rPr>
+        <w:t>get_</w:t>
+      </w:r>
+      <w:proofErr w:type="gramStart"/>
+      <w:r>
+        <w:rPr>
+          <w:rStyle w:val="Strong"/>
+          <w:b w:val="0"/>
+          <w:bCs w:val="0"/>
+        </w:rPr>
+        <w:t>token</w:t>
+      </w:r>
+      <w:proofErr w:type="spellEnd"/>
+      <w:r>
+        <w:rPr>
+          <w:rStyle w:val="Strong"/>
+          <w:b w:val="0"/>
+          <w:bCs w:val="0"/>
+        </w:rPr>
+        <w:t>(</w:t>
+      </w:r>
+      <w:proofErr w:type="gramEnd"/>
+      <w:r>
+        <w:rPr>
+          <w:rStyle w:val="Strong"/>
+          <w:b w:val="0"/>
+          <w:bCs w:val="0"/>
+        </w:rPr>
+        <w:t>) function.</w:t>
       </w:r>
     </w:p>
     <w:p>
@@ -5654,7 +6197,35 @@
           <w:b w:val="0"/>
           <w:bCs w:val="0"/>
         </w:rPr>
-        <w:t>What does putback() do and why is it useful?</w:t>
+        <w:t xml:space="preserve">What does </w:t>
+      </w:r>
+      <w:proofErr w:type="spellStart"/>
+      <w:proofErr w:type="gramStart"/>
+      <w:r>
+        <w:rPr>
+          <w:rStyle w:val="Strong"/>
+          <w:b w:val="0"/>
+          <w:bCs w:val="0"/>
+        </w:rPr>
+        <w:t>putback</w:t>
+      </w:r>
+      <w:proofErr w:type="spellEnd"/>
+      <w:r>
+        <w:rPr>
+          <w:rStyle w:val="Strong"/>
+          <w:b w:val="0"/>
+          <w:bCs w:val="0"/>
+        </w:rPr>
+        <w:t>(</w:t>
+      </w:r>
+      <w:proofErr w:type="gramEnd"/>
+      <w:r>
+        <w:rPr>
+          <w:rStyle w:val="Strong"/>
+          <w:b w:val="0"/>
+          <w:bCs w:val="0"/>
+        </w:rPr>
+        <w:t>) do and why is it useful?</w:t>
       </w:r>
       <w:r>
         <w:rPr>
@@ -5693,7 +6264,25 @@
           <w:b w:val="0"/>
           <w:bCs w:val="0"/>
         </w:rPr>
-        <w:t>Why is the remainder (modulus) operation, %, difficult to implement in the term()?</w:t>
+        <w:t xml:space="preserve">Why is the remainder (modulus) operation, %, difficult to implement in the </w:t>
+      </w:r>
+      <w:proofErr w:type="gramStart"/>
+      <w:r>
+        <w:rPr>
+          <w:rStyle w:val="Strong"/>
+          <w:b w:val="0"/>
+          <w:bCs w:val="0"/>
+        </w:rPr>
+        <w:t>term(</w:t>
+      </w:r>
+      <w:proofErr w:type="gramEnd"/>
+      <w:r>
+        <w:rPr>
+          <w:rStyle w:val="Strong"/>
+          <w:b w:val="0"/>
+          <w:bCs w:val="0"/>
+        </w:rPr>
+        <w:t>)?</w:t>
       </w:r>
       <w:r>
         <w:rPr>
@@ -5802,7 +6391,43 @@
           <w:b w:val="0"/>
           <w:bCs w:val="0"/>
         </w:rPr>
-        <w:t>What happens in the Token_stream class when there is a token in the buffer and the get() function is called?</w:t>
+        <w:t xml:space="preserve">What happens in the </w:t>
+      </w:r>
+      <w:proofErr w:type="spellStart"/>
+      <w:r>
+        <w:rPr>
+          <w:rStyle w:val="Strong"/>
+          <w:b w:val="0"/>
+          <w:bCs w:val="0"/>
+        </w:rPr>
+        <w:t>Token_stream</w:t>
+      </w:r>
+      <w:proofErr w:type="spellEnd"/>
+      <w:r>
+        <w:rPr>
+          <w:rStyle w:val="Strong"/>
+          <w:b w:val="0"/>
+          <w:bCs w:val="0"/>
+        </w:rPr>
+        <w:t xml:space="preserve"> class when there is a token in the buffer and the </w:t>
+      </w:r>
+      <w:proofErr w:type="gramStart"/>
+      <w:r>
+        <w:rPr>
+          <w:rStyle w:val="Strong"/>
+          <w:b w:val="0"/>
+          <w:bCs w:val="0"/>
+        </w:rPr>
+        <w:t>get(</w:t>
+      </w:r>
+      <w:proofErr w:type="gramEnd"/>
+      <w:r>
+        <w:rPr>
+          <w:rStyle w:val="Strong"/>
+          <w:b w:val="0"/>
+          <w:bCs w:val="0"/>
+        </w:rPr>
+        <w:t>) function is called?</w:t>
       </w:r>
       <w:r>
         <w:rPr>
@@ -5840,7 +6465,43 @@
           <w:b w:val="0"/>
           <w:bCs w:val="0"/>
         </w:rPr>
-        <w:t>Why were the ';' and 'q' characters added to the switch-statement in the get() function of the Token_stream class?</w:t>
+        <w:t xml:space="preserve">Why were the ';' and 'q' characters added to the switch-statement in the </w:t>
+      </w:r>
+      <w:proofErr w:type="gramStart"/>
+      <w:r>
+        <w:rPr>
+          <w:rStyle w:val="Strong"/>
+          <w:b w:val="0"/>
+          <w:bCs w:val="0"/>
+        </w:rPr>
+        <w:t>get(</w:t>
+      </w:r>
+      <w:proofErr w:type="gramEnd"/>
+      <w:r>
+        <w:rPr>
+          <w:rStyle w:val="Strong"/>
+          <w:b w:val="0"/>
+          <w:bCs w:val="0"/>
+        </w:rPr>
+        <w:t xml:space="preserve">) function of the </w:t>
+      </w:r>
+      <w:proofErr w:type="spellStart"/>
+      <w:r>
+        <w:rPr>
+          <w:rStyle w:val="Strong"/>
+          <w:b w:val="0"/>
+          <w:bCs w:val="0"/>
+        </w:rPr>
+        <w:t>Token_stream</w:t>
+      </w:r>
+      <w:proofErr w:type="spellEnd"/>
+      <w:r>
+        <w:rPr>
+          <w:rStyle w:val="Strong"/>
+          <w:b w:val="0"/>
+          <w:bCs w:val="0"/>
+        </w:rPr>
+        <w:t xml:space="preserve"> class?</w:t>
       </w:r>
       <w:r>
         <w:rPr>
@@ -6037,8 +6698,6 @@
           <w:bCs w:val="0"/>
         </w:rPr>
       </w:pPr>
-      <w:bookmarkStart w:id="0" w:name="_GoBack"/>
-      <w:bookmarkEnd w:id="0"/>
     </w:p>
     <w:p>
       <w:pPr>
@@ -6070,6 +6729,1296 @@
           <w:bCs w:val="0"/>
         </w:rPr>
       </w:pPr>
+      <w:r>
+        <w:rPr>
+          <w:rStyle w:val="Strong"/>
+          <w:b w:val="0"/>
+          <w:bCs w:val="0"/>
+        </w:rPr>
+        <w:t>What is the difference between a declaration and a definition?</w:t>
+      </w:r>
+      <w:r>
+        <w:rPr>
+          <w:rStyle w:val="Strong"/>
+          <w:b w:val="0"/>
+          <w:bCs w:val="0"/>
+        </w:rPr>
+        <w:br/>
+        <w:t>Definition adds value to the variable, declaration only specifies that the variable exists.</w:t>
+      </w:r>
+    </w:p>
+    <w:p>
+      <w:pPr>
+        <w:pStyle w:val="BodyText2"/>
+        <w:numPr>
+          <w:ilvl w:val="0"/>
+          <w:numId w:val="13"/>
+        </w:numPr>
+        <w:rPr>
+          <w:rStyle w:val="Strong"/>
+          <w:b w:val="0"/>
+          <w:bCs w:val="0"/>
+        </w:rPr>
+      </w:pPr>
+      <w:r>
+        <w:rPr>
+          <w:rStyle w:val="Strong"/>
+          <w:b w:val="0"/>
+          <w:bCs w:val="0"/>
+        </w:rPr>
+        <w:lastRenderedPageBreak/>
+        <w:t>How do we syntactically distinguish between a function declaration and a function definition?</w:t>
+      </w:r>
+      <w:r>
+        <w:rPr>
+          <w:rStyle w:val="Strong"/>
+          <w:b w:val="0"/>
+          <w:bCs w:val="0"/>
+        </w:rPr>
+        <w:br/>
+      </w:r>
+      <w:r>
+        <w:rPr>
+          <w:rStyle w:val="Strong"/>
+          <w:b w:val="0"/>
+          <w:bCs w:val="0"/>
+        </w:rPr>
+        <w:t>function(</w:t>
+      </w:r>
+      <w:proofErr w:type="spellStart"/>
+      <w:r>
+        <w:rPr>
+          <w:rStyle w:val="Strong"/>
+          <w:b w:val="0"/>
+          <w:bCs w:val="0"/>
+        </w:rPr>
+        <w:t>input_args</w:t>
+      </w:r>
+      <w:proofErr w:type="spellEnd"/>
+      <w:r>
+        <w:rPr>
+          <w:rStyle w:val="Strong"/>
+          <w:b w:val="0"/>
+          <w:bCs w:val="0"/>
+        </w:rPr>
+        <w:t xml:space="preserve">); </w:t>
+      </w:r>
+      <w:r>
+        <w:rPr>
+          <w:rStyle w:val="Strong"/>
+          <w:b w:val="0"/>
+          <w:bCs w:val="0"/>
+        </w:rPr>
+        <w:tab/>
+        <w:t xml:space="preserve">versus </w:t>
+      </w:r>
+      <w:r>
+        <w:rPr>
+          <w:rStyle w:val="Strong"/>
+          <w:b w:val="0"/>
+          <w:bCs w:val="0"/>
+        </w:rPr>
+        <w:tab/>
+        <w:t>function(</w:t>
+      </w:r>
+      <w:proofErr w:type="spellStart"/>
+      <w:r>
+        <w:rPr>
+          <w:rStyle w:val="Strong"/>
+          <w:b w:val="0"/>
+          <w:bCs w:val="0"/>
+        </w:rPr>
+        <w:t>input_args</w:t>
+      </w:r>
+      <w:proofErr w:type="spellEnd"/>
+      <w:r>
+        <w:rPr>
+          <w:rStyle w:val="Strong"/>
+          <w:b w:val="0"/>
+          <w:bCs w:val="0"/>
+        </w:rPr>
+        <w:t>){ /* code */}</w:t>
+      </w:r>
+    </w:p>
+    <w:p>
+      <w:pPr>
+        <w:pStyle w:val="BodyText2"/>
+        <w:numPr>
+          <w:ilvl w:val="0"/>
+          <w:numId w:val="13"/>
+        </w:numPr>
+        <w:rPr>
+          <w:rStyle w:val="Strong"/>
+          <w:b w:val="0"/>
+          <w:bCs w:val="0"/>
+        </w:rPr>
+      </w:pPr>
+      <w:r>
+        <w:rPr>
+          <w:rStyle w:val="Strong"/>
+          <w:b w:val="0"/>
+          <w:bCs w:val="0"/>
+        </w:rPr>
+        <w:t>How do we syntactically distinguish between a variable declaration and a variable definition?</w:t>
+      </w:r>
+      <w:r>
+        <w:rPr>
+          <w:rStyle w:val="Strong"/>
+          <w:b w:val="0"/>
+          <w:bCs w:val="0"/>
+        </w:rPr>
+        <w:br/>
+        <w:t xml:space="preserve">Object </w:t>
+      </w:r>
+      <w:proofErr w:type="spellStart"/>
+      <w:r>
+        <w:rPr>
+          <w:rStyle w:val="Strong"/>
+          <w:b w:val="0"/>
+          <w:bCs w:val="0"/>
+        </w:rPr>
+        <w:t>var</w:t>
+      </w:r>
+      <w:proofErr w:type="spellEnd"/>
+      <w:r>
+        <w:rPr>
+          <w:rStyle w:val="Strong"/>
+          <w:b w:val="0"/>
+          <w:bCs w:val="0"/>
+        </w:rPr>
+        <w:t xml:space="preserve">; </w:t>
+      </w:r>
+      <w:r>
+        <w:rPr>
+          <w:rStyle w:val="Strong"/>
+          <w:b w:val="0"/>
+          <w:bCs w:val="0"/>
+        </w:rPr>
+        <w:tab/>
+        <w:t xml:space="preserve">versus </w:t>
+      </w:r>
+      <w:r>
+        <w:rPr>
+          <w:rStyle w:val="Strong"/>
+          <w:b w:val="0"/>
+          <w:bCs w:val="0"/>
+        </w:rPr>
+        <w:tab/>
+        <w:t xml:space="preserve">Object </w:t>
+      </w:r>
+      <w:proofErr w:type="spellStart"/>
+      <w:r>
+        <w:rPr>
+          <w:rStyle w:val="Strong"/>
+          <w:b w:val="0"/>
+          <w:bCs w:val="0"/>
+        </w:rPr>
+        <w:t>var</w:t>
+      </w:r>
+      <w:proofErr w:type="spellEnd"/>
+      <w:r>
+        <w:rPr>
+          <w:rStyle w:val="Strong"/>
+          <w:b w:val="0"/>
+          <w:bCs w:val="0"/>
+        </w:rPr>
+        <w:t xml:space="preserve"> = Object(</w:t>
+      </w:r>
+      <w:proofErr w:type="spellStart"/>
+      <w:r>
+        <w:rPr>
+          <w:rStyle w:val="Strong"/>
+          <w:b w:val="0"/>
+          <w:bCs w:val="0"/>
+        </w:rPr>
+        <w:t>init_</w:t>
+      </w:r>
+      <w:r>
+        <w:rPr>
+          <w:rStyle w:val="Strong"/>
+          <w:b w:val="0"/>
+          <w:bCs w:val="0"/>
+        </w:rPr>
+        <w:t>args</w:t>
+      </w:r>
+      <w:proofErr w:type="spellEnd"/>
+      <w:r>
+        <w:rPr>
+          <w:rStyle w:val="Strong"/>
+          <w:b w:val="0"/>
+          <w:bCs w:val="0"/>
+        </w:rPr>
+        <w:t>);</w:t>
+      </w:r>
+    </w:p>
+    <w:p>
+      <w:pPr>
+        <w:pStyle w:val="BodyText2"/>
+        <w:numPr>
+          <w:ilvl w:val="0"/>
+          <w:numId w:val="13"/>
+        </w:numPr>
+        <w:rPr>
+          <w:rStyle w:val="Strong"/>
+          <w:b w:val="0"/>
+          <w:bCs w:val="0"/>
+        </w:rPr>
+      </w:pPr>
+      <w:r>
+        <w:rPr>
+          <w:rStyle w:val="Strong"/>
+          <w:b w:val="0"/>
+          <w:bCs w:val="0"/>
+        </w:rPr>
+        <w:t>Why can’t you use the functions in the calculator program from Chapter 6 without declaring them first?</w:t>
+      </w:r>
+      <w:r>
+        <w:rPr>
+          <w:rStyle w:val="Strong"/>
+          <w:b w:val="0"/>
+          <w:bCs w:val="0"/>
+        </w:rPr>
+        <w:br/>
+      </w:r>
+      <w:r>
+        <w:rPr>
+          <w:rStyle w:val="Strong"/>
+          <w:b w:val="0"/>
+          <w:bCs w:val="0"/>
+        </w:rPr>
+        <w:t>Because the interface of the functions are then not yet linked, and are basically “unknown” in the code</w:t>
+      </w:r>
+      <w:r>
+        <w:rPr>
+          <w:rStyle w:val="Strong"/>
+          <w:b w:val="0"/>
+          <w:bCs w:val="0"/>
+        </w:rPr>
+        <w:t>.</w:t>
+      </w:r>
+    </w:p>
+    <w:p>
+      <w:pPr>
+        <w:pStyle w:val="BodyText2"/>
+        <w:numPr>
+          <w:ilvl w:val="0"/>
+          <w:numId w:val="13"/>
+        </w:numPr>
+        <w:rPr>
+          <w:rStyle w:val="Strong"/>
+          <w:b w:val="0"/>
+          <w:bCs w:val="0"/>
+        </w:rPr>
+      </w:pPr>
+      <w:r>
+        <w:rPr>
+          <w:rStyle w:val="Strong"/>
+          <w:b w:val="0"/>
+          <w:bCs w:val="0"/>
+        </w:rPr>
+        <w:t>Is</w:t>
+      </w:r>
+      <w:r>
+        <w:rPr>
+          <w:rStyle w:val="Strong"/>
+          <w:b w:val="0"/>
+          <w:bCs w:val="0"/>
+        </w:rPr>
+        <w:t xml:space="preserve"> </w:t>
+      </w:r>
+      <w:proofErr w:type="spellStart"/>
+      <w:r>
+        <w:rPr>
+          <w:rStyle w:val="Strong"/>
+          <w:b w:val="0"/>
+          <w:bCs w:val="0"/>
+        </w:rPr>
+        <w:t>int</w:t>
+      </w:r>
+      <w:proofErr w:type="spellEnd"/>
+      <w:r>
+        <w:rPr>
+          <w:rStyle w:val="Strong"/>
+          <w:b w:val="0"/>
+          <w:bCs w:val="0"/>
+        </w:rPr>
+        <w:t xml:space="preserve"> a; a definition or just a declaration?</w:t>
+      </w:r>
+      <w:r>
+        <w:rPr>
+          <w:rStyle w:val="Strong"/>
+          <w:b w:val="0"/>
+          <w:bCs w:val="0"/>
+        </w:rPr>
+        <w:br/>
+        <w:t>A definition, a now holds the default value for integers of 0.</w:t>
+      </w:r>
+    </w:p>
+    <w:p>
+      <w:pPr>
+        <w:pStyle w:val="BodyText2"/>
+        <w:numPr>
+          <w:ilvl w:val="0"/>
+          <w:numId w:val="13"/>
+        </w:numPr>
+        <w:rPr>
+          <w:rStyle w:val="Strong"/>
+          <w:b w:val="0"/>
+          <w:bCs w:val="0"/>
+        </w:rPr>
+      </w:pPr>
+      <w:r>
+        <w:rPr>
+          <w:rStyle w:val="Strong"/>
+          <w:b w:val="0"/>
+          <w:bCs w:val="0"/>
+        </w:rPr>
+        <w:t>Why is it a good idea to initialize variables as they are declared?</w:t>
+      </w:r>
+      <w:r>
+        <w:rPr>
+          <w:rStyle w:val="Strong"/>
+          <w:b w:val="0"/>
+          <w:bCs w:val="0"/>
+        </w:rPr>
+        <w:br/>
+        <w:t xml:space="preserve">So you don’t run into runtime errors of variables without a value. </w:t>
+      </w:r>
+    </w:p>
+    <w:p>
+      <w:pPr>
+        <w:pStyle w:val="BodyText2"/>
+        <w:numPr>
+          <w:ilvl w:val="0"/>
+          <w:numId w:val="13"/>
+        </w:numPr>
+        <w:rPr>
+          <w:rStyle w:val="Strong"/>
+          <w:b w:val="0"/>
+          <w:bCs w:val="0"/>
+        </w:rPr>
+      </w:pPr>
+      <w:r>
+        <w:rPr>
+          <w:rStyle w:val="Strong"/>
+          <w:b w:val="0"/>
+          <w:bCs w:val="0"/>
+        </w:rPr>
+        <w:t>W</w:t>
+      </w:r>
+      <w:r>
+        <w:rPr>
+          <w:rStyle w:val="Strong"/>
+          <w:b w:val="0"/>
+          <w:bCs w:val="0"/>
+        </w:rPr>
+        <w:t>hat can a function declaration consist of?</w:t>
+      </w:r>
+      <w:r>
+        <w:rPr>
+          <w:rStyle w:val="Strong"/>
+          <w:b w:val="0"/>
+          <w:bCs w:val="0"/>
+        </w:rPr>
+        <w:br/>
+        <w:t>The return type, name of the function and input arguments.</w:t>
+      </w:r>
+      <w:r>
+        <w:rPr>
+          <w:rStyle w:val="Strong"/>
+          <w:b w:val="0"/>
+          <w:bCs w:val="0"/>
+        </w:rPr>
+        <w:t xml:space="preserve"> (You can also define the function body immediately.)</w:t>
+      </w:r>
+    </w:p>
+    <w:p>
+      <w:pPr>
+        <w:pStyle w:val="BodyText2"/>
+        <w:numPr>
+          <w:ilvl w:val="0"/>
+          <w:numId w:val="13"/>
+        </w:numPr>
+        <w:rPr>
+          <w:rStyle w:val="Strong"/>
+          <w:b w:val="0"/>
+          <w:bCs w:val="0"/>
+        </w:rPr>
+      </w:pPr>
+      <w:r>
+        <w:rPr>
+          <w:rStyle w:val="Strong"/>
+          <w:b w:val="0"/>
+          <w:bCs w:val="0"/>
+        </w:rPr>
+        <w:t>What good does indentation do?</w:t>
+      </w:r>
+      <w:r>
+        <w:rPr>
+          <w:rStyle w:val="Strong"/>
+          <w:b w:val="0"/>
+          <w:bCs w:val="0"/>
+        </w:rPr>
+        <w:br/>
+        <w:t xml:space="preserve">Making the structure of the </w:t>
+      </w:r>
+      <w:r>
+        <w:rPr>
+          <w:rStyle w:val="Strong"/>
+          <w:b w:val="0"/>
+          <w:bCs w:val="0"/>
+        </w:rPr>
+        <w:t>code clear, so that you can see the scope of variables much easier.</w:t>
+      </w:r>
+    </w:p>
+    <w:p>
+      <w:pPr>
+        <w:pStyle w:val="BodyText2"/>
+        <w:numPr>
+          <w:ilvl w:val="0"/>
+          <w:numId w:val="13"/>
+        </w:numPr>
+        <w:rPr>
+          <w:rStyle w:val="Strong"/>
+          <w:b w:val="0"/>
+          <w:bCs w:val="0"/>
+        </w:rPr>
+      </w:pPr>
+      <w:r>
+        <w:rPr>
+          <w:rStyle w:val="Strong"/>
+          <w:b w:val="0"/>
+          <w:bCs w:val="0"/>
+        </w:rPr>
+        <w:t xml:space="preserve">What </w:t>
+      </w:r>
+      <w:proofErr w:type="gramStart"/>
+      <w:r>
+        <w:rPr>
+          <w:rStyle w:val="Strong"/>
+          <w:b w:val="0"/>
+          <w:bCs w:val="0"/>
+        </w:rPr>
+        <w:t>are</w:t>
+      </w:r>
+      <w:proofErr w:type="gramEnd"/>
+      <w:r>
+        <w:rPr>
+          <w:rStyle w:val="Strong"/>
+          <w:b w:val="0"/>
+          <w:bCs w:val="0"/>
+        </w:rPr>
+        <w:t xml:space="preserve"> header files used for?</w:t>
+      </w:r>
+      <w:r>
+        <w:rPr>
+          <w:rStyle w:val="Strong"/>
+          <w:b w:val="0"/>
+          <w:bCs w:val="0"/>
+        </w:rPr>
+        <w:br/>
+        <w:t>To declare the functions’ interfaces.</w:t>
+      </w:r>
+    </w:p>
+    <w:p>
+      <w:pPr>
+        <w:pStyle w:val="BodyText2"/>
+        <w:numPr>
+          <w:ilvl w:val="0"/>
+          <w:numId w:val="13"/>
+        </w:numPr>
+        <w:rPr>
+          <w:rStyle w:val="Strong"/>
+          <w:b w:val="0"/>
+          <w:bCs w:val="0"/>
+        </w:rPr>
+      </w:pPr>
+      <w:r>
+        <w:rPr>
+          <w:rStyle w:val="Strong"/>
+          <w:b w:val="0"/>
+          <w:bCs w:val="0"/>
+        </w:rPr>
+        <w:t>What is the scope of a declaration?</w:t>
+      </w:r>
+      <w:r>
+        <w:rPr>
+          <w:rStyle w:val="Strong"/>
+          <w:b w:val="0"/>
+          <w:bCs w:val="0"/>
+        </w:rPr>
+        <w:br/>
+        <w:t>The “area” in the code where the values used in the declaration can also be accessed.</w:t>
+      </w:r>
+    </w:p>
+    <w:p>
+      <w:pPr>
+        <w:pStyle w:val="BodyText2"/>
+        <w:numPr>
+          <w:ilvl w:val="0"/>
+          <w:numId w:val="13"/>
+        </w:numPr>
+        <w:rPr>
+          <w:rStyle w:val="Strong"/>
+          <w:b w:val="0"/>
+          <w:bCs w:val="0"/>
+        </w:rPr>
+      </w:pPr>
+      <w:r>
+        <w:rPr>
+          <w:rStyle w:val="Strong"/>
+          <w:b w:val="0"/>
+          <w:bCs w:val="0"/>
+        </w:rPr>
+        <w:t>What kinds of scope are there? Give an example of each.</w:t>
+      </w:r>
+      <w:r>
+        <w:rPr>
+          <w:rStyle w:val="Strong"/>
+          <w:b w:val="0"/>
+          <w:bCs w:val="0"/>
+        </w:rPr>
+        <w:br/>
+      </w:r>
+      <w:r>
+        <w:rPr>
+          <w:rStyle w:val="Strong"/>
+          <w:b w:val="0"/>
+          <w:bCs w:val="0"/>
+        </w:rPr>
+        <w:t>• The global scope: the area of text outside any other scope</w:t>
+      </w:r>
+      <w:r>
+        <w:rPr>
+          <w:rStyle w:val="Strong"/>
+          <w:b w:val="0"/>
+          <w:bCs w:val="0"/>
+        </w:rPr>
+        <w:br/>
+        <w:t>• A namespace scope: a named scope nested in the global scope or in another namespace; see §8.7</w:t>
+      </w:r>
+      <w:r>
+        <w:rPr>
+          <w:rStyle w:val="Strong"/>
+          <w:b w:val="0"/>
+          <w:bCs w:val="0"/>
+        </w:rPr>
+        <w:br/>
+        <w:t>• A class scope: the area of text within a class; see §9.2</w:t>
+      </w:r>
+      <w:r>
+        <w:rPr>
+          <w:rStyle w:val="Strong"/>
+          <w:b w:val="0"/>
+          <w:bCs w:val="0"/>
+        </w:rPr>
+        <w:br/>
+        <w:t xml:space="preserve">• A local scope: between </w:t>
+      </w:r>
+      <w:proofErr w:type="gramStart"/>
+      <w:r>
+        <w:rPr>
+          <w:rStyle w:val="Strong"/>
+          <w:b w:val="0"/>
+          <w:bCs w:val="0"/>
+        </w:rPr>
+        <w:t>{ .</w:t>
+      </w:r>
+      <w:proofErr w:type="gramEnd"/>
+      <w:r>
+        <w:rPr>
+          <w:rStyle w:val="Strong"/>
+          <w:b w:val="0"/>
+          <w:bCs w:val="0"/>
+        </w:rPr>
+        <w:t xml:space="preserve"> . . } braces of a block or in a function argument list</w:t>
+      </w:r>
+      <w:r>
+        <w:rPr>
+          <w:rStyle w:val="Strong"/>
+          <w:b w:val="0"/>
+          <w:bCs w:val="0"/>
+        </w:rPr>
+        <w:br/>
+        <w:t>• A statement scope: e.g., in a for-statement</w:t>
+      </w:r>
+    </w:p>
+    <w:p>
+      <w:pPr>
+        <w:pStyle w:val="BodyText2"/>
+        <w:numPr>
+          <w:ilvl w:val="0"/>
+          <w:numId w:val="13"/>
+        </w:numPr>
+        <w:rPr>
+          <w:rStyle w:val="Strong"/>
+          <w:b w:val="0"/>
+          <w:bCs w:val="0"/>
+        </w:rPr>
+      </w:pPr>
+      <w:r>
+        <w:rPr>
+          <w:rStyle w:val="Strong"/>
+          <w:b w:val="0"/>
+          <w:bCs w:val="0"/>
+        </w:rPr>
+        <w:t>What is the difference between a class scope and local scope?</w:t>
+      </w:r>
+      <w:r>
+        <w:rPr>
+          <w:rStyle w:val="Strong"/>
+          <w:b w:val="0"/>
+          <w:bCs w:val="0"/>
+        </w:rPr>
+        <w:br/>
+      </w:r>
+      <w:r>
+        <w:rPr>
+          <w:rStyle w:val="Strong"/>
+          <w:b w:val="0"/>
+          <w:bCs w:val="0"/>
+        </w:rPr>
+        <w:t>See 11.</w:t>
+      </w:r>
+    </w:p>
+    <w:p>
+      <w:pPr>
+        <w:pStyle w:val="BodyText2"/>
+        <w:numPr>
+          <w:ilvl w:val="0"/>
+          <w:numId w:val="13"/>
+        </w:numPr>
+        <w:rPr>
+          <w:rStyle w:val="Strong"/>
+          <w:b w:val="0"/>
+          <w:bCs w:val="0"/>
+        </w:rPr>
+      </w:pPr>
+      <w:r>
+        <w:rPr>
+          <w:rStyle w:val="Strong"/>
+          <w:b w:val="0"/>
+          <w:bCs w:val="0"/>
+        </w:rPr>
+        <w:t>Why should a programmer minimize the number of global variables?</w:t>
+      </w:r>
+      <w:r>
+        <w:rPr>
+          <w:rStyle w:val="Strong"/>
+          <w:b w:val="0"/>
+          <w:bCs w:val="0"/>
+        </w:rPr>
+        <w:br/>
+        <w:t>To prevent global variables being accidentally changed without the programmer noticing.</w:t>
+      </w:r>
+    </w:p>
+    <w:p>
+      <w:pPr>
+        <w:pStyle w:val="BodyText2"/>
+        <w:numPr>
+          <w:ilvl w:val="0"/>
+          <w:numId w:val="13"/>
+        </w:numPr>
+        <w:rPr>
+          <w:rStyle w:val="Strong"/>
+          <w:b w:val="0"/>
+          <w:bCs w:val="0"/>
+        </w:rPr>
+      </w:pPr>
+      <w:r>
+        <w:rPr>
+          <w:rStyle w:val="Strong"/>
+          <w:b w:val="0"/>
+          <w:bCs w:val="0"/>
+        </w:rPr>
+        <w:t>What is the difference between pass-by-value and pass-by-reference?</w:t>
+      </w:r>
+      <w:r>
+        <w:rPr>
+          <w:rStyle w:val="Strong"/>
+          <w:b w:val="0"/>
+          <w:bCs w:val="0"/>
+        </w:rPr>
+        <w:br/>
+        <w:t>The first passes a copy of the object, the other a reference to the object itself</w:t>
+      </w:r>
+      <w:r>
+        <w:rPr>
+          <w:rStyle w:val="Strong"/>
+          <w:b w:val="0"/>
+          <w:bCs w:val="0"/>
+        </w:rPr>
+        <w:t>.</w:t>
+      </w:r>
+    </w:p>
+    <w:p>
+      <w:pPr>
+        <w:pStyle w:val="BodyText2"/>
+        <w:numPr>
+          <w:ilvl w:val="0"/>
+          <w:numId w:val="13"/>
+        </w:numPr>
+        <w:rPr>
+          <w:rStyle w:val="Strong"/>
+          <w:b w:val="0"/>
+          <w:bCs w:val="0"/>
+        </w:rPr>
+      </w:pPr>
+      <w:r>
+        <w:rPr>
+          <w:rStyle w:val="Strong"/>
+          <w:b w:val="0"/>
+          <w:bCs w:val="0"/>
+        </w:rPr>
+        <w:t>What is the difference between pass-by-reference and pass-by-</w:t>
+      </w:r>
+      <w:proofErr w:type="spellStart"/>
+      <w:r>
+        <w:rPr>
+          <w:rStyle w:val="Strong"/>
+          <w:b w:val="0"/>
+          <w:bCs w:val="0"/>
+        </w:rPr>
+        <w:t>const</w:t>
+      </w:r>
+      <w:proofErr w:type="spellEnd"/>
+      <w:r>
+        <w:rPr>
+          <w:rStyle w:val="Strong"/>
+          <w:b w:val="0"/>
+          <w:bCs w:val="0"/>
+        </w:rPr>
+        <w:t>-reference?</w:t>
+      </w:r>
+      <w:r>
+        <w:rPr>
+          <w:rStyle w:val="Strong"/>
+          <w:b w:val="0"/>
+          <w:bCs w:val="0"/>
+        </w:rPr>
+        <w:br/>
+        <w:t>Pass-by-</w:t>
+      </w:r>
+      <w:proofErr w:type="spellStart"/>
+      <w:r>
+        <w:rPr>
+          <w:rStyle w:val="Strong"/>
+          <w:b w:val="0"/>
+          <w:bCs w:val="0"/>
+        </w:rPr>
+        <w:t>const</w:t>
+      </w:r>
+      <w:proofErr w:type="spellEnd"/>
+      <w:r>
+        <w:rPr>
+          <w:rStyle w:val="Strong"/>
+          <w:b w:val="0"/>
+          <w:bCs w:val="0"/>
+        </w:rPr>
+        <w:t>-reference does not allow modification of the object values.</w:t>
+      </w:r>
+    </w:p>
+    <w:p>
+      <w:pPr>
+        <w:pStyle w:val="BodyText2"/>
+        <w:numPr>
+          <w:ilvl w:val="0"/>
+          <w:numId w:val="13"/>
+        </w:numPr>
+        <w:rPr>
+          <w:rStyle w:val="Strong"/>
+          <w:b w:val="0"/>
+          <w:bCs w:val="0"/>
+        </w:rPr>
+      </w:pPr>
+      <w:r>
+        <w:rPr>
+          <w:rStyle w:val="Strong"/>
+          <w:b w:val="0"/>
+          <w:bCs w:val="0"/>
+        </w:rPr>
+        <w:t xml:space="preserve">What is a </w:t>
+      </w:r>
+      <w:proofErr w:type="gramStart"/>
+      <w:r>
+        <w:rPr>
+          <w:rStyle w:val="Strong"/>
+          <w:b w:val="0"/>
+          <w:bCs w:val="0"/>
+        </w:rPr>
+        <w:t>swap(</w:t>
+      </w:r>
+      <w:proofErr w:type="gramEnd"/>
+      <w:r>
+        <w:rPr>
+          <w:rStyle w:val="Strong"/>
+          <w:b w:val="0"/>
+          <w:bCs w:val="0"/>
+        </w:rPr>
+        <w:t>)?</w:t>
+      </w:r>
+      <w:r>
+        <w:rPr>
+          <w:rStyle w:val="Strong"/>
+          <w:b w:val="0"/>
+          <w:bCs w:val="0"/>
+        </w:rPr>
+        <w:br/>
+        <w:t>Changing the values of two objects.</w:t>
+      </w:r>
+    </w:p>
+    <w:p>
+      <w:pPr>
+        <w:pStyle w:val="BodyText2"/>
+        <w:numPr>
+          <w:ilvl w:val="0"/>
+          <w:numId w:val="13"/>
+        </w:numPr>
+        <w:rPr>
+          <w:rStyle w:val="Strong"/>
+          <w:b w:val="0"/>
+          <w:bCs w:val="0"/>
+        </w:rPr>
+      </w:pPr>
+      <w:r>
+        <w:rPr>
+          <w:rStyle w:val="Strong"/>
+          <w:b w:val="0"/>
+          <w:bCs w:val="0"/>
+        </w:rPr>
+        <w:t>Would you ever define a function with a vector&lt;double&gt;-by-value parameter?</w:t>
+      </w:r>
+      <w:r>
+        <w:rPr>
+          <w:rStyle w:val="Strong"/>
+          <w:b w:val="0"/>
+          <w:bCs w:val="0"/>
+        </w:rPr>
+        <w:br/>
+        <w:t>Sure. If the vector is not overly big.</w:t>
+      </w:r>
+    </w:p>
+    <w:p>
+      <w:pPr>
+        <w:pStyle w:val="BodyText2"/>
+        <w:numPr>
+          <w:ilvl w:val="0"/>
+          <w:numId w:val="13"/>
+        </w:numPr>
+        <w:rPr>
+          <w:rStyle w:val="Strong"/>
+          <w:b w:val="0"/>
+          <w:bCs w:val="0"/>
+        </w:rPr>
+      </w:pPr>
+      <w:r>
+        <w:rPr>
+          <w:rStyle w:val="Strong"/>
+          <w:b w:val="0"/>
+          <w:bCs w:val="0"/>
+        </w:rPr>
+        <w:t>Give an example of undefined order of evaluation. Why can undefined order of evaluation be a problem?</w:t>
+      </w:r>
+      <w:r>
+        <w:rPr>
+          <w:rStyle w:val="Strong"/>
+          <w:b w:val="0"/>
+          <w:bCs w:val="0"/>
+        </w:rPr>
+        <w:br/>
+      </w:r>
+      <w:r>
+        <w:rPr>
+          <w:rStyle w:val="Strong"/>
+          <w:b w:val="0"/>
+          <w:bCs w:val="0"/>
+        </w:rPr>
+        <w:t>If you have global variables which are declared / initialized in multiple files. Undefined order of evaluations can g</w:t>
+      </w:r>
+      <w:r>
+        <w:rPr>
+          <w:rStyle w:val="Strong"/>
+          <w:b w:val="0"/>
+          <w:bCs w:val="0"/>
+        </w:rPr>
+        <w:t>ives unpredictable results.</w:t>
+      </w:r>
+    </w:p>
+    <w:p>
+      <w:pPr>
+        <w:pStyle w:val="BodyText2"/>
+        <w:numPr>
+          <w:ilvl w:val="0"/>
+          <w:numId w:val="13"/>
+        </w:numPr>
+        <w:rPr>
+          <w:rStyle w:val="Strong"/>
+          <w:b w:val="0"/>
+          <w:bCs w:val="0"/>
+        </w:rPr>
+      </w:pPr>
+      <w:r>
+        <w:rPr>
+          <w:rStyle w:val="Strong"/>
+          <w:b w:val="0"/>
+          <w:bCs w:val="0"/>
+        </w:rPr>
+        <w:lastRenderedPageBreak/>
+        <w:t>What do x&amp;&amp;y and x||y, respectively, mean?</w:t>
+      </w:r>
+      <w:r>
+        <w:rPr>
+          <w:rStyle w:val="Strong"/>
+          <w:b w:val="0"/>
+          <w:bCs w:val="0"/>
+        </w:rPr>
+        <w:br/>
+      </w:r>
+      <w:r>
+        <w:rPr>
+          <w:rStyle w:val="Strong"/>
+          <w:b w:val="0"/>
+          <w:bCs w:val="0"/>
+        </w:rPr>
+        <w:t>x&amp;&amp;y = true if</w:t>
+      </w:r>
+      <w:r>
+        <w:rPr>
+          <w:rStyle w:val="Strong"/>
+          <w:b w:val="0"/>
+          <w:bCs w:val="0"/>
+        </w:rPr>
+        <w:t xml:space="preserve"> both x and y a</w:t>
+      </w:r>
+      <w:r>
+        <w:rPr>
+          <w:rStyle w:val="Strong"/>
+          <w:b w:val="0"/>
+          <w:bCs w:val="0"/>
+        </w:rPr>
+        <w:t>re true</w:t>
+      </w:r>
+      <w:r>
+        <w:rPr>
+          <w:rStyle w:val="Strong"/>
+          <w:b w:val="0"/>
+          <w:bCs w:val="0"/>
+        </w:rPr>
+        <w:t xml:space="preserve"> (AND), </w:t>
+      </w:r>
+      <w:r>
+        <w:rPr>
+          <w:rStyle w:val="Strong"/>
+          <w:b w:val="0"/>
+          <w:bCs w:val="0"/>
+        </w:rPr>
+        <w:t>x||y is true if either x or y is true</w:t>
+      </w:r>
+      <w:r>
+        <w:rPr>
+          <w:rStyle w:val="Strong"/>
+          <w:b w:val="0"/>
+          <w:bCs w:val="0"/>
+        </w:rPr>
+        <w:t xml:space="preserve"> (or </w:t>
+      </w:r>
+      <w:r>
+        <w:rPr>
+          <w:rStyle w:val="Strong"/>
+          <w:b w:val="0"/>
+          <w:bCs w:val="0"/>
+        </w:rPr>
+        <w:t>both</w:t>
+      </w:r>
+      <w:r>
+        <w:rPr>
+          <w:rStyle w:val="Strong"/>
+          <w:b w:val="0"/>
+          <w:bCs w:val="0"/>
+        </w:rPr>
+        <w:t>)</w:t>
+      </w:r>
+      <w:r>
+        <w:rPr>
+          <w:rStyle w:val="Strong"/>
+          <w:b w:val="0"/>
+          <w:bCs w:val="0"/>
+        </w:rPr>
+        <w:t xml:space="preserve"> (OR)</w:t>
+      </w:r>
+    </w:p>
+    <w:p>
+      <w:pPr>
+        <w:pStyle w:val="BodyText2"/>
+        <w:numPr>
+          <w:ilvl w:val="0"/>
+          <w:numId w:val="0"/>
+        </w:numPr>
+        <w:ind w:left="360"/>
+        <w:rPr>
+          <w:rStyle w:val="Strong"/>
+          <w:b w:val="0"/>
+          <w:bCs w:val="0"/>
+        </w:rPr>
+      </w:pPr>
+      <w:r>
+        <w:rPr>
+          <w:rStyle w:val="Strong"/>
+          <w:b w:val="0"/>
+          <w:bCs w:val="0"/>
+        </w:rPr>
+        <w:t xml:space="preserve">(&amp;: </w:t>
+      </w:r>
+      <w:r>
+        <w:t>bitwise and</w:t>
+      </w:r>
+      <w:r>
+        <w:t>, |: bi</w:t>
+      </w:r>
+      <w:r>
+        <w:t>twise or</w:t>
+      </w:r>
+      <w:r>
+        <w:t>, ^: bitwise exclusive or)</w:t>
+      </w:r>
+    </w:p>
+    <w:p>
+      <w:pPr>
+        <w:pStyle w:val="BodyText2"/>
+        <w:numPr>
+          <w:ilvl w:val="0"/>
+          <w:numId w:val="13"/>
+        </w:numPr>
+        <w:rPr>
+          <w:rStyle w:val="Strong"/>
+          <w:b w:val="0"/>
+          <w:bCs w:val="0"/>
+        </w:rPr>
+      </w:pPr>
+      <w:r>
+        <w:rPr>
+          <w:rStyle w:val="Strong"/>
+          <w:b w:val="0"/>
+          <w:bCs w:val="0"/>
+        </w:rPr>
+        <w:t>Which of the following is standard-conforming C++: functions within functions, functions within classes, classes within</w:t>
+      </w:r>
+      <w:r>
+        <w:rPr>
+          <w:rStyle w:val="Strong"/>
+          <w:b w:val="0"/>
+          <w:bCs w:val="0"/>
+        </w:rPr>
+        <w:t xml:space="preserve"> </w:t>
+      </w:r>
+      <w:r>
+        <w:rPr>
+          <w:rStyle w:val="Strong"/>
+          <w:b w:val="0"/>
+          <w:bCs w:val="0"/>
+        </w:rPr>
+        <w:t>classes, classes within functions?</w:t>
+      </w:r>
+      <w:r>
+        <w:rPr>
+          <w:rStyle w:val="Strong"/>
+          <w:b w:val="0"/>
+          <w:bCs w:val="0"/>
+        </w:rPr>
+        <w:br/>
+        <w:t>Functions within classes.</w:t>
+      </w:r>
+    </w:p>
+    <w:p>
+      <w:pPr>
+        <w:pStyle w:val="BodyText2"/>
+        <w:numPr>
+          <w:ilvl w:val="0"/>
+          <w:numId w:val="13"/>
+        </w:numPr>
+        <w:rPr>
+          <w:rStyle w:val="Strong"/>
+          <w:b w:val="0"/>
+          <w:bCs w:val="0"/>
+        </w:rPr>
+      </w:pPr>
+      <w:r>
+        <w:rPr>
+          <w:rStyle w:val="Strong"/>
+          <w:b w:val="0"/>
+          <w:bCs w:val="0"/>
+        </w:rPr>
+        <w:t>What goes into an activation record?</w:t>
+      </w:r>
+      <w:r>
+        <w:rPr>
+          <w:rStyle w:val="Strong"/>
+          <w:b w:val="0"/>
+          <w:bCs w:val="0"/>
+        </w:rPr>
+        <w:br/>
+        <w:t xml:space="preserve">The </w:t>
+      </w:r>
+      <w:r>
+        <w:rPr>
+          <w:rStyle w:val="Strong"/>
+          <w:b w:val="0"/>
+          <w:bCs w:val="0"/>
+        </w:rPr>
+        <w:t>variables</w:t>
+      </w:r>
+      <w:r>
+        <w:rPr>
+          <w:rStyle w:val="Strong"/>
+          <w:b w:val="0"/>
+          <w:bCs w:val="0"/>
+        </w:rPr>
+        <w:t xml:space="preserve"> defined</w:t>
+      </w:r>
+      <w:r>
+        <w:rPr>
+          <w:rStyle w:val="Strong"/>
+          <w:b w:val="0"/>
+          <w:bCs w:val="0"/>
+        </w:rPr>
+        <w:t xml:space="preserve"> in the scope and implementation stuff.</w:t>
+      </w:r>
+    </w:p>
+    <w:p>
+      <w:pPr>
+        <w:pStyle w:val="BodyText2"/>
+        <w:numPr>
+          <w:ilvl w:val="0"/>
+          <w:numId w:val="13"/>
+        </w:numPr>
+        <w:rPr>
+          <w:rStyle w:val="Strong"/>
+          <w:b w:val="0"/>
+          <w:bCs w:val="0"/>
+        </w:rPr>
+      </w:pPr>
+      <w:r>
+        <w:rPr>
+          <w:rStyle w:val="Strong"/>
+          <w:b w:val="0"/>
+          <w:bCs w:val="0"/>
+        </w:rPr>
+        <w:t>What is a call stack and why do we need one?</w:t>
+      </w:r>
+      <w:r>
+        <w:rPr>
+          <w:rStyle w:val="Strong"/>
+          <w:b w:val="0"/>
+          <w:bCs w:val="0"/>
+        </w:rPr>
+        <w:br/>
+      </w:r>
+      <w:r>
+        <w:rPr>
+          <w:rStyle w:val="Strong"/>
+          <w:b w:val="0"/>
+          <w:bCs w:val="0"/>
+        </w:rPr>
+        <w:t xml:space="preserve">The call stack is the stack of activation </w:t>
+      </w:r>
+      <w:proofErr w:type="gramStart"/>
+      <w:r>
+        <w:rPr>
+          <w:rStyle w:val="Strong"/>
+          <w:b w:val="0"/>
+          <w:bCs w:val="0"/>
+        </w:rPr>
+        <w:t>records,</w:t>
+      </w:r>
+      <w:proofErr w:type="gramEnd"/>
+      <w:r>
+        <w:rPr>
+          <w:rStyle w:val="Strong"/>
+          <w:b w:val="0"/>
+          <w:bCs w:val="0"/>
+        </w:rPr>
+        <w:t xml:space="preserve"> we need one to keep track of all the variables in the current scope.</w:t>
+      </w:r>
+    </w:p>
+    <w:p>
+      <w:pPr>
+        <w:pStyle w:val="BodyText2"/>
+        <w:numPr>
+          <w:ilvl w:val="0"/>
+          <w:numId w:val="13"/>
+        </w:numPr>
+        <w:rPr>
+          <w:rStyle w:val="Strong"/>
+          <w:b w:val="0"/>
+          <w:bCs w:val="0"/>
+        </w:rPr>
+      </w:pPr>
+      <w:r>
+        <w:rPr>
+          <w:rStyle w:val="Strong"/>
+          <w:b w:val="0"/>
+          <w:bCs w:val="0"/>
+        </w:rPr>
+        <w:t>What is the purpose of a namespace?</w:t>
+      </w:r>
+      <w:r>
+        <w:rPr>
+          <w:rStyle w:val="Strong"/>
+          <w:b w:val="0"/>
+          <w:bCs w:val="0"/>
+        </w:rPr>
+        <w:br/>
+        <w:t>To uniquely identify functions or classes that might be named the same within their respective namespaces.</w:t>
+      </w:r>
+    </w:p>
+    <w:p>
+      <w:pPr>
+        <w:pStyle w:val="BodyText2"/>
+        <w:numPr>
+          <w:ilvl w:val="0"/>
+          <w:numId w:val="13"/>
+        </w:numPr>
+        <w:rPr>
+          <w:rStyle w:val="Strong"/>
+          <w:b w:val="0"/>
+          <w:bCs w:val="0"/>
+        </w:rPr>
+      </w:pPr>
+      <w:r>
+        <w:rPr>
+          <w:rStyle w:val="Strong"/>
+          <w:b w:val="0"/>
+          <w:bCs w:val="0"/>
+        </w:rPr>
+        <w:t>How does a namespace differ from a class?</w:t>
+      </w:r>
+      <w:r>
+        <w:rPr>
+          <w:rStyle w:val="Strong"/>
+          <w:b w:val="0"/>
+          <w:bCs w:val="0"/>
+        </w:rPr>
+        <w:br/>
+        <w:t xml:space="preserve">A class organizes functions, data and types into a </w:t>
+      </w:r>
+      <w:proofErr w:type="gramStart"/>
+      <w:r>
+        <w:rPr>
+          <w:rStyle w:val="Strong"/>
+          <w:b w:val="0"/>
+          <w:bCs w:val="0"/>
+        </w:rPr>
+        <w:t>type,</w:t>
+      </w:r>
+      <w:proofErr w:type="gramEnd"/>
+      <w:r>
+        <w:rPr>
+          <w:rStyle w:val="Strong"/>
+          <w:b w:val="0"/>
+          <w:bCs w:val="0"/>
+        </w:rPr>
+        <w:t xml:space="preserve"> a namespace organizes classes, functions, data, and types into an identifiable and named part of a program without defining a type.</w:t>
+      </w:r>
     </w:p>
     <w:p>
       <w:pPr>
@@ -6085,23 +8034,596 @@
           <w:bCs/>
           <w:lang w:val="en-US"/>
         </w:rPr>
+        <w:t>Chapter 9</w:t>
+      </w:r>
+      <w:bookmarkStart w:id="0" w:name="_GoBack"/>
+      <w:bookmarkEnd w:id="0"/>
+    </w:p>
+    <w:p>
+      <w:pPr>
+        <w:pStyle w:val="BodyText2"/>
+        <w:numPr>
+          <w:ilvl w:val="0"/>
+          <w:numId w:val="14"/>
+        </w:numPr>
+        <w:rPr>
+          <w:rStyle w:val="Strong"/>
+          <w:b w:val="0"/>
+          <w:bCs w:val="0"/>
+        </w:rPr>
+      </w:pPr>
+      <w:r>
+        <w:rPr>
+          <w:rStyle w:val="Strong"/>
+          <w:b w:val="0"/>
+          <w:bCs w:val="0"/>
+        </w:rPr>
+        <w:t>What are the two parts of a class, as described in the chapter?</w:t>
+      </w:r>
+      <w:r>
+        <w:rPr>
+          <w:rStyle w:val="Strong"/>
+          <w:b w:val="0"/>
+          <w:bCs w:val="0"/>
+        </w:rPr>
+        <w:br/>
+        <w:t>Data members and member functions.</w:t>
+      </w:r>
+    </w:p>
+    <w:p>
+      <w:pPr>
+        <w:pStyle w:val="BodyText2"/>
+        <w:numPr>
+          <w:ilvl w:val="0"/>
+          <w:numId w:val="14"/>
+        </w:numPr>
+        <w:rPr>
+          <w:rStyle w:val="Strong"/>
+          <w:b w:val="0"/>
+          <w:bCs w:val="0"/>
+        </w:rPr>
+      </w:pPr>
+      <w:r>
+        <w:rPr>
+          <w:rStyle w:val="Strong"/>
+          <w:b w:val="0"/>
+          <w:bCs w:val="0"/>
+        </w:rPr>
+        <w:t>What is the difference between the interface and the implementation in a class?</w:t>
+      </w:r>
+      <w:r>
+        <w:rPr>
+          <w:rStyle w:val="Strong"/>
+          <w:b w:val="0"/>
+          <w:bCs w:val="0"/>
+        </w:rPr>
+        <w:br/>
+        <w:t xml:space="preserve">The interface is public and what the user of the class can access, the implementation is private, so inaccessible to the users except through the </w:t>
+      </w:r>
+      <w:r>
+        <w:rPr>
+          <w:rStyle w:val="Strong"/>
+          <w:b w:val="0"/>
+          <w:bCs w:val="0"/>
+        </w:rPr>
+        <w:t xml:space="preserve">interface </w:t>
+      </w:r>
+      <w:r>
+        <w:rPr>
+          <w:rStyle w:val="Strong"/>
+          <w:b w:val="0"/>
+          <w:bCs w:val="0"/>
+        </w:rPr>
+        <w:t>functions.</w:t>
+      </w:r>
+    </w:p>
+    <w:p>
+      <w:pPr>
+        <w:pStyle w:val="BodyText2"/>
+        <w:numPr>
+          <w:ilvl w:val="0"/>
+          <w:numId w:val="14"/>
+        </w:numPr>
+        <w:rPr>
+          <w:rStyle w:val="Strong"/>
+          <w:b w:val="0"/>
+          <w:bCs w:val="0"/>
+        </w:rPr>
+      </w:pPr>
+      <w:r>
+        <w:rPr>
+          <w:rStyle w:val="Strong"/>
+          <w:b w:val="0"/>
+          <w:bCs w:val="0"/>
+        </w:rPr>
+        <w:t xml:space="preserve">What are the limitations and problems of the original Date </w:t>
+      </w:r>
+      <w:proofErr w:type="spellStart"/>
+      <w:r>
+        <w:rPr>
+          <w:rStyle w:val="Strong"/>
+          <w:b w:val="0"/>
+          <w:bCs w:val="0"/>
+        </w:rPr>
+        <w:t>struct</w:t>
+      </w:r>
+      <w:proofErr w:type="spellEnd"/>
+      <w:r>
+        <w:rPr>
+          <w:rStyle w:val="Strong"/>
+          <w:b w:val="0"/>
+          <w:bCs w:val="0"/>
+        </w:rPr>
+        <w:t xml:space="preserve"> that is created in the chapter?</w:t>
+      </w:r>
+      <w:r>
+        <w:rPr>
+          <w:rStyle w:val="Strong"/>
+          <w:b w:val="0"/>
+          <w:bCs w:val="0"/>
+        </w:rPr>
+        <w:br/>
+      </w:r>
+      <w:r>
+        <w:rPr>
+          <w:rStyle w:val="Strong"/>
+          <w:b w:val="0"/>
+          <w:bCs w:val="0"/>
+        </w:rPr>
+        <w:t xml:space="preserve">There are no checks on whether the values entered for </w:t>
+      </w:r>
+      <w:proofErr w:type="spellStart"/>
+      <w:r>
+        <w:rPr>
+          <w:rStyle w:val="Strong"/>
+          <w:b w:val="0"/>
+          <w:bCs w:val="0"/>
+        </w:rPr>
+        <w:t>int</w:t>
+      </w:r>
+      <w:proofErr w:type="spellEnd"/>
+      <w:r>
+        <w:rPr>
+          <w:rStyle w:val="Strong"/>
+          <w:b w:val="0"/>
+          <w:bCs w:val="0"/>
+        </w:rPr>
+        <w:t xml:space="preserve"> y, m, d should define an actual date that exists.</w:t>
+      </w:r>
+    </w:p>
+    <w:p>
+      <w:pPr>
+        <w:pStyle w:val="BodyText2"/>
+        <w:numPr>
+          <w:ilvl w:val="0"/>
+          <w:numId w:val="14"/>
+        </w:numPr>
+        <w:rPr>
+          <w:rStyle w:val="Strong"/>
+          <w:b w:val="0"/>
+          <w:bCs w:val="0"/>
+        </w:rPr>
+      </w:pPr>
+      <w:r>
+        <w:rPr>
+          <w:rStyle w:val="Strong"/>
+          <w:b w:val="0"/>
+          <w:bCs w:val="0"/>
+        </w:rPr>
+        <w:t xml:space="preserve">Why is a constructor used for the Date type instead of an </w:t>
+      </w:r>
+      <w:proofErr w:type="spellStart"/>
+      <w:r>
+        <w:rPr>
+          <w:rStyle w:val="Strong"/>
+          <w:b w:val="0"/>
+          <w:bCs w:val="0"/>
+        </w:rPr>
+        <w:t>init_</w:t>
+      </w:r>
+      <w:proofErr w:type="gramStart"/>
+      <w:r>
+        <w:rPr>
+          <w:rStyle w:val="Strong"/>
+          <w:b w:val="0"/>
+          <w:bCs w:val="0"/>
+        </w:rPr>
+        <w:t>day</w:t>
+      </w:r>
+      <w:proofErr w:type="spellEnd"/>
+      <w:r>
+        <w:rPr>
+          <w:rStyle w:val="Strong"/>
+          <w:b w:val="0"/>
+          <w:bCs w:val="0"/>
+        </w:rPr>
+        <w:t>(</w:t>
+      </w:r>
+      <w:proofErr w:type="gramEnd"/>
+      <w:r>
+        <w:rPr>
+          <w:rStyle w:val="Strong"/>
+          <w:b w:val="0"/>
+          <w:bCs w:val="0"/>
+        </w:rPr>
+        <w:t>) function?</w:t>
+      </w:r>
+      <w:r>
+        <w:rPr>
+          <w:rStyle w:val="Strong"/>
+          <w:b w:val="0"/>
+          <w:bCs w:val="0"/>
+        </w:rPr>
+        <w:br/>
+        <w:t xml:space="preserve">There is no guarantee that </w:t>
+      </w:r>
+      <w:proofErr w:type="spellStart"/>
+      <w:r>
+        <w:rPr>
+          <w:rStyle w:val="Strong"/>
+          <w:b w:val="0"/>
+          <w:bCs w:val="0"/>
+        </w:rPr>
+        <w:t>init_</w:t>
+      </w:r>
+      <w:proofErr w:type="gramStart"/>
+      <w:r>
+        <w:rPr>
+          <w:rStyle w:val="Strong"/>
+          <w:b w:val="0"/>
+          <w:bCs w:val="0"/>
+        </w:rPr>
+        <w:t>day</w:t>
+      </w:r>
+      <w:proofErr w:type="spellEnd"/>
+      <w:r>
+        <w:rPr>
+          <w:rStyle w:val="Strong"/>
+          <w:b w:val="0"/>
+          <w:bCs w:val="0"/>
+        </w:rPr>
+        <w:t>(</w:t>
+      </w:r>
+      <w:proofErr w:type="gramEnd"/>
+      <w:r>
+        <w:rPr>
+          <w:rStyle w:val="Strong"/>
+          <w:b w:val="0"/>
+          <w:bCs w:val="0"/>
+        </w:rPr>
+        <w:t>) will be called before the Date object is referred to.</w:t>
+      </w:r>
+    </w:p>
+    <w:p>
+      <w:pPr>
+        <w:pStyle w:val="BodyText2"/>
+        <w:numPr>
+          <w:ilvl w:val="0"/>
+          <w:numId w:val="14"/>
+        </w:numPr>
+        <w:rPr>
+          <w:rStyle w:val="Strong"/>
+          <w:b w:val="0"/>
+          <w:bCs w:val="0"/>
+        </w:rPr>
+      </w:pPr>
+      <w:r>
+        <w:rPr>
+          <w:rStyle w:val="Strong"/>
+          <w:b w:val="0"/>
+          <w:bCs w:val="0"/>
+        </w:rPr>
+        <w:t>What is an invariant? Give examples.</w:t>
+      </w:r>
+      <w:r>
+        <w:rPr>
+          <w:rStyle w:val="Strong"/>
+          <w:b w:val="0"/>
+          <w:bCs w:val="0"/>
+        </w:rPr>
+        <w:br/>
+        <w:t>The rule for what constitutes a valid value for an object / its data members.</w:t>
+      </w:r>
+    </w:p>
+    <w:p>
+      <w:pPr>
+        <w:pStyle w:val="BodyText2"/>
+        <w:numPr>
+          <w:ilvl w:val="0"/>
+          <w:numId w:val="14"/>
+        </w:numPr>
+        <w:rPr>
+          <w:rStyle w:val="Strong"/>
+          <w:b w:val="0"/>
+          <w:bCs w:val="0"/>
+        </w:rPr>
+      </w:pPr>
+      <w:r>
+        <w:rPr>
+          <w:rStyle w:val="Strong"/>
+          <w:b w:val="0"/>
+          <w:bCs w:val="0"/>
+        </w:rPr>
+        <w:t>When should functions be put in the class definition, and when should they be defined outside the class? Why?</w:t>
+      </w:r>
+      <w:r>
+        <w:rPr>
+          <w:rStyle w:val="Strong"/>
+          <w:b w:val="0"/>
+          <w:bCs w:val="0"/>
+        </w:rPr>
+        <w:br/>
+      </w:r>
+      <w:r>
+        <w:rPr>
+          <w:rStyle w:val="Strong"/>
+          <w:b w:val="0"/>
+          <w:bCs w:val="0"/>
+        </w:rPr>
+        <w:t xml:space="preserve">“Rule of thumb: Don’t put member function bodies in the class declaration unless you know that you need the performance boost from </w:t>
+      </w:r>
+      <w:proofErr w:type="spellStart"/>
+      <w:r>
+        <w:rPr>
+          <w:rStyle w:val="Strong"/>
+          <w:b w:val="0"/>
+          <w:bCs w:val="0"/>
+        </w:rPr>
+        <w:t>inlining</w:t>
+      </w:r>
+      <w:proofErr w:type="spellEnd"/>
+      <w:r>
+        <w:rPr>
+          <w:rStyle w:val="Strong"/>
+          <w:b w:val="0"/>
+          <w:bCs w:val="0"/>
+        </w:rPr>
+        <w:t xml:space="preserve"> tiny functions. Large functions, say five or more lines of code, don’t benefit from </w:t>
+      </w:r>
+      <w:proofErr w:type="spellStart"/>
+      <w:r>
+        <w:rPr>
+          <w:rStyle w:val="Strong"/>
+          <w:b w:val="0"/>
+          <w:bCs w:val="0"/>
+        </w:rPr>
+        <w:t>inlining</w:t>
+      </w:r>
+      <w:proofErr w:type="spellEnd"/>
+      <w:r>
+        <w:rPr>
+          <w:rStyle w:val="Strong"/>
+          <w:b w:val="0"/>
+          <w:bCs w:val="0"/>
+        </w:rPr>
+        <w:t xml:space="preserve"> and make a class declaration harder to read.”</w:t>
+      </w:r>
+    </w:p>
+    <w:p>
+      <w:pPr>
+        <w:pStyle w:val="BodyText2"/>
+        <w:numPr>
+          <w:ilvl w:val="0"/>
+          <w:numId w:val="14"/>
+        </w:numPr>
+        <w:rPr>
+          <w:rStyle w:val="Strong"/>
+          <w:b w:val="0"/>
+          <w:bCs w:val="0"/>
+        </w:rPr>
+      </w:pPr>
+      <w:r>
+        <w:rPr>
+          <w:rStyle w:val="Strong"/>
+          <w:b w:val="0"/>
+          <w:bCs w:val="0"/>
+        </w:rPr>
+        <w:t xml:space="preserve">When should operator overloading be used in a program? Give a list of operators that you might want to overload (each </w:t>
+      </w:r>
+      <w:r>
+        <w:rPr>
+          <w:rStyle w:val="Strong"/>
+          <w:b w:val="0"/>
+          <w:bCs w:val="0"/>
+        </w:rPr>
+        <w:t>wi</w:t>
+      </w:r>
+      <w:r>
+        <w:rPr>
+          <w:rStyle w:val="Strong"/>
+          <w:b w:val="0"/>
+          <w:bCs w:val="0"/>
+        </w:rPr>
+        <w:t>th a reason).</w:t>
+      </w:r>
+      <w:r>
+        <w:rPr>
+          <w:rStyle w:val="Strong"/>
+          <w:b w:val="0"/>
+          <w:bCs w:val="0"/>
+        </w:rPr>
+        <w:br/>
+        <w:t xml:space="preserve">Because the operators are not yet defined for user-defined type, for instance the == </w:t>
+      </w:r>
+      <w:proofErr w:type="gramStart"/>
+      <w:r>
+        <w:rPr>
+          <w:rStyle w:val="Strong"/>
+          <w:b w:val="0"/>
+          <w:bCs w:val="0"/>
+        </w:rPr>
+        <w:t>/ !</w:t>
+      </w:r>
+      <w:proofErr w:type="gramEnd"/>
+      <w:r>
+        <w:rPr>
+          <w:rStyle w:val="Strong"/>
+          <w:b w:val="0"/>
+          <w:bCs w:val="0"/>
+        </w:rPr>
+        <w:t xml:space="preserve">= / ++ / -- operators. </w:t>
+      </w:r>
+    </w:p>
+    <w:p>
+      <w:pPr>
+        <w:pStyle w:val="BodyText2"/>
+        <w:numPr>
+          <w:ilvl w:val="0"/>
+          <w:numId w:val="14"/>
+        </w:numPr>
+        <w:rPr>
+          <w:rStyle w:val="Strong"/>
+          <w:b w:val="0"/>
+          <w:bCs w:val="0"/>
+        </w:rPr>
+      </w:pPr>
+      <w:r>
+        <w:rPr>
+          <w:rStyle w:val="Strong"/>
+          <w:b w:val="0"/>
+          <w:bCs w:val="0"/>
+        </w:rPr>
+        <w:t>Why should the public interface to a class be as small as possible?</w:t>
+      </w:r>
+      <w:r>
+        <w:rPr>
+          <w:rStyle w:val="Strong"/>
+          <w:b w:val="0"/>
+          <w:bCs w:val="0"/>
+        </w:rPr>
+        <w:br/>
+      </w:r>
+      <w:r>
+        <w:rPr>
+          <w:rStyle w:val="Strong"/>
+          <w:b w:val="0"/>
+          <w:bCs w:val="0"/>
+        </w:rPr>
+        <w:t>For clarity a</w:t>
+      </w:r>
+      <w:r>
+        <w:rPr>
+          <w:rStyle w:val="Strong"/>
+          <w:b w:val="0"/>
+          <w:bCs w:val="0"/>
+        </w:rPr>
+        <w:t>nd to reduce the amount of functions that need to be compiled when the class body is changed.</w:t>
+      </w:r>
+    </w:p>
+    <w:p>
+      <w:pPr>
+        <w:pStyle w:val="BodyText2"/>
+        <w:numPr>
+          <w:ilvl w:val="0"/>
+          <w:numId w:val="14"/>
+        </w:numPr>
+        <w:rPr>
+          <w:rStyle w:val="Strong"/>
+          <w:b w:val="0"/>
+          <w:bCs w:val="0"/>
+        </w:rPr>
+      </w:pPr>
+      <w:r>
+        <w:rPr>
+          <w:rStyle w:val="Strong"/>
+          <w:b w:val="0"/>
+          <w:bCs w:val="0"/>
+        </w:rPr>
+        <w:t xml:space="preserve">What does adding </w:t>
+      </w:r>
+      <w:proofErr w:type="spellStart"/>
+      <w:r>
+        <w:rPr>
+          <w:rStyle w:val="Strong"/>
+          <w:b w:val="0"/>
+          <w:bCs w:val="0"/>
+        </w:rPr>
+        <w:t>const</w:t>
+      </w:r>
+      <w:proofErr w:type="spellEnd"/>
+      <w:r>
+        <w:rPr>
+          <w:rStyle w:val="Strong"/>
+          <w:b w:val="0"/>
+          <w:bCs w:val="0"/>
+        </w:rPr>
+        <w:t xml:space="preserve"> to a member function do?</w:t>
+      </w:r>
+      <w:r>
+        <w:rPr>
+          <w:rStyle w:val="Strong"/>
+          <w:b w:val="0"/>
+          <w:bCs w:val="0"/>
+        </w:rPr>
+        <w:br/>
+        <w:t>Ensure that the function can only be called by a constant of the class object.</w:t>
+      </w:r>
+    </w:p>
+    <w:p>
+      <w:pPr>
+        <w:pStyle w:val="BodyText2"/>
+        <w:numPr>
+          <w:ilvl w:val="0"/>
+          <w:numId w:val="14"/>
+        </w:numPr>
+        <w:rPr>
+          <w:rStyle w:val="Strong"/>
+          <w:b w:val="0"/>
+          <w:bCs w:val="0"/>
+        </w:rPr>
+      </w:pPr>
+      <w:r>
+        <w:rPr>
+          <w:rStyle w:val="Strong"/>
+          <w:b w:val="0"/>
+          <w:bCs w:val="0"/>
+        </w:rPr>
         <w:lastRenderedPageBreak/>
-        <w:t>Chapter 9</w:t>
-      </w:r>
-    </w:p>
-    <w:p>
-      <w:pPr>
-        <w:pStyle w:val="BodyText2"/>
-        <w:numPr>
-          <w:ilvl w:val="0"/>
-          <w:numId w:val="14"/>
-        </w:numPr>
-        <w:rPr>
-          <w:rStyle w:val="Strong"/>
-          <w:b w:val="0"/>
-          <w:bCs w:val="0"/>
-        </w:rPr>
-      </w:pPr>
+        <w:t xml:space="preserve">Why </w:t>
+      </w:r>
+      <w:proofErr w:type="gramStart"/>
+      <w:r>
+        <w:rPr>
+          <w:rStyle w:val="Strong"/>
+          <w:b w:val="0"/>
+          <w:bCs w:val="0"/>
+        </w:rPr>
+        <w:t>are “helper functions”</w:t>
+      </w:r>
+      <w:proofErr w:type="gramEnd"/>
+      <w:r>
+        <w:rPr>
+          <w:rStyle w:val="Strong"/>
+          <w:b w:val="0"/>
+          <w:bCs w:val="0"/>
+        </w:rPr>
+        <w:t xml:space="preserve"> best placed outside the class definition?</w:t>
+      </w:r>
+      <w:r>
+        <w:rPr>
+          <w:rStyle w:val="Strong"/>
+          <w:b w:val="0"/>
+          <w:bCs w:val="0"/>
+        </w:rPr>
+        <w:br/>
+        <w:t>T</w:t>
+      </w:r>
+      <w:r>
+        <w:rPr>
+          <w:rStyle w:val="Strong"/>
+          <w:b w:val="0"/>
+          <w:bCs w:val="0"/>
+        </w:rPr>
+        <w:t xml:space="preserve">o reduce the number </w:t>
+      </w:r>
+      <w:r>
+        <w:rPr>
+          <w:rStyle w:val="Strong"/>
+          <w:b w:val="0"/>
+          <w:bCs w:val="0"/>
+        </w:rPr>
+        <w:t>of bugs that can live there and or corrupt data from the class.</w:t>
+      </w:r>
     </w:p>
     <w:p>
       <w:pPr>
@@ -7153,6 +9675,19 @@
       </w:tblBorders>
     </w:tblPr>
   </w:style>
+  <w:style w:type="character" w:styleId="HTMLCode">
+    <w:name w:val="HTML Code"/>
+    <w:basedOn w:val="DefaultParagraphFont"/>
+    <w:uiPriority w:val="99"/>
+    <w:semiHidden/>
+    <w:unhideWhenUsed/>
+    <w:rsid w:val="00FC63CD"/>
+    <w:rPr>
+      <w:rFonts w:ascii="Courier New" w:eastAsia="Times New Roman" w:hAnsi="Courier New" w:cs="Courier New"/>
+      <w:sz w:val="20"/>
+      <w:szCs w:val="20"/>
+    </w:rPr>
+  </w:style>
 </w:styles>
 </file>
 
@@ -7616,6 +10151,19 @@
       </w:tblBorders>
     </w:tblPr>
   </w:style>
+  <w:style w:type="character" w:styleId="HTMLCode">
+    <w:name w:val="HTML Code"/>
+    <w:basedOn w:val="DefaultParagraphFont"/>
+    <w:uiPriority w:val="99"/>
+    <w:semiHidden/>
+    <w:unhideWhenUsed/>
+    <w:rsid w:val="00FC63CD"/>
+    <w:rPr>
+      <w:rFonts w:ascii="Courier New" w:eastAsia="Times New Roman" w:hAnsi="Courier New" w:cs="Courier New"/>
+      <w:sz w:val="20"/>
+      <w:szCs w:val="20"/>
+    </w:rPr>
+  </w:style>
 </w:styles>
 </file>
 

</xml_diff>

<commit_message>
Updated Review and Terms to ch10
</commit_message>
<xml_diff>
--- a/Review.docx
+++ b/Review.docx
@@ -7313,25 +7313,7 @@
           <w:bCs w:val="0"/>
         </w:rPr>
         <w:br/>
-        <w:t xml:space="preserve">• A local scope: between </w:t>
-      </w:r>
-      <w:proofErr w:type="gramStart"/>
-      <w:r>
-        <w:rPr>
-          <w:rStyle w:val="Strong"/>
-          <w:b w:val="0"/>
-          <w:bCs w:val="0"/>
-        </w:rPr>
-        <w:t>{ .</w:t>
-      </w:r>
-      <w:proofErr w:type="gramEnd"/>
-      <w:r>
-        <w:rPr>
-          <w:rStyle w:val="Strong"/>
-          <w:b w:val="0"/>
-          <w:bCs w:val="0"/>
-        </w:rPr>
-        <w:t xml:space="preserve"> . . } braces of a block or in a function argument list</w:t>
+        <w:t>• A local scope: between { . . . } braces of a block or in a function argument list</w:t>
       </w:r>
       <w:r>
         <w:rPr>
@@ -7770,16 +7752,7 @@
         <w:t xml:space="preserve">(&amp;: </w:t>
       </w:r>
       <w:r>
-        <w:t>bitwise and</w:t>
-      </w:r>
-      <w:r>
-        <w:t>, |: bi</w:t>
-      </w:r>
-      <w:r>
-        <w:t>twise or</w:t>
-      </w:r>
-      <w:r>
-        <w:t>, ^: bitwise exclusive or)</w:t>
+        <w:t>bitwise and, |: bitwise or, ^: bitwise exclusive or)</w:t>
       </w:r>
     </w:p>
     <w:p>
@@ -8036,107 +8009,2003 @@
         </w:rPr>
         <w:t>Chapter 9</w:t>
       </w:r>
+    </w:p>
+    <w:p>
+      <w:pPr>
+        <w:pStyle w:val="BodyText2"/>
+        <w:numPr>
+          <w:ilvl w:val="0"/>
+          <w:numId w:val="14"/>
+        </w:numPr>
+        <w:rPr>
+          <w:rStyle w:val="Strong"/>
+          <w:b w:val="0"/>
+          <w:bCs w:val="0"/>
+        </w:rPr>
+      </w:pPr>
+      <w:r>
+        <w:rPr>
+          <w:rStyle w:val="Strong"/>
+          <w:b w:val="0"/>
+          <w:bCs w:val="0"/>
+        </w:rPr>
+        <w:t>What are the two parts of a class, as described in the chapter?</w:t>
+      </w:r>
+      <w:r>
+        <w:rPr>
+          <w:rStyle w:val="Strong"/>
+          <w:b w:val="0"/>
+          <w:bCs w:val="0"/>
+        </w:rPr>
+        <w:br/>
+        <w:t>Data members and member functions.</w:t>
+      </w:r>
+    </w:p>
+    <w:p>
+      <w:pPr>
+        <w:pStyle w:val="BodyText2"/>
+        <w:numPr>
+          <w:ilvl w:val="0"/>
+          <w:numId w:val="14"/>
+        </w:numPr>
+        <w:rPr>
+          <w:rStyle w:val="Strong"/>
+          <w:b w:val="0"/>
+          <w:bCs w:val="0"/>
+        </w:rPr>
+      </w:pPr>
+      <w:r>
+        <w:rPr>
+          <w:rStyle w:val="Strong"/>
+          <w:b w:val="0"/>
+          <w:bCs w:val="0"/>
+        </w:rPr>
+        <w:t>What is the difference between the interface and the implementation in a class?</w:t>
+      </w:r>
+      <w:r>
+        <w:rPr>
+          <w:rStyle w:val="Strong"/>
+          <w:b w:val="0"/>
+          <w:bCs w:val="0"/>
+        </w:rPr>
+        <w:br/>
+        <w:t xml:space="preserve">The interface is public and what the user of the class can access, the implementation is private, so inaccessible to the users except through the </w:t>
+      </w:r>
+      <w:r>
+        <w:rPr>
+          <w:rStyle w:val="Strong"/>
+          <w:b w:val="0"/>
+          <w:bCs w:val="0"/>
+        </w:rPr>
+        <w:t xml:space="preserve">interface </w:t>
+      </w:r>
+      <w:r>
+        <w:rPr>
+          <w:rStyle w:val="Strong"/>
+          <w:b w:val="0"/>
+          <w:bCs w:val="0"/>
+        </w:rPr>
+        <w:t>functions.</w:t>
+      </w:r>
+    </w:p>
+    <w:p>
+      <w:pPr>
+        <w:pStyle w:val="BodyText2"/>
+        <w:numPr>
+          <w:ilvl w:val="0"/>
+          <w:numId w:val="14"/>
+        </w:numPr>
+        <w:rPr>
+          <w:rStyle w:val="Strong"/>
+          <w:b w:val="0"/>
+          <w:bCs w:val="0"/>
+        </w:rPr>
+      </w:pPr>
+      <w:r>
+        <w:rPr>
+          <w:rStyle w:val="Strong"/>
+          <w:b w:val="0"/>
+          <w:bCs w:val="0"/>
+        </w:rPr>
+        <w:t xml:space="preserve">What are the limitations and problems of the original Date </w:t>
+      </w:r>
+      <w:proofErr w:type="spellStart"/>
+      <w:r>
+        <w:rPr>
+          <w:rStyle w:val="Strong"/>
+          <w:b w:val="0"/>
+          <w:bCs w:val="0"/>
+        </w:rPr>
+        <w:t>struct</w:t>
+      </w:r>
+      <w:proofErr w:type="spellEnd"/>
+      <w:r>
+        <w:rPr>
+          <w:rStyle w:val="Strong"/>
+          <w:b w:val="0"/>
+          <w:bCs w:val="0"/>
+        </w:rPr>
+        <w:t xml:space="preserve"> that is created in the chapter?</w:t>
+      </w:r>
+      <w:r>
+        <w:rPr>
+          <w:rStyle w:val="Strong"/>
+          <w:b w:val="0"/>
+          <w:bCs w:val="0"/>
+        </w:rPr>
+        <w:br/>
+      </w:r>
+      <w:r>
+        <w:rPr>
+          <w:rStyle w:val="Strong"/>
+          <w:b w:val="0"/>
+          <w:bCs w:val="0"/>
+        </w:rPr>
+        <w:t xml:space="preserve">There are no checks on whether the values entered for </w:t>
+      </w:r>
+      <w:proofErr w:type="spellStart"/>
+      <w:r>
+        <w:rPr>
+          <w:rStyle w:val="Strong"/>
+          <w:b w:val="0"/>
+          <w:bCs w:val="0"/>
+        </w:rPr>
+        <w:t>int</w:t>
+      </w:r>
+      <w:proofErr w:type="spellEnd"/>
+      <w:r>
+        <w:rPr>
+          <w:rStyle w:val="Strong"/>
+          <w:b w:val="0"/>
+          <w:bCs w:val="0"/>
+        </w:rPr>
+        <w:t xml:space="preserve"> y, m, d should define an actual date that exists.</w:t>
+      </w:r>
+    </w:p>
+    <w:p>
+      <w:pPr>
+        <w:pStyle w:val="BodyText2"/>
+        <w:numPr>
+          <w:ilvl w:val="0"/>
+          <w:numId w:val="14"/>
+        </w:numPr>
+        <w:rPr>
+          <w:rStyle w:val="Strong"/>
+          <w:b w:val="0"/>
+          <w:bCs w:val="0"/>
+        </w:rPr>
+      </w:pPr>
+      <w:r>
+        <w:rPr>
+          <w:rStyle w:val="Strong"/>
+          <w:b w:val="0"/>
+          <w:bCs w:val="0"/>
+        </w:rPr>
+        <w:t xml:space="preserve">Why is a constructor used for the Date type instead of an </w:t>
+      </w:r>
+      <w:proofErr w:type="spellStart"/>
+      <w:r>
+        <w:rPr>
+          <w:rStyle w:val="Strong"/>
+          <w:b w:val="0"/>
+          <w:bCs w:val="0"/>
+        </w:rPr>
+        <w:t>init_</w:t>
+      </w:r>
+      <w:proofErr w:type="gramStart"/>
+      <w:r>
+        <w:rPr>
+          <w:rStyle w:val="Strong"/>
+          <w:b w:val="0"/>
+          <w:bCs w:val="0"/>
+        </w:rPr>
+        <w:t>day</w:t>
+      </w:r>
+      <w:proofErr w:type="spellEnd"/>
+      <w:r>
+        <w:rPr>
+          <w:rStyle w:val="Strong"/>
+          <w:b w:val="0"/>
+          <w:bCs w:val="0"/>
+        </w:rPr>
+        <w:t>(</w:t>
+      </w:r>
+      <w:proofErr w:type="gramEnd"/>
+      <w:r>
+        <w:rPr>
+          <w:rStyle w:val="Strong"/>
+          <w:b w:val="0"/>
+          <w:bCs w:val="0"/>
+        </w:rPr>
+        <w:t>) function?</w:t>
+      </w:r>
+      <w:r>
+        <w:rPr>
+          <w:rStyle w:val="Strong"/>
+          <w:b w:val="0"/>
+          <w:bCs w:val="0"/>
+        </w:rPr>
+        <w:br/>
+        <w:t xml:space="preserve">There is no guarantee that </w:t>
+      </w:r>
+      <w:proofErr w:type="spellStart"/>
+      <w:r>
+        <w:rPr>
+          <w:rStyle w:val="Strong"/>
+          <w:b w:val="0"/>
+          <w:bCs w:val="0"/>
+        </w:rPr>
+        <w:t>init_</w:t>
+      </w:r>
+      <w:proofErr w:type="gramStart"/>
+      <w:r>
+        <w:rPr>
+          <w:rStyle w:val="Strong"/>
+          <w:b w:val="0"/>
+          <w:bCs w:val="0"/>
+        </w:rPr>
+        <w:t>day</w:t>
+      </w:r>
+      <w:proofErr w:type="spellEnd"/>
+      <w:r>
+        <w:rPr>
+          <w:rStyle w:val="Strong"/>
+          <w:b w:val="0"/>
+          <w:bCs w:val="0"/>
+        </w:rPr>
+        <w:t>(</w:t>
+      </w:r>
+      <w:proofErr w:type="gramEnd"/>
+      <w:r>
+        <w:rPr>
+          <w:rStyle w:val="Strong"/>
+          <w:b w:val="0"/>
+          <w:bCs w:val="0"/>
+        </w:rPr>
+        <w:t>) will be called before the Date object is referred to.</w:t>
+      </w:r>
+    </w:p>
+    <w:p>
+      <w:pPr>
+        <w:pStyle w:val="BodyText2"/>
+        <w:numPr>
+          <w:ilvl w:val="0"/>
+          <w:numId w:val="14"/>
+        </w:numPr>
+        <w:rPr>
+          <w:rStyle w:val="Strong"/>
+          <w:b w:val="0"/>
+          <w:bCs w:val="0"/>
+        </w:rPr>
+      </w:pPr>
+      <w:r>
+        <w:rPr>
+          <w:rStyle w:val="Strong"/>
+          <w:b w:val="0"/>
+          <w:bCs w:val="0"/>
+        </w:rPr>
+        <w:t>What is an invariant? Give examples.</w:t>
+      </w:r>
+      <w:r>
+        <w:rPr>
+          <w:rStyle w:val="Strong"/>
+          <w:b w:val="0"/>
+          <w:bCs w:val="0"/>
+        </w:rPr>
+        <w:br/>
+        <w:t>The rule for what constitutes a valid value for an object / its data members.</w:t>
+      </w:r>
+    </w:p>
+    <w:p>
+      <w:pPr>
+        <w:pStyle w:val="BodyText2"/>
+        <w:numPr>
+          <w:ilvl w:val="0"/>
+          <w:numId w:val="14"/>
+        </w:numPr>
+        <w:rPr>
+          <w:rStyle w:val="Strong"/>
+          <w:b w:val="0"/>
+          <w:bCs w:val="0"/>
+        </w:rPr>
+      </w:pPr>
+      <w:r>
+        <w:rPr>
+          <w:rStyle w:val="Strong"/>
+          <w:b w:val="0"/>
+          <w:bCs w:val="0"/>
+        </w:rPr>
+        <w:t>When should functions be put in the class definition, and when should they be defined outside the class? Why?</w:t>
+      </w:r>
+      <w:r>
+        <w:rPr>
+          <w:rStyle w:val="Strong"/>
+          <w:b w:val="0"/>
+          <w:bCs w:val="0"/>
+        </w:rPr>
+        <w:br/>
+      </w:r>
+      <w:r>
+        <w:rPr>
+          <w:rStyle w:val="Strong"/>
+          <w:b w:val="0"/>
+          <w:bCs w:val="0"/>
+        </w:rPr>
+        <w:t xml:space="preserve">“Rule of thumb: Don’t put member function bodies in the class declaration unless you know that you need the performance boost from </w:t>
+      </w:r>
+      <w:proofErr w:type="spellStart"/>
+      <w:r>
+        <w:rPr>
+          <w:rStyle w:val="Strong"/>
+          <w:b w:val="0"/>
+          <w:bCs w:val="0"/>
+        </w:rPr>
+        <w:t>inlining</w:t>
+      </w:r>
+      <w:proofErr w:type="spellEnd"/>
+      <w:r>
+        <w:rPr>
+          <w:rStyle w:val="Strong"/>
+          <w:b w:val="0"/>
+          <w:bCs w:val="0"/>
+        </w:rPr>
+        <w:t xml:space="preserve"> tiny functions. Large functions, say five or more lines of code, don’t benefit from </w:t>
+      </w:r>
+      <w:proofErr w:type="spellStart"/>
+      <w:r>
+        <w:rPr>
+          <w:rStyle w:val="Strong"/>
+          <w:b w:val="0"/>
+          <w:bCs w:val="0"/>
+        </w:rPr>
+        <w:t>inlining</w:t>
+      </w:r>
+      <w:proofErr w:type="spellEnd"/>
+      <w:r>
+        <w:rPr>
+          <w:rStyle w:val="Strong"/>
+          <w:b w:val="0"/>
+          <w:bCs w:val="0"/>
+        </w:rPr>
+        <w:t xml:space="preserve"> and make a class declaration harder to read.”</w:t>
+      </w:r>
+    </w:p>
+    <w:p>
+      <w:pPr>
+        <w:pStyle w:val="BodyText2"/>
+        <w:numPr>
+          <w:ilvl w:val="0"/>
+          <w:numId w:val="14"/>
+        </w:numPr>
+        <w:rPr>
+          <w:rStyle w:val="Strong"/>
+          <w:b w:val="0"/>
+          <w:bCs w:val="0"/>
+        </w:rPr>
+      </w:pPr>
+      <w:r>
+        <w:rPr>
+          <w:rStyle w:val="Strong"/>
+          <w:b w:val="0"/>
+          <w:bCs w:val="0"/>
+        </w:rPr>
+        <w:t xml:space="preserve">When should operator overloading be used in a program? Give a list of operators that you might want to overload (each </w:t>
+      </w:r>
+      <w:r>
+        <w:rPr>
+          <w:rStyle w:val="Strong"/>
+          <w:b w:val="0"/>
+          <w:bCs w:val="0"/>
+        </w:rPr>
+        <w:t>wi</w:t>
+      </w:r>
+      <w:r>
+        <w:rPr>
+          <w:rStyle w:val="Strong"/>
+          <w:b w:val="0"/>
+          <w:bCs w:val="0"/>
+        </w:rPr>
+        <w:t>th a reason).</w:t>
+      </w:r>
+      <w:r>
+        <w:rPr>
+          <w:rStyle w:val="Strong"/>
+          <w:b w:val="0"/>
+          <w:bCs w:val="0"/>
+        </w:rPr>
+        <w:br/>
+        <w:t xml:space="preserve">Because the operators are not yet defined for user-defined type, for instance the == </w:t>
+      </w:r>
+      <w:proofErr w:type="gramStart"/>
+      <w:r>
+        <w:rPr>
+          <w:rStyle w:val="Strong"/>
+          <w:b w:val="0"/>
+          <w:bCs w:val="0"/>
+        </w:rPr>
+        <w:t>/ !</w:t>
+      </w:r>
+      <w:proofErr w:type="gramEnd"/>
+      <w:r>
+        <w:rPr>
+          <w:rStyle w:val="Strong"/>
+          <w:b w:val="0"/>
+          <w:bCs w:val="0"/>
+        </w:rPr>
+        <w:t xml:space="preserve">= / ++ / -- operators. </w:t>
+      </w:r>
+    </w:p>
+    <w:p>
+      <w:pPr>
+        <w:pStyle w:val="BodyText2"/>
+        <w:numPr>
+          <w:ilvl w:val="0"/>
+          <w:numId w:val="14"/>
+        </w:numPr>
+        <w:rPr>
+          <w:rStyle w:val="Strong"/>
+          <w:b w:val="0"/>
+          <w:bCs w:val="0"/>
+        </w:rPr>
+      </w:pPr>
+      <w:r>
+        <w:rPr>
+          <w:rStyle w:val="Strong"/>
+          <w:b w:val="0"/>
+          <w:bCs w:val="0"/>
+        </w:rPr>
+        <w:t>Why should the public interface to a class be as small as possible?</w:t>
+      </w:r>
+      <w:r>
+        <w:rPr>
+          <w:rStyle w:val="Strong"/>
+          <w:b w:val="0"/>
+          <w:bCs w:val="0"/>
+        </w:rPr>
+        <w:br/>
+      </w:r>
+      <w:r>
+        <w:rPr>
+          <w:rStyle w:val="Strong"/>
+          <w:b w:val="0"/>
+          <w:bCs w:val="0"/>
+        </w:rPr>
+        <w:t>For clarity a</w:t>
+      </w:r>
+      <w:r>
+        <w:rPr>
+          <w:rStyle w:val="Strong"/>
+          <w:b w:val="0"/>
+          <w:bCs w:val="0"/>
+        </w:rPr>
+        <w:t>nd to reduce the amount of functions that need to be compiled when the class body is changed.</w:t>
+      </w:r>
+    </w:p>
+    <w:p>
+      <w:pPr>
+        <w:pStyle w:val="BodyText2"/>
+        <w:numPr>
+          <w:ilvl w:val="0"/>
+          <w:numId w:val="14"/>
+        </w:numPr>
+        <w:rPr>
+          <w:rStyle w:val="Strong"/>
+          <w:b w:val="0"/>
+          <w:bCs w:val="0"/>
+        </w:rPr>
+      </w:pPr>
+      <w:r>
+        <w:rPr>
+          <w:rStyle w:val="Strong"/>
+          <w:b w:val="0"/>
+          <w:bCs w:val="0"/>
+        </w:rPr>
+        <w:t xml:space="preserve">What does adding </w:t>
+      </w:r>
+      <w:proofErr w:type="spellStart"/>
+      <w:r>
+        <w:rPr>
+          <w:rStyle w:val="Strong"/>
+          <w:b w:val="0"/>
+          <w:bCs w:val="0"/>
+        </w:rPr>
+        <w:t>const</w:t>
+      </w:r>
+      <w:proofErr w:type="spellEnd"/>
+      <w:r>
+        <w:rPr>
+          <w:rStyle w:val="Strong"/>
+          <w:b w:val="0"/>
+          <w:bCs w:val="0"/>
+        </w:rPr>
+        <w:t xml:space="preserve"> to a member function do?</w:t>
+      </w:r>
+      <w:r>
+        <w:rPr>
+          <w:rStyle w:val="Strong"/>
+          <w:b w:val="0"/>
+          <w:bCs w:val="0"/>
+        </w:rPr>
+        <w:br/>
+        <w:t>Ensure that the function can only be called by a constant of the class object.</w:t>
+      </w:r>
+    </w:p>
+    <w:p>
+      <w:pPr>
+        <w:pStyle w:val="BodyText2"/>
+        <w:numPr>
+          <w:ilvl w:val="0"/>
+          <w:numId w:val="14"/>
+        </w:numPr>
+        <w:rPr>
+          <w:rStyle w:val="Strong"/>
+          <w:b w:val="0"/>
+          <w:bCs w:val="0"/>
+        </w:rPr>
+      </w:pPr>
+      <w:r>
+        <w:rPr>
+          <w:rStyle w:val="Strong"/>
+          <w:b w:val="0"/>
+          <w:bCs w:val="0"/>
+        </w:rPr>
+        <w:lastRenderedPageBreak/>
+        <w:t xml:space="preserve">Why </w:t>
+      </w:r>
+      <w:proofErr w:type="gramStart"/>
+      <w:r>
+        <w:rPr>
+          <w:rStyle w:val="Strong"/>
+          <w:b w:val="0"/>
+          <w:bCs w:val="0"/>
+        </w:rPr>
+        <w:t>are “helper functions”</w:t>
+      </w:r>
+      <w:proofErr w:type="gramEnd"/>
+      <w:r>
+        <w:rPr>
+          <w:rStyle w:val="Strong"/>
+          <w:b w:val="0"/>
+          <w:bCs w:val="0"/>
+        </w:rPr>
+        <w:t xml:space="preserve"> best placed outside the class definition?</w:t>
+      </w:r>
+      <w:r>
+        <w:rPr>
+          <w:rStyle w:val="Strong"/>
+          <w:b w:val="0"/>
+          <w:bCs w:val="0"/>
+        </w:rPr>
+        <w:br/>
+        <w:t>To reduce the number of bugs that can live there and or corrupt data from the class.</w:t>
+      </w:r>
+    </w:p>
+    <w:p>
+      <w:pPr>
+        <w:pStyle w:val="Heading1"/>
+        <w:rPr>
+          <w:lang w:val="en-US"/>
+        </w:rPr>
+      </w:pPr>
+      <w:r>
+        <w:rPr>
+          <w:rStyle w:val="Strong"/>
+          <w:b/>
+          <w:bCs/>
+        </w:rPr>
+        <w:t>Chapter 10</w:t>
+      </w:r>
+      <w:r>
+        <w:rPr>
+          <w:rStyle w:val="Strong"/>
+          <w:b/>
+          <w:bCs/>
+          <w:lang w:val="en-US"/>
+        </w:rPr>
+        <w:t xml:space="preserve"> </w:t>
+      </w:r>
+    </w:p>
+    <w:p>
+      <w:pPr>
+        <w:pStyle w:val="BodyText2"/>
+        <w:numPr>
+          <w:ilvl w:val="0"/>
+          <w:numId w:val="15"/>
+        </w:numPr>
+        <w:rPr>
+          <w:rStyle w:val="Strong"/>
+          <w:b w:val="0"/>
+          <w:bCs w:val="0"/>
+        </w:rPr>
+      </w:pPr>
+      <w:r>
+        <w:rPr>
+          <w:rStyle w:val="Strong"/>
+          <w:b w:val="0"/>
+          <w:bCs w:val="0"/>
+        </w:rPr>
+        <w:t>When dealing with input and output, how is the variety of devices dealt with in most modern computers?</w:t>
+      </w:r>
+      <w:r>
+        <w:rPr>
+          <w:rStyle w:val="Strong"/>
+          <w:b w:val="0"/>
+          <w:bCs w:val="0"/>
+        </w:rPr>
+        <w:br/>
+        <w:t>Variety is large: in/output devices – device drivers – in/output library</w:t>
+      </w:r>
+      <w:r>
+        <w:rPr>
+          <w:rStyle w:val="Strong"/>
+          <w:b w:val="0"/>
+          <w:bCs w:val="0"/>
+        </w:rPr>
+        <w:t xml:space="preserve"> takes care of in and output of program</w:t>
+      </w:r>
+    </w:p>
+    <w:p>
+      <w:pPr>
+        <w:pStyle w:val="BodyText2"/>
+        <w:rPr>
+          <w:rStyle w:val="Strong"/>
+          <w:b w:val="0"/>
+          <w:bCs w:val="0"/>
+        </w:rPr>
+      </w:pPr>
+      <w:r>
+        <w:rPr>
+          <w:rStyle w:val="Strong"/>
+          <w:b w:val="0"/>
+          <w:bCs w:val="0"/>
+        </w:rPr>
+        <w:t xml:space="preserve">What, fundamentally, does an </w:t>
+      </w:r>
+      <w:proofErr w:type="spellStart"/>
+      <w:r>
+        <w:rPr>
+          <w:rStyle w:val="Strong"/>
+          <w:b w:val="0"/>
+          <w:bCs w:val="0"/>
+        </w:rPr>
+        <w:t>istream</w:t>
+      </w:r>
+      <w:proofErr w:type="spellEnd"/>
+      <w:r>
+        <w:rPr>
+          <w:rStyle w:val="Strong"/>
+          <w:b w:val="0"/>
+          <w:bCs w:val="0"/>
+        </w:rPr>
+        <w:t xml:space="preserve"> do?</w:t>
+      </w:r>
+      <w:r>
+        <w:rPr>
+          <w:rStyle w:val="Strong"/>
+          <w:b w:val="0"/>
+          <w:bCs w:val="0"/>
+        </w:rPr>
+        <w:br/>
+        <w:t xml:space="preserve">An </w:t>
+      </w:r>
+      <w:proofErr w:type="spellStart"/>
+      <w:r>
+        <w:rPr>
+          <w:rStyle w:val="Strong"/>
+          <w:b w:val="0"/>
+          <w:bCs w:val="0"/>
+        </w:rPr>
+        <w:t>istream</w:t>
+      </w:r>
+      <w:proofErr w:type="spellEnd"/>
+      <w:r>
+        <w:rPr>
+          <w:rStyle w:val="Strong"/>
+          <w:b w:val="0"/>
+          <w:bCs w:val="0"/>
+        </w:rPr>
+        <w:t xml:space="preserve"> reads in character sequences from “somewhere”</w:t>
+      </w:r>
+      <w:r>
+        <w:rPr>
+          <w:rStyle w:val="Strong"/>
+          <w:b w:val="0"/>
+          <w:bCs w:val="0"/>
+        </w:rPr>
+        <w:t xml:space="preserve"> (for example a console, a file, the main memory or another computer)</w:t>
+      </w:r>
+      <w:r>
+        <w:rPr>
+          <w:rStyle w:val="Strong"/>
+          <w:b w:val="0"/>
+          <w:bCs w:val="0"/>
+        </w:rPr>
+        <w:t xml:space="preserve"> and turns those into various types of certain values.</w:t>
+      </w:r>
+    </w:p>
+    <w:p>
+      <w:pPr>
+        <w:pStyle w:val="BodyText2"/>
+        <w:rPr>
+          <w:rStyle w:val="Strong"/>
+          <w:b w:val="0"/>
+          <w:bCs w:val="0"/>
+        </w:rPr>
+      </w:pPr>
+      <w:r>
+        <w:rPr>
+          <w:rStyle w:val="Strong"/>
+          <w:b w:val="0"/>
+          <w:bCs w:val="0"/>
+        </w:rPr>
+        <w:t xml:space="preserve">What, fundamentally, does an </w:t>
+      </w:r>
+      <w:proofErr w:type="spellStart"/>
+      <w:r>
+        <w:rPr>
+          <w:rStyle w:val="Strong"/>
+          <w:b w:val="0"/>
+          <w:bCs w:val="0"/>
+        </w:rPr>
+        <w:t>ostream</w:t>
+      </w:r>
+      <w:proofErr w:type="spellEnd"/>
+      <w:r>
+        <w:rPr>
+          <w:rStyle w:val="Strong"/>
+          <w:b w:val="0"/>
+          <w:bCs w:val="0"/>
+        </w:rPr>
+        <w:t xml:space="preserve"> do?</w:t>
+      </w:r>
+      <w:r>
+        <w:rPr>
+          <w:rStyle w:val="Strong"/>
+          <w:b w:val="0"/>
+          <w:bCs w:val="0"/>
+        </w:rPr>
+        <w:br/>
+        <w:t>Turns values of various types into character sequences which are sent to “somewhere”</w:t>
+      </w:r>
+      <w:r>
+        <w:rPr>
+          <w:rStyle w:val="Strong"/>
+          <w:b w:val="0"/>
+          <w:bCs w:val="0"/>
+        </w:rPr>
+        <w:t xml:space="preserve">. </w:t>
+      </w:r>
+    </w:p>
+    <w:p>
+      <w:pPr>
+        <w:pStyle w:val="BodyText2"/>
+        <w:rPr>
+          <w:rStyle w:val="Strong"/>
+          <w:b w:val="0"/>
+          <w:bCs w:val="0"/>
+        </w:rPr>
+      </w:pPr>
+      <w:r>
+        <w:rPr>
+          <w:rStyle w:val="Strong"/>
+          <w:b w:val="0"/>
+          <w:bCs w:val="0"/>
+        </w:rPr>
+        <w:t>What, fundamentally, is a file?</w:t>
+      </w:r>
+      <w:r>
+        <w:rPr>
+          <w:rStyle w:val="Strong"/>
+          <w:b w:val="0"/>
+          <w:bCs w:val="0"/>
+        </w:rPr>
+        <w:br/>
+      </w:r>
+      <w:r>
+        <w:rPr>
+          <w:rStyle w:val="Strong"/>
+          <w:b w:val="0"/>
+          <w:bCs w:val="0"/>
+        </w:rPr>
+        <w:t>Stored data</w:t>
+      </w:r>
+      <w:r>
+        <w:rPr>
+          <w:rStyle w:val="Strong"/>
+          <w:b w:val="0"/>
+          <w:bCs w:val="0"/>
+        </w:rPr>
+        <w:t>.</w:t>
+      </w:r>
+    </w:p>
+    <w:p>
+      <w:pPr>
+        <w:pStyle w:val="BodyText2"/>
+        <w:rPr>
+          <w:rStyle w:val="Strong"/>
+          <w:b w:val="0"/>
+          <w:bCs w:val="0"/>
+        </w:rPr>
+      </w:pPr>
+      <w:r>
+        <w:rPr>
+          <w:rStyle w:val="Strong"/>
+          <w:b w:val="0"/>
+          <w:bCs w:val="0"/>
+        </w:rPr>
+        <w:t>What is a file format?</w:t>
+      </w:r>
+      <w:r>
+        <w:rPr>
+          <w:rStyle w:val="Strong"/>
+          <w:b w:val="0"/>
+          <w:bCs w:val="0"/>
+        </w:rPr>
+        <w:br/>
+      </w:r>
+      <w:r>
+        <w:rPr>
+          <w:rStyle w:val="Strong"/>
+          <w:b w:val="0"/>
+          <w:bCs w:val="0"/>
+        </w:rPr>
+        <w:t>The structure of a file.</w:t>
+      </w:r>
+    </w:p>
+    <w:p>
+      <w:pPr>
+        <w:pStyle w:val="BodyText2"/>
+        <w:rPr>
+          <w:rStyle w:val="Strong"/>
+          <w:b w:val="0"/>
+          <w:bCs w:val="0"/>
+        </w:rPr>
+      </w:pPr>
+      <w:r>
+        <w:rPr>
+          <w:rStyle w:val="Strong"/>
+          <w:b w:val="0"/>
+          <w:bCs w:val="0"/>
+        </w:rPr>
+        <w:t>Name four different types of devices that can require I/O for a program.</w:t>
+      </w:r>
+      <w:r>
+        <w:rPr>
+          <w:rStyle w:val="Strong"/>
+          <w:b w:val="0"/>
+          <w:bCs w:val="0"/>
+        </w:rPr>
+        <w:br/>
+      </w:r>
+    </w:p>
+    <w:p>
+      <w:pPr>
+        <w:pStyle w:val="BodyText2"/>
+        <w:rPr>
+          <w:rStyle w:val="Strong"/>
+          <w:b w:val="0"/>
+          <w:bCs w:val="0"/>
+        </w:rPr>
+      </w:pPr>
+      <w:r>
+        <w:rPr>
+          <w:rStyle w:val="Strong"/>
+          <w:b w:val="0"/>
+          <w:bCs w:val="0"/>
+        </w:rPr>
+        <w:t>What are the four steps for reading a file?</w:t>
+      </w:r>
+      <w:r>
+        <w:rPr>
+          <w:rStyle w:val="Strong"/>
+          <w:b w:val="0"/>
+          <w:bCs w:val="0"/>
+        </w:rPr>
+        <w:br/>
+      </w:r>
+      <w:r>
+        <w:rPr>
+          <w:rStyle w:val="Strong"/>
+          <w:b w:val="0"/>
+          <w:bCs w:val="0"/>
+        </w:rPr>
+        <w:t>have filename, open, read, close</w:t>
+      </w:r>
+    </w:p>
+    <w:p>
+      <w:pPr>
+        <w:pStyle w:val="BodyText2"/>
+        <w:rPr>
+          <w:rStyle w:val="Strong"/>
+          <w:b w:val="0"/>
+          <w:bCs w:val="0"/>
+        </w:rPr>
+      </w:pPr>
+      <w:r>
+        <w:rPr>
+          <w:rStyle w:val="Strong"/>
+          <w:b w:val="0"/>
+          <w:bCs w:val="0"/>
+        </w:rPr>
+        <w:t>What are the four steps for writing a file?</w:t>
+      </w:r>
+      <w:r>
+        <w:rPr>
+          <w:rStyle w:val="Strong"/>
+          <w:b w:val="0"/>
+          <w:bCs w:val="0"/>
+        </w:rPr>
+        <w:br/>
+        <w:t>have filename, open, write, close</w:t>
+      </w:r>
+    </w:p>
+    <w:p>
+      <w:pPr>
+        <w:pStyle w:val="BodyText2"/>
+        <w:rPr>
+          <w:rStyle w:val="Strong"/>
+          <w:b w:val="0"/>
+          <w:bCs w:val="0"/>
+        </w:rPr>
+      </w:pPr>
+      <w:r>
+        <w:rPr>
+          <w:rStyle w:val="Strong"/>
+          <w:b w:val="0"/>
+          <w:bCs w:val="0"/>
+        </w:rPr>
+        <w:t>Name and define the four stream states.</w:t>
+      </w:r>
+    </w:p>
+    <w:p>
+      <w:pPr>
+        <w:pStyle w:val="BodyText2"/>
+        <w:numPr>
+          <w:ilvl w:val="0"/>
+          <w:numId w:val="0"/>
+        </w:numPr>
+        <w:ind w:left="360"/>
+        <w:rPr>
+          <w:rStyle w:val="Strong"/>
+          <w:b w:val="0"/>
+          <w:bCs w:val="0"/>
+        </w:rPr>
+      </w:pPr>
+      <w:proofErr w:type="gramStart"/>
+      <w:r>
+        <w:rPr>
+          <w:rStyle w:val="Strong"/>
+          <w:b w:val="0"/>
+          <w:bCs w:val="0"/>
+        </w:rPr>
+        <w:t>good(</w:t>
+      </w:r>
+      <w:proofErr w:type="gramEnd"/>
+      <w:r>
+        <w:rPr>
+          <w:rStyle w:val="Strong"/>
+          <w:b w:val="0"/>
+          <w:bCs w:val="0"/>
+        </w:rPr>
+        <w:t xml:space="preserve">) – operations succeeded; </w:t>
+      </w:r>
+      <w:proofErr w:type="spellStart"/>
+      <w:r>
+        <w:rPr>
+          <w:rStyle w:val="Strong"/>
+          <w:b w:val="0"/>
+          <w:bCs w:val="0"/>
+        </w:rPr>
+        <w:t>eof</w:t>
+      </w:r>
+      <w:proofErr w:type="spellEnd"/>
+      <w:r>
+        <w:rPr>
+          <w:rStyle w:val="Strong"/>
+          <w:b w:val="0"/>
+          <w:bCs w:val="0"/>
+        </w:rPr>
+        <w:t>() – end of input “end of file”; fail() – something unexpected happened; bad() – something unexpected and serious happened</w:t>
+      </w:r>
+    </w:p>
+    <w:p>
+      <w:pPr>
+        <w:pStyle w:val="BodyText2"/>
+        <w:rPr>
+          <w:rStyle w:val="Strong"/>
+          <w:b w:val="0"/>
+          <w:bCs w:val="0"/>
+        </w:rPr>
+      </w:pPr>
+      <w:r>
+        <w:rPr>
+          <w:rStyle w:val="Strong"/>
+          <w:b w:val="0"/>
+          <w:bCs w:val="0"/>
+        </w:rPr>
+        <w:t xml:space="preserve">Discuss how the following input problems can be resolved: </w:t>
+      </w:r>
+      <w:r>
+        <w:rPr>
+          <w:rStyle w:val="Strong"/>
+          <w:b w:val="0"/>
+          <w:bCs w:val="0"/>
+        </w:rPr>
+        <w:br/>
+      </w:r>
+      <w:r>
+        <w:rPr>
+          <w:rStyle w:val="Strong"/>
+          <w:b w:val="0"/>
+          <w:bCs w:val="0"/>
+        </w:rPr>
+        <w:t>a</w:t>
+      </w:r>
+      <w:r>
+        <w:rPr>
+          <w:rStyle w:val="Strong"/>
+          <w:b w:val="0"/>
+          <w:bCs w:val="0"/>
+        </w:rPr>
+        <w:t>.</w:t>
+      </w:r>
+      <w:r>
+        <w:rPr>
+          <w:rStyle w:val="Strong"/>
+          <w:b w:val="0"/>
+          <w:bCs w:val="0"/>
+        </w:rPr>
+        <w:t xml:space="preserve"> </w:t>
+      </w:r>
+      <w:proofErr w:type="gramStart"/>
+      <w:r>
+        <w:rPr>
+          <w:rStyle w:val="Strong"/>
+          <w:b w:val="0"/>
+          <w:bCs w:val="0"/>
+        </w:rPr>
+        <w:t>The</w:t>
+      </w:r>
+      <w:proofErr w:type="gramEnd"/>
+      <w:r>
+        <w:rPr>
+          <w:rStyle w:val="Strong"/>
+          <w:b w:val="0"/>
+          <w:bCs w:val="0"/>
+        </w:rPr>
+        <w:t xml:space="preserve"> user typing an out-of-range value</w:t>
+      </w:r>
+      <w:r>
+        <w:rPr>
+          <w:rStyle w:val="Strong"/>
+          <w:b w:val="0"/>
+          <w:bCs w:val="0"/>
+        </w:rPr>
+        <w:t>: prompting for a new value/ skipping to in-range value</w:t>
+      </w:r>
+      <w:r>
+        <w:rPr>
+          <w:rStyle w:val="Strong"/>
+          <w:b w:val="0"/>
+          <w:bCs w:val="0"/>
+        </w:rPr>
+        <w:br/>
+      </w:r>
+      <w:r>
+        <w:rPr>
+          <w:rStyle w:val="Strong"/>
+          <w:b w:val="0"/>
+          <w:bCs w:val="0"/>
+        </w:rPr>
+        <w:t>b. Getting no value (end of file)</w:t>
+      </w:r>
+      <w:r>
+        <w:rPr>
+          <w:rStyle w:val="Strong"/>
+          <w:b w:val="0"/>
+          <w:bCs w:val="0"/>
+        </w:rPr>
+        <w:t xml:space="preserve">: </w:t>
+      </w:r>
+      <w:r>
+        <w:rPr>
+          <w:rStyle w:val="Strong"/>
+          <w:b w:val="0"/>
+          <w:bCs w:val="0"/>
+        </w:rPr>
+        <w:t>throw error, return</w:t>
+      </w:r>
+      <w:r>
+        <w:rPr>
+          <w:rStyle w:val="Strong"/>
+          <w:b w:val="0"/>
+          <w:bCs w:val="0"/>
+        </w:rPr>
+        <w:br/>
+      </w:r>
+      <w:r>
+        <w:rPr>
+          <w:rStyle w:val="Strong"/>
+          <w:b w:val="0"/>
+          <w:bCs w:val="0"/>
+        </w:rPr>
+        <w:t>c. The user typing something of the wrong type</w:t>
+      </w:r>
+      <w:r>
+        <w:rPr>
+          <w:rStyle w:val="Strong"/>
+          <w:b w:val="0"/>
+          <w:bCs w:val="0"/>
+        </w:rPr>
+        <w:t xml:space="preserve">: </w:t>
+      </w:r>
+      <w:r>
+        <w:rPr>
+          <w:rStyle w:val="Strong"/>
+          <w:b w:val="0"/>
+          <w:bCs w:val="0"/>
+        </w:rPr>
+        <w:t>prompting for a new value/ skipping to in-range value</w:t>
+      </w:r>
+    </w:p>
+    <w:p>
+      <w:pPr>
+        <w:pStyle w:val="BodyText2"/>
+        <w:rPr>
+          <w:rStyle w:val="Strong"/>
+          <w:b w:val="0"/>
+          <w:bCs w:val="0"/>
+        </w:rPr>
+      </w:pPr>
+      <w:r>
+        <w:rPr>
+          <w:rStyle w:val="Strong"/>
+          <w:b w:val="0"/>
+          <w:bCs w:val="0"/>
+        </w:rPr>
+        <w:t>In what way is input usually harder than output?</w:t>
+      </w:r>
+      <w:r>
+        <w:rPr>
+          <w:rStyle w:val="Strong"/>
+          <w:b w:val="0"/>
+          <w:bCs w:val="0"/>
+        </w:rPr>
+        <w:br/>
+        <w:t>You need to know the format of the input to make sense of it.</w:t>
+      </w:r>
+    </w:p>
+    <w:p>
+      <w:pPr>
+        <w:pStyle w:val="BodyText2"/>
+        <w:rPr>
+          <w:rStyle w:val="Strong"/>
+          <w:b w:val="0"/>
+          <w:bCs w:val="0"/>
+        </w:rPr>
+      </w:pPr>
+      <w:r>
+        <w:rPr>
+          <w:rStyle w:val="Strong"/>
+          <w:b w:val="0"/>
+          <w:bCs w:val="0"/>
+        </w:rPr>
+        <w:t>In what way is output usually harder than input?</w:t>
+      </w:r>
+      <w:r>
+        <w:rPr>
+          <w:rStyle w:val="Strong"/>
+          <w:b w:val="0"/>
+          <w:bCs w:val="0"/>
+        </w:rPr>
+        <w:br/>
+      </w:r>
+      <w:r>
+        <w:rPr>
+          <w:rStyle w:val="Strong"/>
+          <w:b w:val="0"/>
+          <w:bCs w:val="0"/>
+          <w:highlight w:val="yellow"/>
+        </w:rPr>
+        <w:t>You might get write errors.</w:t>
+      </w:r>
+    </w:p>
+    <w:p>
+      <w:pPr>
+        <w:pStyle w:val="BodyText2"/>
+        <w:rPr>
+          <w:rStyle w:val="Strong"/>
+          <w:b w:val="0"/>
+          <w:bCs w:val="0"/>
+        </w:rPr>
+      </w:pPr>
+      <w:r>
+        <w:rPr>
+          <w:rStyle w:val="Strong"/>
+          <w:b w:val="0"/>
+          <w:bCs w:val="0"/>
+        </w:rPr>
+        <w:t>Why do we (often) want to separate input and output from computation?</w:t>
+      </w:r>
+      <w:r>
+        <w:rPr>
+          <w:rStyle w:val="Strong"/>
+          <w:b w:val="0"/>
+          <w:bCs w:val="0"/>
+        </w:rPr>
+        <w:br/>
+        <w:t>Because then your computation does not de</w:t>
+      </w:r>
+      <w:r>
+        <w:rPr>
+          <w:rStyle w:val="Strong"/>
+          <w:b w:val="0"/>
+          <w:bCs w:val="0"/>
+        </w:rPr>
+        <w:t>pend on the input/output format and you can make your code modular and easy to use with a variety of input and output data.</w:t>
+      </w:r>
+    </w:p>
+    <w:p>
+      <w:pPr>
+        <w:pStyle w:val="BodyText2"/>
+        <w:rPr>
+          <w:rStyle w:val="Strong"/>
+          <w:b w:val="0"/>
+          <w:bCs w:val="0"/>
+        </w:rPr>
+      </w:pPr>
+      <w:r>
+        <w:rPr>
+          <w:rStyle w:val="Strong"/>
+          <w:b w:val="0"/>
+          <w:bCs w:val="0"/>
+        </w:rPr>
+        <w:t xml:space="preserve">What are the two most common uses of the </w:t>
+      </w:r>
+      <w:proofErr w:type="spellStart"/>
+      <w:r>
+        <w:rPr>
+          <w:rStyle w:val="Strong"/>
+          <w:b w:val="0"/>
+          <w:bCs w:val="0"/>
+        </w:rPr>
+        <w:t>i</w:t>
+      </w:r>
+      <w:r>
+        <w:rPr>
+          <w:rStyle w:val="Strong"/>
+          <w:b w:val="0"/>
+          <w:bCs w:val="0"/>
+        </w:rPr>
+        <w:t>stream</w:t>
+      </w:r>
+      <w:proofErr w:type="spellEnd"/>
+      <w:r>
+        <w:rPr>
+          <w:rStyle w:val="Strong"/>
+          <w:b w:val="0"/>
+          <w:bCs w:val="0"/>
+        </w:rPr>
+        <w:t xml:space="preserve"> member function </w:t>
+      </w:r>
+      <w:proofErr w:type="gramStart"/>
+      <w:r>
+        <w:rPr>
+          <w:rStyle w:val="Strong"/>
+          <w:b w:val="0"/>
+          <w:bCs w:val="0"/>
+        </w:rPr>
+        <w:t>clear(</w:t>
+      </w:r>
+      <w:proofErr w:type="gramEnd"/>
+      <w:r>
+        <w:rPr>
+          <w:rStyle w:val="Strong"/>
+          <w:b w:val="0"/>
+          <w:bCs w:val="0"/>
+        </w:rPr>
+        <w:t>)?</w:t>
+      </w:r>
+      <w:r>
+        <w:rPr>
+          <w:rStyle w:val="Strong"/>
+          <w:b w:val="0"/>
+          <w:bCs w:val="0"/>
+        </w:rPr>
+        <w:br/>
+      </w:r>
+      <w:r>
+        <w:rPr>
+          <w:rStyle w:val="Strong"/>
+          <w:b w:val="0"/>
+          <w:bCs w:val="0"/>
+          <w:highlight w:val="yellow"/>
+        </w:rPr>
+        <w:t xml:space="preserve">Setting the state of the </w:t>
+      </w:r>
+      <w:proofErr w:type="spellStart"/>
+      <w:r>
+        <w:rPr>
+          <w:rStyle w:val="Strong"/>
+          <w:b w:val="0"/>
+          <w:bCs w:val="0"/>
+          <w:highlight w:val="yellow"/>
+        </w:rPr>
+        <w:t>istream</w:t>
+      </w:r>
+      <w:proofErr w:type="spellEnd"/>
+      <w:r>
+        <w:rPr>
+          <w:rStyle w:val="Strong"/>
+          <w:b w:val="0"/>
+          <w:bCs w:val="0"/>
+          <w:highlight w:val="yellow"/>
+        </w:rPr>
+        <w:t xml:space="preserve"> to good()</w:t>
+      </w:r>
+      <w:r>
+        <w:rPr>
+          <w:rStyle w:val="Strong"/>
+          <w:b w:val="0"/>
+          <w:bCs w:val="0"/>
+        </w:rPr>
+        <w:br/>
+      </w:r>
+    </w:p>
+    <w:p>
+      <w:pPr>
+        <w:pStyle w:val="BodyText2"/>
+        <w:rPr>
+          <w:rStyle w:val="Strong"/>
+          <w:b w:val="0"/>
+          <w:bCs w:val="0"/>
+        </w:rPr>
+      </w:pPr>
+      <w:r>
+        <w:rPr>
+          <w:rStyle w:val="Strong"/>
+          <w:b w:val="0"/>
+          <w:bCs w:val="0"/>
+        </w:rPr>
+        <w:lastRenderedPageBreak/>
+        <w:t>What are the usual function declarations for &lt;&lt; and &gt;&gt; for a user-defined type X?</w:t>
+      </w:r>
+      <w:r>
+        <w:rPr>
+          <w:rStyle w:val="Strong"/>
+          <w:b w:val="0"/>
+          <w:bCs w:val="0"/>
+        </w:rPr>
+        <w:br/>
+      </w:r>
+      <w:proofErr w:type="spellStart"/>
+      <w:r>
+        <w:rPr>
+          <w:rStyle w:val="Strong"/>
+          <w:b w:val="0"/>
+          <w:bCs w:val="0"/>
+        </w:rPr>
+        <w:t>ostream</w:t>
+      </w:r>
+      <w:proofErr w:type="spellEnd"/>
+      <w:r>
+        <w:rPr>
+          <w:rStyle w:val="Strong"/>
+          <w:b w:val="0"/>
+          <w:bCs w:val="0"/>
+        </w:rPr>
+        <w:t xml:space="preserve"> operator&lt;&lt;(</w:t>
+      </w:r>
+      <w:proofErr w:type="spellStart"/>
+      <w:r>
+        <w:rPr>
+          <w:rStyle w:val="Strong"/>
+          <w:b w:val="0"/>
+          <w:bCs w:val="0"/>
+        </w:rPr>
+        <w:t>ostream</w:t>
+      </w:r>
+      <w:proofErr w:type="spellEnd"/>
+      <w:r>
+        <w:rPr>
+          <w:rStyle w:val="Strong"/>
+          <w:b w:val="0"/>
+          <w:bCs w:val="0"/>
+        </w:rPr>
+        <w:t xml:space="preserve">&amp; </w:t>
+      </w:r>
+      <w:proofErr w:type="spellStart"/>
+      <w:r>
+        <w:rPr>
+          <w:rStyle w:val="Strong"/>
+          <w:b w:val="0"/>
+          <w:bCs w:val="0"/>
+        </w:rPr>
+        <w:t>os</w:t>
+      </w:r>
+      <w:proofErr w:type="spellEnd"/>
+      <w:r>
+        <w:rPr>
+          <w:rStyle w:val="Strong"/>
+          <w:b w:val="0"/>
+          <w:bCs w:val="0"/>
+        </w:rPr>
+        <w:t>, X&amp; x)</w:t>
+      </w:r>
+      <w:r>
+        <w:rPr>
+          <w:rStyle w:val="Strong"/>
+          <w:b w:val="0"/>
+          <w:bCs w:val="0"/>
+        </w:rPr>
+        <w:br/>
+      </w:r>
+      <w:proofErr w:type="spellStart"/>
+      <w:r>
+        <w:rPr>
+          <w:rStyle w:val="Strong"/>
+          <w:b w:val="0"/>
+          <w:bCs w:val="0"/>
+        </w:rPr>
+        <w:t>i</w:t>
+      </w:r>
+      <w:r>
+        <w:rPr>
+          <w:rStyle w:val="Strong"/>
+          <w:b w:val="0"/>
+          <w:bCs w:val="0"/>
+        </w:rPr>
+        <w:t>stream</w:t>
+      </w:r>
+      <w:proofErr w:type="spellEnd"/>
+      <w:r>
+        <w:rPr>
+          <w:rStyle w:val="Strong"/>
+          <w:b w:val="0"/>
+          <w:bCs w:val="0"/>
+        </w:rPr>
+        <w:t xml:space="preserve"> operator</w:t>
+      </w:r>
+      <w:r>
+        <w:rPr>
+          <w:rStyle w:val="Strong"/>
+          <w:b w:val="0"/>
+          <w:bCs w:val="0"/>
+        </w:rPr>
+        <w:t>&gt;&gt;</w:t>
+      </w:r>
+      <w:r>
+        <w:rPr>
+          <w:rStyle w:val="Strong"/>
+          <w:b w:val="0"/>
+          <w:bCs w:val="0"/>
+        </w:rPr>
+        <w:t>(</w:t>
+      </w:r>
+      <w:proofErr w:type="spellStart"/>
+      <w:r>
+        <w:rPr>
+          <w:rStyle w:val="Strong"/>
+          <w:b w:val="0"/>
+          <w:bCs w:val="0"/>
+        </w:rPr>
+        <w:t>i</w:t>
+      </w:r>
+      <w:r>
+        <w:rPr>
+          <w:rStyle w:val="Strong"/>
+          <w:b w:val="0"/>
+          <w:bCs w:val="0"/>
+        </w:rPr>
+        <w:t>stream</w:t>
+      </w:r>
+      <w:proofErr w:type="spellEnd"/>
+      <w:r>
+        <w:rPr>
+          <w:rStyle w:val="Strong"/>
+          <w:b w:val="0"/>
+          <w:bCs w:val="0"/>
+        </w:rPr>
+        <w:t xml:space="preserve">&amp; </w:t>
+      </w:r>
+      <w:r>
+        <w:rPr>
+          <w:rStyle w:val="Strong"/>
+          <w:b w:val="0"/>
+          <w:bCs w:val="0"/>
+        </w:rPr>
+        <w:t>i</w:t>
+      </w:r>
+      <w:r>
+        <w:rPr>
+          <w:rStyle w:val="Strong"/>
+          <w:b w:val="0"/>
+          <w:bCs w:val="0"/>
+        </w:rPr>
+        <w:t>s, X&amp; x)</w:t>
+      </w:r>
+    </w:p>
+    <w:p>
+      <w:pPr>
+        <w:pStyle w:val="Heading1"/>
+        <w:rPr>
+          <w:lang w:val="en-US"/>
+        </w:rPr>
+      </w:pPr>
+      <w:r>
+        <w:rPr>
+          <w:rStyle w:val="Strong"/>
+          <w:b/>
+          <w:bCs/>
+          <w:lang w:val="en-US"/>
+        </w:rPr>
+        <w:t>Chapter 11</w:t>
+      </w:r>
+    </w:p>
+    <w:p>
+      <w:pPr>
+        <w:pStyle w:val="BodyText2"/>
+        <w:numPr>
+          <w:ilvl w:val="0"/>
+          <w:numId w:val="16"/>
+        </w:numPr>
+        <w:rPr>
+          <w:rStyle w:val="Strong"/>
+          <w:b w:val="0"/>
+          <w:bCs w:val="0"/>
+        </w:rPr>
+      </w:pPr>
+      <w:r>
+        <w:rPr>
+          <w:rStyle w:val="Strong"/>
+          <w:b w:val="0"/>
+          <w:bCs w:val="0"/>
+        </w:rPr>
+        <w:t>Why is I/O tricky for a programmer?</w:t>
+      </w:r>
+    </w:p>
+    <w:p>
+      <w:pPr>
+        <w:pStyle w:val="BodyText2"/>
+        <w:rPr>
+          <w:rStyle w:val="Strong"/>
+          <w:b w:val="0"/>
+          <w:bCs w:val="0"/>
+        </w:rPr>
+      </w:pPr>
+      <w:r>
+        <w:rPr>
+          <w:rStyle w:val="Strong"/>
+          <w:b w:val="0"/>
+          <w:bCs w:val="0"/>
+        </w:rPr>
+        <w:t>What does the notation &lt;&lt; hex do?</w:t>
+      </w:r>
+    </w:p>
+    <w:p>
+      <w:pPr>
+        <w:pStyle w:val="BodyText2"/>
+        <w:rPr>
+          <w:rStyle w:val="Strong"/>
+          <w:b w:val="0"/>
+          <w:bCs w:val="0"/>
+        </w:rPr>
+      </w:pPr>
+      <w:r>
+        <w:rPr>
+          <w:rStyle w:val="Strong"/>
+          <w:b w:val="0"/>
+          <w:bCs w:val="0"/>
+        </w:rPr>
+        <w:t>What are hexadecimal numbers used for in computer science? Why?</w:t>
+      </w:r>
+    </w:p>
+    <w:p>
+      <w:pPr>
+        <w:pStyle w:val="BodyText2"/>
+        <w:rPr>
+          <w:rStyle w:val="Strong"/>
+          <w:b w:val="0"/>
+          <w:bCs w:val="0"/>
+        </w:rPr>
+      </w:pPr>
+      <w:r>
+        <w:rPr>
+          <w:rStyle w:val="Strong"/>
+          <w:b w:val="0"/>
+          <w:bCs w:val="0"/>
+        </w:rPr>
+        <w:t>Name some of the options you may want to implement for formatting integer output.</w:t>
+      </w:r>
+    </w:p>
+    <w:p>
+      <w:pPr>
+        <w:pStyle w:val="BodyText2"/>
+        <w:rPr>
+          <w:rStyle w:val="Strong"/>
+          <w:b w:val="0"/>
+          <w:bCs w:val="0"/>
+        </w:rPr>
+      </w:pPr>
+      <w:r>
+        <w:rPr>
+          <w:rStyle w:val="Strong"/>
+          <w:b w:val="0"/>
+          <w:bCs w:val="0"/>
+        </w:rPr>
+        <w:t>What is a manipulator?</w:t>
+      </w:r>
+    </w:p>
+    <w:p>
+      <w:pPr>
+        <w:pStyle w:val="BodyText2"/>
+        <w:rPr>
+          <w:rStyle w:val="Strong"/>
+          <w:b w:val="0"/>
+          <w:bCs w:val="0"/>
+        </w:rPr>
+      </w:pPr>
+      <w:r>
+        <w:rPr>
+          <w:rStyle w:val="Strong"/>
+          <w:b w:val="0"/>
+          <w:bCs w:val="0"/>
+        </w:rPr>
+        <w:t>What is the prefix for decimal? For octal? For hexadecimal?</w:t>
+      </w:r>
+    </w:p>
+    <w:p>
+      <w:pPr>
+        <w:pStyle w:val="BodyText2"/>
+        <w:rPr>
+          <w:rStyle w:val="Strong"/>
+          <w:b w:val="0"/>
+          <w:bCs w:val="0"/>
+        </w:rPr>
+      </w:pPr>
+      <w:r>
+        <w:rPr>
+          <w:rStyle w:val="Strong"/>
+          <w:b w:val="0"/>
+          <w:bCs w:val="0"/>
+        </w:rPr>
+        <w:t>What is the default output format for floating-point values?</w:t>
+      </w:r>
+    </w:p>
+    <w:p>
+      <w:pPr>
+        <w:pStyle w:val="BodyText2"/>
+        <w:rPr>
+          <w:rStyle w:val="Strong"/>
+          <w:b w:val="0"/>
+          <w:bCs w:val="0"/>
+        </w:rPr>
+      </w:pPr>
+      <w:r>
+        <w:rPr>
+          <w:rStyle w:val="Strong"/>
+          <w:b w:val="0"/>
+          <w:bCs w:val="0"/>
+        </w:rPr>
+        <w:t>W</w:t>
+      </w:r>
+      <w:r>
+        <w:rPr>
+          <w:rStyle w:val="Strong"/>
+          <w:b w:val="0"/>
+          <w:bCs w:val="0"/>
+        </w:rPr>
+        <w:t>hat is a field?</w:t>
+      </w:r>
+    </w:p>
+    <w:p>
+      <w:pPr>
+        <w:pStyle w:val="BodyText2"/>
+        <w:rPr>
+          <w:rStyle w:val="Strong"/>
+          <w:b w:val="0"/>
+          <w:bCs w:val="0"/>
+        </w:rPr>
+      </w:pPr>
+      <w:r>
+        <w:rPr>
+          <w:rStyle w:val="Strong"/>
+          <w:b w:val="0"/>
+          <w:bCs w:val="0"/>
+        </w:rPr>
+        <w:t xml:space="preserve">Explain what </w:t>
+      </w:r>
+      <w:proofErr w:type="spellStart"/>
+      <w:proofErr w:type="gramStart"/>
+      <w:r>
+        <w:rPr>
+          <w:rStyle w:val="Strong"/>
+          <w:b w:val="0"/>
+          <w:bCs w:val="0"/>
+        </w:rPr>
+        <w:t>setprecision</w:t>
+      </w:r>
+      <w:proofErr w:type="spellEnd"/>
+      <w:r>
+        <w:rPr>
+          <w:rStyle w:val="Strong"/>
+          <w:b w:val="0"/>
+          <w:bCs w:val="0"/>
+        </w:rPr>
+        <w:t>(</w:t>
+      </w:r>
+      <w:proofErr w:type="gramEnd"/>
+      <w:r>
+        <w:rPr>
+          <w:rStyle w:val="Strong"/>
+          <w:b w:val="0"/>
+          <w:bCs w:val="0"/>
+        </w:rPr>
+        <w:t xml:space="preserve">) and </w:t>
+      </w:r>
+      <w:proofErr w:type="spellStart"/>
+      <w:r>
+        <w:rPr>
+          <w:rStyle w:val="Strong"/>
+          <w:b w:val="0"/>
+          <w:bCs w:val="0"/>
+        </w:rPr>
+        <w:t>setw</w:t>
+      </w:r>
+      <w:proofErr w:type="spellEnd"/>
+      <w:r>
+        <w:rPr>
+          <w:rStyle w:val="Strong"/>
+          <w:b w:val="0"/>
+          <w:bCs w:val="0"/>
+        </w:rPr>
+        <w:t>() do.</w:t>
+      </w:r>
+    </w:p>
+    <w:p>
+      <w:pPr>
+        <w:pStyle w:val="BodyText2"/>
+        <w:rPr>
+          <w:rStyle w:val="Strong"/>
+          <w:b w:val="0"/>
+          <w:bCs w:val="0"/>
+        </w:rPr>
+      </w:pPr>
+      <w:r>
+        <w:rPr>
+          <w:rStyle w:val="Strong"/>
+          <w:b w:val="0"/>
+          <w:bCs w:val="0"/>
+        </w:rPr>
+        <w:t>What is the purpose of file open modes?</w:t>
+      </w:r>
+    </w:p>
+    <w:p>
+      <w:pPr>
+        <w:pStyle w:val="BodyText2"/>
+        <w:rPr>
+          <w:rStyle w:val="Strong"/>
+          <w:b w:val="0"/>
+          <w:bCs w:val="0"/>
+        </w:rPr>
+      </w:pPr>
+      <w:r>
+        <w:rPr>
+          <w:rStyle w:val="Strong"/>
+          <w:b w:val="0"/>
+          <w:bCs w:val="0"/>
+        </w:rPr>
+        <w:t xml:space="preserve">Which of the following manipulators does not “stick”: hex, scientific, </w:t>
+      </w:r>
+      <w:proofErr w:type="spellStart"/>
+      <w:proofErr w:type="gramStart"/>
+      <w:r>
+        <w:rPr>
+          <w:rStyle w:val="Strong"/>
+          <w:b w:val="0"/>
+          <w:bCs w:val="0"/>
+        </w:rPr>
+        <w:t>setprecision</w:t>
+      </w:r>
+      <w:proofErr w:type="spellEnd"/>
+      <w:r>
+        <w:rPr>
+          <w:rStyle w:val="Strong"/>
+          <w:b w:val="0"/>
+          <w:bCs w:val="0"/>
+        </w:rPr>
+        <w:t>(</w:t>
+      </w:r>
+      <w:proofErr w:type="gramEnd"/>
+      <w:r>
+        <w:rPr>
+          <w:rStyle w:val="Strong"/>
+          <w:b w:val="0"/>
+          <w:bCs w:val="0"/>
+        </w:rPr>
+        <w:t xml:space="preserve">), </w:t>
+      </w:r>
+      <w:proofErr w:type="spellStart"/>
+      <w:r>
+        <w:rPr>
+          <w:rStyle w:val="Strong"/>
+          <w:b w:val="0"/>
+          <w:bCs w:val="0"/>
+        </w:rPr>
+        <w:t>showbase</w:t>
+      </w:r>
+      <w:proofErr w:type="spellEnd"/>
+      <w:r>
+        <w:rPr>
+          <w:rStyle w:val="Strong"/>
+          <w:b w:val="0"/>
+          <w:bCs w:val="0"/>
+        </w:rPr>
+        <w:t xml:space="preserve">, </w:t>
+      </w:r>
+      <w:proofErr w:type="spellStart"/>
+      <w:r>
+        <w:rPr>
+          <w:rStyle w:val="Strong"/>
+          <w:b w:val="0"/>
+          <w:bCs w:val="0"/>
+        </w:rPr>
+        <w:t>setw</w:t>
+      </w:r>
+      <w:proofErr w:type="spellEnd"/>
+      <w:r>
+        <w:rPr>
+          <w:rStyle w:val="Strong"/>
+          <w:b w:val="0"/>
+          <w:bCs w:val="0"/>
+        </w:rPr>
+        <w:t>?</w:t>
+      </w:r>
+    </w:p>
+    <w:p>
+      <w:pPr>
+        <w:pStyle w:val="BodyText2"/>
+        <w:rPr>
+          <w:rStyle w:val="Strong"/>
+          <w:b w:val="0"/>
+          <w:bCs w:val="0"/>
+        </w:rPr>
+      </w:pPr>
+      <w:r>
+        <w:rPr>
+          <w:rStyle w:val="Strong"/>
+          <w:b w:val="0"/>
+          <w:bCs w:val="0"/>
+        </w:rPr>
+        <w:t>What is the difference between character I/O and binary I/O?</w:t>
+      </w:r>
+    </w:p>
+    <w:p>
+      <w:pPr>
+        <w:pStyle w:val="BodyText2"/>
+        <w:rPr>
+          <w:rStyle w:val="Strong"/>
+          <w:b w:val="0"/>
+          <w:bCs w:val="0"/>
+        </w:rPr>
+      </w:pPr>
+      <w:r>
+        <w:rPr>
+          <w:rStyle w:val="Strong"/>
+          <w:b w:val="0"/>
+          <w:bCs w:val="0"/>
+        </w:rPr>
+        <w:t>Give an example of when it would probably be beneficial to use a binary file instead of a text file.</w:t>
+      </w:r>
+    </w:p>
+    <w:p>
+      <w:pPr>
+        <w:pStyle w:val="BodyText2"/>
+        <w:rPr>
+          <w:rStyle w:val="Strong"/>
+          <w:b w:val="0"/>
+          <w:bCs w:val="0"/>
+        </w:rPr>
+      </w:pPr>
+      <w:r>
+        <w:rPr>
+          <w:rStyle w:val="Strong"/>
+          <w:b w:val="0"/>
+          <w:bCs w:val="0"/>
+        </w:rPr>
+        <w:t xml:space="preserve">Give two examples where a </w:t>
+      </w:r>
+      <w:proofErr w:type="spellStart"/>
+      <w:r>
+        <w:rPr>
+          <w:rStyle w:val="Strong"/>
+          <w:b w:val="0"/>
+          <w:bCs w:val="0"/>
+        </w:rPr>
+        <w:t>stringstream</w:t>
+      </w:r>
+      <w:proofErr w:type="spellEnd"/>
+      <w:r>
+        <w:rPr>
+          <w:rStyle w:val="Strong"/>
+          <w:b w:val="0"/>
+          <w:bCs w:val="0"/>
+        </w:rPr>
+        <w:t xml:space="preserve"> can be useful.</w:t>
+      </w:r>
+    </w:p>
+    <w:p>
+      <w:pPr>
+        <w:pStyle w:val="BodyText2"/>
+        <w:rPr>
+          <w:rStyle w:val="Strong"/>
+          <w:b w:val="0"/>
+          <w:bCs w:val="0"/>
+        </w:rPr>
+      </w:pPr>
+      <w:r>
+        <w:rPr>
+          <w:rStyle w:val="Strong"/>
+          <w:b w:val="0"/>
+          <w:bCs w:val="0"/>
+        </w:rPr>
+        <w:t>What is a file position?</w:t>
+      </w:r>
+    </w:p>
+    <w:p>
+      <w:pPr>
+        <w:pStyle w:val="BodyText2"/>
+        <w:rPr>
+          <w:rStyle w:val="Strong"/>
+          <w:b w:val="0"/>
+          <w:bCs w:val="0"/>
+        </w:rPr>
+      </w:pPr>
+      <w:r>
+        <w:rPr>
+          <w:rStyle w:val="Strong"/>
+          <w:b w:val="0"/>
+          <w:bCs w:val="0"/>
+        </w:rPr>
+        <w:t>What happens if you position a file position beyond the end of file?</w:t>
+      </w:r>
+    </w:p>
+    <w:p>
+      <w:pPr>
+        <w:pStyle w:val="BodyText2"/>
+        <w:rPr>
+          <w:rStyle w:val="Strong"/>
+          <w:b w:val="0"/>
+          <w:bCs w:val="0"/>
+        </w:rPr>
+      </w:pPr>
+      <w:r>
+        <w:rPr>
+          <w:rStyle w:val="Strong"/>
+          <w:b w:val="0"/>
+          <w:bCs w:val="0"/>
+        </w:rPr>
+        <w:t>When would you prefer line-oriented input to type-specific input?</w:t>
+      </w:r>
+    </w:p>
+    <w:p>
+      <w:pPr>
+        <w:pStyle w:val="BodyText2"/>
+        <w:rPr>
+          <w:rStyle w:val="Strong"/>
+          <w:b w:val="0"/>
+          <w:bCs w:val="0"/>
+        </w:rPr>
+      </w:pPr>
       <w:bookmarkStart w:id="0" w:name="_GoBack"/>
       <w:bookmarkEnd w:id="0"/>
-    </w:p>
-    <w:p>
-      <w:pPr>
-        <w:pStyle w:val="BodyText2"/>
-        <w:numPr>
-          <w:ilvl w:val="0"/>
-          <w:numId w:val="14"/>
-        </w:numPr>
-        <w:rPr>
-          <w:rStyle w:val="Strong"/>
-          <w:b w:val="0"/>
-          <w:bCs w:val="0"/>
-        </w:rPr>
-      </w:pPr>
-      <w:r>
-        <w:rPr>
-          <w:rStyle w:val="Strong"/>
-          <w:b w:val="0"/>
-          <w:bCs w:val="0"/>
-        </w:rPr>
-        <w:t>What are the two parts of a class, as described in the chapter?</w:t>
-      </w:r>
-      <w:r>
-        <w:rPr>
-          <w:rStyle w:val="Strong"/>
-          <w:b w:val="0"/>
-          <w:bCs w:val="0"/>
-        </w:rPr>
-        <w:br/>
-        <w:t>Data members and member functions.</w:t>
-      </w:r>
-    </w:p>
-    <w:p>
-      <w:pPr>
-        <w:pStyle w:val="BodyText2"/>
-        <w:numPr>
-          <w:ilvl w:val="0"/>
-          <w:numId w:val="14"/>
-        </w:numPr>
-        <w:rPr>
-          <w:rStyle w:val="Strong"/>
-          <w:b w:val="0"/>
-          <w:bCs w:val="0"/>
-        </w:rPr>
-      </w:pPr>
-      <w:r>
-        <w:rPr>
-          <w:rStyle w:val="Strong"/>
-          <w:b w:val="0"/>
-          <w:bCs w:val="0"/>
-        </w:rPr>
-        <w:t>What is the difference between the interface and the implementation in a class?</w:t>
-      </w:r>
-      <w:r>
-        <w:rPr>
-          <w:rStyle w:val="Strong"/>
-          <w:b w:val="0"/>
-          <w:bCs w:val="0"/>
-        </w:rPr>
-        <w:br/>
-        <w:t xml:space="preserve">The interface is public and what the user of the class can access, the implementation is private, so inaccessible to the users except through the </w:t>
-      </w:r>
-      <w:r>
-        <w:rPr>
-          <w:rStyle w:val="Strong"/>
-          <w:b w:val="0"/>
-          <w:bCs w:val="0"/>
-        </w:rPr>
-        <w:t xml:space="preserve">interface </w:t>
-      </w:r>
-      <w:r>
-        <w:rPr>
-          <w:rStyle w:val="Strong"/>
-          <w:b w:val="0"/>
-          <w:bCs w:val="0"/>
-        </w:rPr>
-        <w:t>functions.</w:t>
-      </w:r>
-    </w:p>
-    <w:p>
-      <w:pPr>
-        <w:pStyle w:val="BodyText2"/>
-        <w:numPr>
-          <w:ilvl w:val="0"/>
-          <w:numId w:val="14"/>
-        </w:numPr>
-        <w:rPr>
-          <w:rStyle w:val="Strong"/>
-          <w:b w:val="0"/>
-          <w:bCs w:val="0"/>
-        </w:rPr>
-      </w:pPr>
-      <w:r>
-        <w:rPr>
-          <w:rStyle w:val="Strong"/>
-          <w:b w:val="0"/>
-          <w:bCs w:val="0"/>
-        </w:rPr>
-        <w:t xml:space="preserve">What are the limitations and problems of the original Date </w:t>
+      <w:r>
+        <w:rPr>
+          <w:rStyle w:val="Strong"/>
+          <w:b w:val="0"/>
+          <w:bCs w:val="0"/>
+        </w:rPr>
+        <w:t xml:space="preserve">What does </w:t>
       </w:r>
       <w:proofErr w:type="spellStart"/>
       <w:r>
@@ -8145,7 +10014,7 @@
           <w:b w:val="0"/>
           <w:bCs w:val="0"/>
         </w:rPr>
-        <w:t>struct</w:t>
+        <w:t>isalnum</w:t>
       </w:r>
       <w:proofErr w:type="spellEnd"/>
       <w:r>
@@ -8154,491 +10023,8 @@
           <w:b w:val="0"/>
           <w:bCs w:val="0"/>
         </w:rPr>
-        <w:t xml:space="preserve"> that is created in the chapter?</w:t>
-      </w:r>
-      <w:r>
-        <w:rPr>
-          <w:rStyle w:val="Strong"/>
-          <w:b w:val="0"/>
-          <w:bCs w:val="0"/>
-        </w:rPr>
-        <w:br/>
-      </w:r>
-      <w:r>
-        <w:rPr>
-          <w:rStyle w:val="Strong"/>
-          <w:b w:val="0"/>
-          <w:bCs w:val="0"/>
-        </w:rPr>
-        <w:t xml:space="preserve">There are no checks on whether the values entered for </w:t>
-      </w:r>
-      <w:proofErr w:type="spellStart"/>
-      <w:r>
-        <w:rPr>
-          <w:rStyle w:val="Strong"/>
-          <w:b w:val="0"/>
-          <w:bCs w:val="0"/>
-        </w:rPr>
-        <w:t>int</w:t>
-      </w:r>
-      <w:proofErr w:type="spellEnd"/>
-      <w:r>
-        <w:rPr>
-          <w:rStyle w:val="Strong"/>
-          <w:b w:val="0"/>
-          <w:bCs w:val="0"/>
-        </w:rPr>
-        <w:t xml:space="preserve"> y, m, d should define an actual date that exists.</w:t>
-      </w:r>
-    </w:p>
-    <w:p>
-      <w:pPr>
-        <w:pStyle w:val="BodyText2"/>
-        <w:numPr>
-          <w:ilvl w:val="0"/>
-          <w:numId w:val="14"/>
-        </w:numPr>
-        <w:rPr>
-          <w:rStyle w:val="Strong"/>
-          <w:b w:val="0"/>
-          <w:bCs w:val="0"/>
-        </w:rPr>
-      </w:pPr>
-      <w:r>
-        <w:rPr>
-          <w:rStyle w:val="Strong"/>
-          <w:b w:val="0"/>
-          <w:bCs w:val="0"/>
-        </w:rPr>
-        <w:t xml:space="preserve">Why is a constructor used for the Date type instead of an </w:t>
-      </w:r>
-      <w:proofErr w:type="spellStart"/>
-      <w:r>
-        <w:rPr>
-          <w:rStyle w:val="Strong"/>
-          <w:b w:val="0"/>
-          <w:bCs w:val="0"/>
-        </w:rPr>
-        <w:t>init_</w:t>
-      </w:r>
-      <w:proofErr w:type="gramStart"/>
-      <w:r>
-        <w:rPr>
-          <w:rStyle w:val="Strong"/>
-          <w:b w:val="0"/>
-          <w:bCs w:val="0"/>
-        </w:rPr>
-        <w:t>day</w:t>
-      </w:r>
-      <w:proofErr w:type="spellEnd"/>
-      <w:r>
-        <w:rPr>
-          <w:rStyle w:val="Strong"/>
-          <w:b w:val="0"/>
-          <w:bCs w:val="0"/>
-        </w:rPr>
-        <w:t>(</w:t>
-      </w:r>
-      <w:proofErr w:type="gramEnd"/>
-      <w:r>
-        <w:rPr>
-          <w:rStyle w:val="Strong"/>
-          <w:b w:val="0"/>
-          <w:bCs w:val="0"/>
-        </w:rPr>
-        <w:t>) function?</w:t>
-      </w:r>
-      <w:r>
-        <w:rPr>
-          <w:rStyle w:val="Strong"/>
-          <w:b w:val="0"/>
-          <w:bCs w:val="0"/>
-        </w:rPr>
-        <w:br/>
-        <w:t xml:space="preserve">There is no guarantee that </w:t>
-      </w:r>
-      <w:proofErr w:type="spellStart"/>
-      <w:r>
-        <w:rPr>
-          <w:rStyle w:val="Strong"/>
-          <w:b w:val="0"/>
-          <w:bCs w:val="0"/>
-        </w:rPr>
-        <w:t>init_</w:t>
-      </w:r>
-      <w:proofErr w:type="gramStart"/>
-      <w:r>
-        <w:rPr>
-          <w:rStyle w:val="Strong"/>
-          <w:b w:val="0"/>
-          <w:bCs w:val="0"/>
-        </w:rPr>
-        <w:t>day</w:t>
-      </w:r>
-      <w:proofErr w:type="spellEnd"/>
-      <w:r>
-        <w:rPr>
-          <w:rStyle w:val="Strong"/>
-          <w:b w:val="0"/>
-          <w:bCs w:val="0"/>
-        </w:rPr>
-        <w:t>(</w:t>
-      </w:r>
-      <w:proofErr w:type="gramEnd"/>
-      <w:r>
-        <w:rPr>
-          <w:rStyle w:val="Strong"/>
-          <w:b w:val="0"/>
-          <w:bCs w:val="0"/>
-        </w:rPr>
-        <w:t>) will be called before the Date object is referred to.</w:t>
-      </w:r>
-    </w:p>
-    <w:p>
-      <w:pPr>
-        <w:pStyle w:val="BodyText2"/>
-        <w:numPr>
-          <w:ilvl w:val="0"/>
-          <w:numId w:val="14"/>
-        </w:numPr>
-        <w:rPr>
-          <w:rStyle w:val="Strong"/>
-          <w:b w:val="0"/>
-          <w:bCs w:val="0"/>
-        </w:rPr>
-      </w:pPr>
-      <w:r>
-        <w:rPr>
-          <w:rStyle w:val="Strong"/>
-          <w:b w:val="0"/>
-          <w:bCs w:val="0"/>
-        </w:rPr>
-        <w:t>What is an invariant? Give examples.</w:t>
-      </w:r>
-      <w:r>
-        <w:rPr>
-          <w:rStyle w:val="Strong"/>
-          <w:b w:val="0"/>
-          <w:bCs w:val="0"/>
-        </w:rPr>
-        <w:br/>
-        <w:t>The rule for what constitutes a valid value for an object / its data members.</w:t>
-      </w:r>
-    </w:p>
-    <w:p>
-      <w:pPr>
-        <w:pStyle w:val="BodyText2"/>
-        <w:numPr>
-          <w:ilvl w:val="0"/>
-          <w:numId w:val="14"/>
-        </w:numPr>
-        <w:rPr>
-          <w:rStyle w:val="Strong"/>
-          <w:b w:val="0"/>
-          <w:bCs w:val="0"/>
-        </w:rPr>
-      </w:pPr>
-      <w:r>
-        <w:rPr>
-          <w:rStyle w:val="Strong"/>
-          <w:b w:val="0"/>
-          <w:bCs w:val="0"/>
-        </w:rPr>
-        <w:t>When should functions be put in the class definition, and when should they be defined outside the class? Why?</w:t>
-      </w:r>
-      <w:r>
-        <w:rPr>
-          <w:rStyle w:val="Strong"/>
-          <w:b w:val="0"/>
-          <w:bCs w:val="0"/>
-        </w:rPr>
-        <w:br/>
-      </w:r>
-      <w:r>
-        <w:rPr>
-          <w:rStyle w:val="Strong"/>
-          <w:b w:val="0"/>
-          <w:bCs w:val="0"/>
-        </w:rPr>
-        <w:t xml:space="preserve">“Rule of thumb: Don’t put member function bodies in the class declaration unless you know that you need the performance boost from </w:t>
-      </w:r>
-      <w:proofErr w:type="spellStart"/>
-      <w:r>
-        <w:rPr>
-          <w:rStyle w:val="Strong"/>
-          <w:b w:val="0"/>
-          <w:bCs w:val="0"/>
-        </w:rPr>
-        <w:t>inlining</w:t>
-      </w:r>
-      <w:proofErr w:type="spellEnd"/>
-      <w:r>
-        <w:rPr>
-          <w:rStyle w:val="Strong"/>
-          <w:b w:val="0"/>
-          <w:bCs w:val="0"/>
-        </w:rPr>
-        <w:t xml:space="preserve"> tiny functions. Large functions, say five or more lines of code, don’t benefit from </w:t>
-      </w:r>
-      <w:proofErr w:type="spellStart"/>
-      <w:r>
-        <w:rPr>
-          <w:rStyle w:val="Strong"/>
-          <w:b w:val="0"/>
-          <w:bCs w:val="0"/>
-        </w:rPr>
-        <w:t>inlining</w:t>
-      </w:r>
-      <w:proofErr w:type="spellEnd"/>
-      <w:r>
-        <w:rPr>
-          <w:rStyle w:val="Strong"/>
-          <w:b w:val="0"/>
-          <w:bCs w:val="0"/>
-        </w:rPr>
-        <w:t xml:space="preserve"> and make a class declaration harder to read.”</w:t>
-      </w:r>
-    </w:p>
-    <w:p>
-      <w:pPr>
-        <w:pStyle w:val="BodyText2"/>
-        <w:numPr>
-          <w:ilvl w:val="0"/>
-          <w:numId w:val="14"/>
-        </w:numPr>
-        <w:rPr>
-          <w:rStyle w:val="Strong"/>
-          <w:b w:val="0"/>
-          <w:bCs w:val="0"/>
-        </w:rPr>
-      </w:pPr>
-      <w:r>
-        <w:rPr>
-          <w:rStyle w:val="Strong"/>
-          <w:b w:val="0"/>
-          <w:bCs w:val="0"/>
-        </w:rPr>
-        <w:t xml:space="preserve">When should operator overloading be used in a program? Give a list of operators that you might want to overload (each </w:t>
-      </w:r>
-      <w:r>
-        <w:rPr>
-          <w:rStyle w:val="Strong"/>
-          <w:b w:val="0"/>
-          <w:bCs w:val="0"/>
-        </w:rPr>
-        <w:t>wi</w:t>
-      </w:r>
-      <w:r>
-        <w:rPr>
-          <w:rStyle w:val="Strong"/>
-          <w:b w:val="0"/>
-          <w:bCs w:val="0"/>
-        </w:rPr>
-        <w:t>th a reason).</w:t>
-      </w:r>
-      <w:r>
-        <w:rPr>
-          <w:rStyle w:val="Strong"/>
-          <w:b w:val="0"/>
-          <w:bCs w:val="0"/>
-        </w:rPr>
-        <w:br/>
-        <w:t xml:space="preserve">Because the operators are not yet defined for user-defined type, for instance the == </w:t>
-      </w:r>
-      <w:proofErr w:type="gramStart"/>
-      <w:r>
-        <w:rPr>
-          <w:rStyle w:val="Strong"/>
-          <w:b w:val="0"/>
-          <w:bCs w:val="0"/>
-        </w:rPr>
-        <w:t>/ !</w:t>
-      </w:r>
-      <w:proofErr w:type="gramEnd"/>
-      <w:r>
-        <w:rPr>
-          <w:rStyle w:val="Strong"/>
-          <w:b w:val="0"/>
-          <w:bCs w:val="0"/>
-        </w:rPr>
-        <w:t xml:space="preserve">= / ++ / -- operators. </w:t>
-      </w:r>
-    </w:p>
-    <w:p>
-      <w:pPr>
-        <w:pStyle w:val="BodyText2"/>
-        <w:numPr>
-          <w:ilvl w:val="0"/>
-          <w:numId w:val="14"/>
-        </w:numPr>
-        <w:rPr>
-          <w:rStyle w:val="Strong"/>
-          <w:b w:val="0"/>
-          <w:bCs w:val="0"/>
-        </w:rPr>
-      </w:pPr>
-      <w:r>
-        <w:rPr>
-          <w:rStyle w:val="Strong"/>
-          <w:b w:val="0"/>
-          <w:bCs w:val="0"/>
-        </w:rPr>
-        <w:t>Why should the public interface to a class be as small as possible?</w:t>
-      </w:r>
-      <w:r>
-        <w:rPr>
-          <w:rStyle w:val="Strong"/>
-          <w:b w:val="0"/>
-          <w:bCs w:val="0"/>
-        </w:rPr>
-        <w:br/>
-      </w:r>
-      <w:r>
-        <w:rPr>
-          <w:rStyle w:val="Strong"/>
-          <w:b w:val="0"/>
-          <w:bCs w:val="0"/>
-        </w:rPr>
-        <w:t>For clarity a</w:t>
-      </w:r>
-      <w:r>
-        <w:rPr>
-          <w:rStyle w:val="Strong"/>
-          <w:b w:val="0"/>
-          <w:bCs w:val="0"/>
-        </w:rPr>
-        <w:t>nd to reduce the amount of functions that need to be compiled when the class body is changed.</w:t>
-      </w:r>
-    </w:p>
-    <w:p>
-      <w:pPr>
-        <w:pStyle w:val="BodyText2"/>
-        <w:numPr>
-          <w:ilvl w:val="0"/>
-          <w:numId w:val="14"/>
-        </w:numPr>
-        <w:rPr>
-          <w:rStyle w:val="Strong"/>
-          <w:b w:val="0"/>
-          <w:bCs w:val="0"/>
-        </w:rPr>
-      </w:pPr>
-      <w:r>
-        <w:rPr>
-          <w:rStyle w:val="Strong"/>
-          <w:b w:val="0"/>
-          <w:bCs w:val="0"/>
-        </w:rPr>
-        <w:t xml:space="preserve">What does adding </w:t>
-      </w:r>
-      <w:proofErr w:type="spellStart"/>
-      <w:r>
-        <w:rPr>
-          <w:rStyle w:val="Strong"/>
-          <w:b w:val="0"/>
-          <w:bCs w:val="0"/>
-        </w:rPr>
-        <w:t>const</w:t>
-      </w:r>
-      <w:proofErr w:type="spellEnd"/>
-      <w:r>
-        <w:rPr>
-          <w:rStyle w:val="Strong"/>
-          <w:b w:val="0"/>
-          <w:bCs w:val="0"/>
-        </w:rPr>
-        <w:t xml:space="preserve"> to a member function do?</w:t>
-      </w:r>
-      <w:r>
-        <w:rPr>
-          <w:rStyle w:val="Strong"/>
-          <w:b w:val="0"/>
-          <w:bCs w:val="0"/>
-        </w:rPr>
-        <w:br/>
-        <w:t>Ensure that the function can only be called by a constant of the class object.</w:t>
-      </w:r>
-    </w:p>
-    <w:p>
-      <w:pPr>
-        <w:pStyle w:val="BodyText2"/>
-        <w:numPr>
-          <w:ilvl w:val="0"/>
-          <w:numId w:val="14"/>
-        </w:numPr>
-        <w:rPr>
-          <w:rStyle w:val="Strong"/>
-          <w:b w:val="0"/>
-          <w:bCs w:val="0"/>
-        </w:rPr>
-      </w:pPr>
-      <w:r>
-        <w:rPr>
-          <w:rStyle w:val="Strong"/>
-          <w:b w:val="0"/>
-          <w:bCs w:val="0"/>
-        </w:rPr>
-        <w:lastRenderedPageBreak/>
-        <w:t xml:space="preserve">Why </w:t>
-      </w:r>
-      <w:proofErr w:type="gramStart"/>
-      <w:r>
-        <w:rPr>
-          <w:rStyle w:val="Strong"/>
-          <w:b w:val="0"/>
-          <w:bCs w:val="0"/>
-        </w:rPr>
-        <w:t>are “helper functions”</w:t>
-      </w:r>
-      <w:proofErr w:type="gramEnd"/>
-      <w:r>
-        <w:rPr>
-          <w:rStyle w:val="Strong"/>
-          <w:b w:val="0"/>
-          <w:bCs w:val="0"/>
-        </w:rPr>
-        <w:t xml:space="preserve"> best placed outside the class definition?</w:t>
-      </w:r>
-      <w:r>
-        <w:rPr>
-          <w:rStyle w:val="Strong"/>
-          <w:b w:val="0"/>
-          <w:bCs w:val="0"/>
-        </w:rPr>
-        <w:br/>
-        <w:t>T</w:t>
-      </w:r>
-      <w:r>
-        <w:rPr>
-          <w:rStyle w:val="Strong"/>
-          <w:b w:val="0"/>
-          <w:bCs w:val="0"/>
-        </w:rPr>
-        <w:t xml:space="preserve">o reduce the number </w:t>
-      </w:r>
-      <w:r>
-        <w:rPr>
-          <w:rStyle w:val="Strong"/>
-          <w:b w:val="0"/>
-          <w:bCs w:val="0"/>
-        </w:rPr>
-        <w:t>of bugs that can live there and or corrupt data from the class.</w:t>
-      </w:r>
-    </w:p>
-    <w:p>
-      <w:pPr>
-        <w:pStyle w:val="BodyText2"/>
-        <w:numPr>
-          <w:ilvl w:val="0"/>
-          <w:numId w:val="0"/>
-        </w:numPr>
-        <w:ind w:left="360" w:hanging="360"/>
-        <w:rPr>
-          <w:rStyle w:val="Strong"/>
-          <w:b w:val="0"/>
-          <w:bCs w:val="0"/>
-        </w:rPr>
-      </w:pPr>
+        <w:t>(c) do?</w:t>
+      </w:r>
     </w:p>
     <w:sectPr>
       <w:pgSz w:w="11906" w:h="16838"/>
@@ -9207,6 +10593,18 @@
     </w:lvlOverride>
   </w:num>
   <w:num w:numId="14">
+    <w:abstractNumId w:val="2"/>
+    <w:lvlOverride w:ilvl="0">
+      <w:startOverride w:val="1"/>
+    </w:lvlOverride>
+  </w:num>
+  <w:num w:numId="15">
+    <w:abstractNumId w:val="2"/>
+    <w:lvlOverride w:ilvl="0">
+      <w:startOverride w:val="1"/>
+    </w:lvlOverride>
+  </w:num>
+  <w:num w:numId="16">
     <w:abstractNumId w:val="2"/>
     <w:lvlOverride w:ilvl="0">
       <w:startOverride w:val="1"/>

</xml_diff>

<commit_message>
Updated Terms and review to ch11
</commit_message>
<xml_diff>
--- a/Review.docx
+++ b/Review.docx
@@ -268,13 +268,8 @@
         </w:numPr>
       </w:pPr>
       <w:r>
-        <w:t>In the “Hello, World!” program, what is the purpose of the line return 0</w:t>
-      </w:r>
-      <w:proofErr w:type="gramStart"/>
-      <w:r>
-        <w:t>;?</w:t>
-      </w:r>
-      <w:proofErr w:type="gramEnd"/>
+        <w:t>In the “Hello, World!” program, what is the purpose of the line return 0;?</w:t>
+      </w:r>
       <w:r>
         <w:br/>
         <w:t>To return 0 if the function body has been successfully completed.</w:t>
@@ -331,15 +326,7 @@
       </w:pPr>
       <w:r>
         <w:lastRenderedPageBreak/>
-        <w:t xml:space="preserve">What does </w:t>
-      </w:r>
-      <w:proofErr w:type="gramStart"/>
-      <w:r>
-        <w:t>a</w:t>
-      </w:r>
-      <w:proofErr w:type="gramEnd"/>
-      <w:r>
-        <w:t xml:space="preserve"> .h suffix at the end of a file name signify in C++?</w:t>
+        <w:t>What does a .h suffix at the end of a file name signify in C++?</w:t>
       </w:r>
       <w:r>
         <w:br/>
@@ -380,15 +367,7 @@
       </w:r>
       <w:r>
         <w:br/>
-        <w:t xml:space="preserve">Source files are the instruction files that contain the literal </w:t>
-      </w:r>
-      <w:proofErr w:type="spellStart"/>
-      <w:r>
-        <w:t>c++</w:t>
-      </w:r>
-      <w:proofErr w:type="spellEnd"/>
-      <w:r>
-        <w:t xml:space="preserve"> code, object files are the compiled files which are platform dependent.</w:t>
+        <w:t>Source files are the instruction files that contain the literal c++ code, object files are the compiled files which are platform dependent.</w:t>
       </w:r>
     </w:p>
     <w:p>
@@ -487,14 +466,7 @@
       </w:r>
       <w:r>
         <w:br/>
-      </w:r>
-      <w:proofErr w:type="spellStart"/>
-      <w:r>
-        <w:t>cin</w:t>
-      </w:r>
-      <w:proofErr w:type="spellEnd"/>
-      <w:r>
-        <w:t xml:space="preserve"> &gt;&gt;</w:t>
+        <w:t>cin &gt;&gt;</w:t>
       </w:r>
     </w:p>
     <w:p>
@@ -518,14 +490,7 @@
       </w:r>
       <w:r>
         <w:tab/>
-      </w:r>
-      <w:proofErr w:type="spellStart"/>
-      <w:r>
-        <w:t>int</w:t>
-      </w:r>
-      <w:proofErr w:type="spellEnd"/>
-      <w:r>
-        <w:t xml:space="preserve"> number;</w:t>
+        <w:t>int number;</w:t>
       </w:r>
       <w:r>
         <w:br/>
@@ -533,13 +498,8 @@
       <w:r>
         <w:tab/>
       </w:r>
-      <w:proofErr w:type="spellStart"/>
-      <w:r>
-        <w:t>cout</w:t>
-      </w:r>
-      <w:proofErr w:type="spellEnd"/>
-      <w:r>
-        <w:t xml:space="preserve"> &lt;&lt; </w:t>
+      <w:r>
+        <w:t xml:space="preserve">cout &lt;&lt; </w:t>
       </w:r>
       <w:r>
         <w:t xml:space="preserve"> “Please enter a number:\n”;</w:t>
@@ -549,14 +509,7 @@
       </w:r>
       <w:r>
         <w:tab/>
-      </w:r>
-      <w:proofErr w:type="spellStart"/>
-      <w:r>
-        <w:t>cin</w:t>
-      </w:r>
-      <w:proofErr w:type="spellEnd"/>
-      <w:r>
-        <w:t xml:space="preserve"> &gt;&gt; number;</w:t>
+        <w:t>cin &gt;&gt; number;</w:t>
       </w:r>
     </w:p>
     <w:p>
@@ -577,15 +530,7 @@
       </w:r>
       <w:r>
         <w:br/>
-        <w:t xml:space="preserve">\n is called a </w:t>
-      </w:r>
-      <w:proofErr w:type="gramStart"/>
-      <w:r>
-        <w:t>newline,</w:t>
-      </w:r>
-      <w:proofErr w:type="gramEnd"/>
-      <w:r>
-        <w:t xml:space="preserve"> it serves to move the cursor the next line.</w:t>
+        <w:t>\n is called a newline, it serves to move the cursor the next line.</w:t>
       </w:r>
     </w:p>
     <w:p>
@@ -635,45 +580,16 @@
         </w:numPr>
         <w:ind w:left="360"/>
       </w:pPr>
-      <w:proofErr w:type="spellStart"/>
-      <w:proofErr w:type="gramStart"/>
-      <w:r>
-        <w:t>cout</w:t>
-      </w:r>
-      <w:proofErr w:type="spellEnd"/>
-      <w:proofErr w:type="gramEnd"/>
-      <w:r>
-        <w:t xml:space="preserve"> &lt;&lt; "Hello, ";</w:t>
-      </w:r>
-      <w:r>
-        <w:br/>
-      </w:r>
-      <w:proofErr w:type="spellStart"/>
-      <w:r>
-        <w:t>cout</w:t>
-      </w:r>
-      <w:proofErr w:type="spellEnd"/>
-      <w:r>
-        <w:t xml:space="preserve"> &lt;&lt; </w:t>
-      </w:r>
-      <w:proofErr w:type="spellStart"/>
-      <w:r>
-        <w:t>first_name</w:t>
-      </w:r>
-      <w:proofErr w:type="spellEnd"/>
-      <w:r>
-        <w:t>;</w:t>
-      </w:r>
-      <w:r>
-        <w:br/>
-      </w:r>
-      <w:proofErr w:type="spellStart"/>
-      <w:r>
-        <w:t>cout</w:t>
-      </w:r>
-      <w:proofErr w:type="spellEnd"/>
-      <w:r>
-        <w:t xml:space="preserve"> &lt;&lt; "!\n";</w:t>
+      <w:r>
+        <w:t>cout &lt;&lt; "Hello, ";</w:t>
+      </w:r>
+      <w:r>
+        <w:br/>
+        <w:t>cout &lt;&lt; first_name;</w:t>
+      </w:r>
+      <w:r>
+        <w:br/>
+        <w:t>cout &lt;&lt; "!\n";</w:t>
       </w:r>
     </w:p>
     <w:p>
@@ -685,40 +601,18 @@
         </w:numPr>
         <w:ind w:left="360"/>
       </w:pPr>
-      <w:proofErr w:type="gramStart"/>
-      <w:r>
-        <w:t>as</w:t>
-      </w:r>
-      <w:proofErr w:type="gramEnd"/>
-      <w:r>
-        <w:t xml:space="preserve"> a single line of code?</w:t>
-      </w:r>
-      <w:r>
-        <w:br/>
-      </w:r>
-      <w:proofErr w:type="spellStart"/>
-      <w:proofErr w:type="gramStart"/>
-      <w:r>
-        <w:t>cout</w:t>
-      </w:r>
-      <w:proofErr w:type="spellEnd"/>
-      <w:proofErr w:type="gramEnd"/>
-      <w:r>
-        <w:t xml:space="preserve"> &lt;&lt; </w:t>
+      <w:r>
+        <w:t>as a single line of code?</w:t>
+      </w:r>
+      <w:r>
+        <w:br/>
+        <w:t xml:space="preserve">cout &lt;&lt; </w:t>
       </w:r>
       <w:r>
         <w:t>"Hello,</w:t>
       </w:r>
       <w:r>
-        <w:t xml:space="preserve"> " &lt;&lt; </w:t>
-      </w:r>
-      <w:proofErr w:type="spellStart"/>
-      <w:r>
-        <w:t>first_name</w:t>
-      </w:r>
-      <w:proofErr w:type="spellEnd"/>
-      <w:r>
-        <w:t xml:space="preserve"> </w:t>
+        <w:t xml:space="preserve"> " &lt;&lt; first_name </w:t>
       </w:r>
       <w:r>
         <w:t>&lt;&lt; "!\n";</w:t>
@@ -789,14 +683,12 @@
       <w:r>
         <w:t xml:space="preserve">, an </w:t>
       </w:r>
-      <w:proofErr w:type="spellStart"/>
       <w:r>
         <w:rPr>
           <w:color w:val="0066B4"/>
         </w:rPr>
         <w:t>int</w:t>
       </w:r>
-      <w:proofErr w:type="spellEnd"/>
       <w:r>
         <w:t xml:space="preserve">, and a </w:t>
       </w:r>
@@ -811,316 +703,247 @@
       </w:r>
       <w:r>
         <w:br/>
-      </w:r>
-      <w:proofErr w:type="spellStart"/>
-      <w:proofErr w:type="gramStart"/>
-      <w:r>
-        <w:t>char</w:t>
-      </w:r>
-      <w:proofErr w:type="spellEnd"/>
-      <w:r>
-        <w:t>:</w:t>
-      </w:r>
-      <w:proofErr w:type="gramEnd"/>
-      <w:r>
-        <w:t xml:space="preserve">1 byte , </w:t>
-      </w:r>
-      <w:proofErr w:type="spellStart"/>
-      <w:r>
+        <w:t xml:space="preserve">char:1 byte , int: 4 bytes, double: 8 bytes. </w:t>
+      </w:r>
+    </w:p>
+    <w:p>
+      <w:pPr>
+        <w:pStyle w:val="BodyText2"/>
+      </w:pPr>
+      <w:r>
+        <w:t xml:space="preserve">What measures do we use for the size of small entities in memory, such as </w:t>
+      </w:r>
+      <w:r>
+        <w:rPr>
+          <w:color w:val="0066B4"/>
+        </w:rPr>
         <w:t>int</w:t>
       </w:r>
-      <w:proofErr w:type="spellEnd"/>
-      <w:r>
-        <w:t xml:space="preserve">: 4 bytes, double: 8 bytes. </w:t>
-      </w:r>
-    </w:p>
-    <w:p>
-      <w:pPr>
-        <w:pStyle w:val="BodyText2"/>
-      </w:pPr>
-      <w:r>
-        <w:t xml:space="preserve">What measures do we use for the size of small entities in memory, such as </w:t>
-      </w:r>
-      <w:proofErr w:type="spellStart"/>
+      <w:r>
+        <w:t xml:space="preserve">s and </w:t>
+      </w:r>
       <w:r>
         <w:rPr>
           <w:color w:val="0066B4"/>
         </w:rPr>
-        <w:t>int</w:t>
-      </w:r>
-      <w:r>
-        <w:t>s</w:t>
-      </w:r>
-      <w:proofErr w:type="spellEnd"/>
-      <w:r>
-        <w:t xml:space="preserve"> and </w:t>
+        <w:t>string</w:t>
+      </w:r>
+      <w:r>
+        <w:t>s?</w:t>
+      </w:r>
+      <w:r>
+        <w:br/>
+        <w:t>Bytes (1 byte = 8</w:t>
+      </w:r>
+      <w:r>
+        <w:t xml:space="preserve"> </w:t>
+      </w:r>
+      <w:r>
+        <w:t>bits).</w:t>
+      </w:r>
+    </w:p>
+    <w:p>
+      <w:pPr>
+        <w:pStyle w:val="BodyText2"/>
+      </w:pPr>
+      <w:r>
+        <w:t xml:space="preserve">What is the difference between </w:t>
       </w:r>
       <w:r>
         <w:rPr>
           <w:color w:val="0066B4"/>
         </w:rPr>
-        <w:t>string</w:t>
-      </w:r>
-      <w:r>
-        <w:t>s?</w:t>
-      </w:r>
-      <w:r>
-        <w:br/>
-        <w:t>Bytes (1 byte = 8</w:t>
-      </w:r>
-      <w:r>
-        <w:t xml:space="preserve"> </w:t>
-      </w:r>
-      <w:r>
-        <w:t>bits).</w:t>
-      </w:r>
-    </w:p>
-    <w:p>
-      <w:pPr>
-        <w:pStyle w:val="BodyText2"/>
-      </w:pPr>
-      <w:r>
-        <w:t xml:space="preserve">What is the difference between </w:t>
+        <w:t xml:space="preserve">= </w:t>
+      </w:r>
+      <w:r>
+        <w:t xml:space="preserve">and </w:t>
       </w:r>
       <w:r>
         <w:rPr>
           <w:color w:val="0066B4"/>
         </w:rPr>
-        <w:t xml:space="preserve">= </w:t>
-      </w:r>
-      <w:r>
-        <w:t xml:space="preserve">and </w:t>
+        <w:t>==</w:t>
+      </w:r>
+      <w:r>
+        <w:t>?</w:t>
+      </w:r>
+      <w:r>
+        <w:br/>
+        <w:t>= is an assignment operator, == is a comparison operator</w:t>
+      </w:r>
+    </w:p>
+    <w:p>
+      <w:pPr>
+        <w:pStyle w:val="BodyText2"/>
+      </w:pPr>
+      <w:r>
+        <w:t>What is a definition?</w:t>
+      </w:r>
+      <w:r>
+        <w:br/>
+        <w:t>A declaration that sets aside memory for an object.</w:t>
+      </w:r>
+    </w:p>
+    <w:p>
+      <w:pPr>
+        <w:pStyle w:val="BodyText2"/>
+      </w:pPr>
+      <w:r>
+        <w:t>What is an initialization and how does it differ from an assignment?</w:t>
+      </w:r>
+      <w:r>
+        <w:br/>
+        <w:t xml:space="preserve">In an initialization you declare the </w:t>
+      </w:r>
+      <w:r>
+        <w:t>variable;</w:t>
+      </w:r>
+      <w:r>
+        <w:t xml:space="preserve"> an assignment gives the variables value.</w:t>
+      </w:r>
+    </w:p>
+    <w:p>
+      <w:pPr>
+        <w:pStyle w:val="BodyText2"/>
+      </w:pPr>
+      <w:r>
+        <w:t>What is string concatenation and how do you make it work in C++?</w:t>
+      </w:r>
+      <w:r>
+        <w:br/>
+        <w:t>Adding strings together to form a larger string, you use the ‘+’ operator for this.</w:t>
+      </w:r>
+    </w:p>
+    <w:p>
+      <w:pPr>
+        <w:pStyle w:val="BodyText2"/>
+      </w:pPr>
+      <w:r>
+        <w:t>Which of the following are legal names in C++? If a name is not legal, why not?</w:t>
+      </w:r>
+      <w:r>
+        <w:br/>
+        <w:t xml:space="preserve">Legal ones : </w:t>
+      </w:r>
+      <w:r>
+        <w:t>This_litle</w:t>
+      </w:r>
+      <w:r>
+        <w:t xml:space="preserve">, This_little_pig, </w:t>
+      </w:r>
+      <w:r>
+        <w:t>This_1_is fine</w:t>
+      </w:r>
+      <w:r>
+        <w:t xml:space="preserve">, </w:t>
+      </w:r>
+      <w:r>
+        <w:t>_this_is_ok</w:t>
+      </w:r>
+      <w:r>
+        <w:t xml:space="preserve">, MiniMineMine, </w:t>
+      </w:r>
+      <w:r>
+        <w:t>number</w:t>
+      </w:r>
+      <w:r>
+        <w:br/>
+        <w:t xml:space="preserve">Not legal ones: </w:t>
+      </w:r>
+      <w:r>
+        <w:t>2_For_1_special</w:t>
+      </w:r>
+      <w:r>
+        <w:t xml:space="preserve"> (starts with number), latest thing (contains space), the_$12_method</w:t>
+      </w:r>
+      <w:r>
+        <w:t xml:space="preserve"> (contains $, which is not a letter, digit or underscore)</w:t>
+      </w:r>
+      <w:r>
+        <w:t xml:space="preserve">, </w:t>
+      </w:r>
+      <w:r>
+        <w:t xml:space="preserve"> correct?</w:t>
+      </w:r>
+      <w:r>
+        <w:t xml:space="preserve"> (contains question mark)</w:t>
+      </w:r>
+    </w:p>
+    <w:p>
+      <w:pPr>
+        <w:pStyle w:val="BodyText2"/>
+      </w:pPr>
+      <w:r>
+        <w:t>Give five examples of legal names that you shouldn’t use because they are likely to cause confusion.</w:t>
+      </w:r>
+      <w:r>
+        <w:br/>
+        <w:t>- single character variables unless in loop</w:t>
+      </w:r>
+      <w:r>
+        <w:br/>
+        <w:t>- names with 1 or l where 1 and l look alike</w:t>
+      </w:r>
+      <w:r>
+        <w:br/>
+        <w:t>- names starting with an underscor</w:t>
+      </w:r>
+      <w:r>
+        <w:t>e</w:t>
+      </w:r>
+      <w:r>
+        <w:br/>
+        <w:t>- variable names xx1, xx2 etc</w:t>
+      </w:r>
+    </w:p>
+    <w:p>
+      <w:pPr>
+        <w:pStyle w:val="BodyText2"/>
+      </w:pPr>
+      <w:r>
+        <w:t>What are some good rules for choosing names?</w:t>
+      </w:r>
+      <w:r>
+        <w:br/>
+        <w:t>Not too short but also not too long, clear what the variable holds, don’t start with underscore (might interfere with system variables)</w:t>
+      </w:r>
+    </w:p>
+    <w:p>
+      <w:pPr>
+        <w:pStyle w:val="BodyText2"/>
+      </w:pPr>
+      <w:r>
+        <w:t>What is type safety and why is it important?</w:t>
+      </w:r>
+      <w:r>
+        <w:br/>
+        <w:t>Making sure that operations on variables are allowed, and will that the result of the operation is valid.</w:t>
+      </w:r>
+      <w:r>
+        <w:t xml:space="preserve"> This is important because you might encounter unexpected behavior/results otherwise.</w:t>
+      </w:r>
+    </w:p>
+    <w:p>
+      <w:pPr>
+        <w:pStyle w:val="BodyText2"/>
+      </w:pPr>
+      <w:r>
+        <w:t xml:space="preserve">Why can conversion from </w:t>
       </w:r>
       <w:r>
         <w:rPr>
           <w:color w:val="0066B4"/>
         </w:rPr>
-        <w:t>==</w:t>
-      </w:r>
-      <w:r>
-        <w:t>?</w:t>
-      </w:r>
-      <w:r>
-        <w:br/>
-        <w:t>= is an assignment operator, == is a comparison operator</w:t>
-      </w:r>
-    </w:p>
-    <w:p>
-      <w:pPr>
-        <w:pStyle w:val="BodyText2"/>
-      </w:pPr>
-      <w:r>
-        <w:t>What is a definition?</w:t>
-      </w:r>
-      <w:r>
-        <w:br/>
-        <w:t>A declaration that sets aside memory for an object.</w:t>
-      </w:r>
-    </w:p>
-    <w:p>
-      <w:pPr>
-        <w:pStyle w:val="BodyText2"/>
-      </w:pPr>
-      <w:r>
-        <w:t>What is an initialization and how does it differ from an assignment?</w:t>
-      </w:r>
-      <w:r>
-        <w:br/>
-        <w:t xml:space="preserve">In an initialization you declare the </w:t>
-      </w:r>
-      <w:r>
-        <w:t>variable;</w:t>
-      </w:r>
-      <w:r>
-        <w:t xml:space="preserve"> an assignment gives the variables value.</w:t>
-      </w:r>
-    </w:p>
-    <w:p>
-      <w:pPr>
-        <w:pStyle w:val="BodyText2"/>
-      </w:pPr>
-      <w:r>
-        <w:t>What is string concatenation and how do you make it work in C++?</w:t>
-      </w:r>
-      <w:r>
-        <w:br/>
-        <w:t>Adding strings together to form a larger string, you use the ‘+’ operator for this.</w:t>
-      </w:r>
-    </w:p>
-    <w:p>
-      <w:pPr>
-        <w:pStyle w:val="BodyText2"/>
-      </w:pPr>
-      <w:r>
-        <w:t>Which of the following are legal names in C++? If a name is not legal, why not?</w:t>
-      </w:r>
-      <w:r>
-        <w:br/>
-        <w:t xml:space="preserve">Legal </w:t>
-      </w:r>
-      <w:proofErr w:type="gramStart"/>
-      <w:r>
-        <w:t>ones :</w:t>
-      </w:r>
-      <w:proofErr w:type="gramEnd"/>
-      <w:r>
-        <w:t xml:space="preserve"> </w:t>
-      </w:r>
-      <w:proofErr w:type="spellStart"/>
-      <w:r>
-        <w:t>This_litle</w:t>
-      </w:r>
-      <w:proofErr w:type="spellEnd"/>
-      <w:r>
-        <w:t xml:space="preserve">, </w:t>
-      </w:r>
-      <w:proofErr w:type="spellStart"/>
-      <w:r>
-        <w:t>This_little_pig</w:t>
-      </w:r>
-      <w:proofErr w:type="spellEnd"/>
-      <w:r>
-        <w:t xml:space="preserve">, </w:t>
-      </w:r>
-      <w:r>
-        <w:t>This_1_is fine</w:t>
-      </w:r>
-      <w:r>
-        <w:t xml:space="preserve">, </w:t>
-      </w:r>
-      <w:r>
-        <w:t>_</w:t>
-      </w:r>
-      <w:proofErr w:type="spellStart"/>
-      <w:r>
-        <w:t>this_is_ok</w:t>
-      </w:r>
-      <w:proofErr w:type="spellEnd"/>
-      <w:r>
-        <w:t xml:space="preserve">, </w:t>
-      </w:r>
-      <w:proofErr w:type="spellStart"/>
-      <w:r>
-        <w:t>MiniMineMine</w:t>
-      </w:r>
-      <w:proofErr w:type="spellEnd"/>
-      <w:r>
-        <w:t xml:space="preserve">, </w:t>
-      </w:r>
-      <w:r>
-        <w:t>number</w:t>
-      </w:r>
-      <w:r>
-        <w:br/>
-        <w:t xml:space="preserve">Not legal ones: </w:t>
-      </w:r>
-      <w:r>
-        <w:t>2_For_1_special</w:t>
-      </w:r>
-      <w:r>
-        <w:t xml:space="preserve"> (starts with number), latest thing (contains space), the_$12_method</w:t>
-      </w:r>
-      <w:r>
-        <w:t xml:space="preserve"> (contains $, which is not a letter, digit or underscore)</w:t>
-      </w:r>
-      <w:r>
-        <w:t xml:space="preserve">, </w:t>
-      </w:r>
-      <w:r>
-        <w:t xml:space="preserve"> correct?</w:t>
-      </w:r>
-      <w:r>
-        <w:t xml:space="preserve"> (contains question mark)</w:t>
-      </w:r>
-    </w:p>
-    <w:p>
-      <w:pPr>
-        <w:pStyle w:val="BodyText2"/>
-      </w:pPr>
-      <w:r>
-        <w:t>Give five examples of legal names that you shouldn’t use because they are likely to cause confusion.</w:t>
-      </w:r>
-      <w:r>
-        <w:br/>
-        <w:t>- single character variables unless in loop</w:t>
-      </w:r>
-      <w:r>
-        <w:br/>
-        <w:t>- names with 1 or l where 1 and l look alike</w:t>
-      </w:r>
-      <w:r>
-        <w:br/>
-        <w:t>- names starting with an underscor</w:t>
-      </w:r>
-      <w:r>
-        <w:t>e</w:t>
-      </w:r>
-      <w:r>
-        <w:br/>
-        <w:t xml:space="preserve">- variable names xx1, xx2 </w:t>
-      </w:r>
-      <w:proofErr w:type="spellStart"/>
-      <w:r>
-        <w:t>etc</w:t>
-      </w:r>
-      <w:proofErr w:type="spellEnd"/>
-    </w:p>
-    <w:p>
-      <w:pPr>
-        <w:pStyle w:val="BodyText2"/>
-      </w:pPr>
-      <w:r>
-        <w:t>What are some good rules for choosing names?</w:t>
-      </w:r>
-      <w:r>
-        <w:br/>
-        <w:t>Not too short but also not too long, clear what the variable holds, don’t start with underscore (might interfere with system variables)</w:t>
-      </w:r>
-    </w:p>
-    <w:p>
-      <w:pPr>
-        <w:pStyle w:val="BodyText2"/>
-      </w:pPr>
-      <w:r>
-        <w:t>What is type safety and why is it important?</w:t>
-      </w:r>
-      <w:r>
-        <w:br/>
-        <w:t>Making sure that operations on variables are allowed, and will that the result of the operation is valid.</w:t>
-      </w:r>
-      <w:r>
-        <w:t xml:space="preserve"> This is important because you might encounter unexpected behavior/results otherwise.</w:t>
-      </w:r>
-    </w:p>
-    <w:p>
-      <w:pPr>
-        <w:pStyle w:val="BodyText2"/>
-      </w:pPr>
-      <w:r>
-        <w:t xml:space="preserve">Why can conversion from </w:t>
+        <w:t xml:space="preserve">double </w:t>
+      </w:r>
+      <w:r>
+        <w:t xml:space="preserve">to </w:t>
       </w:r>
       <w:r>
         <w:rPr>
           <w:color w:val="0066B4"/>
         </w:rPr>
-        <w:t xml:space="preserve">double </w:t>
-      </w:r>
-      <w:r>
-        <w:t xml:space="preserve">to </w:t>
-      </w:r>
-      <w:proofErr w:type="spellStart"/>
-      <w:r>
-        <w:rPr>
-          <w:color w:val="0066B4"/>
-        </w:rPr>
-        <w:t>int</w:t>
-      </w:r>
-      <w:proofErr w:type="spellEnd"/>
-      <w:r>
-        <w:rPr>
-          <w:color w:val="0066B4"/>
-        </w:rPr>
-        <w:t xml:space="preserve"> </w:t>
+        <w:t xml:space="preserve">int </w:t>
       </w:r>
       <w:r>
         <w:t>be a bad thing?</w:t>
@@ -1287,44 +1110,11 @@
         <w:t>W</w:t>
       </w:r>
       <w:r>
-        <w:t xml:space="preserve">hat is an </w:t>
-      </w:r>
-      <w:proofErr w:type="spellStart"/>
-      <w:r>
-        <w:t>lvalue</w:t>
-      </w:r>
-      <w:proofErr w:type="spellEnd"/>
-      <w:r>
-        <w:t xml:space="preserve">? List the operators that require an </w:t>
-      </w:r>
-      <w:proofErr w:type="spellStart"/>
-      <w:r>
-        <w:t>lvalue</w:t>
-      </w:r>
-      <w:proofErr w:type="spellEnd"/>
-      <w:r>
-        <w:t xml:space="preserve">. Why do these operators, and not the others, require </w:t>
-      </w:r>
-      <w:proofErr w:type="spellStart"/>
-      <w:r>
-        <w:t>lvalue</w:t>
-      </w:r>
-      <w:proofErr w:type="spellEnd"/>
-      <w:r>
-        <w:t>?</w:t>
-      </w:r>
-      <w:r>
-        <w:br/>
-      </w:r>
-      <w:proofErr w:type="spellStart"/>
-      <w:proofErr w:type="gramStart"/>
-      <w:r>
-        <w:t>lvalue</w:t>
-      </w:r>
-      <w:proofErr w:type="spellEnd"/>
-      <w:proofErr w:type="gramEnd"/>
-      <w:r>
-        <w:t xml:space="preserve"> is the left-hand side of an assignment.</w:t>
+        <w:t>hat is an lvalue? List the operators that require an lvalue. Why do these operators, and not the others, require lvalue?</w:t>
+      </w:r>
+      <w:r>
+        <w:br/>
+        <w:t>lvalue is the left-hand side of an assignment.</w:t>
       </w:r>
       <w:r>
         <w:t xml:space="preserve"> The assignment operator and the increment and decrement operators?</w:t>
@@ -1556,21 +1346,8 @@
         <w:br/>
       </w:r>
       <w:r>
-        <w:t>for (</w:t>
-      </w:r>
-      <w:proofErr w:type="spellStart"/>
-      <w:r>
-        <w:t>int</w:t>
-      </w:r>
-      <w:proofErr w:type="spellEnd"/>
-      <w:r>
-        <w:t xml:space="preserve"> i=0; i &lt; n; ++i) : initialization; stopping condition; </w:t>
-      </w:r>
-      <w:proofErr w:type="spellStart"/>
-      <w:r>
-        <w:t>incrementation</w:t>
-      </w:r>
-      <w:proofErr w:type="spellEnd"/>
+        <w:t>for (int i=0; i &lt; n; ++i) : initialization; stopping condition; incrementation</w:t>
+      </w:r>
     </w:p>
     <w:p>
       <w:pPr>
@@ -1653,39 +1430,70 @@
           <w:rFonts w:ascii="tima-Black" w:hAnsi="tima-Black" w:cs="tima-Black"/>
           <w:color w:val="0065B3"/>
         </w:rPr>
-        <w:t xml:space="preserve">char </w:t>
-      </w:r>
-      <w:proofErr w:type="gramStart"/>
+        <w:t xml:space="preserve">char foo(int x) </w:t>
+      </w:r>
+      <w:r>
+        <w:t>means in a function definition.</w:t>
+      </w:r>
+      <w:r>
+        <w:br/>
+        <w:t>Function “foo” takes as input argument an integer x, and outputs a char.</w:t>
+      </w:r>
+    </w:p>
+    <w:p>
+      <w:pPr>
+        <w:pStyle w:val="BodyText2"/>
+        <w:numPr>
+          <w:ilvl w:val="0"/>
+          <w:numId w:val="9"/>
+        </w:numPr>
+      </w:pPr>
+      <w:r>
+        <w:t>When should you define a separate function for part of a program? List reasons.</w:t>
+      </w:r>
+      <w:r>
+        <w:br/>
+        <w:t>For conciseness, reusability etc.</w:t>
+      </w:r>
+    </w:p>
+    <w:p>
+      <w:pPr>
+        <w:pStyle w:val="BodyText2"/>
+        <w:numPr>
+          <w:ilvl w:val="0"/>
+          <w:numId w:val="9"/>
+        </w:numPr>
+      </w:pPr>
+      <w:r>
+        <w:lastRenderedPageBreak/>
+        <w:t xml:space="preserve">What can you do to an </w:t>
+      </w:r>
       <w:r>
         <w:rPr>
           <w:rFonts w:ascii="tima-Black" w:hAnsi="tima-Black" w:cs="tima-Black"/>
           <w:color w:val="0065B3"/>
         </w:rPr>
-        <w:t>foo(</w:t>
-      </w:r>
-      <w:proofErr w:type="spellStart"/>
-      <w:proofErr w:type="gramEnd"/>
+        <w:t xml:space="preserve">int </w:t>
+      </w:r>
+      <w:r>
+        <w:t xml:space="preserve">that you cannot do to a </w:t>
+      </w:r>
       <w:r>
         <w:rPr>
           <w:rFonts w:ascii="tima-Black" w:hAnsi="tima-Black" w:cs="tima-Black"/>
           <w:color w:val="0065B3"/>
         </w:rPr>
-        <w:t>int</w:t>
-      </w:r>
-      <w:proofErr w:type="spellEnd"/>
+        <w:t>string?</w:t>
+      </w:r>
       <w:r>
         <w:rPr>
           <w:rFonts w:ascii="tima-Black" w:hAnsi="tima-Black" w:cs="tima-Black"/>
           <w:color w:val="0065B3"/>
         </w:rPr>
-        <w:t xml:space="preserve"> x) </w:t>
-      </w:r>
-      <w:r>
-        <w:t>means in a function definition.</w:t>
-      </w:r>
-      <w:r>
-        <w:br/>
-        <w:t>Function “foo” takes as input argument an integer x, and outputs a char.</w:t>
+        <w:br/>
+      </w:r>
+      <w:r>
+        <w:t>division, multiplication, subtraction, increment, decrement, remainder</w:t>
       </w:r>
     </w:p>
     <w:p>
@@ -1697,11 +1505,11 @@
         </w:numPr>
       </w:pPr>
       <w:r>
-        <w:t>When should you define a separate function for part of a program? List reasons.</w:t>
-      </w:r>
-      <w:r>
-        <w:br/>
-        <w:t>For conciseness, reusability etc.</w:t>
+        <w:t>What can you do to a string that you cannot do to an int?</w:t>
+      </w:r>
+      <w:r>
+        <w:br/>
+        <w:t>Concatenate</w:t>
       </w:r>
     </w:p>
     <w:p>
@@ -1713,44 +1521,11 @@
         </w:numPr>
       </w:pPr>
       <w:r>
-        <w:lastRenderedPageBreak/>
-        <w:t xml:space="preserve">What can you do to an </w:t>
-      </w:r>
-      <w:proofErr w:type="spellStart"/>
-      <w:r>
-        <w:rPr>
-          <w:rFonts w:ascii="tima-Black" w:hAnsi="tima-Black" w:cs="tima-Black"/>
-          <w:color w:val="0065B3"/>
-        </w:rPr>
-        <w:t>int</w:t>
-      </w:r>
-      <w:proofErr w:type="spellEnd"/>
-      <w:r>
-        <w:rPr>
-          <w:rFonts w:ascii="tima-Black" w:hAnsi="tima-Black" w:cs="tima-Black"/>
-          <w:color w:val="0065B3"/>
-        </w:rPr>
-        <w:t xml:space="preserve"> </w:t>
-      </w:r>
-      <w:r>
-        <w:t xml:space="preserve">that you cannot do to a </w:t>
-      </w:r>
-      <w:r>
-        <w:rPr>
-          <w:rFonts w:ascii="tima-Black" w:hAnsi="tima-Black" w:cs="tima-Black"/>
-          <w:color w:val="0065B3"/>
-        </w:rPr>
-        <w:t>string?</w:t>
-      </w:r>
-      <w:r>
-        <w:rPr>
-          <w:rFonts w:ascii="tima-Black" w:hAnsi="tima-Black" w:cs="tima-Black"/>
-          <w:color w:val="0065B3"/>
-        </w:rPr>
-        <w:br/>
-      </w:r>
-      <w:r>
-        <w:t>division, multiplication, subtraction, increment, decrement, remainder</w:t>
+        <w:t>What is the index of the third element of a vector?</w:t>
+      </w:r>
+      <w:r>
+        <w:br/>
+        <w:t>2</w:t>
       </w:r>
     </w:p>
     <w:p>
@@ -1762,88 +1537,25 @@
         </w:numPr>
       </w:pPr>
       <w:r>
-        <w:t xml:space="preserve">What can you do to a string that you cannot do to an </w:t>
-      </w:r>
-      <w:proofErr w:type="spellStart"/>
-      <w:r>
-        <w:t>int</w:t>
-      </w:r>
-      <w:proofErr w:type="spellEnd"/>
-      <w:r>
-        <w:t>?</w:t>
-      </w:r>
-      <w:r>
-        <w:br/>
-        <w:t>Concatenate</w:t>
-      </w:r>
-    </w:p>
-    <w:p>
-      <w:pPr>
-        <w:pStyle w:val="BodyText2"/>
-        <w:numPr>
-          <w:ilvl w:val="0"/>
-          <w:numId w:val="9"/>
-        </w:numPr>
-      </w:pPr>
-      <w:r>
-        <w:t>What is the index of the third element of a vector?</w:t>
-      </w:r>
-      <w:r>
-        <w:br/>
-        <w:t>2</w:t>
-      </w:r>
-    </w:p>
-    <w:p>
-      <w:pPr>
-        <w:pStyle w:val="BodyText2"/>
-        <w:numPr>
-          <w:ilvl w:val="0"/>
-          <w:numId w:val="9"/>
-        </w:numPr>
-      </w:pPr>
-      <w:r>
         <w:t>How do you write a for-loop that prints every element of a vector?</w:t>
       </w:r>
       <w:r>
         <w:br/>
-        <w:t>for (</w:t>
-      </w:r>
-      <w:proofErr w:type="spellStart"/>
-      <w:r>
-        <w:t>size_t</w:t>
-      </w:r>
-      <w:proofErr w:type="spellEnd"/>
-      <w:r>
-        <w:t xml:space="preserve"> j = 0; j&lt;N; ++j){</w:t>
+        <w:t>for (size_t j = 0; j&lt;N; ++j){</w:t>
       </w:r>
       <w:r>
         <w:tab/>
       </w:r>
       <w:r>
         <w:tab/>
-        <w:t>for (</w:t>
-      </w:r>
-      <w:proofErr w:type="spellStart"/>
-      <w:r>
-        <w:t>int</w:t>
-      </w:r>
-      <w:proofErr w:type="spellEnd"/>
-      <w:r>
-        <w:t xml:space="preserve"> x : v){</w:t>
+        <w:t>for (int x : v){</w:t>
       </w:r>
       <w:r>
         <w:br/>
       </w:r>
       <w:r>
         <w:tab/>
-      </w:r>
-      <w:proofErr w:type="spellStart"/>
-      <w:r>
-        <w:t>cout</w:t>
-      </w:r>
-      <w:proofErr w:type="spellEnd"/>
-      <w:r>
-        <w:t xml:space="preserve"> &lt;&lt; v[j];</w:t>
+        <w:t>cout &lt;&lt; v[j];</w:t>
       </w:r>
       <w:r>
         <w:tab/>
@@ -1853,15 +1565,7 @@
       </w:r>
       <w:r>
         <w:tab/>
-        <w:t xml:space="preserve">    </w:t>
-      </w:r>
-      <w:proofErr w:type="spellStart"/>
-      <w:r>
-        <w:t>cout</w:t>
-      </w:r>
-      <w:proofErr w:type="spellEnd"/>
-      <w:r>
-        <w:t xml:space="preserve"> &lt;&lt; x;</w:t>
+        <w:t xml:space="preserve">    cout &lt;&lt; x;</w:t>
       </w:r>
       <w:r>
         <w:br/>
@@ -1893,15 +1597,7 @@
         </w:numPr>
       </w:pPr>
       <w:r>
-        <w:t xml:space="preserve">What does vector&lt;char&gt; </w:t>
-      </w:r>
-      <w:proofErr w:type="gramStart"/>
-      <w:r>
-        <w:t>alphabet(</w:t>
-      </w:r>
-      <w:proofErr w:type="gramEnd"/>
-      <w:r>
-        <w:t>26); do?</w:t>
+        <w:t>What does vector&lt;char&gt; alphabet(26); do?</w:t>
       </w:r>
       <w:r>
         <w:br/>
@@ -1917,42 +1613,11 @@
         </w:numPr>
       </w:pPr>
       <w:r>
-        <w:t xml:space="preserve">Describe what </w:t>
-      </w:r>
-      <w:proofErr w:type="spellStart"/>
-      <w:r>
-        <w:t>push_</w:t>
-      </w:r>
-      <w:proofErr w:type="gramStart"/>
-      <w:r>
-        <w:t>back</w:t>
-      </w:r>
-      <w:proofErr w:type="spellEnd"/>
-      <w:r>
-        <w:t>(</w:t>
-      </w:r>
-      <w:proofErr w:type="gramEnd"/>
-      <w:r>
-        <w:t>) does to a vector.</w:t>
-      </w:r>
-      <w:r>
-        <w:br/>
-      </w:r>
-      <w:proofErr w:type="spellStart"/>
-      <w:r>
-        <w:t>v.push_</w:t>
-      </w:r>
-      <w:proofErr w:type="gramStart"/>
-      <w:r>
-        <w:t>back</w:t>
-      </w:r>
-      <w:proofErr w:type="spellEnd"/>
-      <w:r>
-        <w:t>(</w:t>
-      </w:r>
-      <w:proofErr w:type="gramEnd"/>
-      <w:r>
-        <w:t>el) adds element el to vector v.</w:t>
+        <w:t>Describe what push_back() does to a vector.</w:t>
+      </w:r>
+      <w:r>
+        <w:br/>
+        <w:t>v.push_back(el) adds element el to vector v.</w:t>
       </w:r>
     </w:p>
     <w:p>
@@ -1964,26 +1629,11 @@
         </w:numPr>
       </w:pPr>
       <w:r>
-        <w:t xml:space="preserve">What do vector’s member functions </w:t>
-      </w:r>
-      <w:proofErr w:type="gramStart"/>
-      <w:r>
-        <w:t>begin(</w:t>
-      </w:r>
-      <w:proofErr w:type="gramEnd"/>
-      <w:r>
-        <w:t>), end(), and size() do?</w:t>
-      </w:r>
-      <w:r>
-        <w:br/>
-      </w:r>
-      <w:proofErr w:type="gramStart"/>
-      <w:r>
-        <w:t>point</w:t>
-      </w:r>
-      <w:proofErr w:type="gramEnd"/>
-      <w:r>
-        <w:t xml:space="preserve"> to beginning element, end element and size of the vector.</w:t>
+        <w:t>What do vector’s member functions begin(), end(), and size() do?</w:t>
+      </w:r>
+      <w:r>
+        <w:br/>
+        <w:t>point to beginning element, end element and size of the vector.</w:t>
       </w:r>
     </w:p>
     <w:p>
@@ -2017,23 +1667,7 @@
       </w:r>
       <w:r>
         <w:br/>
-        <w:t>sort(</w:t>
-      </w:r>
-      <w:proofErr w:type="spellStart"/>
-      <w:r>
-        <w:t>v.begin</w:t>
-      </w:r>
-      <w:proofErr w:type="spellEnd"/>
-      <w:r>
-        <w:t xml:space="preserve">(), </w:t>
-      </w:r>
-      <w:proofErr w:type="spellStart"/>
-      <w:r>
-        <w:t>v.end</w:t>
-      </w:r>
-      <w:proofErr w:type="spellEnd"/>
-      <w:r>
-        <w:t>()) where v is the vector</w:t>
+        <w:t>sort(v.begin(), v.end()) where v is the vector</w:t>
       </w:r>
     </w:p>
     <w:p>
@@ -2323,37 +1957,11 @@
         </w:numPr>
       </w:pPr>
       <w:r>
-        <w:t xml:space="preserve">Why, with a vector called v, is </w:t>
-      </w:r>
-      <w:proofErr w:type="gramStart"/>
-      <w:r>
-        <w:t>v[</w:t>
-      </w:r>
-      <w:proofErr w:type="spellStart"/>
-      <w:proofErr w:type="gramEnd"/>
-      <w:r>
-        <w:t>v.size</w:t>
-      </w:r>
-      <w:proofErr w:type="spellEnd"/>
-      <w:r>
-        <w:t>()] a range error? What would be the result of calling this?</w:t>
-      </w:r>
-      <w:r>
-        <w:br/>
-        <w:t xml:space="preserve">Because the index starts at 0, the last element is </w:t>
-      </w:r>
-      <w:proofErr w:type="gramStart"/>
-      <w:r>
-        <w:t>v[</w:t>
-      </w:r>
-      <w:proofErr w:type="spellStart"/>
-      <w:proofErr w:type="gramEnd"/>
-      <w:r>
-        <w:t>v.size</w:t>
-      </w:r>
-      <w:proofErr w:type="spellEnd"/>
-      <w:r>
-        <w:t>()-1]. An</w:t>
+        <w:t>Why, with a vector called v, is v[v.size()] a range error? What would be the result of calling this?</w:t>
+      </w:r>
+      <w:r>
+        <w:br/>
+        <w:t>Because the index starts at 0, the last element is v[v.size()-1]. An</w:t>
       </w:r>
       <w:r>
         <w:t xml:space="preserve"> access violation</w:t>
@@ -2371,15 +1979,7 @@
         </w:numPr>
       </w:pPr>
       <w:r>
-        <w:t xml:space="preserve">Define pre-condition and post-condition; give an example (that is not the </w:t>
-      </w:r>
-      <w:proofErr w:type="gramStart"/>
-      <w:r>
-        <w:t>area(</w:t>
-      </w:r>
-      <w:proofErr w:type="gramEnd"/>
-      <w:r>
-        <w:t>) function from this chapter), preferably a computation that requires a loop.</w:t>
+        <w:t>Define pre-condition and post-condition; give an example (that is not the area() function from this chapter), preferably a computation that requires a loop.</w:t>
       </w:r>
     </w:p>
     <w:p>
@@ -2427,15 +2027,7 @@
       </w:r>
       <w:r>
         <w:br/>
-        <w:t xml:space="preserve">Compile, link, </w:t>
-      </w:r>
-      <w:proofErr w:type="gramStart"/>
-      <w:r>
-        <w:t>“</w:t>
-      </w:r>
-      <w:proofErr w:type="gramEnd"/>
-      <w:r>
-        <w:t>get the program to do what it is supposed to do”.</w:t>
+        <w:t>Compile, link, “get the program to do what it is supposed to do”.</w:t>
       </w:r>
     </w:p>
     <w:p>
@@ -2514,25 +2106,7 @@
           <w:b w:val="0"/>
           <w:bCs w:val="0"/>
         </w:rPr>
-        <w:t xml:space="preserve">What do we mean by “Programming </w:t>
-      </w:r>
-      <w:proofErr w:type="gramStart"/>
-      <w:r>
-        <w:rPr>
-          <w:rStyle w:val="Strong"/>
-          <w:b w:val="0"/>
-          <w:bCs w:val="0"/>
-        </w:rPr>
-        <w:t>is understanding</w:t>
-      </w:r>
-      <w:proofErr w:type="gramEnd"/>
-      <w:r>
-        <w:rPr>
-          <w:rStyle w:val="Strong"/>
-          <w:b w:val="0"/>
-          <w:bCs w:val="0"/>
-        </w:rPr>
-        <w:t>”?</w:t>
+        <w:t>What do we mean by “Programming is understanding”?</w:t>
       </w:r>
       <w:r>
         <w:rPr>
@@ -2896,14 +2470,6 @@
           <w:bCs w:val="0"/>
         </w:rPr>
         <w:br/>
-      </w:r>
-      <w:proofErr w:type="spellStart"/>
-      <w:r>
-        <w:rPr>
-          <w:rStyle w:val="Strong"/>
-          <w:b w:val="0"/>
-          <w:bCs w:val="0"/>
-        </w:rPr>
         <w:t>T</w:t>
       </w:r>
       <w:r>
@@ -2912,16 +2478,7 @@
           <w:b w:val="0"/>
           <w:bCs w:val="0"/>
         </w:rPr>
-        <w:t>erm</w:t>
-      </w:r>
-      <w:proofErr w:type="spellEnd"/>
-      <w:r>
-        <w:rPr>
-          <w:rStyle w:val="Strong"/>
-          <w:b w:val="0"/>
-          <w:bCs w:val="0"/>
-        </w:rPr>
-        <w:t xml:space="preserve"> :</w:t>
+        <w:t>erm :</w:t>
       </w:r>
       <w:r>
         <w:rPr>
@@ -2947,23 +2504,13 @@
         </w:rPr>
         <w:br/>
       </w:r>
-      <w:proofErr w:type="spellStart"/>
-      <w:r>
-        <w:rPr>
-          <w:rStyle w:val="Strong"/>
-          <w:b w:val="0"/>
-          <w:bCs w:val="0"/>
-        </w:rPr>
-        <w:t>Primary</w:t>
-      </w:r>
-      <w:proofErr w:type="spellEnd"/>
-      <w:r>
-        <w:rPr>
-          <w:rStyle w:val="Strong"/>
-          <w:b w:val="0"/>
-          <w:bCs w:val="0"/>
-        </w:rPr>
-        <w:t xml:space="preserve"> : number</w:t>
+      <w:r>
+        <w:rPr>
+          <w:rStyle w:val="Strong"/>
+          <w:b w:val="0"/>
+          <w:bCs w:val="0"/>
+        </w:rPr>
+        <w:t>Primary : number</w:t>
       </w:r>
       <w:r>
         <w:rPr>
@@ -3018,43 +2565,7 @@
           <w:b w:val="0"/>
           <w:bCs w:val="0"/>
         </w:rPr>
-        <w:t xml:space="preserve">In the chapter, an input was broken down into its component Terms, Expressions, </w:t>
-      </w:r>
-      <w:proofErr w:type="spellStart"/>
-      <w:r>
-        <w:rPr>
-          <w:rStyle w:val="Strong"/>
-          <w:b w:val="0"/>
-          <w:bCs w:val="0"/>
-        </w:rPr>
-        <w:t>Primarys</w:t>
-      </w:r>
-      <w:proofErr w:type="spellEnd"/>
-      <w:r>
-        <w:rPr>
-          <w:rStyle w:val="Strong"/>
-          <w:b w:val="0"/>
-          <w:bCs w:val="0"/>
-        </w:rPr>
-        <w:t>, and Numbers. Do this for (17+4)</w:t>
-      </w:r>
-      <w:proofErr w:type="gramStart"/>
-      <w:r>
-        <w:rPr>
-          <w:rStyle w:val="Strong"/>
-          <w:b w:val="0"/>
-          <w:bCs w:val="0"/>
-        </w:rPr>
-        <w:t>/(</w:t>
-      </w:r>
-      <w:proofErr w:type="gramEnd"/>
-      <w:r>
-        <w:rPr>
-          <w:rStyle w:val="Strong"/>
-          <w:b w:val="0"/>
-          <w:bCs w:val="0"/>
-        </w:rPr>
-        <w:t>5–1).</w:t>
+        <w:t>In the chapter, an input was broken down into its component Terms, Expressions, Primarys, and Numbers. Do this for (17+4)/(5–1).</w:t>
       </w:r>
     </w:p>
     <w:tbl>
@@ -5880,70 +5391,16 @@
           <w:b w:val="0"/>
           <w:bCs w:val="0"/>
         </w:rPr>
-        <w:t xml:space="preserve">Why does the program not have a function called </w:t>
-      </w:r>
-      <w:proofErr w:type="gramStart"/>
-      <w:r>
-        <w:rPr>
-          <w:rStyle w:val="Strong"/>
-          <w:b w:val="0"/>
-          <w:bCs w:val="0"/>
-        </w:rPr>
-        <w:t>number(</w:t>
-      </w:r>
-      <w:proofErr w:type="gramEnd"/>
-      <w:r>
-        <w:rPr>
-          <w:rStyle w:val="Strong"/>
-          <w:b w:val="0"/>
-          <w:bCs w:val="0"/>
-        </w:rPr>
-        <w:t>)?</w:t>
-      </w:r>
-      <w:r>
-        <w:rPr>
-          <w:rStyle w:val="Strong"/>
-          <w:b w:val="0"/>
-          <w:bCs w:val="0"/>
-        </w:rPr>
-        <w:br/>
-        <w:t xml:space="preserve">Because numbers are already evaluated in the </w:t>
-      </w:r>
-      <w:proofErr w:type="spellStart"/>
-      <w:r>
-        <w:rPr>
-          <w:rStyle w:val="Strong"/>
-          <w:b w:val="0"/>
-          <w:bCs w:val="0"/>
-        </w:rPr>
-        <w:t>get_</w:t>
-      </w:r>
-      <w:proofErr w:type="gramStart"/>
-      <w:r>
-        <w:rPr>
-          <w:rStyle w:val="Strong"/>
-          <w:b w:val="0"/>
-          <w:bCs w:val="0"/>
-        </w:rPr>
-        <w:t>token</w:t>
-      </w:r>
-      <w:proofErr w:type="spellEnd"/>
-      <w:r>
-        <w:rPr>
-          <w:rStyle w:val="Strong"/>
-          <w:b w:val="0"/>
-          <w:bCs w:val="0"/>
-        </w:rPr>
-        <w:t>(</w:t>
-      </w:r>
-      <w:proofErr w:type="gramEnd"/>
-      <w:r>
-        <w:rPr>
-          <w:rStyle w:val="Strong"/>
-          <w:b w:val="0"/>
-          <w:bCs w:val="0"/>
-        </w:rPr>
-        <w:t>) function.</w:t>
+        <w:t>Why does the program not have a function called number()?</w:t>
+      </w:r>
+      <w:r>
+        <w:rPr>
+          <w:rStyle w:val="Strong"/>
+          <w:b w:val="0"/>
+          <w:bCs w:val="0"/>
+        </w:rPr>
+        <w:br/>
+        <w:t>Because numbers are already evaluated in the get_token() function.</w:t>
       </w:r>
     </w:p>
     <w:p>
@@ -6197,35 +5654,7 @@
           <w:b w:val="0"/>
           <w:bCs w:val="0"/>
         </w:rPr>
-        <w:t xml:space="preserve">What does </w:t>
-      </w:r>
-      <w:proofErr w:type="spellStart"/>
-      <w:proofErr w:type="gramStart"/>
-      <w:r>
-        <w:rPr>
-          <w:rStyle w:val="Strong"/>
-          <w:b w:val="0"/>
-          <w:bCs w:val="0"/>
-        </w:rPr>
-        <w:t>putback</w:t>
-      </w:r>
-      <w:proofErr w:type="spellEnd"/>
-      <w:r>
-        <w:rPr>
-          <w:rStyle w:val="Strong"/>
-          <w:b w:val="0"/>
-          <w:bCs w:val="0"/>
-        </w:rPr>
-        <w:t>(</w:t>
-      </w:r>
-      <w:proofErr w:type="gramEnd"/>
-      <w:r>
-        <w:rPr>
-          <w:rStyle w:val="Strong"/>
-          <w:b w:val="0"/>
-          <w:bCs w:val="0"/>
-        </w:rPr>
-        <w:t>) do and why is it useful?</w:t>
+        <w:t>What does putback() do and why is it useful?</w:t>
       </w:r>
       <w:r>
         <w:rPr>
@@ -6264,25 +5693,7 @@
           <w:b w:val="0"/>
           <w:bCs w:val="0"/>
         </w:rPr>
-        <w:t xml:space="preserve">Why is the remainder (modulus) operation, %, difficult to implement in the </w:t>
-      </w:r>
-      <w:proofErr w:type="gramStart"/>
-      <w:r>
-        <w:rPr>
-          <w:rStyle w:val="Strong"/>
-          <w:b w:val="0"/>
-          <w:bCs w:val="0"/>
-        </w:rPr>
-        <w:t>term(</w:t>
-      </w:r>
-      <w:proofErr w:type="gramEnd"/>
-      <w:r>
-        <w:rPr>
-          <w:rStyle w:val="Strong"/>
-          <w:b w:val="0"/>
-          <w:bCs w:val="0"/>
-        </w:rPr>
-        <w:t>)?</w:t>
+        <w:t>Why is the remainder (modulus) operation, %, difficult to implement in the term()?</w:t>
       </w:r>
       <w:r>
         <w:rPr>
@@ -6391,43 +5802,7 @@
           <w:b w:val="0"/>
           <w:bCs w:val="0"/>
         </w:rPr>
-        <w:t xml:space="preserve">What happens in the </w:t>
-      </w:r>
-      <w:proofErr w:type="spellStart"/>
-      <w:r>
-        <w:rPr>
-          <w:rStyle w:val="Strong"/>
-          <w:b w:val="0"/>
-          <w:bCs w:val="0"/>
-        </w:rPr>
-        <w:t>Token_stream</w:t>
-      </w:r>
-      <w:proofErr w:type="spellEnd"/>
-      <w:r>
-        <w:rPr>
-          <w:rStyle w:val="Strong"/>
-          <w:b w:val="0"/>
-          <w:bCs w:val="0"/>
-        </w:rPr>
-        <w:t xml:space="preserve"> class when there is a token in the buffer and the </w:t>
-      </w:r>
-      <w:proofErr w:type="gramStart"/>
-      <w:r>
-        <w:rPr>
-          <w:rStyle w:val="Strong"/>
-          <w:b w:val="0"/>
-          <w:bCs w:val="0"/>
-        </w:rPr>
-        <w:t>get(</w:t>
-      </w:r>
-      <w:proofErr w:type="gramEnd"/>
-      <w:r>
-        <w:rPr>
-          <w:rStyle w:val="Strong"/>
-          <w:b w:val="0"/>
-          <w:bCs w:val="0"/>
-        </w:rPr>
-        <w:t>) function is called?</w:t>
+        <w:t>What happens in the Token_stream class when there is a token in the buffer and the get() function is called?</w:t>
       </w:r>
       <w:r>
         <w:rPr>
@@ -6465,43 +5840,7 @@
           <w:b w:val="0"/>
           <w:bCs w:val="0"/>
         </w:rPr>
-        <w:t xml:space="preserve">Why were the ';' and 'q' characters added to the switch-statement in the </w:t>
-      </w:r>
-      <w:proofErr w:type="gramStart"/>
-      <w:r>
-        <w:rPr>
-          <w:rStyle w:val="Strong"/>
-          <w:b w:val="0"/>
-          <w:bCs w:val="0"/>
-        </w:rPr>
-        <w:t>get(</w:t>
-      </w:r>
-      <w:proofErr w:type="gramEnd"/>
-      <w:r>
-        <w:rPr>
-          <w:rStyle w:val="Strong"/>
-          <w:b w:val="0"/>
-          <w:bCs w:val="0"/>
-        </w:rPr>
-        <w:t xml:space="preserve">) function of the </w:t>
-      </w:r>
-      <w:proofErr w:type="spellStart"/>
-      <w:r>
-        <w:rPr>
-          <w:rStyle w:val="Strong"/>
-          <w:b w:val="0"/>
-          <w:bCs w:val="0"/>
-        </w:rPr>
-        <w:t>Token_stream</w:t>
-      </w:r>
-      <w:proofErr w:type="spellEnd"/>
-      <w:r>
-        <w:rPr>
-          <w:rStyle w:val="Strong"/>
-          <w:b w:val="0"/>
-          <w:bCs w:val="0"/>
-        </w:rPr>
-        <w:t xml:space="preserve"> class?</w:t>
+        <w:t>Why were the ';' and 'q' characters added to the switch-statement in the get() function of the Token_stream class?</w:t>
       </w:r>
       <w:r>
         <w:rPr>
@@ -6783,25 +6122,7 @@
           <w:b w:val="0"/>
           <w:bCs w:val="0"/>
         </w:rPr>
-        <w:t>function(</w:t>
-      </w:r>
-      <w:proofErr w:type="spellStart"/>
-      <w:r>
-        <w:rPr>
-          <w:rStyle w:val="Strong"/>
-          <w:b w:val="0"/>
-          <w:bCs w:val="0"/>
-        </w:rPr>
-        <w:t>input_args</w:t>
-      </w:r>
-      <w:proofErr w:type="spellEnd"/>
-      <w:r>
-        <w:rPr>
-          <w:rStyle w:val="Strong"/>
-          <w:b w:val="0"/>
-          <w:bCs w:val="0"/>
-        </w:rPr>
-        <w:t xml:space="preserve">); </w:t>
+        <w:t xml:space="preserve">function(input_args); </w:t>
       </w:r>
       <w:r>
         <w:rPr>
@@ -6819,25 +6140,7 @@
           <w:bCs w:val="0"/>
         </w:rPr>
         <w:tab/>
-        <w:t>function(</w:t>
-      </w:r>
-      <w:proofErr w:type="spellStart"/>
-      <w:r>
-        <w:rPr>
-          <w:rStyle w:val="Strong"/>
-          <w:b w:val="0"/>
-          <w:bCs w:val="0"/>
-        </w:rPr>
-        <w:t>input_args</w:t>
-      </w:r>
-      <w:proofErr w:type="spellEnd"/>
-      <w:r>
-        <w:rPr>
-          <w:rStyle w:val="Strong"/>
-          <w:b w:val="0"/>
-          <w:bCs w:val="0"/>
-        </w:rPr>
-        <w:t>){ /* code */}</w:t>
+        <w:t>function(input_args){ /* code */}</w:t>
       </w:r>
     </w:p>
     <w:p>
@@ -6868,25 +6171,7 @@
           <w:bCs w:val="0"/>
         </w:rPr>
         <w:br/>
-        <w:t xml:space="preserve">Object </w:t>
-      </w:r>
-      <w:proofErr w:type="spellStart"/>
-      <w:r>
-        <w:rPr>
-          <w:rStyle w:val="Strong"/>
-          <w:b w:val="0"/>
-          <w:bCs w:val="0"/>
-        </w:rPr>
-        <w:t>var</w:t>
-      </w:r>
-      <w:proofErr w:type="spellEnd"/>
-      <w:r>
-        <w:rPr>
-          <w:rStyle w:val="Strong"/>
-          <w:b w:val="0"/>
-          <w:bCs w:val="0"/>
-        </w:rPr>
-        <w:t xml:space="preserve">; </w:t>
+        <w:t xml:space="preserve">Object var; </w:t>
       </w:r>
       <w:r>
         <w:rPr>
@@ -6904,27 +6189,8 @@
           <w:bCs w:val="0"/>
         </w:rPr>
         <w:tab/>
-        <w:t xml:space="preserve">Object </w:t>
-      </w:r>
-      <w:proofErr w:type="spellStart"/>
-      <w:r>
-        <w:rPr>
-          <w:rStyle w:val="Strong"/>
-          <w:b w:val="0"/>
-          <w:bCs w:val="0"/>
-        </w:rPr>
-        <w:t>var</w:t>
-      </w:r>
-      <w:proofErr w:type="spellEnd"/>
-      <w:r>
-        <w:rPr>
-          <w:rStyle w:val="Strong"/>
-          <w:b w:val="0"/>
-          <w:bCs w:val="0"/>
-        </w:rPr>
-        <w:t xml:space="preserve"> = Object(</w:t>
-      </w:r>
-      <w:proofErr w:type="spellStart"/>
+        <w:t>Object var = Object(</w:t>
+      </w:r>
       <w:r>
         <w:rPr>
           <w:rStyle w:val="Strong"/>
@@ -6939,16 +6205,7 @@
           <w:b w:val="0"/>
           <w:bCs w:val="0"/>
         </w:rPr>
-        <w:t>args</w:t>
-      </w:r>
-      <w:proofErr w:type="spellEnd"/>
-      <w:r>
-        <w:rPr>
-          <w:rStyle w:val="Strong"/>
-          <w:b w:val="0"/>
-          <w:bCs w:val="0"/>
-        </w:rPr>
-        <w:t>);</w:t>
+        <w:t>args);</w:t>
       </w:r>
     </w:p>
     <w:p>
@@ -7024,25 +6281,7 @@
           <w:b w:val="0"/>
           <w:bCs w:val="0"/>
         </w:rPr>
-        <w:t xml:space="preserve"> </w:t>
-      </w:r>
-      <w:proofErr w:type="spellStart"/>
-      <w:r>
-        <w:rPr>
-          <w:rStyle w:val="Strong"/>
-          <w:b w:val="0"/>
-          <w:bCs w:val="0"/>
-        </w:rPr>
-        <w:t>int</w:t>
-      </w:r>
-      <w:proofErr w:type="spellEnd"/>
-      <w:r>
-        <w:rPr>
-          <w:rStyle w:val="Strong"/>
-          <w:b w:val="0"/>
-          <w:bCs w:val="0"/>
-        </w:rPr>
-        <w:t xml:space="preserve"> a; a definition or just a declaration?</w:t>
+        <w:t xml:space="preserve"> int a; a definition or just a declaration?</w:t>
       </w:r>
       <w:r>
         <w:rPr>
@@ -7190,25 +6429,7 @@
           <w:b w:val="0"/>
           <w:bCs w:val="0"/>
         </w:rPr>
-        <w:t xml:space="preserve">What </w:t>
-      </w:r>
-      <w:proofErr w:type="gramStart"/>
-      <w:r>
-        <w:rPr>
-          <w:rStyle w:val="Strong"/>
-          <w:b w:val="0"/>
-          <w:bCs w:val="0"/>
-        </w:rPr>
-        <w:t>are</w:t>
-      </w:r>
-      <w:proofErr w:type="gramEnd"/>
-      <w:r>
-        <w:rPr>
-          <w:rStyle w:val="Strong"/>
-          <w:b w:val="0"/>
-          <w:bCs w:val="0"/>
-        </w:rPr>
-        <w:t xml:space="preserve"> header files used for?</w:t>
+        <w:t>What are header files used for?</w:t>
       </w:r>
       <w:r>
         <w:rPr>
@@ -7452,52 +6673,16 @@
           <w:b w:val="0"/>
           <w:bCs w:val="0"/>
         </w:rPr>
-        <w:t>What is the difference between pass-by-reference and pass-by-</w:t>
-      </w:r>
-      <w:proofErr w:type="spellStart"/>
-      <w:r>
-        <w:rPr>
-          <w:rStyle w:val="Strong"/>
-          <w:b w:val="0"/>
-          <w:bCs w:val="0"/>
-        </w:rPr>
-        <w:t>const</w:t>
-      </w:r>
-      <w:proofErr w:type="spellEnd"/>
-      <w:r>
-        <w:rPr>
-          <w:rStyle w:val="Strong"/>
-          <w:b w:val="0"/>
-          <w:bCs w:val="0"/>
-        </w:rPr>
-        <w:t>-reference?</w:t>
-      </w:r>
-      <w:r>
-        <w:rPr>
-          <w:rStyle w:val="Strong"/>
-          <w:b w:val="0"/>
-          <w:bCs w:val="0"/>
-        </w:rPr>
-        <w:br/>
-        <w:t>Pass-by-</w:t>
-      </w:r>
-      <w:proofErr w:type="spellStart"/>
-      <w:r>
-        <w:rPr>
-          <w:rStyle w:val="Strong"/>
-          <w:b w:val="0"/>
-          <w:bCs w:val="0"/>
-        </w:rPr>
-        <w:t>const</w:t>
-      </w:r>
-      <w:proofErr w:type="spellEnd"/>
-      <w:r>
-        <w:rPr>
-          <w:rStyle w:val="Strong"/>
-          <w:b w:val="0"/>
-          <w:bCs w:val="0"/>
-        </w:rPr>
-        <w:t>-reference does not allow modification of the object values.</w:t>
+        <w:t>What is the difference between pass-by-reference and pass-by-const-reference?</w:t>
+      </w:r>
+      <w:r>
+        <w:rPr>
+          <w:rStyle w:val="Strong"/>
+          <w:b w:val="0"/>
+          <w:bCs w:val="0"/>
+        </w:rPr>
+        <w:br/>
+        <w:t>Pass-by-const-reference does not allow modification of the object values.</w:t>
       </w:r>
     </w:p>
     <w:p>
@@ -7519,25 +6704,7 @@
           <w:b w:val="0"/>
           <w:bCs w:val="0"/>
         </w:rPr>
-        <w:t xml:space="preserve">What is a </w:t>
-      </w:r>
-      <w:proofErr w:type="gramStart"/>
-      <w:r>
-        <w:rPr>
-          <w:rStyle w:val="Strong"/>
-          <w:b w:val="0"/>
-          <w:bCs w:val="0"/>
-        </w:rPr>
-        <w:t>swap(</w:t>
-      </w:r>
-      <w:proofErr w:type="gramEnd"/>
-      <w:r>
-        <w:rPr>
-          <w:rStyle w:val="Strong"/>
-          <w:b w:val="0"/>
-          <w:bCs w:val="0"/>
-        </w:rPr>
-        <w:t>)?</w:t>
+        <w:t>What is a swap()?</w:t>
       </w:r>
       <w:r>
         <w:rPr>
@@ -7892,25 +7059,7 @@
           <w:b w:val="0"/>
           <w:bCs w:val="0"/>
         </w:rPr>
-        <w:t xml:space="preserve">The call stack is the stack of activation </w:t>
-      </w:r>
-      <w:proofErr w:type="gramStart"/>
-      <w:r>
-        <w:rPr>
-          <w:rStyle w:val="Strong"/>
-          <w:b w:val="0"/>
-          <w:bCs w:val="0"/>
-        </w:rPr>
-        <w:t>records,</w:t>
-      </w:r>
-      <w:proofErr w:type="gramEnd"/>
-      <w:r>
-        <w:rPr>
-          <w:rStyle w:val="Strong"/>
-          <w:b w:val="0"/>
-          <w:bCs w:val="0"/>
-        </w:rPr>
-        <w:t xml:space="preserve"> we need one to keep track of all the variables in the current scope.</w:t>
+        <w:t>The call stack is the stack of activation records, we need one to keep track of all the variables in the current scope.</w:t>
       </w:r>
     </w:p>
     <w:p>
@@ -7972,25 +7121,7 @@
           <w:bCs w:val="0"/>
         </w:rPr>
         <w:br/>
-        <w:t xml:space="preserve">A class organizes functions, data and types into a </w:t>
-      </w:r>
-      <w:proofErr w:type="gramStart"/>
-      <w:r>
-        <w:rPr>
-          <w:rStyle w:val="Strong"/>
-          <w:b w:val="0"/>
-          <w:bCs w:val="0"/>
-        </w:rPr>
-        <w:t>type,</w:t>
-      </w:r>
-      <w:proofErr w:type="gramEnd"/>
-      <w:r>
-        <w:rPr>
-          <w:rStyle w:val="Strong"/>
-          <w:b w:val="0"/>
-          <w:bCs w:val="0"/>
-        </w:rPr>
-        <w:t xml:space="preserve"> a namespace organizes classes, functions, data, and types into an identifiable and named part of a program without defining a type.</w:t>
+        <w:t>A class organizes functions, data and types into a type, a namespace organizes classes, functions, data, and types into an identifiable and named part of a program without defining a type.</w:t>
       </w:r>
     </w:p>
     <w:p>
@@ -8107,59 +7238,23 @@
           <w:b w:val="0"/>
           <w:bCs w:val="0"/>
         </w:rPr>
-        <w:t xml:space="preserve">What are the limitations and problems of the original Date </w:t>
-      </w:r>
-      <w:proofErr w:type="spellStart"/>
-      <w:r>
-        <w:rPr>
-          <w:rStyle w:val="Strong"/>
-          <w:b w:val="0"/>
-          <w:bCs w:val="0"/>
-        </w:rPr>
-        <w:t>struct</w:t>
-      </w:r>
-      <w:proofErr w:type="spellEnd"/>
-      <w:r>
-        <w:rPr>
-          <w:rStyle w:val="Strong"/>
-          <w:b w:val="0"/>
-          <w:bCs w:val="0"/>
-        </w:rPr>
-        <w:t xml:space="preserve"> that is created in the chapter?</w:t>
-      </w:r>
-      <w:r>
-        <w:rPr>
-          <w:rStyle w:val="Strong"/>
-          <w:b w:val="0"/>
-          <w:bCs w:val="0"/>
-        </w:rPr>
-        <w:br/>
-      </w:r>
-      <w:r>
-        <w:rPr>
-          <w:rStyle w:val="Strong"/>
-          <w:b w:val="0"/>
-          <w:bCs w:val="0"/>
-        </w:rPr>
-        <w:t xml:space="preserve">There are no checks on whether the values entered for </w:t>
-      </w:r>
-      <w:proofErr w:type="spellStart"/>
-      <w:r>
-        <w:rPr>
-          <w:rStyle w:val="Strong"/>
-          <w:b w:val="0"/>
-          <w:bCs w:val="0"/>
-        </w:rPr>
-        <w:t>int</w:t>
-      </w:r>
-      <w:proofErr w:type="spellEnd"/>
-      <w:r>
-        <w:rPr>
-          <w:rStyle w:val="Strong"/>
-          <w:b w:val="0"/>
-          <w:bCs w:val="0"/>
-        </w:rPr>
-        <w:t xml:space="preserve"> y, m, d should define an actual date that exists.</w:t>
+        <w:t>What are the limitations and problems of the original Date struct that is created in the chapter?</w:t>
+      </w:r>
+      <w:r>
+        <w:rPr>
+          <w:rStyle w:val="Strong"/>
+          <w:b w:val="0"/>
+          <w:bCs w:val="0"/>
+        </w:rPr>
+        <w:br/>
+      </w:r>
+      <w:r>
+        <w:rPr>
+          <w:rStyle w:val="Strong"/>
+          <w:b w:val="0"/>
+          <w:bCs w:val="0"/>
+        </w:rPr>
+        <w:t>There are no checks on whether the values entered for int y, m, d should define an actual date that exists.</w:t>
       </w:r>
     </w:p>
     <w:p>
@@ -8181,88 +7276,16 @@
           <w:b w:val="0"/>
           <w:bCs w:val="0"/>
         </w:rPr>
-        <w:t xml:space="preserve">Why is a constructor used for the Date type instead of an </w:t>
-      </w:r>
-      <w:proofErr w:type="spellStart"/>
-      <w:r>
-        <w:rPr>
-          <w:rStyle w:val="Strong"/>
-          <w:b w:val="0"/>
-          <w:bCs w:val="0"/>
-        </w:rPr>
-        <w:t>init_</w:t>
-      </w:r>
-      <w:proofErr w:type="gramStart"/>
-      <w:r>
-        <w:rPr>
-          <w:rStyle w:val="Strong"/>
-          <w:b w:val="0"/>
-          <w:bCs w:val="0"/>
-        </w:rPr>
-        <w:t>day</w:t>
-      </w:r>
-      <w:proofErr w:type="spellEnd"/>
-      <w:r>
-        <w:rPr>
-          <w:rStyle w:val="Strong"/>
-          <w:b w:val="0"/>
-          <w:bCs w:val="0"/>
-        </w:rPr>
-        <w:t>(</w:t>
-      </w:r>
-      <w:proofErr w:type="gramEnd"/>
-      <w:r>
-        <w:rPr>
-          <w:rStyle w:val="Strong"/>
-          <w:b w:val="0"/>
-          <w:bCs w:val="0"/>
-        </w:rPr>
-        <w:t>) function?</w:t>
-      </w:r>
-      <w:r>
-        <w:rPr>
-          <w:rStyle w:val="Strong"/>
-          <w:b w:val="0"/>
-          <w:bCs w:val="0"/>
-        </w:rPr>
-        <w:br/>
-        <w:t xml:space="preserve">There is no guarantee that </w:t>
-      </w:r>
-      <w:proofErr w:type="spellStart"/>
-      <w:r>
-        <w:rPr>
-          <w:rStyle w:val="Strong"/>
-          <w:b w:val="0"/>
-          <w:bCs w:val="0"/>
-        </w:rPr>
-        <w:t>init_</w:t>
-      </w:r>
-      <w:proofErr w:type="gramStart"/>
-      <w:r>
-        <w:rPr>
-          <w:rStyle w:val="Strong"/>
-          <w:b w:val="0"/>
-          <w:bCs w:val="0"/>
-        </w:rPr>
-        <w:t>day</w:t>
-      </w:r>
-      <w:proofErr w:type="spellEnd"/>
-      <w:r>
-        <w:rPr>
-          <w:rStyle w:val="Strong"/>
-          <w:b w:val="0"/>
-          <w:bCs w:val="0"/>
-        </w:rPr>
-        <w:t>(</w:t>
-      </w:r>
-      <w:proofErr w:type="gramEnd"/>
-      <w:r>
-        <w:rPr>
-          <w:rStyle w:val="Strong"/>
-          <w:b w:val="0"/>
-          <w:bCs w:val="0"/>
-        </w:rPr>
-        <w:t>) will be called before the Date object is referred to.</w:t>
+        <w:t>Why is a constructor used for the Date type instead of an init_day() function?</w:t>
+      </w:r>
+      <w:r>
+        <w:rPr>
+          <w:rStyle w:val="Strong"/>
+          <w:b w:val="0"/>
+          <w:bCs w:val="0"/>
+        </w:rPr>
+        <w:br/>
+        <w:t>There is no guarantee that init_day() will be called before the Date object is referred to.</w:t>
       </w:r>
     </w:p>
     <w:p>
@@ -8331,43 +7354,7 @@
           <w:b w:val="0"/>
           <w:bCs w:val="0"/>
         </w:rPr>
-        <w:t xml:space="preserve">“Rule of thumb: Don’t put member function bodies in the class declaration unless you know that you need the performance boost from </w:t>
-      </w:r>
-      <w:proofErr w:type="spellStart"/>
-      <w:r>
-        <w:rPr>
-          <w:rStyle w:val="Strong"/>
-          <w:b w:val="0"/>
-          <w:bCs w:val="0"/>
-        </w:rPr>
-        <w:t>inlining</w:t>
-      </w:r>
-      <w:proofErr w:type="spellEnd"/>
-      <w:r>
-        <w:rPr>
-          <w:rStyle w:val="Strong"/>
-          <w:b w:val="0"/>
-          <w:bCs w:val="0"/>
-        </w:rPr>
-        <w:t xml:space="preserve"> tiny functions. Large functions, say five or more lines of code, don’t benefit from </w:t>
-      </w:r>
-      <w:proofErr w:type="spellStart"/>
-      <w:r>
-        <w:rPr>
-          <w:rStyle w:val="Strong"/>
-          <w:b w:val="0"/>
-          <w:bCs w:val="0"/>
-        </w:rPr>
-        <w:t>inlining</w:t>
-      </w:r>
-      <w:proofErr w:type="spellEnd"/>
-      <w:r>
-        <w:rPr>
-          <w:rStyle w:val="Strong"/>
-          <w:b w:val="0"/>
-          <w:bCs w:val="0"/>
-        </w:rPr>
-        <w:t xml:space="preserve"> and make a class declaration harder to read.”</w:t>
+        <w:t>“Rule of thumb: Don’t put member function bodies in the class declaration unless you know that you need the performance boost from inlining tiny functions. Large functions, say five or more lines of code, don’t benefit from inlining and make a class declaration harder to read.”</w:t>
       </w:r>
     </w:p>
     <w:p>
@@ -8414,25 +7401,7 @@
           <w:bCs w:val="0"/>
         </w:rPr>
         <w:br/>
-        <w:t xml:space="preserve">Because the operators are not yet defined for user-defined type, for instance the == </w:t>
-      </w:r>
-      <w:proofErr w:type="gramStart"/>
-      <w:r>
-        <w:rPr>
-          <w:rStyle w:val="Strong"/>
-          <w:b w:val="0"/>
-          <w:bCs w:val="0"/>
-        </w:rPr>
-        <w:t>/ !</w:t>
-      </w:r>
-      <w:proofErr w:type="gramEnd"/>
-      <w:r>
-        <w:rPr>
-          <w:rStyle w:val="Strong"/>
-          <w:b w:val="0"/>
-          <w:bCs w:val="0"/>
-        </w:rPr>
-        <w:t xml:space="preserve">= / ++ / -- operators. </w:t>
+        <w:t xml:space="preserve">Because the operators are not yet defined for user-defined type, for instance the == / != / ++ / -- operators. </w:t>
       </w:r>
     </w:p>
     <w:p>
@@ -8500,25 +7469,7 @@
           <w:b w:val="0"/>
           <w:bCs w:val="0"/>
         </w:rPr>
-        <w:t xml:space="preserve">What does adding </w:t>
-      </w:r>
-      <w:proofErr w:type="spellStart"/>
-      <w:r>
-        <w:rPr>
-          <w:rStyle w:val="Strong"/>
-          <w:b w:val="0"/>
-          <w:bCs w:val="0"/>
-        </w:rPr>
-        <w:t>const</w:t>
-      </w:r>
-      <w:proofErr w:type="spellEnd"/>
-      <w:r>
-        <w:rPr>
-          <w:rStyle w:val="Strong"/>
-          <w:b w:val="0"/>
-          <w:bCs w:val="0"/>
-        </w:rPr>
-        <w:t xml:space="preserve"> to a member function do?</w:t>
+        <w:t>What does adding const to a member function do?</w:t>
       </w:r>
       <w:r>
         <w:rPr>
@@ -8550,25 +7501,7 @@
           <w:bCs w:val="0"/>
         </w:rPr>
         <w:lastRenderedPageBreak/>
-        <w:t xml:space="preserve">Why </w:t>
-      </w:r>
-      <w:proofErr w:type="gramStart"/>
-      <w:r>
-        <w:rPr>
-          <w:rStyle w:val="Strong"/>
-          <w:b w:val="0"/>
-          <w:bCs w:val="0"/>
-        </w:rPr>
-        <w:t>are “helper functions”</w:t>
-      </w:r>
-      <w:proofErr w:type="gramEnd"/>
-      <w:r>
-        <w:rPr>
-          <w:rStyle w:val="Strong"/>
-          <w:b w:val="0"/>
-          <w:bCs w:val="0"/>
-        </w:rPr>
-        <w:t xml:space="preserve"> best placed outside the class definition?</w:t>
+        <w:t>Why are “helper functions” best placed outside the class definition?</w:t>
       </w:r>
       <w:r>
         <w:rPr>
@@ -8659,52 +7592,16 @@
           <w:b w:val="0"/>
           <w:bCs w:val="0"/>
         </w:rPr>
-        <w:t xml:space="preserve">What, fundamentally, does an </w:t>
-      </w:r>
-      <w:proofErr w:type="spellStart"/>
-      <w:r>
-        <w:rPr>
-          <w:rStyle w:val="Strong"/>
-          <w:b w:val="0"/>
-          <w:bCs w:val="0"/>
-        </w:rPr>
-        <w:t>istream</w:t>
-      </w:r>
-      <w:proofErr w:type="spellEnd"/>
-      <w:r>
-        <w:rPr>
-          <w:rStyle w:val="Strong"/>
-          <w:b w:val="0"/>
-          <w:bCs w:val="0"/>
-        </w:rPr>
-        <w:t xml:space="preserve"> do?</w:t>
-      </w:r>
-      <w:r>
-        <w:rPr>
-          <w:rStyle w:val="Strong"/>
-          <w:b w:val="0"/>
-          <w:bCs w:val="0"/>
-        </w:rPr>
-        <w:br/>
-        <w:t xml:space="preserve">An </w:t>
-      </w:r>
-      <w:proofErr w:type="spellStart"/>
-      <w:r>
-        <w:rPr>
-          <w:rStyle w:val="Strong"/>
-          <w:b w:val="0"/>
-          <w:bCs w:val="0"/>
-        </w:rPr>
-        <w:t>istream</w:t>
-      </w:r>
-      <w:proofErr w:type="spellEnd"/>
-      <w:r>
-        <w:rPr>
-          <w:rStyle w:val="Strong"/>
-          <w:b w:val="0"/>
-          <w:bCs w:val="0"/>
-        </w:rPr>
-        <w:t xml:space="preserve"> reads in character sequences from “somewhere”</w:t>
+        <w:t>What, fundamentally, does an istream do?</w:t>
+      </w:r>
+      <w:r>
+        <w:rPr>
+          <w:rStyle w:val="Strong"/>
+          <w:b w:val="0"/>
+          <w:bCs w:val="0"/>
+        </w:rPr>
+        <w:br/>
+        <w:t>An istream reads in character sequences from “somewhere”</w:t>
       </w:r>
       <w:r>
         <w:rPr>
@@ -8738,25 +7635,7 @@
           <w:b w:val="0"/>
           <w:bCs w:val="0"/>
         </w:rPr>
-        <w:t xml:space="preserve">What, fundamentally, does an </w:t>
-      </w:r>
-      <w:proofErr w:type="spellStart"/>
-      <w:r>
-        <w:rPr>
-          <w:rStyle w:val="Strong"/>
-          <w:b w:val="0"/>
-          <w:bCs w:val="0"/>
-        </w:rPr>
-        <w:t>ostream</w:t>
-      </w:r>
-      <w:proofErr w:type="spellEnd"/>
-      <w:r>
-        <w:rPr>
-          <w:rStyle w:val="Strong"/>
-          <w:b w:val="0"/>
-          <w:bCs w:val="0"/>
-        </w:rPr>
-        <w:t xml:space="preserve"> do?</w:t>
+        <w:t>What, fundamentally, does an ostream do?</w:t>
       </w:r>
       <w:r>
         <w:rPr>
@@ -8971,41 +7850,13 @@
           <w:bCs w:val="0"/>
         </w:rPr>
       </w:pPr>
-      <w:proofErr w:type="gramStart"/>
-      <w:r>
-        <w:rPr>
-          <w:rStyle w:val="Strong"/>
-          <w:b w:val="0"/>
-          <w:bCs w:val="0"/>
-        </w:rPr>
-        <w:t>good(</w:t>
-      </w:r>
-      <w:proofErr w:type="gramEnd"/>
-      <w:r>
-        <w:rPr>
-          <w:rStyle w:val="Strong"/>
-          <w:b w:val="0"/>
-          <w:bCs w:val="0"/>
-        </w:rPr>
-        <w:t xml:space="preserve">) – operations succeeded; </w:t>
-      </w:r>
-      <w:proofErr w:type="spellStart"/>
-      <w:r>
-        <w:rPr>
-          <w:rStyle w:val="Strong"/>
-          <w:b w:val="0"/>
-          <w:bCs w:val="0"/>
-        </w:rPr>
-        <w:t>eof</w:t>
-      </w:r>
-      <w:proofErr w:type="spellEnd"/>
-      <w:r>
-        <w:rPr>
-          <w:rStyle w:val="Strong"/>
-          <w:b w:val="0"/>
-          <w:bCs w:val="0"/>
-        </w:rPr>
-        <w:t>() – end of input “end of file”; fail() – something unexpected happened; bad() – something unexpected and serious happened</w:t>
+      <w:r>
+        <w:rPr>
+          <w:rStyle w:val="Strong"/>
+          <w:b w:val="0"/>
+          <w:bCs w:val="0"/>
+        </w:rPr>
+        <w:t>good() – operations succeeded; eof() – end of input “end of file”; fail() – something unexpected happened; bad() – something unexpected and serious happened</w:t>
       </w:r>
     </w:p>
     <w:p>
@@ -9055,25 +7906,7 @@
           <w:b w:val="0"/>
           <w:bCs w:val="0"/>
         </w:rPr>
-        <w:t xml:space="preserve"> </w:t>
-      </w:r>
-      <w:proofErr w:type="gramStart"/>
-      <w:r>
-        <w:rPr>
-          <w:rStyle w:val="Strong"/>
-          <w:b w:val="0"/>
-          <w:bCs w:val="0"/>
-        </w:rPr>
-        <w:t>The</w:t>
-      </w:r>
-      <w:proofErr w:type="gramEnd"/>
-      <w:r>
-        <w:rPr>
-          <w:rStyle w:val="Strong"/>
-          <w:b w:val="0"/>
-          <w:bCs w:val="0"/>
-        </w:rPr>
-        <w:t xml:space="preserve"> user typing an out-of-range value</w:t>
+        <w:t xml:space="preserve"> The user typing an out-of-range value</w:t>
       </w:r>
       <w:r>
         <w:rPr>
@@ -9137,15 +7970,7 @@
           <w:b w:val="0"/>
           <w:bCs w:val="0"/>
         </w:rPr>
-        <w:t xml:space="preserve">: </w:t>
-      </w:r>
-      <w:r>
-        <w:rPr>
-          <w:rStyle w:val="Strong"/>
-          <w:b w:val="0"/>
-          <w:bCs w:val="0"/>
-        </w:rPr>
-        <w:t>prompting for a new value/ skipping to in-range value</w:t>
+        <w:t>: prompting for a new value/ skipping to in-range value</w:t>
       </w:r>
     </w:p>
     <w:p>
@@ -9260,51 +8085,15 @@
           <w:b w:val="0"/>
           <w:bCs w:val="0"/>
         </w:rPr>
-        <w:t xml:space="preserve">What are the two most common uses of the </w:t>
-      </w:r>
-      <w:proofErr w:type="spellStart"/>
-      <w:r>
-        <w:rPr>
-          <w:rStyle w:val="Strong"/>
-          <w:b w:val="0"/>
-          <w:bCs w:val="0"/>
-        </w:rPr>
-        <w:t>i</w:t>
-      </w:r>
-      <w:r>
-        <w:rPr>
-          <w:rStyle w:val="Strong"/>
-          <w:b w:val="0"/>
-          <w:bCs w:val="0"/>
-        </w:rPr>
-        <w:t>stream</w:t>
-      </w:r>
-      <w:proofErr w:type="spellEnd"/>
-      <w:r>
-        <w:rPr>
-          <w:rStyle w:val="Strong"/>
-          <w:b w:val="0"/>
-          <w:bCs w:val="0"/>
-        </w:rPr>
-        <w:t xml:space="preserve"> member function </w:t>
-      </w:r>
-      <w:proofErr w:type="gramStart"/>
-      <w:r>
-        <w:rPr>
-          <w:rStyle w:val="Strong"/>
-          <w:b w:val="0"/>
-          <w:bCs w:val="0"/>
-        </w:rPr>
-        <w:t>clear(</w:t>
-      </w:r>
-      <w:proofErr w:type="gramEnd"/>
-      <w:r>
-        <w:rPr>
-          <w:rStyle w:val="Strong"/>
-          <w:b w:val="0"/>
-          <w:bCs w:val="0"/>
-        </w:rPr>
-        <w:t>)?</w:t>
+        <w:t>What are the two most common uses of the i</w:t>
+      </w:r>
+      <w:r>
+        <w:rPr>
+          <w:rStyle w:val="Strong"/>
+          <w:b w:val="0"/>
+          <w:bCs w:val="0"/>
+        </w:rPr>
+        <w:t>stream member function clear()?</w:t>
       </w:r>
       <w:r>
         <w:rPr>
@@ -9321,27 +8110,7 @@
           <w:bCs w:val="0"/>
           <w:highlight w:val="yellow"/>
         </w:rPr>
-        <w:t xml:space="preserve">Setting the state of the </w:t>
-      </w:r>
-      <w:proofErr w:type="spellStart"/>
-      <w:r>
-        <w:rPr>
-          <w:rStyle w:val="Strong"/>
-          <w:b w:val="0"/>
-          <w:bCs w:val="0"/>
-          <w:highlight w:val="yellow"/>
-        </w:rPr>
-        <w:t>istream</w:t>
-      </w:r>
-      <w:proofErr w:type="spellEnd"/>
-      <w:r>
-        <w:rPr>
-          <w:rStyle w:val="Strong"/>
-          <w:b w:val="0"/>
-          <w:bCs w:val="0"/>
-          <w:highlight w:val="yellow"/>
-        </w:rPr>
-        <w:t xml:space="preserve"> to good()</w:t>
+        <w:t>Setting the state of the istream to good()</w:t>
       </w:r>
       <w:r>
         <w:rPr>
@@ -9377,70 +8146,16 @@
           <w:bCs w:val="0"/>
         </w:rPr>
         <w:br/>
-      </w:r>
-      <w:proofErr w:type="spellStart"/>
-      <w:r>
-        <w:rPr>
-          <w:rStyle w:val="Strong"/>
-          <w:b w:val="0"/>
-          <w:bCs w:val="0"/>
-        </w:rPr>
-        <w:t>ostream</w:t>
-      </w:r>
-      <w:proofErr w:type="spellEnd"/>
-      <w:r>
-        <w:rPr>
-          <w:rStyle w:val="Strong"/>
-          <w:b w:val="0"/>
-          <w:bCs w:val="0"/>
-        </w:rPr>
-        <w:t xml:space="preserve"> operator&lt;&lt;(</w:t>
-      </w:r>
-      <w:proofErr w:type="spellStart"/>
-      <w:r>
-        <w:rPr>
-          <w:rStyle w:val="Strong"/>
-          <w:b w:val="0"/>
-          <w:bCs w:val="0"/>
-        </w:rPr>
-        <w:t>ostream</w:t>
-      </w:r>
-      <w:proofErr w:type="spellEnd"/>
-      <w:r>
-        <w:rPr>
-          <w:rStyle w:val="Strong"/>
-          <w:b w:val="0"/>
-          <w:bCs w:val="0"/>
-        </w:rPr>
-        <w:t xml:space="preserve">&amp; </w:t>
-      </w:r>
-      <w:proofErr w:type="spellStart"/>
-      <w:r>
-        <w:rPr>
-          <w:rStyle w:val="Strong"/>
-          <w:b w:val="0"/>
-          <w:bCs w:val="0"/>
-        </w:rPr>
-        <w:t>os</w:t>
-      </w:r>
-      <w:proofErr w:type="spellEnd"/>
-      <w:r>
-        <w:rPr>
-          <w:rStyle w:val="Strong"/>
-          <w:b w:val="0"/>
-          <w:bCs w:val="0"/>
-        </w:rPr>
-        <w:t>, X&amp; x)</w:t>
-      </w:r>
-      <w:r>
-        <w:rPr>
-          <w:rStyle w:val="Strong"/>
-          <w:b w:val="0"/>
-          <w:bCs w:val="0"/>
-        </w:rPr>
-        <w:br/>
-      </w:r>
-      <w:proofErr w:type="spellStart"/>
+        <w:t>ostream operator&lt;&lt;(ostream&amp; os, X&amp; x)</w:t>
+      </w:r>
+      <w:r>
+        <w:rPr>
+          <w:rStyle w:val="Strong"/>
+          <w:b w:val="0"/>
+          <w:bCs w:val="0"/>
+        </w:rPr>
+        <w:br/>
+      </w:r>
       <w:r>
         <w:rPr>
           <w:rStyle w:val="Strong"/>
@@ -9455,16 +8170,7 @@
           <w:b w:val="0"/>
           <w:bCs w:val="0"/>
         </w:rPr>
-        <w:t>stream</w:t>
-      </w:r>
-      <w:proofErr w:type="spellEnd"/>
-      <w:r>
-        <w:rPr>
-          <w:rStyle w:val="Strong"/>
-          <w:b w:val="0"/>
-          <w:bCs w:val="0"/>
-        </w:rPr>
-        <w:t xml:space="preserve"> operator</w:t>
+        <w:t>stream operator</w:t>
       </w:r>
       <w:r>
         <w:rPr>
@@ -9482,7 +8188,6 @@
         </w:rPr>
         <w:t>(</w:t>
       </w:r>
-      <w:proofErr w:type="spellStart"/>
       <w:r>
         <w:rPr>
           <w:rStyle w:val="Strong"/>
@@ -9497,16 +8202,7 @@
           <w:b w:val="0"/>
           <w:bCs w:val="0"/>
         </w:rPr>
-        <w:t>stream</w:t>
-      </w:r>
-      <w:proofErr w:type="spellEnd"/>
-      <w:r>
-        <w:rPr>
-          <w:rStyle w:val="Strong"/>
-          <w:b w:val="0"/>
-          <w:bCs w:val="0"/>
-        </w:rPr>
-        <w:t xml:space="preserve">&amp; </w:t>
+        <w:t xml:space="preserve">stream&amp; </w:t>
       </w:r>
       <w:r>
         <w:rPr>
@@ -9563,6 +8259,15 @@
         </w:rPr>
         <w:t>Why is I/O tricky for a programmer?</w:t>
       </w:r>
+      <w:r>
+        <w:rPr>
+          <w:rStyle w:val="Strong"/>
+          <w:b w:val="0"/>
+          <w:bCs w:val="0"/>
+        </w:rPr>
+        <w:br/>
+        <w:t>Because the specs for how in- and output is formatted can vary a lot.</w:t>
+      </w:r>
     </w:p>
     <w:p>
       <w:pPr>
@@ -9581,6 +8286,15 @@
         </w:rPr>
         <w:t>What does the notation &lt;&lt; hex do?</w:t>
       </w:r>
+      <w:r>
+        <w:rPr>
+          <w:rStyle w:val="Strong"/>
+          <w:b w:val="0"/>
+          <w:bCs w:val="0"/>
+        </w:rPr>
+        <w:br/>
+        <w:t>Makes all the subsequent values being printed in hexadecimal notation.</w:t>
+      </w:r>
     </w:p>
     <w:p>
       <w:pPr>
@@ -9599,6 +8313,22 @@
         </w:rPr>
         <w:t>What are hexadecimal numbers used for in computer science? Why?</w:t>
       </w:r>
+      <w:r>
+        <w:rPr>
+          <w:rStyle w:val="Strong"/>
+          <w:b w:val="0"/>
+          <w:bCs w:val="0"/>
+        </w:rPr>
+        <w:br/>
+      </w:r>
+      <w:r>
+        <w:rPr>
+          <w:rStyle w:val="Strong"/>
+          <w:b w:val="0"/>
+          <w:bCs w:val="0"/>
+        </w:rPr>
+        <w:t>Hexadecimal numbers can be represented in 8 bytes (so 64 bits).</w:t>
+      </w:r>
     </w:p>
     <w:p>
       <w:pPr>
@@ -9617,6 +8347,14 @@
         </w:rPr>
         <w:t>Name some of the options you may want to implement for formatting integer output.</w:t>
       </w:r>
+      <w:r>
+        <w:rPr>
+          <w:rStyle w:val="Strong"/>
+          <w:b w:val="0"/>
+          <w:bCs w:val="0"/>
+        </w:rPr>
+        <w:br/>
+      </w:r>
     </w:p>
     <w:p>
       <w:pPr>
@@ -9635,6 +8373,15 @@
         </w:rPr>
         <w:t>What is a manipulator?</w:t>
       </w:r>
+      <w:r>
+        <w:rPr>
+          <w:rStyle w:val="Strong"/>
+          <w:b w:val="0"/>
+          <w:bCs w:val="0"/>
+        </w:rPr>
+        <w:br/>
+        <w:t xml:space="preserve">A terms such as hex, dec, </w:t>
+      </w:r>
     </w:p>
     <w:p>
       <w:pPr>
@@ -9653,6 +8400,15 @@
         </w:rPr>
         <w:t>What is the prefix for decimal? For octal? For hexadecimal?</w:t>
       </w:r>
+      <w:r>
+        <w:rPr>
+          <w:rStyle w:val="Strong"/>
+          <w:b w:val="0"/>
+          <w:bCs w:val="0"/>
+        </w:rPr>
+        <w:br/>
+        <w:t>decimal: no prefix, octal: 0, hexadecimal: 0x</w:t>
+      </w:r>
     </w:p>
     <w:p>
       <w:pPr>
@@ -9671,6 +8427,15 @@
         </w:rPr>
         <w:t>What is the default output format for floating-point values?</w:t>
       </w:r>
+      <w:r>
+        <w:rPr>
+          <w:rStyle w:val="Strong"/>
+          <w:b w:val="0"/>
+          <w:bCs w:val="0"/>
+        </w:rPr>
+        <w:br/>
+        <w:t>Using six digits.</w:t>
+      </w:r>
     </w:p>
     <w:p>
       <w:pPr>
@@ -9697,69 +8462,48 @@
         </w:rPr>
         <w:t>hat is a field?</w:t>
       </w:r>
-    </w:p>
-    <w:p>
-      <w:pPr>
-        <w:pStyle w:val="BodyText2"/>
-        <w:rPr>
-          <w:rStyle w:val="Strong"/>
-          <w:b w:val="0"/>
-          <w:bCs w:val="0"/>
-        </w:rPr>
-      </w:pPr>
-      <w:r>
-        <w:rPr>
-          <w:rStyle w:val="Strong"/>
-          <w:b w:val="0"/>
-          <w:bCs w:val="0"/>
-        </w:rPr>
-        <w:t xml:space="preserve">Explain what </w:t>
-      </w:r>
-      <w:proofErr w:type="spellStart"/>
-      <w:proofErr w:type="gramStart"/>
-      <w:r>
-        <w:rPr>
-          <w:rStyle w:val="Strong"/>
-          <w:b w:val="0"/>
-          <w:bCs w:val="0"/>
-        </w:rPr>
-        <w:t>setprecision</w:t>
-      </w:r>
-      <w:proofErr w:type="spellEnd"/>
-      <w:r>
-        <w:rPr>
-          <w:rStyle w:val="Strong"/>
-          <w:b w:val="0"/>
-          <w:bCs w:val="0"/>
-        </w:rPr>
-        <w:t>(</w:t>
-      </w:r>
-      <w:proofErr w:type="gramEnd"/>
-      <w:r>
-        <w:rPr>
-          <w:rStyle w:val="Strong"/>
-          <w:b w:val="0"/>
-          <w:bCs w:val="0"/>
-        </w:rPr>
-        <w:t xml:space="preserve">) and </w:t>
-      </w:r>
-      <w:proofErr w:type="spellStart"/>
-      <w:r>
-        <w:rPr>
-          <w:rStyle w:val="Strong"/>
-          <w:b w:val="0"/>
-          <w:bCs w:val="0"/>
-        </w:rPr>
-        <w:t>setw</w:t>
-      </w:r>
-      <w:proofErr w:type="spellEnd"/>
-      <w:r>
-        <w:rPr>
-          <w:rStyle w:val="Strong"/>
-          <w:b w:val="0"/>
-          <w:bCs w:val="0"/>
-        </w:rPr>
-        <w:t>() do.</w:t>
+      <w:r>
+        <w:rPr>
+          <w:rStyle w:val="Strong"/>
+          <w:b w:val="0"/>
+          <w:bCs w:val="0"/>
+        </w:rPr>
+        <w:br/>
+      </w:r>
+      <w:r>
+        <w:rPr>
+          <w:rStyle w:val="Strong"/>
+          <w:b w:val="0"/>
+          <w:bCs w:val="0"/>
+        </w:rPr>
+        <w:t>A string in which you can output a value with at least a certain set width. If the value is larger than the set field width, the complete will still be outputted (rather than truncating the value).</w:t>
+      </w:r>
+    </w:p>
+    <w:p>
+      <w:pPr>
+        <w:pStyle w:val="BodyText2"/>
+        <w:rPr>
+          <w:rStyle w:val="Strong"/>
+          <w:b w:val="0"/>
+          <w:bCs w:val="0"/>
+        </w:rPr>
+      </w:pPr>
+      <w:r>
+        <w:rPr>
+          <w:rStyle w:val="Strong"/>
+          <w:b w:val="0"/>
+          <w:bCs w:val="0"/>
+        </w:rPr>
+        <w:t>Explain what setprecision() and setw() do.</w:t>
+      </w:r>
+      <w:r>
+        <w:rPr>
+          <w:rStyle w:val="Strong"/>
+          <w:b w:val="0"/>
+          <w:bCs w:val="0"/>
+        </w:rPr>
+        <w:br/>
+        <w:t xml:space="preserve">Sets the number of digits for outputting values. Setw sets the width of </w:t>
       </w:r>
     </w:p>
     <w:p>
@@ -9779,87 +8523,57 @@
         </w:rPr>
         <w:t>What is the purpose of file open modes?</w:t>
       </w:r>
-    </w:p>
-    <w:p>
-      <w:pPr>
-        <w:pStyle w:val="BodyText2"/>
-        <w:rPr>
-          <w:rStyle w:val="Strong"/>
-          <w:b w:val="0"/>
-          <w:bCs w:val="0"/>
-        </w:rPr>
-      </w:pPr>
-      <w:r>
-        <w:rPr>
-          <w:rStyle w:val="Strong"/>
-          <w:b w:val="0"/>
-          <w:bCs w:val="0"/>
-        </w:rPr>
-        <w:t xml:space="preserve">Which of the following manipulators does not “stick”: hex, scientific, </w:t>
-      </w:r>
-      <w:proofErr w:type="spellStart"/>
-      <w:proofErr w:type="gramStart"/>
-      <w:r>
-        <w:rPr>
-          <w:rStyle w:val="Strong"/>
-          <w:b w:val="0"/>
-          <w:bCs w:val="0"/>
-        </w:rPr>
-        <w:t>setprecision</w:t>
-      </w:r>
-      <w:proofErr w:type="spellEnd"/>
-      <w:r>
-        <w:rPr>
-          <w:rStyle w:val="Strong"/>
-          <w:b w:val="0"/>
-          <w:bCs w:val="0"/>
-        </w:rPr>
-        <w:t>(</w:t>
-      </w:r>
-      <w:proofErr w:type="gramEnd"/>
-      <w:r>
-        <w:rPr>
-          <w:rStyle w:val="Strong"/>
-          <w:b w:val="0"/>
-          <w:bCs w:val="0"/>
-        </w:rPr>
-        <w:t xml:space="preserve">), </w:t>
-      </w:r>
-      <w:proofErr w:type="spellStart"/>
-      <w:r>
-        <w:rPr>
-          <w:rStyle w:val="Strong"/>
-          <w:b w:val="0"/>
-          <w:bCs w:val="0"/>
-        </w:rPr>
-        <w:t>showbase</w:t>
-      </w:r>
-      <w:proofErr w:type="spellEnd"/>
-      <w:r>
-        <w:rPr>
-          <w:rStyle w:val="Strong"/>
-          <w:b w:val="0"/>
-          <w:bCs w:val="0"/>
-        </w:rPr>
-        <w:t xml:space="preserve">, </w:t>
-      </w:r>
-      <w:proofErr w:type="spellStart"/>
-      <w:r>
-        <w:rPr>
-          <w:rStyle w:val="Strong"/>
-          <w:b w:val="0"/>
-          <w:bCs w:val="0"/>
-        </w:rPr>
-        <w:t>setw</w:t>
-      </w:r>
-      <w:proofErr w:type="spellEnd"/>
-      <w:r>
-        <w:rPr>
-          <w:rStyle w:val="Strong"/>
-          <w:b w:val="0"/>
-          <w:bCs w:val="0"/>
-        </w:rPr>
-        <w:t>?</w:t>
+      <w:r>
+        <w:rPr>
+          <w:rStyle w:val="Strong"/>
+          <w:b w:val="0"/>
+          <w:bCs w:val="0"/>
+        </w:rPr>
+        <w:br/>
+        <w:t>To specify how or where you want to write/ modify / read from the file</w:t>
+      </w:r>
+      <w:r>
+        <w:rPr>
+          <w:rStyle w:val="Strong"/>
+          <w:b w:val="0"/>
+          <w:bCs w:val="0"/>
+        </w:rPr>
+        <w:t>.</w:t>
+      </w:r>
+    </w:p>
+    <w:p>
+      <w:pPr>
+        <w:pStyle w:val="BodyText2"/>
+        <w:rPr>
+          <w:rStyle w:val="Strong"/>
+          <w:b w:val="0"/>
+          <w:bCs w:val="0"/>
+        </w:rPr>
+      </w:pPr>
+      <w:r>
+        <w:rPr>
+          <w:rStyle w:val="Strong"/>
+          <w:b w:val="0"/>
+          <w:bCs w:val="0"/>
+        </w:rPr>
+        <w:t>Which of the following manipulators does not “stick”: hex, scientific, setprecision(), showbase, setw?</w:t>
+      </w:r>
+      <w:r>
+        <w:rPr>
+          <w:rStyle w:val="Strong"/>
+          <w:b w:val="0"/>
+          <w:bCs w:val="0"/>
+        </w:rPr>
+        <w:br/>
+        <w:t>Only setw does not stick</w:t>
+      </w:r>
+      <w:r>
+        <w:rPr>
+          <w:rStyle w:val="Strong"/>
+          <w:b w:val="0"/>
+          <w:bCs w:val="0"/>
+        </w:rPr>
+        <w:t>.</w:t>
       </w:r>
     </w:p>
     <w:p>
@@ -9879,6 +8593,15 @@
         </w:rPr>
         <w:t>What is the difference between character I/O and binary I/O?</w:t>
       </w:r>
+      <w:r>
+        <w:rPr>
+          <w:rStyle w:val="Strong"/>
+          <w:b w:val="0"/>
+          <w:bCs w:val="0"/>
+        </w:rPr>
+        <w:br/>
+        <w:t xml:space="preserve">Binary uses fixed byte sizes to represent character, where the size of a representation </w:t>
+      </w:r>
     </w:p>
     <w:p>
       <w:pPr>
@@ -9897,41 +8620,129 @@
         </w:rPr>
         <w:t>Give an example of when it would probably be beneficial to use a binary file instead of a text file.</w:t>
       </w:r>
-    </w:p>
-    <w:p>
-      <w:pPr>
-        <w:pStyle w:val="BodyText2"/>
-        <w:rPr>
-          <w:rStyle w:val="Strong"/>
-          <w:b w:val="0"/>
-          <w:bCs w:val="0"/>
-        </w:rPr>
-      </w:pPr>
-      <w:r>
-        <w:rPr>
-          <w:rStyle w:val="Strong"/>
-          <w:b w:val="0"/>
-          <w:bCs w:val="0"/>
-        </w:rPr>
-        <w:t xml:space="preserve">Give two examples where a </w:t>
-      </w:r>
-      <w:proofErr w:type="spellStart"/>
-      <w:r>
-        <w:rPr>
-          <w:rStyle w:val="Strong"/>
-          <w:b w:val="0"/>
-          <w:bCs w:val="0"/>
-        </w:rPr>
-        <w:t>stringstream</w:t>
-      </w:r>
-      <w:proofErr w:type="spellEnd"/>
-      <w:r>
-        <w:rPr>
-          <w:rStyle w:val="Strong"/>
-          <w:b w:val="0"/>
-          <w:bCs w:val="0"/>
-        </w:rPr>
-        <w:t xml:space="preserve"> can be useful.</w:t>
+      <w:r>
+        <w:rPr>
+          <w:rStyle w:val="Strong"/>
+          <w:b w:val="0"/>
+          <w:bCs w:val="0"/>
+        </w:rPr>
+        <w:br/>
+        <w:t>Binary notation is more compact.</w:t>
+      </w:r>
+    </w:p>
+    <w:p>
+      <w:pPr>
+        <w:pStyle w:val="BodyText2"/>
+        <w:rPr>
+          <w:rStyle w:val="Strong"/>
+          <w:b w:val="0"/>
+          <w:bCs w:val="0"/>
+        </w:rPr>
+      </w:pPr>
+      <w:r>
+        <w:rPr>
+          <w:rStyle w:val="Strong"/>
+          <w:b w:val="0"/>
+          <w:bCs w:val="0"/>
+        </w:rPr>
+        <w:t>Give two examples where a stringstream can be useful.</w:t>
+      </w:r>
+      <w:r>
+        <w:rPr>
+          <w:rStyle w:val="Strong"/>
+          <w:b w:val="0"/>
+          <w:bCs w:val="0"/>
+        </w:rPr>
+        <w:br/>
+      </w:r>
+      <w:r>
+        <w:rPr>
+          <w:rStyle w:val="Strong"/>
+          <w:b w:val="0"/>
+          <w:bCs w:val="0"/>
+        </w:rPr>
+        <w:t>A</w:t>
+      </w:r>
+      <w:r>
+        <w:rPr>
+          <w:rStyle w:val="Strong"/>
+          <w:b w:val="0"/>
+          <w:bCs w:val="0"/>
+        </w:rPr>
+        <w:t xml:space="preserve">n </w:t>
+      </w:r>
+      <w:r>
+        <w:rPr>
+          <w:rStyle w:val="Strong"/>
+          <w:b w:val="0"/>
+          <w:bCs w:val="0"/>
+        </w:rPr>
+        <w:t>stringstream can be useful:</w:t>
+      </w:r>
+      <w:r>
+        <w:rPr>
+          <w:rStyle w:val="Strong"/>
+          <w:b w:val="0"/>
+          <w:bCs w:val="0"/>
+        </w:rPr>
+        <w:br/>
+        <w:t xml:space="preserve">- for </w:t>
+      </w:r>
+      <w:r>
+        <w:rPr>
+          <w:rStyle w:val="Strong"/>
+          <w:b w:val="0"/>
+          <w:bCs w:val="0"/>
+        </w:rPr>
+        <w:t xml:space="preserve">formatting output for a system that requires a simple string argument, such </w:t>
+      </w:r>
+      <w:r>
+        <w:rPr>
+          <w:rStyle w:val="Strong"/>
+          <w:b w:val="0"/>
+          <w:bCs w:val="0"/>
+        </w:rPr>
+        <w:t>a</w:t>
+      </w:r>
+      <w:r>
+        <w:rPr>
+          <w:rStyle w:val="Strong"/>
+          <w:b w:val="0"/>
+          <w:bCs w:val="0"/>
+        </w:rPr>
+        <w:t>s a GUI system</w:t>
+      </w:r>
+      <w:r>
+        <w:rPr>
+          <w:rStyle w:val="Strong"/>
+          <w:b w:val="0"/>
+          <w:bCs w:val="0"/>
+        </w:rPr>
+        <w:br/>
+      </w:r>
+      <w:r>
+        <w:rPr>
+          <w:rStyle w:val="Strong"/>
+          <w:b w:val="0"/>
+          <w:bCs w:val="0"/>
+        </w:rPr>
+        <w:t xml:space="preserve">- </w:t>
+      </w:r>
+      <w:r>
+        <w:rPr>
+          <w:rStyle w:val="Strong"/>
+          <w:b w:val="0"/>
+          <w:bCs w:val="0"/>
+        </w:rPr>
+        <w:t>when we want to sepa</w:t>
+      </w:r>
+      <w:r>
+        <w:rPr>
+          <w:rStyle w:val="Strong"/>
+          <w:b w:val="0"/>
+          <w:bCs w:val="0"/>
+        </w:rPr>
+        <w:t>rate actual I/O from processing</w:t>
       </w:r>
     </w:p>
     <w:p>
@@ -9951,24 +8762,43 @@
         </w:rPr>
         <w:t>What is a file position?</w:t>
       </w:r>
-    </w:p>
-    <w:p>
-      <w:pPr>
-        <w:pStyle w:val="BodyText2"/>
-        <w:rPr>
-          <w:rStyle w:val="Strong"/>
-          <w:b w:val="0"/>
-          <w:bCs w:val="0"/>
-        </w:rPr>
-      </w:pPr>
-      <w:r>
-        <w:rPr>
-          <w:rStyle w:val="Strong"/>
-          <w:b w:val="0"/>
-          <w:bCs w:val="0"/>
-        </w:rPr>
+      <w:r>
+        <w:rPr>
+          <w:rStyle w:val="Strong"/>
+          <w:b w:val="0"/>
+          <w:bCs w:val="0"/>
+        </w:rPr>
+        <w:br/>
+        <w:t>The place where you are reading/writing from</w:t>
+      </w:r>
+    </w:p>
+    <w:p>
+      <w:pPr>
+        <w:pStyle w:val="BodyText2"/>
+        <w:rPr>
+          <w:rStyle w:val="Strong"/>
+          <w:b w:val="0"/>
+          <w:bCs w:val="0"/>
+        </w:rPr>
+      </w:pPr>
+      <w:r>
+        <w:rPr>
+          <w:rStyle w:val="Strong"/>
+          <w:b w:val="0"/>
+          <w:bCs w:val="0"/>
+        </w:rPr>
+        <w:lastRenderedPageBreak/>
         <w:t>What happens if you position a file position beyond the end of file?</w:t>
       </w:r>
+      <w:r>
+        <w:rPr>
+          <w:rStyle w:val="Strong"/>
+          <w:b w:val="0"/>
+          <w:bCs w:val="0"/>
+        </w:rPr>
+        <w:br/>
+        <w:t>Depends on the operating system, but probably and exception.</w:t>
+      </w:r>
     </w:p>
     <w:p>
       <w:pPr>
@@ -9987,43 +8817,51 @@
         </w:rPr>
         <w:t>When would you prefer line-oriented input to type-specific input?</w:t>
       </w:r>
-    </w:p>
-    <w:p>
-      <w:pPr>
-        <w:pStyle w:val="BodyText2"/>
-        <w:rPr>
-          <w:rStyle w:val="Strong"/>
-          <w:b w:val="0"/>
-          <w:bCs w:val="0"/>
-        </w:rPr>
-      </w:pPr>
+      <w:r>
+        <w:rPr>
+          <w:rStyle w:val="Strong"/>
+          <w:b w:val="0"/>
+          <w:bCs w:val="0"/>
+        </w:rPr>
+        <w:br/>
+        <w:t xml:space="preserve">When you </w:t>
+      </w:r>
+      <w:r>
+        <w:rPr>
+          <w:rStyle w:val="Strong"/>
+          <w:b w:val="0"/>
+          <w:bCs w:val="0"/>
+        </w:rPr>
+        <w:t>don’t know how many arguments you will get and want to process all in one batch.</w:t>
+      </w:r>
       <w:bookmarkStart w:id="0" w:name="_GoBack"/>
       <w:bookmarkEnd w:id="0"/>
-      <w:r>
-        <w:rPr>
-          <w:rStyle w:val="Strong"/>
-          <w:b w:val="0"/>
-          <w:bCs w:val="0"/>
-        </w:rPr>
-        <w:t xml:space="preserve">What does </w:t>
-      </w:r>
-      <w:proofErr w:type="spellStart"/>
-      <w:r>
-        <w:rPr>
-          <w:rStyle w:val="Strong"/>
-          <w:b w:val="0"/>
-          <w:bCs w:val="0"/>
-        </w:rPr>
-        <w:t>isalnum</w:t>
-      </w:r>
-      <w:proofErr w:type="spellEnd"/>
-      <w:r>
-        <w:rPr>
-          <w:rStyle w:val="Strong"/>
-          <w:b w:val="0"/>
-          <w:bCs w:val="0"/>
-        </w:rPr>
-        <w:t>(c) do?</w:t>
+    </w:p>
+    <w:p>
+      <w:pPr>
+        <w:pStyle w:val="BodyText2"/>
+        <w:rPr>
+          <w:rStyle w:val="Strong"/>
+          <w:b w:val="0"/>
+          <w:bCs w:val="0"/>
+        </w:rPr>
+      </w:pPr>
+      <w:r>
+        <w:rPr>
+          <w:rStyle w:val="Strong"/>
+          <w:b w:val="0"/>
+          <w:bCs w:val="0"/>
+        </w:rPr>
+        <w:t>What does isalnum(c) do?</w:t>
+      </w:r>
+      <w:r>
+        <w:rPr>
+          <w:rStyle w:val="Strong"/>
+          <w:b w:val="0"/>
+          <w:bCs w:val="0"/>
+        </w:rPr>
+        <w:br/>
+        <w:t>It checks if char is alphanumeric, and returns true if so, false otherwise.</w:t>
       </w:r>
     </w:p>
     <w:sectPr>

</xml_diff>